<commit_message>
To XML doc modification
</commit_message>
<xml_diff>
--- a/docs/Final Report.docx
+++ b/docs/Final Report.docx
@@ -490,7 +490,6 @@
         </w:rPr>
         <w:t xml:space="preserve">Lecturer: </w:t>
       </w:r>
-      <w:proofErr w:type="spellStart"/>
       <w:r>
         <w:rPr>
           <w:rFonts w:eastAsia="Times New Roman" w:cstheme="minorHAnsi"/>
@@ -509,7 +508,6 @@
         </w:rPr>
         <w:t>.</w:t>
       </w:r>
-      <w:proofErr w:type="spellEnd"/>
       <w:r>
         <w:rPr>
           <w:rFonts w:eastAsia="Times New Roman" w:cstheme="minorHAnsi"/>
@@ -615,21 +613,7 @@
         <w:rPr>
           <w:rFonts w:eastAsia="Times New Roman" w:cstheme="minorHAnsi"/>
         </w:rPr>
-        <w:t>, 2009, Regulation 39 (b)(</w:t>
-      </w:r>
-      <w:proofErr w:type="spellStart"/>
-      <w:r>
-        <w:rPr>
-          <w:rFonts w:eastAsia="Times New Roman" w:cstheme="minorHAnsi"/>
-        </w:rPr>
-        <w:t>i</w:t>
-      </w:r>
-      <w:proofErr w:type="spellEnd"/>
-      <w:r>
-        <w:rPr>
-          <w:rFonts w:eastAsia="Times New Roman" w:cstheme="minorHAnsi"/>
-        </w:rPr>
-        <w:t xml:space="preserve">), University of Malta). </w:t>
+        <w:t xml:space="preserve">, 2009, Regulation 39 (b)(i), University of Malta). </w:t>
       </w:r>
     </w:p>
     <w:p>
@@ -651,21 +635,7 @@
         <w:rPr>
           <w:rFonts w:eastAsia="Times New Roman" w:cstheme="minorHAnsi"/>
         </w:rPr>
-        <w:t xml:space="preserve">I / We*, the undersigned, declare that the assignment submitted is my / our* work, except </w:t>
-      </w:r>
-      <w:proofErr w:type="gramStart"/>
-      <w:r>
-        <w:rPr>
-          <w:rFonts w:eastAsia="Times New Roman" w:cstheme="minorHAnsi"/>
-        </w:rPr>
-        <w:t>where</w:t>
-      </w:r>
-      <w:proofErr w:type="gramEnd"/>
-      <w:r>
-        <w:rPr>
-          <w:rFonts w:eastAsia="Times New Roman" w:cstheme="minorHAnsi"/>
-        </w:rPr>
-        <w:t xml:space="preserve"> acknowledged and referenced.</w:t>
+        <w:t>I / We*, the undersigned, declare that the assignment submitted is my / our* work, except where acknowledged and referenced.</w:t>
       </w:r>
     </w:p>
     <w:p>
@@ -753,21 +723,7 @@
         <w:rPr>
           <w:rFonts w:eastAsia="Times New Roman" w:cstheme="minorHAnsi"/>
         </w:rPr>
-        <w:t xml:space="preserve">(N. B. If the assignment is meant to be submitted anonymously, please sign this </w:t>
-      </w:r>
-      <w:proofErr w:type="gramStart"/>
-      <w:r>
-        <w:rPr>
-          <w:rFonts w:eastAsia="Times New Roman" w:cstheme="minorHAnsi"/>
-        </w:rPr>
-        <w:t>form</w:t>
-      </w:r>
-      <w:proofErr w:type="gramEnd"/>
-      <w:r>
-        <w:rPr>
-          <w:rFonts w:eastAsia="Times New Roman" w:cstheme="minorHAnsi"/>
-        </w:rPr>
-        <w:t xml:space="preserve"> and submit it to the Departmental Officer separately from the assignment).</w:t>
+        <w:t>(N. B. If the assignment is meant to be submitted anonymously, please sign this form and submit it to the Departmental Officer separately from the assignment).</w:t>
       </w:r>
     </w:p>
     <w:p>
@@ -1165,16 +1121,8 @@
           <w:rFonts w:eastAsia="Times New Roman" w:cstheme="minorHAnsi"/>
         </w:rPr>
         <w:tab/>
-        <w:t xml:space="preserve">Title of work </w:t>
-      </w:r>
-      <w:proofErr w:type="gramStart"/>
-      <w:r>
-        <w:rPr>
-          <w:rFonts w:eastAsia="Times New Roman" w:cstheme="minorHAnsi"/>
-        </w:rPr>
-        <w:t>submitted</w:t>
-      </w:r>
-      <w:proofErr w:type="gramEnd"/>
+        <w:t>Title of work submitted</w:t>
+      </w:r>
     </w:p>
     <w:p>
       <w:pPr>
@@ -1266,29 +1214,16 @@
         <w:t xml:space="preserve"> imperative language</w:t>
       </w:r>
       <w:r>
+        <w:t xml:space="preserve"> PixArLang</w:t>
+      </w:r>
+      <w:r>
+        <w:t>,</w:t>
+      </w:r>
+      <w:r>
         <w:t xml:space="preserve"> </w:t>
       </w:r>
-      <w:proofErr w:type="spellStart"/>
-      <w:r>
-        <w:t>PixArLang</w:t>
-      </w:r>
-      <w:proofErr w:type="spellEnd"/>
-      <w:r>
-        <w:t>,</w:t>
-      </w:r>
-      <w:r>
-        <w:t xml:space="preserve"> </w:t>
-      </w:r>
-      <w:r>
-        <w:t xml:space="preserve">to the assembly-like language </w:t>
-      </w:r>
-      <w:proofErr w:type="spellStart"/>
-      <w:r>
-        <w:t>PixIR</w:t>
-      </w:r>
-      <w:proofErr w:type="spellEnd"/>
-      <w:r>
-        <w:t>.</w:t>
+      <w:r>
+        <w:t>to the assembly-like language PixIR.</w:t>
       </w:r>
     </w:p>
     <w:p>
@@ -1478,23 +1413,7 @@
         <w:t xml:space="preserve">end of the compiler </w:t>
       </w:r>
       <w:r>
-        <w:t xml:space="preserve">starts by initializing a </w:t>
-      </w:r>
-      <w:proofErr w:type="spellStart"/>
-      <w:r>
-        <w:t>CharacterProvider</w:t>
-      </w:r>
-      <w:proofErr w:type="spellEnd"/>
-      <w:r>
-        <w:t xml:space="preserve"> to read this source file. This character provider uses Java’s </w:t>
-      </w:r>
-      <w:proofErr w:type="spellStart"/>
-      <w:r>
-        <w:t>RandomAccessFIle</w:t>
-      </w:r>
-      <w:proofErr w:type="spellEnd"/>
-      <w:r>
-        <w:t xml:space="preserve">, which allows us to read a file using a pointer </w:t>
+        <w:t xml:space="preserve">starts by initializing a CharacterProvider to read this source file. This character provider uses Java’s RandomAccessFIle, which allows us to read a file using a pointer </w:t>
       </w:r>
       <w:r>
         <w:t>that</w:t>
@@ -1505,27 +1424,14 @@
       <w:r>
         <w:t xml:space="preserve"> The character provider also provides a </w:t>
       </w:r>
-      <w:proofErr w:type="spellStart"/>
       <w:r>
         <w:t>L</w:t>
       </w:r>
       <w:r>
-        <w:t>ineNumberProvider</w:t>
-      </w:r>
-      <w:proofErr w:type="spellEnd"/>
-      <w:r>
-        <w:t xml:space="preserve"> which gives the ability to get the line, and column number from the character position.</w:t>
-      </w:r>
-      <w:r>
-        <w:t xml:space="preserve"> This is useful when showing errors to the user and is also used in the comments of the compiled </w:t>
-      </w:r>
-      <w:proofErr w:type="spellStart"/>
-      <w:r>
-        <w:t>PixIR</w:t>
-      </w:r>
-      <w:proofErr w:type="spellEnd"/>
-      <w:r>
-        <w:t xml:space="preserve"> program.</w:t>
+        <w:t>ineNumberProvider which gives the ability to get the line, and column number from the character position.</w:t>
+      </w:r>
+      <w:r>
+        <w:t xml:space="preserve"> This is useful when showing errors to the user and is also used in the comments of the compiled PixIR program.</w:t>
       </w:r>
     </w:p>
     <w:p/>
@@ -1533,19 +1439,12 @@
       <w:r>
         <w:t xml:space="preserve">A lexer is also initialized, taking the </w:t>
       </w:r>
-      <w:proofErr w:type="spellStart"/>
-      <w:r>
-        <w:t>CharacterProvider</w:t>
-      </w:r>
-      <w:proofErr w:type="spellEnd"/>
-      <w:r>
-        <w:t xml:space="preserve"> as its input. The lexer has the method </w:t>
-      </w:r>
-      <w:proofErr w:type="spellStart"/>
+      <w:r>
+        <w:t xml:space="preserve">CharacterProvider as its input. The lexer has the method </w:t>
+      </w:r>
       <w:r>
         <w:t>nextToken</w:t>
       </w:r>
-      <w:proofErr w:type="spellEnd"/>
       <w:r>
         <w:t xml:space="preserve"> which reads the next valid token from the characters returned by the character provider.</w:t>
       </w:r>
@@ -1945,11 +1844,9 @@
             <w:hideMark/>
           </w:tcPr>
           <w:p>
-            <w:proofErr w:type="spellStart"/>
             <w:r>
               <w:t>AtoF</w:t>
             </w:r>
-            <w:proofErr w:type="spellEnd"/>
           </w:p>
         </w:tc>
       </w:tr>
@@ -1976,11 +1873,9 @@
             <w:hideMark/>
           </w:tcPr>
           <w:p>
-            <w:proofErr w:type="spellStart"/>
             <w:r>
               <w:t>AtoF</w:t>
             </w:r>
-            <w:proofErr w:type="spellEnd"/>
           </w:p>
         </w:tc>
       </w:tr>
@@ -2007,11 +1902,9 @@
             <w:hideMark/>
           </w:tcPr>
           <w:p>
-            <w:proofErr w:type="spellStart"/>
             <w:r>
               <w:t>AtoF</w:t>
             </w:r>
-            <w:proofErr w:type="spellEnd"/>
           </w:p>
         </w:tc>
       </w:tr>
@@ -2038,11 +1931,9 @@
             <w:hideMark/>
           </w:tcPr>
           <w:p>
-            <w:proofErr w:type="spellStart"/>
             <w:r>
               <w:t>AtoF</w:t>
             </w:r>
-            <w:proofErr w:type="spellEnd"/>
           </w:p>
         </w:tc>
       </w:tr>
@@ -2069,11 +1960,9 @@
             <w:hideMark/>
           </w:tcPr>
           <w:p>
-            <w:proofErr w:type="spellStart"/>
             <w:r>
               <w:t>AtoF</w:t>
             </w:r>
-            <w:proofErr w:type="spellEnd"/>
           </w:p>
         </w:tc>
       </w:tr>
@@ -2100,11 +1989,9 @@
             <w:hideMark/>
           </w:tcPr>
           <w:p>
-            <w:proofErr w:type="spellStart"/>
             <w:r>
               <w:t>AtoF</w:t>
             </w:r>
-            <w:proofErr w:type="spellEnd"/>
           </w:p>
         </w:tc>
       </w:tr>
@@ -2131,11 +2018,9 @@
             <w:hideMark/>
           </w:tcPr>
           <w:p>
-            <w:proofErr w:type="spellStart"/>
             <w:r>
               <w:t>AtoF</w:t>
             </w:r>
-            <w:proofErr w:type="spellEnd"/>
           </w:p>
         </w:tc>
       </w:tr>
@@ -2162,11 +2047,9 @@
             <w:hideMark/>
           </w:tcPr>
           <w:p>
-            <w:proofErr w:type="spellStart"/>
             <w:r>
               <w:t>AtoF</w:t>
             </w:r>
-            <w:proofErr w:type="spellEnd"/>
           </w:p>
         </w:tc>
       </w:tr>
@@ -2193,11 +2076,9 @@
             <w:hideMark/>
           </w:tcPr>
           <w:p>
-            <w:proofErr w:type="spellStart"/>
             <w:r>
               <w:t>AtoF</w:t>
             </w:r>
-            <w:proofErr w:type="spellEnd"/>
           </w:p>
         </w:tc>
       </w:tr>
@@ -2224,11 +2105,9 @@
             <w:hideMark/>
           </w:tcPr>
           <w:p>
-            <w:proofErr w:type="spellStart"/>
             <w:r>
               <w:t>AtoF</w:t>
             </w:r>
-            <w:proofErr w:type="spellEnd"/>
           </w:p>
         </w:tc>
       </w:tr>
@@ -2255,11 +2134,9 @@
             <w:hideMark/>
           </w:tcPr>
           <w:p>
-            <w:proofErr w:type="spellStart"/>
             <w:r>
               <w:t>AtoF</w:t>
             </w:r>
-            <w:proofErr w:type="spellEnd"/>
           </w:p>
         </w:tc>
       </w:tr>
@@ -2286,11 +2163,9 @@
             <w:hideMark/>
           </w:tcPr>
           <w:p>
-            <w:proofErr w:type="spellStart"/>
             <w:r>
               <w:t>AtoF</w:t>
             </w:r>
-            <w:proofErr w:type="spellEnd"/>
           </w:p>
         </w:tc>
       </w:tr>
@@ -2317,11 +2192,9 @@
             <w:hideMark/>
           </w:tcPr>
           <w:p>
-            <w:proofErr w:type="spellStart"/>
             <w:r>
               <w:t>GtoZ</w:t>
             </w:r>
-            <w:proofErr w:type="spellEnd"/>
           </w:p>
         </w:tc>
       </w:tr>
@@ -2348,11 +2221,9 @@
             <w:hideMark/>
           </w:tcPr>
           <w:p>
-            <w:proofErr w:type="spellStart"/>
             <w:r>
               <w:t>GtoZ</w:t>
             </w:r>
-            <w:proofErr w:type="spellEnd"/>
           </w:p>
         </w:tc>
       </w:tr>
@@ -2379,11 +2250,9 @@
             <w:hideMark/>
           </w:tcPr>
           <w:p>
-            <w:proofErr w:type="spellStart"/>
             <w:r>
               <w:t>GtoZ</w:t>
             </w:r>
-            <w:proofErr w:type="spellEnd"/>
           </w:p>
         </w:tc>
       </w:tr>
@@ -2410,11 +2279,9 @@
             <w:hideMark/>
           </w:tcPr>
           <w:p>
-            <w:proofErr w:type="spellStart"/>
             <w:r>
               <w:t>GtoZ</w:t>
             </w:r>
-            <w:proofErr w:type="spellEnd"/>
           </w:p>
         </w:tc>
       </w:tr>
@@ -2441,11 +2308,9 @@
             <w:hideMark/>
           </w:tcPr>
           <w:p>
-            <w:proofErr w:type="spellStart"/>
             <w:r>
               <w:t>GtoZ</w:t>
             </w:r>
-            <w:proofErr w:type="spellEnd"/>
           </w:p>
         </w:tc>
       </w:tr>
@@ -2472,11 +2337,9 @@
             <w:hideMark/>
           </w:tcPr>
           <w:p>
-            <w:proofErr w:type="spellStart"/>
             <w:r>
               <w:t>GtoZ</w:t>
             </w:r>
-            <w:proofErr w:type="spellEnd"/>
           </w:p>
         </w:tc>
       </w:tr>
@@ -2503,11 +2366,9 @@
             <w:hideMark/>
           </w:tcPr>
           <w:p>
-            <w:proofErr w:type="spellStart"/>
             <w:r>
               <w:t>GtoZ</w:t>
             </w:r>
-            <w:proofErr w:type="spellEnd"/>
           </w:p>
         </w:tc>
       </w:tr>
@@ -2534,11 +2395,9 @@
             <w:hideMark/>
           </w:tcPr>
           <w:p>
-            <w:proofErr w:type="spellStart"/>
             <w:r>
               <w:t>GtoZ</w:t>
             </w:r>
-            <w:proofErr w:type="spellEnd"/>
           </w:p>
         </w:tc>
       </w:tr>
@@ -2565,11 +2424,9 @@
             <w:hideMark/>
           </w:tcPr>
           <w:p>
-            <w:proofErr w:type="spellStart"/>
             <w:r>
               <w:t>GtoZ</w:t>
             </w:r>
-            <w:proofErr w:type="spellEnd"/>
           </w:p>
         </w:tc>
       </w:tr>
@@ -2596,11 +2453,9 @@
             <w:hideMark/>
           </w:tcPr>
           <w:p>
-            <w:proofErr w:type="spellStart"/>
             <w:r>
               <w:t>GtoZ</w:t>
             </w:r>
-            <w:proofErr w:type="spellEnd"/>
           </w:p>
         </w:tc>
       </w:tr>
@@ -2627,11 +2482,9 @@
             <w:hideMark/>
           </w:tcPr>
           <w:p>
-            <w:proofErr w:type="spellStart"/>
             <w:r>
               <w:t>GtoZ</w:t>
             </w:r>
-            <w:proofErr w:type="spellEnd"/>
           </w:p>
         </w:tc>
       </w:tr>
@@ -2658,11 +2511,9 @@
             <w:hideMark/>
           </w:tcPr>
           <w:p>
-            <w:proofErr w:type="spellStart"/>
             <w:r>
               <w:t>GtoZ</w:t>
             </w:r>
-            <w:proofErr w:type="spellEnd"/>
           </w:p>
         </w:tc>
       </w:tr>
@@ -2689,11 +2540,9 @@
             <w:hideMark/>
           </w:tcPr>
           <w:p>
-            <w:proofErr w:type="spellStart"/>
             <w:r>
               <w:t>GtoZ</w:t>
             </w:r>
-            <w:proofErr w:type="spellEnd"/>
           </w:p>
         </w:tc>
       </w:tr>
@@ -2720,11 +2569,9 @@
             <w:hideMark/>
           </w:tcPr>
           <w:p>
-            <w:proofErr w:type="spellStart"/>
             <w:r>
               <w:t>GtoZ</w:t>
             </w:r>
-            <w:proofErr w:type="spellEnd"/>
           </w:p>
         </w:tc>
       </w:tr>
@@ -2751,11 +2598,9 @@
             <w:hideMark/>
           </w:tcPr>
           <w:p>
-            <w:proofErr w:type="spellStart"/>
             <w:r>
               <w:t>GtoZ</w:t>
             </w:r>
-            <w:proofErr w:type="spellEnd"/>
           </w:p>
         </w:tc>
       </w:tr>
@@ -2782,11 +2627,9 @@
             <w:hideMark/>
           </w:tcPr>
           <w:p>
-            <w:proofErr w:type="spellStart"/>
             <w:r>
               <w:t>GtoZ</w:t>
             </w:r>
-            <w:proofErr w:type="spellEnd"/>
           </w:p>
         </w:tc>
       </w:tr>
@@ -2813,11 +2656,9 @@
             <w:hideMark/>
           </w:tcPr>
           <w:p>
-            <w:proofErr w:type="spellStart"/>
             <w:r>
               <w:t>GtoZ</w:t>
             </w:r>
-            <w:proofErr w:type="spellEnd"/>
           </w:p>
         </w:tc>
       </w:tr>
@@ -2844,11 +2685,9 @@
             <w:hideMark/>
           </w:tcPr>
           <w:p>
-            <w:proofErr w:type="spellStart"/>
             <w:r>
               <w:t>GtoZ</w:t>
             </w:r>
-            <w:proofErr w:type="spellEnd"/>
           </w:p>
         </w:tc>
       </w:tr>
@@ -2875,11 +2714,9 @@
             <w:hideMark/>
           </w:tcPr>
           <w:p>
-            <w:proofErr w:type="spellStart"/>
             <w:r>
               <w:t>GtoZ</w:t>
             </w:r>
-            <w:proofErr w:type="spellEnd"/>
           </w:p>
         </w:tc>
       </w:tr>
@@ -2906,11 +2743,9 @@
             <w:hideMark/>
           </w:tcPr>
           <w:p>
-            <w:proofErr w:type="spellStart"/>
             <w:r>
               <w:t>GtoZ</w:t>
             </w:r>
-            <w:proofErr w:type="spellEnd"/>
           </w:p>
         </w:tc>
       </w:tr>
@@ -2937,11 +2772,9 @@
             <w:hideMark/>
           </w:tcPr>
           <w:p>
-            <w:proofErr w:type="spellStart"/>
             <w:r>
               <w:t>GtoZ</w:t>
             </w:r>
-            <w:proofErr w:type="spellEnd"/>
           </w:p>
         </w:tc>
       </w:tr>
@@ -2968,11 +2801,9 @@
             <w:hideMark/>
           </w:tcPr>
           <w:p>
-            <w:proofErr w:type="spellStart"/>
             <w:r>
               <w:t>GtoZ</w:t>
             </w:r>
-            <w:proofErr w:type="spellEnd"/>
           </w:p>
         </w:tc>
       </w:tr>
@@ -2987,11 +2818,9 @@
             <w:hideMark/>
           </w:tcPr>
           <w:p>
-            <w:proofErr w:type="spellStart"/>
             <w:r>
               <w:t>i</w:t>
             </w:r>
-            <w:proofErr w:type="spellEnd"/>
           </w:p>
         </w:tc>
         <w:tc>
@@ -3001,11 +2830,9 @@
             <w:hideMark/>
           </w:tcPr>
           <w:p>
-            <w:proofErr w:type="spellStart"/>
             <w:r>
               <w:t>GtoZ</w:t>
             </w:r>
-            <w:proofErr w:type="spellEnd"/>
           </w:p>
         </w:tc>
       </w:tr>
@@ -3032,11 +2859,9 @@
             <w:hideMark/>
           </w:tcPr>
           <w:p>
-            <w:proofErr w:type="spellStart"/>
             <w:r>
               <w:t>GtoZ</w:t>
             </w:r>
-            <w:proofErr w:type="spellEnd"/>
           </w:p>
         </w:tc>
       </w:tr>
@@ -3063,11 +2888,9 @@
             <w:hideMark/>
           </w:tcPr>
           <w:p>
-            <w:proofErr w:type="spellStart"/>
             <w:r>
               <w:t>GtoZ</w:t>
             </w:r>
-            <w:proofErr w:type="spellEnd"/>
           </w:p>
         </w:tc>
       </w:tr>
@@ -3094,11 +2917,9 @@
             <w:hideMark/>
           </w:tcPr>
           <w:p>
-            <w:proofErr w:type="spellStart"/>
             <w:r>
               <w:t>GtoZ</w:t>
             </w:r>
-            <w:proofErr w:type="spellEnd"/>
           </w:p>
         </w:tc>
       </w:tr>
@@ -3125,11 +2946,9 @@
             <w:hideMark/>
           </w:tcPr>
           <w:p>
-            <w:proofErr w:type="spellStart"/>
             <w:r>
               <w:t>GtoZ</w:t>
             </w:r>
-            <w:proofErr w:type="spellEnd"/>
           </w:p>
         </w:tc>
       </w:tr>
@@ -3156,11 +2975,9 @@
             <w:hideMark/>
           </w:tcPr>
           <w:p>
-            <w:proofErr w:type="spellStart"/>
             <w:r>
               <w:t>GtoZ</w:t>
             </w:r>
-            <w:proofErr w:type="spellEnd"/>
           </w:p>
         </w:tc>
       </w:tr>
@@ -3187,11 +3004,9 @@
             <w:hideMark/>
           </w:tcPr>
           <w:p>
-            <w:proofErr w:type="spellStart"/>
             <w:r>
               <w:t>GtoZ</w:t>
             </w:r>
-            <w:proofErr w:type="spellEnd"/>
           </w:p>
         </w:tc>
       </w:tr>
@@ -3218,11 +3033,9 @@
             <w:hideMark/>
           </w:tcPr>
           <w:p>
-            <w:proofErr w:type="spellStart"/>
             <w:r>
               <w:t>GtoZ</w:t>
             </w:r>
-            <w:proofErr w:type="spellEnd"/>
           </w:p>
         </w:tc>
       </w:tr>
@@ -3249,11 +3062,9 @@
             <w:hideMark/>
           </w:tcPr>
           <w:p>
-            <w:proofErr w:type="spellStart"/>
             <w:r>
               <w:t>GtoZ</w:t>
             </w:r>
-            <w:proofErr w:type="spellEnd"/>
           </w:p>
         </w:tc>
       </w:tr>
@@ -3280,11 +3091,9 @@
             <w:hideMark/>
           </w:tcPr>
           <w:p>
-            <w:proofErr w:type="spellStart"/>
             <w:r>
               <w:t>GtoZ</w:t>
             </w:r>
-            <w:proofErr w:type="spellEnd"/>
           </w:p>
         </w:tc>
       </w:tr>
@@ -3311,11 +3120,9 @@
             <w:hideMark/>
           </w:tcPr>
           <w:p>
-            <w:proofErr w:type="spellStart"/>
             <w:r>
               <w:t>GtoZ</w:t>
             </w:r>
-            <w:proofErr w:type="spellEnd"/>
           </w:p>
         </w:tc>
       </w:tr>
@@ -3342,11 +3149,9 @@
             <w:hideMark/>
           </w:tcPr>
           <w:p>
-            <w:proofErr w:type="spellStart"/>
             <w:r>
               <w:t>GtoZ</w:t>
             </w:r>
-            <w:proofErr w:type="spellEnd"/>
           </w:p>
         </w:tc>
       </w:tr>
@@ -3373,11 +3178,9 @@
             <w:hideMark/>
           </w:tcPr>
           <w:p>
-            <w:proofErr w:type="spellStart"/>
             <w:r>
               <w:t>GtoZ</w:t>
             </w:r>
-            <w:proofErr w:type="spellEnd"/>
           </w:p>
         </w:tc>
       </w:tr>
@@ -3404,11 +3207,9 @@
             <w:hideMark/>
           </w:tcPr>
           <w:p>
-            <w:proofErr w:type="spellStart"/>
             <w:r>
               <w:t>GtoZ</w:t>
             </w:r>
-            <w:proofErr w:type="spellEnd"/>
           </w:p>
         </w:tc>
       </w:tr>
@@ -3435,11 +3236,9 @@
             <w:hideMark/>
           </w:tcPr>
           <w:p>
-            <w:proofErr w:type="spellStart"/>
             <w:r>
               <w:t>GtoZ</w:t>
             </w:r>
-            <w:proofErr w:type="spellEnd"/>
           </w:p>
         </w:tc>
       </w:tr>
@@ -3466,11 +3265,9 @@
             <w:hideMark/>
           </w:tcPr>
           <w:p>
-            <w:proofErr w:type="spellStart"/>
             <w:r>
               <w:t>GtoZ</w:t>
             </w:r>
-            <w:proofErr w:type="spellEnd"/>
           </w:p>
         </w:tc>
       </w:tr>
@@ -3497,11 +3294,9 @@
             <w:hideMark/>
           </w:tcPr>
           <w:p>
-            <w:proofErr w:type="spellStart"/>
             <w:r>
               <w:t>GtoZ</w:t>
             </w:r>
-            <w:proofErr w:type="spellEnd"/>
           </w:p>
         </w:tc>
       </w:tr>
@@ -3528,11 +3323,9 @@
             <w:hideMark/>
           </w:tcPr>
           <w:p>
-            <w:proofErr w:type="spellStart"/>
             <w:r>
               <w:t>GtoZ</w:t>
             </w:r>
-            <w:proofErr w:type="spellEnd"/>
           </w:p>
         </w:tc>
       </w:tr>
@@ -3879,11 +3672,9 @@
             <w:hideMark/>
           </w:tcPr>
           <w:p>
-            <w:proofErr w:type="spellStart"/>
             <w:r>
               <w:t>BracOpen</w:t>
             </w:r>
-            <w:proofErr w:type="spellEnd"/>
           </w:p>
         </w:tc>
       </w:tr>
@@ -3910,11 +3701,9 @@
             <w:hideMark/>
           </w:tcPr>
           <w:p>
-            <w:proofErr w:type="spellStart"/>
             <w:r>
               <w:t>BracClose</w:t>
             </w:r>
-            <w:proofErr w:type="spellEnd"/>
           </w:p>
         </w:tc>
       </w:tr>
@@ -3970,11 +3759,9 @@
             <w:hideMark/>
           </w:tcPr>
           <w:p>
-            <w:proofErr w:type="spellStart"/>
             <w:r>
               <w:t>SemiColon</w:t>
             </w:r>
-            <w:proofErr w:type="spellEnd"/>
           </w:p>
         </w:tc>
       </w:tr>
@@ -4001,11 +3788,9 @@
             <w:hideMark/>
           </w:tcPr>
           <w:p>
-            <w:proofErr w:type="spellStart"/>
             <w:r>
               <w:t>CurlyBracket</w:t>
             </w:r>
-            <w:proofErr w:type="spellEnd"/>
           </w:p>
           <w:p>
             <w:r>
@@ -4037,11 +3822,9 @@
             <w:hideMark/>
           </w:tcPr>
           <w:p>
-            <w:proofErr w:type="spellStart"/>
             <w:r>
               <w:t>CurlyBracket</w:t>
             </w:r>
-            <w:proofErr w:type="spellEnd"/>
           </w:p>
           <w:p>
             <w:r>
@@ -4178,15 +3961,7 @@
         <w:t>The lexer uses 2 provided CSV files containing the classification table and the lexer transitions.</w:t>
       </w:r>
       <w:r>
-        <w:t xml:space="preserve"> These files where extracted to CSV files because they are easier to modify if any future versions the </w:t>
-      </w:r>
-      <w:proofErr w:type="spellStart"/>
-      <w:r>
-        <w:t>PixArLang</w:t>
-      </w:r>
-      <w:proofErr w:type="spellEnd"/>
-      <w:r>
-        <w:t xml:space="preserve"> requires any changes to the classifications and lexer transitions, without having to touch the </w:t>
+        <w:t xml:space="preserve"> These files where extracted to CSV files because they are easier to modify if any future versions the PixArLang requires any changes to the classifications and lexer transitions, without having to touch the </w:t>
       </w:r>
       <w:r>
         <w:t>code</w:t>
@@ -4273,34 +4048,13 @@
         <w:t xml:space="preserve"> If the lexeme finishes in an accepted state, but </w:t>
       </w:r>
       <w:r>
-        <w:t xml:space="preserve">the accepted state cannot map the lexeme to a valid </w:t>
-      </w:r>
-      <w:proofErr w:type="spellStart"/>
-      <w:r>
-        <w:t>tokenType</w:t>
-      </w:r>
-      <w:proofErr w:type="spellEnd"/>
-      <w:r>
-        <w:t xml:space="preserve"> (ex. the DSA finishes on ‘sysfunc’ state,</w:t>
-      </w:r>
-      <w:r>
-        <w:t xml:space="preserve"> but the lexeme is not a valid function ex. ‘__</w:t>
-      </w:r>
-      <w:proofErr w:type="spellStart"/>
-      <w:r>
-        <w:t>abc</w:t>
-      </w:r>
-      <w:proofErr w:type="spellEnd"/>
-      <w:proofErr w:type="gramStart"/>
-      <w:r>
-        <w:t>’</w:t>
-      </w:r>
-      <w:r>
-        <w:t xml:space="preserve"> )</w:t>
-      </w:r>
-      <w:proofErr w:type="gramEnd"/>
-      <w:r>
-        <w:t>, a “</w:t>
+        <w:t>the accepted state cannot map the lexeme to a valid tokenType (ex. the DSA finishes on ‘sysfunc’ state,</w:t>
+      </w:r>
+      <w:r>
+        <w:t xml:space="preserve"> but the lexeme is not a valid function ex. ‘__abc’</w:t>
+      </w:r>
+      <w:r>
+        <w:t xml:space="preserve"> ), a “</w:t>
       </w:r>
       <w:r>
         <w:t>SyntaxErrorException</w:t>
@@ -4430,11 +4184,9 @@
           <w:numId w:val="9"/>
         </w:numPr>
       </w:pPr>
-      <w:proofErr w:type="spellStart"/>
       <w:r>
         <w:t>singleToken</w:t>
       </w:r>
-      <w:proofErr w:type="spellEnd"/>
       <w:r>
         <w:t xml:space="preserve"> tests each token to ensure that the token type, start and end position, and </w:t>
       </w:r>
@@ -4450,50 +4202,22 @@
           <w:numId w:val="9"/>
         </w:numPr>
       </w:pPr>
-      <w:proofErr w:type="spellStart"/>
       <w:r>
         <w:t>singleTokenWithPadding</w:t>
       </w:r>
-      <w:proofErr w:type="spellEnd"/>
-      <w:r>
-        <w:t xml:space="preserve"> tests each token, while adding a random amount of leading and trailing whitespace, to test the </w:t>
-      </w:r>
-      <w:proofErr w:type="spellStart"/>
-      <w:r>
-        <w:t>lexer’s</w:t>
-      </w:r>
-      <w:proofErr w:type="spellEnd"/>
-      <w:r>
-        <w:t xml:space="preserve"> handling of whitespace.</w:t>
+      <w:r>
+        <w:t xml:space="preserve"> tests each token, while adding a random amount of leading and trailing whitespace, to test the lexer’s handling of whitespace.</w:t>
       </w:r>
     </w:p>
     <w:p>
       <w:r>
         <w:t xml:space="preserve">A </w:t>
       </w:r>
-      <w:proofErr w:type="spellStart"/>
       <w:r>
         <w:t>MockCharProvider</w:t>
       </w:r>
-      <w:proofErr w:type="spellEnd"/>
-      <w:r>
-        <w:t xml:space="preserve"> was created to serve as implementation of </w:t>
-      </w:r>
-      <w:proofErr w:type="spellStart"/>
-      <w:r>
-        <w:t>CharProvider</w:t>
-      </w:r>
-      <w:proofErr w:type="spellEnd"/>
-      <w:r>
-        <w:t xml:space="preserve">, to be passed as input to the lexer. The </w:t>
-      </w:r>
-      <w:proofErr w:type="spellStart"/>
-      <w:r>
-        <w:t>MockCharProvider</w:t>
-      </w:r>
-      <w:proofErr w:type="spellEnd"/>
-      <w:r>
-        <w:t xml:space="preserve"> takes a string input and provides character </w:t>
+      <w:r>
+        <w:t xml:space="preserve"> was created to serve as implementation of CharProvider, to be passed as input to the lexer. The MockCharProvider takes a string input and provides character </w:t>
       </w:r>
       <w:r>
         <w:t>inputs to the Lexer as if it was reading the string from a regular file.</w:t>
@@ -4862,14 +4586,12 @@
                 <w:rFonts w:ascii="Calibri" w:eastAsia="Times New Roman" w:hAnsi="Calibri"/>
               </w:rPr>
             </w:pPr>
-            <w:proofErr w:type="spellStart"/>
             <w:r>
               <w:rPr>
                 <w:rFonts w:ascii="Calibri" w:eastAsia="Times New Roman" w:hAnsi="Calibri"/>
               </w:rPr>
               <w:t>TypeLiteral</w:t>
             </w:r>
-            <w:proofErr w:type="spellEnd"/>
           </w:p>
         </w:tc>
         <w:tc>
@@ -4908,7 +4630,6 @@
                 <w:color w:val="FF0000"/>
               </w:rPr>
             </w:pPr>
-            <w:proofErr w:type="spellStart"/>
             <w:r>
               <w:rPr>
                 <w:rFonts w:ascii="Calibri" w:eastAsia="Times New Roman" w:hAnsi="Calibri"/>
@@ -4916,7 +4637,6 @@
               </w:rPr>
               <w:t>FloatType</w:t>
             </w:r>
-            <w:proofErr w:type="spellEnd"/>
             <w:r>
               <w:rPr>
                 <w:rFonts w:ascii="Calibri" w:eastAsia="Times New Roman" w:hAnsi="Calibri"/>
@@ -4924,7 +4644,6 @@
               </w:rPr>
               <w:t xml:space="preserve">| </w:t>
             </w:r>
-            <w:proofErr w:type="spellStart"/>
             <w:r>
               <w:rPr>
                 <w:rFonts w:ascii="Calibri" w:eastAsia="Times New Roman" w:hAnsi="Calibri"/>
@@ -4932,7 +4651,6 @@
               </w:rPr>
               <w:t>IntegerType</w:t>
             </w:r>
-            <w:proofErr w:type="spellEnd"/>
             <w:r>
               <w:rPr>
                 <w:rFonts w:ascii="Calibri" w:eastAsia="Times New Roman" w:hAnsi="Calibri"/>
@@ -4940,7 +4658,6 @@
               </w:rPr>
               <w:t xml:space="preserve">| </w:t>
             </w:r>
-            <w:proofErr w:type="spellStart"/>
             <w:r>
               <w:rPr>
                 <w:rFonts w:ascii="Calibri" w:eastAsia="Times New Roman" w:hAnsi="Calibri"/>
@@ -4948,7 +4665,6 @@
               </w:rPr>
               <w:t>BoolType</w:t>
             </w:r>
-            <w:proofErr w:type="spellEnd"/>
             <w:r>
               <w:rPr>
                 <w:rFonts w:ascii="Calibri" w:eastAsia="Times New Roman" w:hAnsi="Calibri"/>
@@ -4956,7 +4672,6 @@
               </w:rPr>
               <w:t xml:space="preserve">| </w:t>
             </w:r>
-            <w:proofErr w:type="spellStart"/>
             <w:r>
               <w:rPr>
                 <w:rFonts w:ascii="Calibri" w:eastAsia="Times New Roman" w:hAnsi="Calibri"/>
@@ -4964,7 +4679,6 @@
               </w:rPr>
               <w:t>ColourType</w:t>
             </w:r>
-            <w:proofErr w:type="spellEnd"/>
           </w:p>
         </w:tc>
         <w:tc>
@@ -4998,63 +4712,13 @@
                 <w:color w:val="auto"/>
               </w:rPr>
             </w:pPr>
-            <w:proofErr w:type="spellStart"/>
             <w:r>
               <w:rPr>
                 <w:rFonts w:ascii="Calibri" w:eastAsia="Times New Roman" w:hAnsi="Calibri"/>
                 <w:color w:val="auto"/>
               </w:rPr>
-              <w:t>FloatType</w:t>
-            </w:r>
-            <w:proofErr w:type="spellEnd"/>
-            <w:r>
-              <w:rPr>
-                <w:rFonts w:ascii="Calibri" w:eastAsia="Times New Roman" w:hAnsi="Calibri"/>
-                <w:color w:val="auto"/>
-              </w:rPr>
-              <w:t xml:space="preserve">| </w:t>
-            </w:r>
-            <w:proofErr w:type="spellStart"/>
-            <w:r>
-              <w:rPr>
-                <w:rFonts w:ascii="Calibri" w:eastAsia="Times New Roman" w:hAnsi="Calibri"/>
-                <w:color w:val="auto"/>
-              </w:rPr>
-              <w:t>IntegerType</w:t>
-            </w:r>
-            <w:proofErr w:type="spellEnd"/>
-            <w:r>
-              <w:rPr>
-                <w:rFonts w:ascii="Calibri" w:eastAsia="Times New Roman" w:hAnsi="Calibri"/>
-                <w:color w:val="auto"/>
-              </w:rPr>
-              <w:t xml:space="preserve">| </w:t>
-            </w:r>
-            <w:proofErr w:type="spellStart"/>
-            <w:r>
-              <w:rPr>
-                <w:rFonts w:ascii="Calibri" w:eastAsia="Times New Roman" w:hAnsi="Calibri"/>
-                <w:color w:val="auto"/>
-              </w:rPr>
-              <w:t>BoolType</w:t>
-            </w:r>
-            <w:proofErr w:type="spellEnd"/>
-            <w:r>
-              <w:rPr>
-                <w:rFonts w:ascii="Calibri" w:eastAsia="Times New Roman" w:hAnsi="Calibri"/>
-                <w:color w:val="auto"/>
-              </w:rPr>
-              <w:t xml:space="preserve">| </w:t>
-            </w:r>
-            <w:proofErr w:type="spellStart"/>
-            <w:r>
-              <w:rPr>
-                <w:rFonts w:ascii="Calibri" w:eastAsia="Times New Roman" w:hAnsi="Calibri"/>
-                <w:color w:val="auto"/>
-              </w:rPr>
-              <w:t>ColourType</w:t>
-            </w:r>
-            <w:proofErr w:type="spellEnd"/>
+              <w:t>FloatType| IntegerType| BoolType| ColourType</w:t>
+            </w:r>
           </w:p>
         </w:tc>
       </w:tr>
@@ -5218,14 +4882,12 @@
                 <w:rFonts w:ascii="Calibri" w:eastAsia="Times New Roman" w:hAnsi="Calibri"/>
               </w:rPr>
             </w:pPr>
-            <w:proofErr w:type="spellStart"/>
             <w:r>
               <w:rPr>
                 <w:rFonts w:ascii="Calibri" w:eastAsia="Times New Roman" w:hAnsi="Calibri"/>
               </w:rPr>
               <w:t>BooleanLiteral</w:t>
             </w:r>
-            <w:proofErr w:type="spellEnd"/>
           </w:p>
         </w:tc>
         <w:tc>
@@ -5369,14 +5031,12 @@
                 <w:rFonts w:ascii="Calibri" w:eastAsia="Times New Roman" w:hAnsi="Calibri"/>
               </w:rPr>
             </w:pPr>
-            <w:proofErr w:type="spellStart"/>
             <w:r>
               <w:rPr>
                 <w:rFonts w:ascii="Calibri" w:eastAsia="Times New Roman" w:hAnsi="Calibri"/>
               </w:rPr>
               <w:t>IntegerLiteral</w:t>
             </w:r>
-            <w:proofErr w:type="spellEnd"/>
           </w:p>
         </w:tc>
         <w:tc>
@@ -5506,14 +5166,12 @@
                 <w:rFonts w:ascii="Calibri" w:eastAsia="Times New Roman" w:hAnsi="Calibri"/>
               </w:rPr>
             </w:pPr>
-            <w:proofErr w:type="spellStart"/>
             <w:r>
               <w:rPr>
                 <w:rFonts w:ascii="Calibri" w:eastAsia="Times New Roman" w:hAnsi="Calibri"/>
               </w:rPr>
               <w:t>FloatLiteral</w:t>
             </w:r>
-            <w:proofErr w:type="spellEnd"/>
           </w:p>
         </w:tc>
         <w:tc>
@@ -5643,14 +5301,12 @@
                 <w:rFonts w:ascii="Calibri" w:eastAsia="Times New Roman" w:hAnsi="Calibri"/>
               </w:rPr>
             </w:pPr>
-            <w:proofErr w:type="spellStart"/>
             <w:r>
               <w:rPr>
                 <w:rFonts w:ascii="Calibri" w:eastAsia="Times New Roman" w:hAnsi="Calibri"/>
               </w:rPr>
               <w:t>ColourLiteral</w:t>
             </w:r>
-            <w:proofErr w:type="spellEnd"/>
           </w:p>
         </w:tc>
         <w:tc>
@@ -5780,14 +5436,12 @@
                 <w:rFonts w:ascii="Calibri" w:eastAsia="Times New Roman" w:hAnsi="Calibri"/>
               </w:rPr>
             </w:pPr>
-            <w:proofErr w:type="spellStart"/>
             <w:r>
               <w:rPr>
                 <w:rFonts w:ascii="Calibri" w:eastAsia="Times New Roman" w:hAnsi="Calibri"/>
               </w:rPr>
               <w:t>PadWidth</w:t>
             </w:r>
-            <w:proofErr w:type="spellEnd"/>
           </w:p>
         </w:tc>
         <w:tc>
@@ -5826,7 +5480,6 @@
                 <w:color w:val="FF0000"/>
               </w:rPr>
             </w:pPr>
-            <w:proofErr w:type="spellStart"/>
             <w:r>
               <w:rPr>
                 <w:rFonts w:ascii="Calibri" w:eastAsia="Times New Roman" w:hAnsi="Calibri"/>
@@ -5834,7 +5487,6 @@
               </w:rPr>
               <w:t>PadWidth</w:t>
             </w:r>
-            <w:proofErr w:type="spellEnd"/>
           </w:p>
         </w:tc>
         <w:tc>
@@ -5868,7 +5520,6 @@
                 <w:color w:val="auto"/>
               </w:rPr>
             </w:pPr>
-            <w:proofErr w:type="spellStart"/>
             <w:r>
               <w:rPr>
                 <w:rFonts w:ascii="Calibri" w:eastAsia="Times New Roman" w:hAnsi="Calibri"/>
@@ -5876,7 +5527,6 @@
               </w:rPr>
               <w:t>PadWidth</w:t>
             </w:r>
-            <w:proofErr w:type="spellEnd"/>
           </w:p>
         </w:tc>
       </w:tr>
@@ -5921,14 +5571,12 @@
                 <w:rFonts w:ascii="Calibri" w:eastAsia="Times New Roman" w:hAnsi="Calibri"/>
               </w:rPr>
             </w:pPr>
-            <w:proofErr w:type="spellStart"/>
             <w:r>
               <w:rPr>
                 <w:rFonts w:ascii="Calibri" w:eastAsia="Times New Roman" w:hAnsi="Calibri"/>
               </w:rPr>
               <w:t>PadHeight</w:t>
             </w:r>
-            <w:proofErr w:type="spellEnd"/>
           </w:p>
         </w:tc>
         <w:tc>
@@ -5967,7 +5615,6 @@
                 <w:color w:val="FF0000"/>
               </w:rPr>
             </w:pPr>
-            <w:proofErr w:type="spellStart"/>
             <w:r>
               <w:rPr>
                 <w:rFonts w:ascii="Calibri" w:eastAsia="Times New Roman" w:hAnsi="Calibri"/>
@@ -5975,7 +5622,6 @@
               </w:rPr>
               <w:t>PadHeight</w:t>
             </w:r>
-            <w:proofErr w:type="spellEnd"/>
           </w:p>
         </w:tc>
         <w:tc>
@@ -6009,7 +5655,6 @@
                 <w:color w:val="auto"/>
               </w:rPr>
             </w:pPr>
-            <w:proofErr w:type="spellStart"/>
             <w:r>
               <w:rPr>
                 <w:rFonts w:ascii="Calibri" w:eastAsia="Times New Roman" w:hAnsi="Calibri"/>
@@ -6017,7 +5662,6 @@
               </w:rPr>
               <w:t>PadHeight</w:t>
             </w:r>
-            <w:proofErr w:type="spellEnd"/>
           </w:p>
         </w:tc>
       </w:tr>
@@ -6062,14 +5706,12 @@
                 <w:rFonts w:ascii="Calibri" w:eastAsia="Times New Roman" w:hAnsi="Calibri"/>
               </w:rPr>
             </w:pPr>
-            <w:proofErr w:type="spellStart"/>
             <w:r>
               <w:rPr>
                 <w:rFonts w:ascii="Calibri" w:eastAsia="Times New Roman" w:hAnsi="Calibri"/>
               </w:rPr>
               <w:t>PadRead</w:t>
             </w:r>
-            <w:proofErr w:type="spellEnd"/>
           </w:p>
         </w:tc>
         <w:tc>
@@ -6107,7 +5749,6 @@
                 <w:rFonts w:ascii="Calibri" w:eastAsia="Times New Roman" w:hAnsi="Calibri"/>
               </w:rPr>
             </w:pPr>
-            <w:proofErr w:type="spellStart"/>
             <w:r>
               <w:rPr>
                 <w:rFonts w:ascii="Calibri" w:eastAsia="Times New Roman" w:hAnsi="Calibri"/>
@@ -6115,7 +5756,6 @@
               </w:rPr>
               <w:t>PadRead</w:t>
             </w:r>
-            <w:proofErr w:type="spellEnd"/>
             <w:r>
               <w:rPr>
                 <w:rFonts w:ascii="Calibri" w:eastAsia="Times New Roman" w:hAnsi="Calibri"/>
@@ -6167,7 +5807,6 @@
                 <w:color w:val="auto"/>
               </w:rPr>
             </w:pPr>
-            <w:proofErr w:type="spellStart"/>
             <w:r>
               <w:rPr>
                 <w:rFonts w:ascii="Calibri" w:eastAsia="Times New Roman" w:hAnsi="Calibri"/>
@@ -6175,7 +5814,6 @@
               </w:rPr>
               <w:t>PadRead</w:t>
             </w:r>
-            <w:proofErr w:type="spellEnd"/>
           </w:p>
         </w:tc>
       </w:tr>
@@ -6220,14 +5858,12 @@
                 <w:rFonts w:ascii="Calibri" w:eastAsia="Times New Roman" w:hAnsi="Calibri"/>
               </w:rPr>
             </w:pPr>
-            <w:proofErr w:type="spellStart"/>
             <w:r>
               <w:rPr>
                 <w:rFonts w:ascii="Calibri" w:eastAsia="Times New Roman" w:hAnsi="Calibri"/>
               </w:rPr>
               <w:t>PadRandI</w:t>
             </w:r>
-            <w:proofErr w:type="spellEnd"/>
           </w:p>
         </w:tc>
         <w:tc>
@@ -6266,71 +5902,60 @@
                 <w:color w:val="FF0000"/>
               </w:rPr>
             </w:pPr>
-            <w:proofErr w:type="spellStart"/>
             <w:r>
               <w:rPr>
                 <w:rFonts w:ascii="Calibri" w:eastAsia="Times New Roman" w:hAnsi="Calibri"/>
                 <w:color w:val="FF0000"/>
               </w:rPr>
+              <w:t xml:space="preserve">PadRandI </w:t>
+            </w:r>
+            <w:r>
+              <w:rPr>
+                <w:rFonts w:ascii="Calibri" w:eastAsia="Times New Roman" w:hAnsi="Calibri"/>
+                <w:color w:val="auto"/>
+              </w:rPr>
+              <w:t>Expr</w:t>
+            </w:r>
+          </w:p>
+        </w:tc>
+        <w:tc>
+          <w:tcPr>
+            <w:tcW w:w="714" w:type="dxa"/>
+            <w:noWrap/>
+            <w:hideMark/>
+          </w:tcPr>
+          <w:p>
+            <w:pPr>
+              <w:spacing w:line="240" w:lineRule="auto"/>
+              <w:ind w:left="0" w:firstLine="0"/>
+              <w:rPr>
+                <w:rFonts w:ascii="Calibri" w:eastAsia="Times New Roman" w:hAnsi="Calibri"/>
+                <w:color w:val="FF0000"/>
+              </w:rPr>
+            </w:pPr>
+          </w:p>
+        </w:tc>
+        <w:tc>
+          <w:tcPr>
+            <w:tcW w:w="2350" w:type="dxa"/>
+            <w:hideMark/>
+          </w:tcPr>
+          <w:p>
+            <w:pPr>
+              <w:spacing w:line="240" w:lineRule="auto"/>
+              <w:ind w:left="0" w:firstLine="0"/>
+              <w:rPr>
+                <w:rFonts w:ascii="Calibri" w:eastAsia="Times New Roman" w:hAnsi="Calibri"/>
+                <w:color w:val="auto"/>
+              </w:rPr>
+            </w:pPr>
+            <w:r>
+              <w:rPr>
+                <w:rFonts w:ascii="Calibri" w:eastAsia="Times New Roman" w:hAnsi="Calibri"/>
+                <w:color w:val="auto"/>
+              </w:rPr>
               <w:t>PadRandI</w:t>
             </w:r>
-            <w:proofErr w:type="spellEnd"/>
-            <w:r>
-              <w:rPr>
-                <w:rFonts w:ascii="Calibri" w:eastAsia="Times New Roman" w:hAnsi="Calibri"/>
-                <w:color w:val="FF0000"/>
-              </w:rPr>
-              <w:t xml:space="preserve"> </w:t>
-            </w:r>
-            <w:r>
-              <w:rPr>
-                <w:rFonts w:ascii="Calibri" w:eastAsia="Times New Roman" w:hAnsi="Calibri"/>
-                <w:color w:val="auto"/>
-              </w:rPr>
-              <w:t>Expr</w:t>
-            </w:r>
-          </w:p>
-        </w:tc>
-        <w:tc>
-          <w:tcPr>
-            <w:tcW w:w="714" w:type="dxa"/>
-            <w:noWrap/>
-            <w:hideMark/>
-          </w:tcPr>
-          <w:p>
-            <w:pPr>
-              <w:spacing w:line="240" w:lineRule="auto"/>
-              <w:ind w:left="0" w:firstLine="0"/>
-              <w:rPr>
-                <w:rFonts w:ascii="Calibri" w:eastAsia="Times New Roman" w:hAnsi="Calibri"/>
-                <w:color w:val="FF0000"/>
-              </w:rPr>
-            </w:pPr>
-          </w:p>
-        </w:tc>
-        <w:tc>
-          <w:tcPr>
-            <w:tcW w:w="2350" w:type="dxa"/>
-            <w:hideMark/>
-          </w:tcPr>
-          <w:p>
-            <w:pPr>
-              <w:spacing w:line="240" w:lineRule="auto"/>
-              <w:ind w:left="0" w:firstLine="0"/>
-              <w:rPr>
-                <w:rFonts w:ascii="Calibri" w:eastAsia="Times New Roman" w:hAnsi="Calibri"/>
-                <w:color w:val="auto"/>
-              </w:rPr>
-            </w:pPr>
-            <w:proofErr w:type="spellStart"/>
-            <w:r>
-              <w:rPr>
-                <w:rFonts w:ascii="Calibri" w:eastAsia="Times New Roman" w:hAnsi="Calibri"/>
-                <w:color w:val="auto"/>
-              </w:rPr>
-              <w:t>PadRandI</w:t>
-            </w:r>
-            <w:proofErr w:type="spellEnd"/>
           </w:p>
         </w:tc>
       </w:tr>
@@ -6657,98 +6282,12 @@
                 <w:rFonts w:ascii="Calibri" w:eastAsia="Times New Roman" w:hAnsi="Calibri"/>
               </w:rPr>
             </w:pPr>
-            <w:proofErr w:type="spellStart"/>
-            <w:r>
-              <w:rPr>
-                <w:rFonts w:ascii="Calibri" w:eastAsia="Times New Roman" w:hAnsi="Calibri"/>
-              </w:rPr>
-              <w:t>BooleanLiteral</w:t>
-            </w:r>
-            <w:proofErr w:type="spellEnd"/>
-            <w:r>
-              <w:rPr>
-                <w:rFonts w:ascii="Calibri" w:eastAsia="Times New Roman" w:hAnsi="Calibri"/>
-              </w:rPr>
-              <w:t xml:space="preserve"> | </w:t>
-            </w:r>
-            <w:proofErr w:type="spellStart"/>
-            <w:r>
-              <w:rPr>
-                <w:rFonts w:ascii="Calibri" w:eastAsia="Times New Roman" w:hAnsi="Calibri"/>
-              </w:rPr>
-              <w:t>IntegerLiteral</w:t>
-            </w:r>
-            <w:proofErr w:type="spellEnd"/>
-            <w:r>
-              <w:rPr>
-                <w:rFonts w:ascii="Calibri" w:eastAsia="Times New Roman" w:hAnsi="Calibri"/>
-              </w:rPr>
-              <w:t xml:space="preserve"> | </w:t>
-            </w:r>
-            <w:proofErr w:type="spellStart"/>
-            <w:r>
-              <w:rPr>
-                <w:rFonts w:ascii="Calibri" w:eastAsia="Times New Roman" w:hAnsi="Calibri"/>
-              </w:rPr>
-              <w:t>FloatLiteral</w:t>
-            </w:r>
-            <w:proofErr w:type="spellEnd"/>
-            <w:r>
-              <w:rPr>
-                <w:rFonts w:ascii="Calibri" w:eastAsia="Times New Roman" w:hAnsi="Calibri"/>
-              </w:rPr>
-              <w:t xml:space="preserve"> | </w:t>
-            </w:r>
-            <w:proofErr w:type="spellStart"/>
-            <w:r>
-              <w:rPr>
-                <w:rFonts w:ascii="Calibri" w:eastAsia="Times New Roman" w:hAnsi="Calibri"/>
-              </w:rPr>
-              <w:t>ColourLiteral</w:t>
-            </w:r>
-            <w:proofErr w:type="spellEnd"/>
-            <w:r>
-              <w:rPr>
-                <w:rFonts w:ascii="Calibri" w:eastAsia="Times New Roman" w:hAnsi="Calibri"/>
-              </w:rPr>
-              <w:t xml:space="preserve"> | </w:t>
-            </w:r>
-            <w:proofErr w:type="spellStart"/>
-            <w:r>
-              <w:rPr>
-                <w:rFonts w:ascii="Calibri" w:eastAsia="Times New Roman" w:hAnsi="Calibri"/>
-              </w:rPr>
-              <w:t>PadWidth</w:t>
-            </w:r>
-            <w:proofErr w:type="spellEnd"/>
-            <w:r>
-              <w:rPr>
-                <w:rFonts w:ascii="Calibri" w:eastAsia="Times New Roman" w:hAnsi="Calibri"/>
-              </w:rPr>
-              <w:t xml:space="preserve"> | </w:t>
-            </w:r>
-            <w:proofErr w:type="spellStart"/>
-            <w:r>
-              <w:rPr>
-                <w:rFonts w:ascii="Calibri" w:eastAsia="Times New Roman" w:hAnsi="Calibri"/>
-              </w:rPr>
-              <w:t>PadHeight</w:t>
-            </w:r>
-            <w:proofErr w:type="spellEnd"/>
-            <w:r>
-              <w:rPr>
-                <w:rFonts w:ascii="Calibri" w:eastAsia="Times New Roman" w:hAnsi="Calibri"/>
-              </w:rPr>
-              <w:t xml:space="preserve"> | </w:t>
-            </w:r>
-            <w:proofErr w:type="spellStart"/>
-            <w:r>
-              <w:rPr>
-                <w:rFonts w:ascii="Calibri" w:eastAsia="Times New Roman" w:hAnsi="Calibri"/>
-              </w:rPr>
-              <w:t>PadRead</w:t>
-            </w:r>
-            <w:proofErr w:type="spellEnd"/>
+            <w:r>
+              <w:rPr>
+                <w:rFonts w:ascii="Calibri" w:eastAsia="Times New Roman" w:hAnsi="Calibri"/>
+              </w:rPr>
+              <w:t>BooleanLiteral | IntegerLiteral | FloatLiteral | ColourLiteral | PadWidth | PadHeight | PadRead</w:t>
+            </w:r>
           </w:p>
         </w:tc>
         <w:tc>
@@ -6784,44 +6323,8 @@
               <w:rPr>
                 <w:rFonts w:ascii="Calibri" w:eastAsia="Times New Roman" w:hAnsi="Calibri"/>
               </w:rPr>
-              <w:t xml:space="preserve">True | False | Int | Float | Colour | </w:t>
-            </w:r>
-            <w:proofErr w:type="spellStart"/>
-            <w:r>
-              <w:rPr>
-                <w:rFonts w:ascii="Calibri" w:eastAsia="Times New Roman" w:hAnsi="Calibri"/>
-              </w:rPr>
-              <w:t>PadWidth</w:t>
-            </w:r>
-            <w:proofErr w:type="spellEnd"/>
-            <w:r>
-              <w:rPr>
-                <w:rFonts w:ascii="Calibri" w:eastAsia="Times New Roman" w:hAnsi="Calibri"/>
-              </w:rPr>
-              <w:t xml:space="preserve"> | </w:t>
-            </w:r>
-            <w:proofErr w:type="spellStart"/>
-            <w:r>
-              <w:rPr>
-                <w:rFonts w:ascii="Calibri" w:eastAsia="Times New Roman" w:hAnsi="Calibri"/>
-              </w:rPr>
-              <w:t>PadHeight</w:t>
-            </w:r>
-            <w:proofErr w:type="spellEnd"/>
-            <w:r>
-              <w:rPr>
-                <w:rFonts w:ascii="Calibri" w:eastAsia="Times New Roman" w:hAnsi="Calibri"/>
-              </w:rPr>
-              <w:t xml:space="preserve"> | </w:t>
-            </w:r>
-            <w:proofErr w:type="spellStart"/>
-            <w:r>
-              <w:rPr>
-                <w:rFonts w:ascii="Calibri" w:eastAsia="Times New Roman" w:hAnsi="Calibri"/>
-              </w:rPr>
-              <w:t>PadRead</w:t>
-            </w:r>
-            <w:proofErr w:type="spellEnd"/>
+              <w:t>True | False | Int | Float | Colour | PadWidth | PadHeight | PadRead</w:t>
+            </w:r>
           </w:p>
         </w:tc>
       </w:tr>
@@ -7412,14 +6915,12 @@
                 <w:rFonts w:ascii="Calibri" w:eastAsia="Times New Roman" w:hAnsi="Calibri"/>
               </w:rPr>
             </w:pPr>
-            <w:proofErr w:type="spellStart"/>
             <w:r>
               <w:rPr>
                 <w:rFonts w:ascii="Calibri" w:eastAsia="Times New Roman" w:hAnsi="Calibri"/>
               </w:rPr>
               <w:t>SubExpr</w:t>
             </w:r>
-            <w:proofErr w:type="spellEnd"/>
           </w:p>
         </w:tc>
         <w:tc>
@@ -7458,85 +6959,65 @@
                 <w:color w:val="FF0000"/>
               </w:rPr>
             </w:pPr>
-            <w:proofErr w:type="spellStart"/>
             <w:r>
               <w:rPr>
                 <w:rFonts w:ascii="Calibri" w:eastAsia="Times New Roman" w:hAnsi="Calibri"/>
                 <w:color w:val="FF0000"/>
               </w:rPr>
+              <w:t xml:space="preserve">BracOpen </w:t>
+            </w:r>
+            <w:r>
+              <w:rPr>
+                <w:rFonts w:ascii="Calibri" w:eastAsia="Times New Roman" w:hAnsi="Calibri"/>
+                <w:color w:val="auto"/>
+              </w:rPr>
+              <w:t>Expr</w:t>
+            </w:r>
+            <w:r>
+              <w:rPr>
+                <w:rFonts w:ascii="Calibri" w:eastAsia="Times New Roman" w:hAnsi="Calibri"/>
+                <w:color w:val="FF0000"/>
+              </w:rPr>
+              <w:t xml:space="preserve"> BracClose</w:t>
+            </w:r>
+          </w:p>
+        </w:tc>
+        <w:tc>
+          <w:tcPr>
+            <w:tcW w:w="714" w:type="dxa"/>
+            <w:noWrap/>
+            <w:hideMark/>
+          </w:tcPr>
+          <w:p>
+            <w:pPr>
+              <w:spacing w:line="240" w:lineRule="auto"/>
+              <w:ind w:left="0" w:firstLine="0"/>
+              <w:rPr>
+                <w:rFonts w:ascii="Calibri" w:eastAsia="Times New Roman" w:hAnsi="Calibri"/>
+                <w:color w:val="FF0000"/>
+              </w:rPr>
+            </w:pPr>
+          </w:p>
+        </w:tc>
+        <w:tc>
+          <w:tcPr>
+            <w:tcW w:w="2350" w:type="dxa"/>
+            <w:hideMark/>
+          </w:tcPr>
+          <w:p>
+            <w:pPr>
+              <w:spacing w:line="240" w:lineRule="auto"/>
+              <w:ind w:left="0" w:firstLine="0"/>
+              <w:rPr>
+                <w:rFonts w:ascii="Calibri" w:eastAsia="Times New Roman" w:hAnsi="Calibri"/>
+              </w:rPr>
+            </w:pPr>
+            <w:r>
+              <w:rPr>
+                <w:rFonts w:ascii="Calibri" w:eastAsia="Times New Roman" w:hAnsi="Calibri"/>
+              </w:rPr>
               <w:t>BracOpen</w:t>
             </w:r>
-            <w:proofErr w:type="spellEnd"/>
-            <w:r>
-              <w:rPr>
-                <w:rFonts w:ascii="Calibri" w:eastAsia="Times New Roman" w:hAnsi="Calibri"/>
-                <w:color w:val="FF0000"/>
-              </w:rPr>
-              <w:t xml:space="preserve"> </w:t>
-            </w:r>
-            <w:r>
-              <w:rPr>
-                <w:rFonts w:ascii="Calibri" w:eastAsia="Times New Roman" w:hAnsi="Calibri"/>
-                <w:color w:val="auto"/>
-              </w:rPr>
-              <w:t>Expr</w:t>
-            </w:r>
-            <w:r>
-              <w:rPr>
-                <w:rFonts w:ascii="Calibri" w:eastAsia="Times New Roman" w:hAnsi="Calibri"/>
-                <w:color w:val="FF0000"/>
-              </w:rPr>
-              <w:t xml:space="preserve"> </w:t>
-            </w:r>
-            <w:proofErr w:type="spellStart"/>
-            <w:r>
-              <w:rPr>
-                <w:rFonts w:ascii="Calibri" w:eastAsia="Times New Roman" w:hAnsi="Calibri"/>
-                <w:color w:val="FF0000"/>
-              </w:rPr>
-              <w:t>BracClose</w:t>
-            </w:r>
-            <w:proofErr w:type="spellEnd"/>
-          </w:p>
-        </w:tc>
-        <w:tc>
-          <w:tcPr>
-            <w:tcW w:w="714" w:type="dxa"/>
-            <w:noWrap/>
-            <w:hideMark/>
-          </w:tcPr>
-          <w:p>
-            <w:pPr>
-              <w:spacing w:line="240" w:lineRule="auto"/>
-              <w:ind w:left="0" w:firstLine="0"/>
-              <w:rPr>
-                <w:rFonts w:ascii="Calibri" w:eastAsia="Times New Roman" w:hAnsi="Calibri"/>
-                <w:color w:val="FF0000"/>
-              </w:rPr>
-            </w:pPr>
-          </w:p>
-        </w:tc>
-        <w:tc>
-          <w:tcPr>
-            <w:tcW w:w="2350" w:type="dxa"/>
-            <w:hideMark/>
-          </w:tcPr>
-          <w:p>
-            <w:pPr>
-              <w:spacing w:line="240" w:lineRule="auto"/>
-              <w:ind w:left="0" w:firstLine="0"/>
-              <w:rPr>
-                <w:rFonts w:ascii="Calibri" w:eastAsia="Times New Roman" w:hAnsi="Calibri"/>
-              </w:rPr>
-            </w:pPr>
-            <w:proofErr w:type="spellStart"/>
-            <w:r>
-              <w:rPr>
-                <w:rFonts w:ascii="Calibri" w:eastAsia="Times New Roman" w:hAnsi="Calibri"/>
-              </w:rPr>
-              <w:t>BracOpen</w:t>
-            </w:r>
-            <w:proofErr w:type="spellEnd"/>
           </w:p>
         </w:tc>
       </w:tr>
@@ -7700,14 +7181,12 @@
                 <w:rFonts w:ascii="Calibri" w:eastAsia="Times New Roman" w:hAnsi="Calibri"/>
               </w:rPr>
             </w:pPr>
-            <w:proofErr w:type="spellStart"/>
             <w:r>
               <w:rPr>
                 <w:rFonts w:ascii="Calibri" w:eastAsia="Times New Roman" w:hAnsi="Calibri"/>
               </w:rPr>
               <w:t>ActualParams</w:t>
             </w:r>
-            <w:proofErr w:type="spellEnd"/>
           </w:p>
         </w:tc>
         <w:tc>
@@ -7749,21 +7228,7 @@
               <w:rPr>
                 <w:rFonts w:ascii="Calibri" w:eastAsia="Times New Roman" w:hAnsi="Calibri"/>
               </w:rPr>
-              <w:t xml:space="preserve">Expr </w:t>
-            </w:r>
-            <w:proofErr w:type="spellStart"/>
-            <w:r>
-              <w:rPr>
-                <w:rFonts w:ascii="Calibri" w:eastAsia="Times New Roman" w:hAnsi="Calibri"/>
-              </w:rPr>
-              <w:t>ActualParams</w:t>
-            </w:r>
-            <w:proofErr w:type="spellEnd"/>
-            <w:r>
-              <w:rPr>
-                <w:rFonts w:ascii="Calibri" w:eastAsia="Times New Roman" w:hAnsi="Calibri"/>
-              </w:rPr>
-              <w:t>_</w:t>
+              <w:t>Expr ActualParams_</w:t>
             </w:r>
           </w:p>
         </w:tc>
@@ -7800,72 +7265,8 @@
               <w:rPr>
                 <w:rFonts w:ascii="Calibri" w:eastAsia="Times New Roman" w:hAnsi="Calibri"/>
               </w:rPr>
-              <w:t xml:space="preserve">True | False | Int | Float | Colour | </w:t>
-            </w:r>
-            <w:proofErr w:type="spellStart"/>
-            <w:r>
-              <w:rPr>
-                <w:rFonts w:ascii="Calibri" w:eastAsia="Times New Roman" w:hAnsi="Calibri"/>
-              </w:rPr>
-              <w:t>PadWidth</w:t>
-            </w:r>
-            <w:proofErr w:type="spellEnd"/>
-            <w:r>
-              <w:rPr>
-                <w:rFonts w:ascii="Calibri" w:eastAsia="Times New Roman" w:hAnsi="Calibri"/>
-              </w:rPr>
-              <w:t xml:space="preserve"> | </w:t>
-            </w:r>
-            <w:proofErr w:type="spellStart"/>
-            <w:r>
-              <w:rPr>
-                <w:rFonts w:ascii="Calibri" w:eastAsia="Times New Roman" w:hAnsi="Calibri"/>
-              </w:rPr>
-              <w:t>PadHeight</w:t>
-            </w:r>
-            <w:proofErr w:type="spellEnd"/>
-            <w:r>
-              <w:rPr>
-                <w:rFonts w:ascii="Calibri" w:eastAsia="Times New Roman" w:hAnsi="Calibri"/>
-              </w:rPr>
-              <w:t xml:space="preserve"> | </w:t>
-            </w:r>
-            <w:proofErr w:type="spellStart"/>
-            <w:r>
-              <w:rPr>
-                <w:rFonts w:ascii="Calibri" w:eastAsia="Times New Roman" w:hAnsi="Calibri"/>
-              </w:rPr>
-              <w:t>PadRead</w:t>
-            </w:r>
-            <w:proofErr w:type="spellEnd"/>
-            <w:r>
-              <w:rPr>
-                <w:rFonts w:ascii="Calibri" w:eastAsia="Times New Roman" w:hAnsi="Calibri"/>
-              </w:rPr>
-              <w:t>| Identifier (function call or variable) |Subtract | Not |</w:t>
-            </w:r>
-            <w:proofErr w:type="spellStart"/>
-            <w:r>
-              <w:rPr>
-                <w:rFonts w:ascii="Calibri" w:eastAsia="Times New Roman" w:hAnsi="Calibri"/>
-              </w:rPr>
-              <w:t>BracOpen</w:t>
-            </w:r>
-            <w:proofErr w:type="spellEnd"/>
-            <w:r>
-              <w:rPr>
-                <w:rFonts w:ascii="Calibri" w:eastAsia="Times New Roman" w:hAnsi="Calibri"/>
-              </w:rPr>
-              <w:t xml:space="preserve"> | </w:t>
-            </w:r>
-            <w:proofErr w:type="spellStart"/>
-            <w:r>
-              <w:rPr>
-                <w:rFonts w:ascii="Calibri" w:eastAsia="Times New Roman" w:hAnsi="Calibri"/>
-              </w:rPr>
-              <w:t>PadRandI</w:t>
-            </w:r>
-            <w:proofErr w:type="spellEnd"/>
+              <w:t>True | False | Int | Float | Colour | PadWidth | PadHeight | PadRead| Identifier (function call or variable) |Subtract | Not |BracOpen | PadRandI</w:t>
+            </w:r>
           </w:p>
         </w:tc>
       </w:tr>
@@ -7910,19 +7311,11 @@
                 <w:rFonts w:ascii="Calibri" w:eastAsia="Times New Roman" w:hAnsi="Calibri"/>
               </w:rPr>
             </w:pPr>
-            <w:proofErr w:type="spellStart"/>
-            <w:r>
-              <w:rPr>
-                <w:rFonts w:ascii="Calibri" w:eastAsia="Times New Roman" w:hAnsi="Calibri"/>
-              </w:rPr>
-              <w:t>ActualParams</w:t>
-            </w:r>
-            <w:proofErr w:type="spellEnd"/>
-            <w:r>
-              <w:rPr>
-                <w:rFonts w:ascii="Calibri" w:eastAsia="Times New Roman" w:hAnsi="Calibri"/>
-              </w:rPr>
-              <w:t>_</w:t>
+            <w:r>
+              <w:rPr>
+                <w:rFonts w:ascii="Calibri" w:eastAsia="Times New Roman" w:hAnsi="Calibri"/>
+              </w:rPr>
+              <w:t>ActualParams_</w:t>
             </w:r>
           </w:p>
         </w:tc>
@@ -7979,37 +7372,13 @@
                 <w:rFonts w:ascii="Calibri" w:eastAsia="Times New Roman" w:hAnsi="Calibri"/>
                 <w:color w:val="auto"/>
               </w:rPr>
-              <w:t xml:space="preserve"> expr </w:t>
-            </w:r>
-            <w:proofErr w:type="spellStart"/>
-            <w:r>
-              <w:rPr>
-                <w:rFonts w:ascii="Calibri" w:eastAsia="Times New Roman" w:hAnsi="Calibri"/>
-                <w:color w:val="auto"/>
-              </w:rPr>
-              <w:t>ActualParams</w:t>
-            </w:r>
-            <w:proofErr w:type="spellEnd"/>
-            <w:proofErr w:type="gramStart"/>
-            <w:r>
-              <w:rPr>
-                <w:rFonts w:ascii="Calibri" w:eastAsia="Times New Roman" w:hAnsi="Calibri"/>
-                <w:color w:val="auto"/>
-              </w:rPr>
-              <w:t>_</w:t>
-            </w:r>
-            <w:r>
-              <w:rPr>
-                <w:rFonts w:ascii="Calibri" w:eastAsia="Times New Roman" w:hAnsi="Calibri"/>
-              </w:rPr>
-              <w:t>)|</w:t>
-            </w:r>
-            <w:proofErr w:type="gramEnd"/>
-            <w:r>
-              <w:rPr>
-                <w:rFonts w:ascii="Calibri" w:eastAsia="Times New Roman" w:hAnsi="Calibri"/>
-              </w:rPr>
-              <w:t>ε</w:t>
+              <w:t xml:space="preserve"> expr ActualParams_</w:t>
+            </w:r>
+            <w:r>
+              <w:rPr>
+                <w:rFonts w:ascii="Calibri" w:eastAsia="Times New Roman" w:hAnsi="Calibri"/>
+              </w:rPr>
+              <w:t>)|ε</w:t>
             </w:r>
           </w:p>
         </w:tc>
@@ -8092,14 +7461,12 @@
                 <w:rFonts w:ascii="Calibri" w:eastAsia="Times New Roman" w:hAnsi="Calibri"/>
               </w:rPr>
             </w:pPr>
-            <w:proofErr w:type="spellStart"/>
             <w:r>
               <w:rPr>
                 <w:rFonts w:ascii="Calibri" w:eastAsia="Times New Roman" w:hAnsi="Calibri"/>
               </w:rPr>
               <w:t>FunctionCall</w:t>
             </w:r>
-            <w:proofErr w:type="spellEnd"/>
           </w:p>
         </w:tc>
         <w:tc>
@@ -8144,7 +7511,6 @@
               </w:rPr>
               <w:t xml:space="preserve">Identifier </w:t>
             </w:r>
-            <w:proofErr w:type="spellStart"/>
             <w:r>
               <w:rPr>
                 <w:rFonts w:ascii="Calibri" w:eastAsia="Times New Roman" w:hAnsi="Calibri"/>
@@ -8152,28 +7518,12 @@
               </w:rPr>
               <w:t>BracOpen</w:t>
             </w:r>
-            <w:proofErr w:type="spellEnd"/>
-            <w:r>
-              <w:rPr>
-                <w:rFonts w:ascii="Calibri" w:eastAsia="Times New Roman" w:hAnsi="Calibri"/>
-              </w:rPr>
-              <w:t xml:space="preserve"> (</w:t>
-            </w:r>
-            <w:proofErr w:type="spellStart"/>
-            <w:r>
-              <w:rPr>
-                <w:rFonts w:ascii="Calibri" w:eastAsia="Times New Roman" w:hAnsi="Calibri"/>
-              </w:rPr>
-              <w:t>ActualParams|ε</w:t>
-            </w:r>
-            <w:proofErr w:type="spellEnd"/>
-            <w:r>
-              <w:rPr>
-                <w:rFonts w:ascii="Calibri" w:eastAsia="Times New Roman" w:hAnsi="Calibri"/>
-              </w:rPr>
-              <w:t xml:space="preserve">) </w:t>
-            </w:r>
-            <w:proofErr w:type="spellStart"/>
+            <w:r>
+              <w:rPr>
+                <w:rFonts w:ascii="Calibri" w:eastAsia="Times New Roman" w:hAnsi="Calibri"/>
+              </w:rPr>
+              <w:t xml:space="preserve"> (ActualParams|ε) </w:t>
+            </w:r>
             <w:r>
               <w:rPr>
                 <w:rFonts w:ascii="Calibri" w:eastAsia="Times New Roman" w:hAnsi="Calibri"/>
@@ -8181,7 +7531,6 @@
               </w:rPr>
               <w:t>BracClose</w:t>
             </w:r>
-            <w:proofErr w:type="spellEnd"/>
           </w:p>
         </w:tc>
         <w:tc>
@@ -8430,52 +7779,8 @@
               <w:rPr>
                 <w:rFonts w:ascii="Calibri" w:eastAsia="Times New Roman" w:hAnsi="Calibri"/>
               </w:rPr>
-              <w:t xml:space="preserve">Literal | Identifier | </w:t>
-            </w:r>
-            <w:proofErr w:type="spellStart"/>
-            <w:r>
-              <w:rPr>
-                <w:rFonts w:ascii="Calibri" w:eastAsia="Times New Roman" w:hAnsi="Calibri"/>
-              </w:rPr>
-              <w:t>FunctionCall</w:t>
-            </w:r>
-            <w:proofErr w:type="spellEnd"/>
-            <w:r>
-              <w:rPr>
-                <w:rFonts w:ascii="Calibri" w:eastAsia="Times New Roman" w:hAnsi="Calibri"/>
-              </w:rPr>
-              <w:t xml:space="preserve"> | Unary | </w:t>
-            </w:r>
-            <w:proofErr w:type="spellStart"/>
-            <w:r>
-              <w:rPr>
-                <w:rFonts w:ascii="Calibri" w:eastAsia="Times New Roman" w:hAnsi="Calibri"/>
-              </w:rPr>
-              <w:t>SubExpr</w:t>
-            </w:r>
-            <w:proofErr w:type="spellEnd"/>
-            <w:r>
-              <w:rPr>
-                <w:rFonts w:ascii="Calibri" w:eastAsia="Times New Roman" w:hAnsi="Calibri"/>
-              </w:rPr>
-              <w:t xml:space="preserve"> </w:t>
-            </w:r>
-            <w:proofErr w:type="gramStart"/>
-            <w:r>
-              <w:rPr>
-                <w:rFonts w:ascii="Calibri" w:eastAsia="Times New Roman" w:hAnsi="Calibri"/>
-              </w:rPr>
-              <w:t xml:space="preserve">|  </w:t>
-            </w:r>
-            <w:proofErr w:type="spellStart"/>
-            <w:r>
-              <w:rPr>
-                <w:rFonts w:ascii="Calibri" w:eastAsia="Times New Roman" w:hAnsi="Calibri"/>
-              </w:rPr>
-              <w:t>PadRandI</w:t>
-            </w:r>
-            <w:proofErr w:type="spellEnd"/>
-            <w:proofErr w:type="gramEnd"/>
+              <w:t>Literal | Identifier | FunctionCall | Unary | SubExpr |  PadRandI</w:t>
+            </w:r>
           </w:p>
         </w:tc>
         <w:tc>
@@ -8511,72 +7816,8 @@
               <w:rPr>
                 <w:rFonts w:ascii="Calibri" w:eastAsia="Times New Roman" w:hAnsi="Calibri"/>
               </w:rPr>
-              <w:t xml:space="preserve">True | False | Int | Float | Colour | </w:t>
-            </w:r>
-            <w:proofErr w:type="spellStart"/>
-            <w:r>
-              <w:rPr>
-                <w:rFonts w:ascii="Calibri" w:eastAsia="Times New Roman" w:hAnsi="Calibri"/>
-              </w:rPr>
-              <w:t>PadWidth</w:t>
-            </w:r>
-            <w:proofErr w:type="spellEnd"/>
-            <w:r>
-              <w:rPr>
-                <w:rFonts w:ascii="Calibri" w:eastAsia="Times New Roman" w:hAnsi="Calibri"/>
-              </w:rPr>
-              <w:t xml:space="preserve"> | </w:t>
-            </w:r>
-            <w:proofErr w:type="spellStart"/>
-            <w:r>
-              <w:rPr>
-                <w:rFonts w:ascii="Calibri" w:eastAsia="Times New Roman" w:hAnsi="Calibri"/>
-              </w:rPr>
-              <w:t>PadHeight</w:t>
-            </w:r>
-            <w:proofErr w:type="spellEnd"/>
-            <w:r>
-              <w:rPr>
-                <w:rFonts w:ascii="Calibri" w:eastAsia="Times New Roman" w:hAnsi="Calibri"/>
-              </w:rPr>
-              <w:t xml:space="preserve"> | </w:t>
-            </w:r>
-            <w:proofErr w:type="spellStart"/>
-            <w:r>
-              <w:rPr>
-                <w:rFonts w:ascii="Calibri" w:eastAsia="Times New Roman" w:hAnsi="Calibri"/>
-              </w:rPr>
-              <w:t>PadRead</w:t>
-            </w:r>
-            <w:proofErr w:type="spellEnd"/>
-            <w:r>
-              <w:rPr>
-                <w:rFonts w:ascii="Calibri" w:eastAsia="Times New Roman" w:hAnsi="Calibri"/>
-              </w:rPr>
-              <w:t>| Identifier (function call or variable) |Subtract | Not |</w:t>
-            </w:r>
-            <w:proofErr w:type="spellStart"/>
-            <w:r>
-              <w:rPr>
-                <w:rFonts w:ascii="Calibri" w:eastAsia="Times New Roman" w:hAnsi="Calibri"/>
-              </w:rPr>
-              <w:t>BracOpen</w:t>
-            </w:r>
-            <w:proofErr w:type="spellEnd"/>
-            <w:r>
-              <w:rPr>
-                <w:rFonts w:ascii="Calibri" w:eastAsia="Times New Roman" w:hAnsi="Calibri"/>
-              </w:rPr>
-              <w:t xml:space="preserve"> | </w:t>
-            </w:r>
-            <w:proofErr w:type="spellStart"/>
-            <w:r>
-              <w:rPr>
-                <w:rFonts w:ascii="Calibri" w:eastAsia="Times New Roman" w:hAnsi="Calibri"/>
-              </w:rPr>
-              <w:t>PadRandI</w:t>
-            </w:r>
-            <w:proofErr w:type="spellEnd"/>
+              <w:t>True | False | Int | Float | Colour | PadWidth | PadHeight | PadRead| Identifier (function call or variable) |Subtract | Not |BracOpen | PadRandI</w:t>
+            </w:r>
           </w:p>
         </w:tc>
       </w:tr>
@@ -8824,72 +8065,8 @@
               <w:rPr>
                 <w:rFonts w:ascii="Calibri" w:eastAsia="Times New Roman" w:hAnsi="Calibri"/>
               </w:rPr>
-              <w:t xml:space="preserve">True | False | Int | Float | Colour | </w:t>
-            </w:r>
-            <w:proofErr w:type="spellStart"/>
-            <w:r>
-              <w:rPr>
-                <w:rFonts w:ascii="Calibri" w:eastAsia="Times New Roman" w:hAnsi="Calibri"/>
-              </w:rPr>
-              <w:t>PadWidth</w:t>
-            </w:r>
-            <w:proofErr w:type="spellEnd"/>
-            <w:r>
-              <w:rPr>
-                <w:rFonts w:ascii="Calibri" w:eastAsia="Times New Roman" w:hAnsi="Calibri"/>
-              </w:rPr>
-              <w:t xml:space="preserve"> | </w:t>
-            </w:r>
-            <w:proofErr w:type="spellStart"/>
-            <w:r>
-              <w:rPr>
-                <w:rFonts w:ascii="Calibri" w:eastAsia="Times New Roman" w:hAnsi="Calibri"/>
-              </w:rPr>
-              <w:t>PadHeight</w:t>
-            </w:r>
-            <w:proofErr w:type="spellEnd"/>
-            <w:r>
-              <w:rPr>
-                <w:rFonts w:ascii="Calibri" w:eastAsia="Times New Roman" w:hAnsi="Calibri"/>
-              </w:rPr>
-              <w:t xml:space="preserve"> | </w:t>
-            </w:r>
-            <w:proofErr w:type="spellStart"/>
-            <w:r>
-              <w:rPr>
-                <w:rFonts w:ascii="Calibri" w:eastAsia="Times New Roman" w:hAnsi="Calibri"/>
-              </w:rPr>
-              <w:t>PadRead</w:t>
-            </w:r>
-            <w:proofErr w:type="spellEnd"/>
-            <w:r>
-              <w:rPr>
-                <w:rFonts w:ascii="Calibri" w:eastAsia="Times New Roman" w:hAnsi="Calibri"/>
-              </w:rPr>
-              <w:t>| Identifier (function call or variable) |Subtract | Not |</w:t>
-            </w:r>
-            <w:proofErr w:type="spellStart"/>
-            <w:r>
-              <w:rPr>
-                <w:rFonts w:ascii="Calibri" w:eastAsia="Times New Roman" w:hAnsi="Calibri"/>
-              </w:rPr>
-              <w:t>BracOpen</w:t>
-            </w:r>
-            <w:proofErr w:type="spellEnd"/>
-            <w:r>
-              <w:rPr>
-                <w:rFonts w:ascii="Calibri" w:eastAsia="Times New Roman" w:hAnsi="Calibri"/>
-              </w:rPr>
-              <w:t xml:space="preserve"> | </w:t>
-            </w:r>
-            <w:proofErr w:type="spellStart"/>
-            <w:r>
-              <w:rPr>
-                <w:rFonts w:ascii="Calibri" w:eastAsia="Times New Roman" w:hAnsi="Calibri"/>
-              </w:rPr>
-              <w:t>PadRandI</w:t>
-            </w:r>
-            <w:proofErr w:type="spellEnd"/>
+              <w:t>True | False | Int | Float | Colour | PadWidth | PadHeight | PadRead| Identifier (function call or variable) |Subtract | Not |BracOpen | PadRandI</w:t>
+            </w:r>
           </w:p>
         </w:tc>
       </w:tr>
@@ -8984,7 +8161,6 @@
               </w:rPr>
               <w:t>((</w:t>
             </w:r>
-            <w:proofErr w:type="spellStart"/>
             <w:r>
               <w:rPr>
                 <w:rFonts w:ascii="Calibri" w:eastAsia="Times New Roman" w:hAnsi="Calibri"/>
@@ -8992,7 +8168,6 @@
               </w:rPr>
               <w:t>Multiply|Divide|And</w:t>
             </w:r>
-            <w:proofErr w:type="spellEnd"/>
             <w:r>
               <w:rPr>
                 <w:rFonts w:ascii="Calibri" w:eastAsia="Times New Roman" w:hAnsi="Calibri"/>
@@ -9030,19 +8205,11 @@
                 <w:rFonts w:ascii="Calibri" w:eastAsia="Times New Roman" w:hAnsi="Calibri"/>
               </w:rPr>
             </w:pPr>
-            <w:proofErr w:type="spellStart"/>
-            <w:r>
-              <w:rPr>
-                <w:rFonts w:ascii="Calibri" w:eastAsia="Times New Roman" w:hAnsi="Calibri"/>
-              </w:rPr>
-              <w:t>Multiply|Divide|And</w:t>
-            </w:r>
-            <w:proofErr w:type="spellEnd"/>
-            <w:r>
-              <w:rPr>
-                <w:rFonts w:ascii="Calibri" w:eastAsia="Times New Roman" w:hAnsi="Calibri"/>
-              </w:rPr>
-              <w:t xml:space="preserve"> |ε</w:t>
+            <w:r>
+              <w:rPr>
+                <w:rFonts w:ascii="Calibri" w:eastAsia="Times New Roman" w:hAnsi="Calibri"/>
+              </w:rPr>
+              <w:t>Multiply|Divide|And |ε</w:t>
             </w:r>
           </w:p>
         </w:tc>
@@ -9207,14 +8374,12 @@
                 <w:rFonts w:ascii="Calibri" w:eastAsia="Times New Roman" w:hAnsi="Calibri"/>
               </w:rPr>
             </w:pPr>
-            <w:proofErr w:type="spellStart"/>
             <w:r>
               <w:rPr>
                 <w:rFonts w:ascii="Calibri" w:eastAsia="Times New Roman" w:hAnsi="Calibri"/>
               </w:rPr>
               <w:t>SimpleExpr</w:t>
             </w:r>
-            <w:proofErr w:type="spellEnd"/>
           </w:p>
         </w:tc>
         <w:tc>
@@ -9256,21 +8421,7 @@
               <w:rPr>
                 <w:rFonts w:ascii="Calibri" w:eastAsia="Times New Roman" w:hAnsi="Calibri"/>
               </w:rPr>
-              <w:t xml:space="preserve">Term </w:t>
-            </w:r>
-            <w:proofErr w:type="spellStart"/>
-            <w:r>
-              <w:rPr>
-                <w:rFonts w:ascii="Calibri" w:eastAsia="Times New Roman" w:hAnsi="Calibri"/>
-              </w:rPr>
-              <w:t>SimpleExpr</w:t>
-            </w:r>
-            <w:proofErr w:type="spellEnd"/>
-            <w:r>
-              <w:rPr>
-                <w:rFonts w:ascii="Calibri" w:eastAsia="Times New Roman" w:hAnsi="Calibri"/>
-              </w:rPr>
-              <w:t>_</w:t>
+              <w:t>Term SimpleExpr_</w:t>
             </w:r>
           </w:p>
         </w:tc>
@@ -9307,79 +8458,15 @@
               <w:rPr>
                 <w:rFonts w:ascii="Calibri" w:eastAsia="Times New Roman" w:hAnsi="Calibri"/>
               </w:rPr>
-              <w:t xml:space="preserve">True | False | Int | Float | Colour | </w:t>
-            </w:r>
-            <w:proofErr w:type="spellStart"/>
-            <w:r>
-              <w:rPr>
-                <w:rFonts w:ascii="Calibri" w:eastAsia="Times New Roman" w:hAnsi="Calibri"/>
-              </w:rPr>
-              <w:t>PadWidth</w:t>
-            </w:r>
-            <w:proofErr w:type="spellEnd"/>
-            <w:r>
-              <w:rPr>
-                <w:rFonts w:ascii="Calibri" w:eastAsia="Times New Roman" w:hAnsi="Calibri"/>
-              </w:rPr>
-              <w:t xml:space="preserve"> | </w:t>
-            </w:r>
-            <w:proofErr w:type="spellStart"/>
-            <w:r>
-              <w:rPr>
-                <w:rFonts w:ascii="Calibri" w:eastAsia="Times New Roman" w:hAnsi="Calibri"/>
-              </w:rPr>
-              <w:t>PadHeight</w:t>
-            </w:r>
-            <w:proofErr w:type="spellEnd"/>
-            <w:r>
-              <w:rPr>
-                <w:rFonts w:ascii="Calibri" w:eastAsia="Times New Roman" w:hAnsi="Calibri"/>
-              </w:rPr>
-              <w:t xml:space="preserve"> | </w:t>
-            </w:r>
-            <w:proofErr w:type="spellStart"/>
-            <w:r>
-              <w:rPr>
-                <w:rFonts w:ascii="Calibri" w:eastAsia="Times New Roman" w:hAnsi="Calibri"/>
-              </w:rPr>
-              <w:t>PadRead</w:t>
-            </w:r>
-            <w:proofErr w:type="spellEnd"/>
-            <w:r>
-              <w:rPr>
-                <w:rFonts w:ascii="Calibri" w:eastAsia="Times New Roman" w:hAnsi="Calibri"/>
-              </w:rPr>
-              <w:t xml:space="preserve">| Identifier (function call or variable) |Subtract | </w:t>
+              <w:t xml:space="preserve">True | False | Int | Float | Colour | PadWidth | PadHeight | PadRead| Identifier (function call or variable) |Subtract | </w:t>
             </w:r>
             <w:r>
               <w:rPr>
                 <w:rFonts w:ascii="Calibri" w:eastAsia="Times New Roman" w:hAnsi="Calibri"/>
               </w:rPr>
               <w:lastRenderedPageBreak/>
-              <w:t>Not |</w:t>
-            </w:r>
-            <w:proofErr w:type="spellStart"/>
-            <w:r>
-              <w:rPr>
-                <w:rFonts w:ascii="Calibri" w:eastAsia="Times New Roman" w:hAnsi="Calibri"/>
-              </w:rPr>
-              <w:t>BracOpen</w:t>
-            </w:r>
-            <w:proofErr w:type="spellEnd"/>
-            <w:r>
-              <w:rPr>
-                <w:rFonts w:ascii="Calibri" w:eastAsia="Times New Roman" w:hAnsi="Calibri"/>
-              </w:rPr>
-              <w:t xml:space="preserve"> | </w:t>
-            </w:r>
-            <w:proofErr w:type="spellStart"/>
-            <w:r>
-              <w:rPr>
-                <w:rFonts w:ascii="Calibri" w:eastAsia="Times New Roman" w:hAnsi="Calibri"/>
-              </w:rPr>
-              <w:t>PadRandI</w:t>
-            </w:r>
-            <w:proofErr w:type="spellEnd"/>
+              <w:t>Not |BracOpen | PadRandI</w:t>
+            </w:r>
           </w:p>
         </w:tc>
       </w:tr>
@@ -9425,19 +8512,11 @@
                 <w:rFonts w:ascii="Calibri" w:eastAsia="Times New Roman" w:hAnsi="Calibri"/>
               </w:rPr>
             </w:pPr>
-            <w:proofErr w:type="spellStart"/>
-            <w:r>
-              <w:rPr>
-                <w:rFonts w:ascii="Calibri" w:eastAsia="Times New Roman" w:hAnsi="Calibri"/>
-              </w:rPr>
-              <w:t>SimpleExpr</w:t>
-            </w:r>
-            <w:proofErr w:type="spellEnd"/>
-            <w:r>
-              <w:rPr>
-                <w:rFonts w:ascii="Calibri" w:eastAsia="Times New Roman" w:hAnsi="Calibri"/>
-              </w:rPr>
-              <w:t>_</w:t>
+            <w:r>
+              <w:rPr>
+                <w:rFonts w:ascii="Calibri" w:eastAsia="Times New Roman" w:hAnsi="Calibri"/>
+              </w:rPr>
+              <w:t>SimpleExpr_</w:t>
             </w:r>
           </w:p>
         </w:tc>
@@ -9482,7 +8561,6 @@
               </w:rPr>
               <w:t>((</w:t>
             </w:r>
-            <w:proofErr w:type="spellStart"/>
             <w:r>
               <w:rPr>
                 <w:rFonts w:ascii="Calibri" w:eastAsia="Times New Roman" w:hAnsi="Calibri"/>
@@ -9518,26 +8596,11 @@
               </w:rPr>
               <w:t>Or</w:t>
             </w:r>
-            <w:proofErr w:type="spellEnd"/>
-            <w:r>
-              <w:rPr>
-                <w:rFonts w:ascii="Calibri" w:eastAsia="Times New Roman" w:hAnsi="Calibri"/>
-              </w:rPr>
-              <w:t xml:space="preserve">) </w:t>
-            </w:r>
-            <w:proofErr w:type="spellStart"/>
-            <w:r>
-              <w:rPr>
-                <w:rFonts w:ascii="Calibri" w:eastAsia="Times New Roman" w:hAnsi="Calibri"/>
-              </w:rPr>
-              <w:t>SimpleExpr</w:t>
-            </w:r>
-            <w:proofErr w:type="spellEnd"/>
-            <w:r>
-              <w:rPr>
-                <w:rFonts w:ascii="Calibri" w:eastAsia="Times New Roman" w:hAnsi="Calibri"/>
-              </w:rPr>
-              <w:t>_) | ε</w:t>
+            <w:r>
+              <w:rPr>
+                <w:rFonts w:ascii="Calibri" w:eastAsia="Times New Roman" w:hAnsi="Calibri"/>
+              </w:rPr>
+              <w:t>) SimpleExpr_) | ε</w:t>
             </w:r>
           </w:p>
         </w:tc>
@@ -9570,14 +8633,12 @@
                 <w:rFonts w:ascii="Calibri" w:eastAsia="Times New Roman" w:hAnsi="Calibri"/>
               </w:rPr>
             </w:pPr>
-            <w:proofErr w:type="spellStart"/>
             <w:r>
               <w:rPr>
                 <w:rFonts w:ascii="Calibri" w:eastAsia="Times New Roman" w:hAnsi="Calibri"/>
               </w:rPr>
               <w:t>Add|Subtract|Or|ε</w:t>
             </w:r>
-            <w:proofErr w:type="spellEnd"/>
           </w:p>
         </w:tc>
       </w:tr>
@@ -9784,19 +8845,11 @@
                 <w:rFonts w:ascii="Calibri" w:eastAsia="Times New Roman" w:hAnsi="Calibri"/>
               </w:rPr>
             </w:pPr>
-            <w:proofErr w:type="spellStart"/>
-            <w:r>
-              <w:rPr>
-                <w:rFonts w:ascii="Calibri" w:eastAsia="Times New Roman" w:hAnsi="Calibri"/>
-              </w:rPr>
-              <w:t>SimpleExpr</w:t>
-            </w:r>
-            <w:proofErr w:type="spellEnd"/>
-            <w:r>
-              <w:rPr>
-                <w:rFonts w:ascii="Calibri" w:eastAsia="Times New Roman" w:hAnsi="Calibri"/>
-              </w:rPr>
-              <w:t xml:space="preserve"> Expr_</w:t>
+            <w:r>
+              <w:rPr>
+                <w:rFonts w:ascii="Calibri" w:eastAsia="Times New Roman" w:hAnsi="Calibri"/>
+              </w:rPr>
+              <w:t>SimpleExpr Expr_</w:t>
             </w:r>
           </w:p>
         </w:tc>
@@ -9833,72 +8886,8 @@
               <w:rPr>
                 <w:rFonts w:ascii="Calibri" w:eastAsia="Times New Roman" w:hAnsi="Calibri"/>
               </w:rPr>
-              <w:t xml:space="preserve">True | False | Int | Float | Colour | </w:t>
-            </w:r>
-            <w:proofErr w:type="spellStart"/>
-            <w:r>
-              <w:rPr>
-                <w:rFonts w:ascii="Calibri" w:eastAsia="Times New Roman" w:hAnsi="Calibri"/>
-              </w:rPr>
-              <w:t>PadWidth</w:t>
-            </w:r>
-            <w:proofErr w:type="spellEnd"/>
-            <w:r>
-              <w:rPr>
-                <w:rFonts w:ascii="Calibri" w:eastAsia="Times New Roman" w:hAnsi="Calibri"/>
-              </w:rPr>
-              <w:t xml:space="preserve"> | </w:t>
-            </w:r>
-            <w:proofErr w:type="spellStart"/>
-            <w:r>
-              <w:rPr>
-                <w:rFonts w:ascii="Calibri" w:eastAsia="Times New Roman" w:hAnsi="Calibri"/>
-              </w:rPr>
-              <w:t>PadHeight</w:t>
-            </w:r>
-            <w:proofErr w:type="spellEnd"/>
-            <w:r>
-              <w:rPr>
-                <w:rFonts w:ascii="Calibri" w:eastAsia="Times New Roman" w:hAnsi="Calibri"/>
-              </w:rPr>
-              <w:t xml:space="preserve"> | </w:t>
-            </w:r>
-            <w:proofErr w:type="spellStart"/>
-            <w:r>
-              <w:rPr>
-                <w:rFonts w:ascii="Calibri" w:eastAsia="Times New Roman" w:hAnsi="Calibri"/>
-              </w:rPr>
-              <w:t>PadRead</w:t>
-            </w:r>
-            <w:proofErr w:type="spellEnd"/>
-            <w:r>
-              <w:rPr>
-                <w:rFonts w:ascii="Calibri" w:eastAsia="Times New Roman" w:hAnsi="Calibri"/>
-              </w:rPr>
-              <w:t>| Identifier (function call or variable) |Subtract | Not |</w:t>
-            </w:r>
-            <w:proofErr w:type="spellStart"/>
-            <w:r>
-              <w:rPr>
-                <w:rFonts w:ascii="Calibri" w:eastAsia="Times New Roman" w:hAnsi="Calibri"/>
-              </w:rPr>
-              <w:t>BracOpen</w:t>
-            </w:r>
-            <w:proofErr w:type="spellEnd"/>
-            <w:r>
-              <w:rPr>
-                <w:rFonts w:ascii="Calibri" w:eastAsia="Times New Roman" w:hAnsi="Calibri"/>
-              </w:rPr>
-              <w:t xml:space="preserve"> | </w:t>
-            </w:r>
-            <w:proofErr w:type="spellStart"/>
-            <w:r>
-              <w:rPr>
-                <w:rFonts w:ascii="Calibri" w:eastAsia="Times New Roman" w:hAnsi="Calibri"/>
-              </w:rPr>
-              <w:t>PadRandI</w:t>
-            </w:r>
-            <w:proofErr w:type="spellEnd"/>
+              <w:t>True | False | Int | Float | Colour | PadWidth | PadHeight | PadRead| Identifier (function call or variable) |Subtract | Not |BracOpen | PadRandI</w:t>
+            </w:r>
           </w:p>
         </w:tc>
       </w:tr>
@@ -10255,7 +9244,6 @@
               </w:rPr>
               <w:t xml:space="preserve">Equals </w:t>
             </w:r>
-            <w:proofErr w:type="spellStart"/>
             <w:r>
               <w:rPr>
                 <w:rFonts w:ascii="Calibri" w:eastAsia="Times New Roman" w:hAnsi="Calibri"/>
@@ -10263,7 +9251,6 @@
               </w:rPr>
               <w:t>Exrp</w:t>
             </w:r>
-            <w:proofErr w:type="spellEnd"/>
           </w:p>
         </w:tc>
         <w:tc>
@@ -10345,14 +9332,12 @@
                 <w:rFonts w:ascii="Calibri" w:eastAsia="Times New Roman" w:hAnsi="Calibri"/>
               </w:rPr>
             </w:pPr>
-            <w:proofErr w:type="spellStart"/>
             <w:r>
               <w:rPr>
                 <w:rFonts w:ascii="Calibri" w:eastAsia="Times New Roman" w:hAnsi="Calibri"/>
               </w:rPr>
               <w:t>VarDecl</w:t>
             </w:r>
-            <w:proofErr w:type="spellEnd"/>
           </w:p>
         </w:tc>
         <w:tc>
@@ -10414,21 +9399,7 @@
               <w:rPr>
                 <w:rFonts w:ascii="Calibri" w:eastAsia="Times New Roman" w:hAnsi="Calibri"/>
               </w:rPr>
-              <w:t xml:space="preserve"> </w:t>
-            </w:r>
-            <w:proofErr w:type="spellStart"/>
-            <w:r>
-              <w:rPr>
-                <w:rFonts w:ascii="Calibri" w:eastAsia="Times New Roman" w:hAnsi="Calibri"/>
-              </w:rPr>
-              <w:t>TypeLiteral</w:t>
-            </w:r>
-            <w:proofErr w:type="spellEnd"/>
-            <w:r>
-              <w:rPr>
-                <w:rFonts w:ascii="Calibri" w:eastAsia="Times New Roman" w:hAnsi="Calibri"/>
-              </w:rPr>
-              <w:t xml:space="preserve"> </w:t>
+              <w:t xml:space="preserve"> TypeLiteral </w:t>
             </w:r>
             <w:r>
               <w:rPr>
@@ -11039,14 +10010,12 @@
                 <w:rFonts w:ascii="Calibri" w:eastAsia="Times New Roman" w:hAnsi="Calibri"/>
               </w:rPr>
             </w:pPr>
-            <w:proofErr w:type="spellStart"/>
             <w:r>
               <w:rPr>
                 <w:rFonts w:ascii="Calibri" w:eastAsia="Times New Roman" w:hAnsi="Calibri"/>
               </w:rPr>
               <w:t>PixelRange</w:t>
             </w:r>
-            <w:proofErr w:type="spellEnd"/>
           </w:p>
         </w:tc>
         <w:tc>
@@ -11085,127 +10054,116 @@
                 <w:color w:val="FF0000"/>
               </w:rPr>
             </w:pPr>
-            <w:proofErr w:type="spellStart"/>
             <w:r>
               <w:rPr>
                 <w:rFonts w:ascii="Calibri" w:eastAsia="Times New Roman" w:hAnsi="Calibri"/>
                 <w:color w:val="FF0000"/>
               </w:rPr>
+              <w:t xml:space="preserve">PixelRange </w:t>
+            </w:r>
+            <w:r>
+              <w:rPr>
+                <w:rFonts w:ascii="Calibri" w:eastAsia="Times New Roman" w:hAnsi="Calibri"/>
+                <w:color w:val="auto"/>
+              </w:rPr>
+              <w:t>Expr</w:t>
+            </w:r>
+            <w:r>
+              <w:rPr>
+                <w:rFonts w:ascii="Calibri" w:eastAsia="Times New Roman" w:hAnsi="Calibri"/>
+                <w:color w:val="FF0000"/>
+              </w:rPr>
+              <w:t xml:space="preserve"> Comma </w:t>
+            </w:r>
+            <w:r>
+              <w:rPr>
+                <w:rFonts w:ascii="Calibri" w:eastAsia="Times New Roman" w:hAnsi="Calibri"/>
+                <w:color w:val="auto"/>
+              </w:rPr>
+              <w:t>Expr</w:t>
+            </w:r>
+            <w:r>
+              <w:rPr>
+                <w:rFonts w:ascii="Calibri" w:eastAsia="Times New Roman" w:hAnsi="Calibri"/>
+                <w:color w:val="FF0000"/>
+              </w:rPr>
+              <w:t xml:space="preserve"> Comma </w:t>
+            </w:r>
+            <w:r>
+              <w:rPr>
+                <w:rFonts w:ascii="Calibri" w:eastAsia="Times New Roman" w:hAnsi="Calibri"/>
+                <w:color w:val="auto"/>
+              </w:rPr>
+              <w:t>Expr</w:t>
+            </w:r>
+            <w:r>
+              <w:rPr>
+                <w:rFonts w:ascii="Calibri" w:eastAsia="Times New Roman" w:hAnsi="Calibri"/>
+                <w:color w:val="FF0000"/>
+              </w:rPr>
+              <w:t xml:space="preserve"> Comma </w:t>
+            </w:r>
+            <w:r>
+              <w:rPr>
+                <w:rFonts w:ascii="Calibri" w:eastAsia="Times New Roman" w:hAnsi="Calibri"/>
+                <w:color w:val="auto"/>
+              </w:rPr>
+              <w:t>Expr</w:t>
+            </w:r>
+            <w:r>
+              <w:rPr>
+                <w:rFonts w:ascii="Calibri" w:eastAsia="Times New Roman" w:hAnsi="Calibri"/>
+                <w:color w:val="FF0000"/>
+              </w:rPr>
+              <w:t xml:space="preserve"> Comma </w:t>
+            </w:r>
+            <w:r>
+              <w:rPr>
+                <w:rFonts w:ascii="Calibri" w:eastAsia="Times New Roman" w:hAnsi="Calibri"/>
+                <w:color w:val="auto"/>
+              </w:rPr>
+              <w:t>Expr</w:t>
+            </w:r>
+          </w:p>
+        </w:tc>
+        <w:tc>
+          <w:tcPr>
+            <w:tcW w:w="714" w:type="dxa"/>
+            <w:noWrap/>
+            <w:hideMark/>
+          </w:tcPr>
+          <w:p>
+            <w:pPr>
+              <w:spacing w:line="240" w:lineRule="auto"/>
+              <w:ind w:left="0" w:firstLine="0"/>
+              <w:rPr>
+                <w:rFonts w:ascii="Calibri" w:eastAsia="Times New Roman" w:hAnsi="Calibri"/>
+                <w:color w:val="FF0000"/>
+              </w:rPr>
+            </w:pPr>
+          </w:p>
+        </w:tc>
+        <w:tc>
+          <w:tcPr>
+            <w:tcW w:w="2350" w:type="dxa"/>
+            <w:hideMark/>
+          </w:tcPr>
+          <w:p>
+            <w:pPr>
+              <w:spacing w:line="240" w:lineRule="auto"/>
+              <w:ind w:left="0" w:firstLine="0"/>
+              <w:rPr>
+                <w:rFonts w:ascii="Calibri" w:eastAsia="Times New Roman" w:hAnsi="Calibri"/>
+                <w:color w:val="auto"/>
+              </w:rPr>
+            </w:pPr>
+            <w:r>
+              <w:rPr>
+                <w:rFonts w:ascii="Calibri" w:eastAsia="Times New Roman" w:hAnsi="Calibri"/>
+                <w:color w:val="auto"/>
+              </w:rPr>
               <w:t>PixelRange</w:t>
             </w:r>
-            <w:proofErr w:type="spellEnd"/>
-            <w:r>
-              <w:rPr>
-                <w:rFonts w:ascii="Calibri" w:eastAsia="Times New Roman" w:hAnsi="Calibri"/>
-                <w:color w:val="FF0000"/>
-              </w:rPr>
-              <w:t xml:space="preserve"> </w:t>
-            </w:r>
-            <w:r>
-              <w:rPr>
-                <w:rFonts w:ascii="Calibri" w:eastAsia="Times New Roman" w:hAnsi="Calibri"/>
-                <w:color w:val="auto"/>
-              </w:rPr>
-              <w:t>Expr</w:t>
-            </w:r>
-            <w:r>
-              <w:rPr>
-                <w:rFonts w:ascii="Calibri" w:eastAsia="Times New Roman" w:hAnsi="Calibri"/>
-                <w:color w:val="FF0000"/>
-              </w:rPr>
-              <w:t xml:space="preserve"> Comma </w:t>
-            </w:r>
-            <w:r>
-              <w:rPr>
-                <w:rFonts w:ascii="Calibri" w:eastAsia="Times New Roman" w:hAnsi="Calibri"/>
-                <w:color w:val="auto"/>
-              </w:rPr>
-              <w:t>Expr</w:t>
-            </w:r>
-            <w:r>
-              <w:rPr>
-                <w:rFonts w:ascii="Calibri" w:eastAsia="Times New Roman" w:hAnsi="Calibri"/>
-                <w:color w:val="FF0000"/>
-              </w:rPr>
-              <w:t xml:space="preserve"> Comma </w:t>
-            </w:r>
-            <w:r>
-              <w:rPr>
-                <w:rFonts w:ascii="Calibri" w:eastAsia="Times New Roman" w:hAnsi="Calibri"/>
-                <w:color w:val="auto"/>
-              </w:rPr>
-              <w:t>Expr</w:t>
-            </w:r>
-            <w:r>
-              <w:rPr>
-                <w:rFonts w:ascii="Calibri" w:eastAsia="Times New Roman" w:hAnsi="Calibri"/>
-                <w:color w:val="FF0000"/>
-              </w:rPr>
-              <w:t xml:space="preserve"> Comma </w:t>
-            </w:r>
-            <w:r>
-              <w:rPr>
-                <w:rFonts w:ascii="Calibri" w:eastAsia="Times New Roman" w:hAnsi="Calibri"/>
-                <w:color w:val="auto"/>
-              </w:rPr>
-              <w:t>Expr</w:t>
-            </w:r>
-            <w:r>
-              <w:rPr>
-                <w:rFonts w:ascii="Calibri" w:eastAsia="Times New Roman" w:hAnsi="Calibri"/>
-                <w:color w:val="FF0000"/>
-              </w:rPr>
-              <w:t xml:space="preserve"> Comma </w:t>
-            </w:r>
-            <w:r>
-              <w:rPr>
-                <w:rFonts w:ascii="Calibri" w:eastAsia="Times New Roman" w:hAnsi="Calibri"/>
-                <w:color w:val="auto"/>
-              </w:rPr>
-              <w:t>Expr</w:t>
-            </w:r>
-          </w:p>
-        </w:tc>
-        <w:tc>
-          <w:tcPr>
-            <w:tcW w:w="714" w:type="dxa"/>
-            <w:noWrap/>
-            <w:hideMark/>
-          </w:tcPr>
-          <w:p>
-            <w:pPr>
-              <w:spacing w:line="240" w:lineRule="auto"/>
-              <w:ind w:left="0" w:firstLine="0"/>
-              <w:rPr>
-                <w:rFonts w:ascii="Calibri" w:eastAsia="Times New Roman" w:hAnsi="Calibri"/>
-                <w:color w:val="FF0000"/>
-              </w:rPr>
-            </w:pPr>
-          </w:p>
-        </w:tc>
-        <w:tc>
-          <w:tcPr>
-            <w:tcW w:w="2350" w:type="dxa"/>
-            <w:hideMark/>
-          </w:tcPr>
-          <w:p>
-            <w:pPr>
-              <w:spacing w:line="240" w:lineRule="auto"/>
-              <w:ind w:left="0" w:firstLine="0"/>
-              <w:rPr>
-                <w:rFonts w:ascii="Calibri" w:eastAsia="Times New Roman" w:hAnsi="Calibri"/>
-                <w:color w:val="auto"/>
-              </w:rPr>
-            </w:pPr>
-            <w:proofErr w:type="spellStart"/>
-            <w:r>
-              <w:rPr>
-                <w:rFonts w:ascii="Calibri" w:eastAsia="Times New Roman" w:hAnsi="Calibri"/>
-                <w:color w:val="auto"/>
-              </w:rPr>
-              <w:t>PixelRange</w:t>
-            </w:r>
-            <w:proofErr w:type="spellEnd"/>
           </w:p>
         </w:tc>
       </w:tr>
@@ -11844,32 +10802,21 @@
                 <w:rFonts w:ascii="Calibri" w:eastAsia="Times New Roman" w:hAnsi="Calibri"/>
                 <w:color w:val="FF0000"/>
               </w:rPr>
-              <w:t xml:space="preserve">If </w:t>
-            </w:r>
-            <w:proofErr w:type="spellStart"/>
+              <w:t>If BracOpen</w:t>
+            </w:r>
+            <w:r>
+              <w:rPr>
+                <w:rFonts w:ascii="Calibri" w:eastAsia="Times New Roman" w:hAnsi="Calibri"/>
+              </w:rPr>
+              <w:t xml:space="preserve"> Expr </w:t>
+            </w:r>
             <w:r>
               <w:rPr>
                 <w:rFonts w:ascii="Calibri" w:eastAsia="Times New Roman" w:hAnsi="Calibri"/>
                 <w:color w:val="FF0000"/>
               </w:rPr>
-              <w:t>BracOpen</w:t>
-            </w:r>
-            <w:proofErr w:type="spellEnd"/>
-            <w:r>
-              <w:rPr>
-                <w:rFonts w:ascii="Calibri" w:eastAsia="Times New Roman" w:hAnsi="Calibri"/>
-              </w:rPr>
-              <w:t xml:space="preserve"> Expr </w:t>
-            </w:r>
-            <w:proofErr w:type="spellStart"/>
-            <w:r>
-              <w:rPr>
-                <w:rFonts w:ascii="Calibri" w:eastAsia="Times New Roman" w:hAnsi="Calibri"/>
-                <w:color w:val="FF0000"/>
-              </w:rPr>
               <w:t>BracClose</w:t>
             </w:r>
-            <w:proofErr w:type="spellEnd"/>
             <w:r>
               <w:rPr>
                 <w:rFonts w:ascii="Calibri" w:eastAsia="Times New Roman" w:hAnsi="Calibri"/>
@@ -12018,89 +10965,46 @@
                 <w:rFonts w:ascii="Calibri" w:eastAsia="Times New Roman" w:hAnsi="Calibri"/>
                 <w:color w:val="FF0000"/>
               </w:rPr>
-              <w:t xml:space="preserve">For </w:t>
-            </w:r>
-            <w:proofErr w:type="spellStart"/>
+              <w:t>For BracOpen</w:t>
+            </w:r>
+            <w:r>
+              <w:rPr>
+                <w:rFonts w:ascii="Calibri" w:eastAsia="Times New Roman" w:hAnsi="Calibri"/>
+              </w:rPr>
+              <w:t xml:space="preserve"> (VarDecl| ε)</w:t>
+            </w:r>
             <w:r>
               <w:rPr>
                 <w:rFonts w:ascii="Calibri" w:eastAsia="Times New Roman" w:hAnsi="Calibri"/>
                 <w:color w:val="FF0000"/>
               </w:rPr>
-              <w:t>BracOpen</w:t>
-            </w:r>
-            <w:proofErr w:type="spellEnd"/>
-            <w:r>
-              <w:rPr>
-                <w:rFonts w:ascii="Calibri" w:eastAsia="Times New Roman" w:hAnsi="Calibri"/>
-              </w:rPr>
-              <w:t xml:space="preserve"> (</w:t>
-            </w:r>
-            <w:proofErr w:type="spellStart"/>
-            <w:r>
-              <w:rPr>
-                <w:rFonts w:ascii="Calibri" w:eastAsia="Times New Roman" w:hAnsi="Calibri"/>
-              </w:rPr>
-              <w:t>VarDecl</w:t>
-            </w:r>
-            <w:proofErr w:type="spellEnd"/>
-            <w:r>
-              <w:rPr>
-                <w:rFonts w:ascii="Calibri" w:eastAsia="Times New Roman" w:hAnsi="Calibri"/>
-              </w:rPr>
-              <w:t>| ε)</w:t>
+              <w:t xml:space="preserve"> SemiColon</w:t>
+            </w:r>
+            <w:r>
+              <w:rPr>
+                <w:rFonts w:ascii="Calibri" w:eastAsia="Times New Roman" w:hAnsi="Calibri"/>
+              </w:rPr>
+              <w:t xml:space="preserve"> Expr </w:t>
             </w:r>
             <w:r>
               <w:rPr>
                 <w:rFonts w:ascii="Calibri" w:eastAsia="Times New Roman" w:hAnsi="Calibri"/>
                 <w:color w:val="FF0000"/>
               </w:rPr>
-              <w:t xml:space="preserve"> </w:t>
-            </w:r>
-            <w:proofErr w:type="spellStart"/>
+              <w:t>SemiColon</w:t>
+            </w:r>
+            <w:r>
+              <w:rPr>
+                <w:rFonts w:ascii="Calibri" w:eastAsia="Times New Roman" w:hAnsi="Calibri"/>
+              </w:rPr>
+              <w:t xml:space="preserve"> (Assignment | ε) </w:t>
+            </w:r>
             <w:r>
               <w:rPr>
                 <w:rFonts w:ascii="Calibri" w:eastAsia="Times New Roman" w:hAnsi="Calibri"/>
                 <w:color w:val="FF0000"/>
               </w:rPr>
-              <w:t>SemiColon</w:t>
-            </w:r>
-            <w:proofErr w:type="spellEnd"/>
-            <w:r>
-              <w:rPr>
-                <w:rFonts w:ascii="Calibri" w:eastAsia="Times New Roman" w:hAnsi="Calibri"/>
-              </w:rPr>
-              <w:t xml:space="preserve"> Expr </w:t>
-            </w:r>
-            <w:proofErr w:type="spellStart"/>
-            <w:r>
-              <w:rPr>
-                <w:rFonts w:ascii="Calibri" w:eastAsia="Times New Roman" w:hAnsi="Calibri"/>
-                <w:color w:val="FF0000"/>
-              </w:rPr>
-              <w:t>SemiColon</w:t>
-            </w:r>
-            <w:proofErr w:type="spellEnd"/>
-            <w:r>
-              <w:rPr>
-                <w:rFonts w:ascii="Calibri" w:eastAsia="Times New Roman" w:hAnsi="Calibri"/>
-              </w:rPr>
-              <w:t xml:space="preserve"> (Assignment | ε) </w:t>
-            </w:r>
-            <w:proofErr w:type="spellStart"/>
-            <w:r>
-              <w:rPr>
-                <w:rFonts w:ascii="Calibri" w:eastAsia="Times New Roman" w:hAnsi="Calibri"/>
-                <w:color w:val="FF0000"/>
-              </w:rPr>
-              <w:t>BracClose</w:t>
-            </w:r>
-            <w:proofErr w:type="spellEnd"/>
-            <w:r>
-              <w:rPr>
-                <w:rFonts w:ascii="Calibri" w:eastAsia="Times New Roman" w:hAnsi="Calibri"/>
-                <w:color w:val="FF0000"/>
-              </w:rPr>
-              <w:t xml:space="preserve"> </w:t>
+              <w:t xml:space="preserve">BracClose </w:t>
             </w:r>
             <w:r>
               <w:rPr>
@@ -12238,32 +11142,21 @@
                 <w:rFonts w:ascii="Calibri" w:eastAsia="Times New Roman" w:hAnsi="Calibri"/>
                 <w:color w:val="FF0000"/>
               </w:rPr>
-              <w:t xml:space="preserve">While </w:t>
-            </w:r>
-            <w:proofErr w:type="spellStart"/>
+              <w:t>While BracOpen</w:t>
+            </w:r>
+            <w:r>
+              <w:rPr>
+                <w:rFonts w:ascii="Calibri" w:eastAsia="Times New Roman" w:hAnsi="Calibri"/>
+              </w:rPr>
+              <w:t xml:space="preserve"> Expr </w:t>
+            </w:r>
             <w:r>
               <w:rPr>
                 <w:rFonts w:ascii="Calibri" w:eastAsia="Times New Roman" w:hAnsi="Calibri"/>
                 <w:color w:val="FF0000"/>
               </w:rPr>
-              <w:t>BracOpen</w:t>
-            </w:r>
-            <w:proofErr w:type="spellEnd"/>
-            <w:r>
-              <w:rPr>
-                <w:rFonts w:ascii="Calibri" w:eastAsia="Times New Roman" w:hAnsi="Calibri"/>
-              </w:rPr>
-              <w:t xml:space="preserve"> Expr </w:t>
-            </w:r>
-            <w:proofErr w:type="spellStart"/>
-            <w:r>
-              <w:rPr>
-                <w:rFonts w:ascii="Calibri" w:eastAsia="Times New Roman" w:hAnsi="Calibri"/>
-                <w:color w:val="FF0000"/>
-              </w:rPr>
               <w:t>BracClose</w:t>
             </w:r>
-            <w:proofErr w:type="spellEnd"/>
             <w:r>
               <w:rPr>
                 <w:rFonts w:ascii="Calibri" w:eastAsia="Times New Roman" w:hAnsi="Calibri"/>
@@ -12470,14 +11363,12 @@
                 <w:rFonts w:ascii="Calibri" w:eastAsia="Times New Roman" w:hAnsi="Calibri"/>
               </w:rPr>
             </w:pPr>
-            <w:proofErr w:type="spellStart"/>
             <w:r>
               <w:rPr>
                 <w:rFonts w:ascii="Calibri" w:eastAsia="Times New Roman" w:hAnsi="Calibri"/>
               </w:rPr>
               <w:t>FormalParameter</w:t>
             </w:r>
-            <w:proofErr w:type="spellEnd"/>
           </w:p>
         </w:tc>
         <w:tc>
@@ -12532,16 +11423,8 @@
               <w:rPr>
                 <w:rFonts w:ascii="Calibri" w:eastAsia="Times New Roman" w:hAnsi="Calibri"/>
               </w:rPr>
-              <w:t xml:space="preserve"> </w:t>
-            </w:r>
-            <w:proofErr w:type="spellStart"/>
-            <w:r>
-              <w:rPr>
-                <w:rFonts w:ascii="Calibri" w:eastAsia="Times New Roman" w:hAnsi="Calibri"/>
-              </w:rPr>
-              <w:t>TypeLiteral</w:t>
-            </w:r>
-            <w:proofErr w:type="spellEnd"/>
+              <w:t xml:space="preserve"> TypeLiteral</w:t>
+            </w:r>
           </w:p>
         </w:tc>
         <w:tc>
@@ -12623,14 +11506,12 @@
                 <w:rFonts w:ascii="Calibri" w:eastAsia="Times New Roman" w:hAnsi="Calibri"/>
               </w:rPr>
             </w:pPr>
-            <w:proofErr w:type="spellStart"/>
             <w:r>
               <w:rPr>
                 <w:rFonts w:ascii="Calibri" w:eastAsia="Times New Roman" w:hAnsi="Calibri"/>
               </w:rPr>
               <w:t>FormalParams</w:t>
             </w:r>
-            <w:proofErr w:type="spellEnd"/>
           </w:p>
         </w:tc>
         <w:tc>
@@ -12668,73 +11549,49 @@
                 <w:rFonts w:ascii="Calibri" w:eastAsia="Times New Roman" w:hAnsi="Calibri"/>
               </w:rPr>
             </w:pPr>
-            <w:proofErr w:type="spellStart"/>
+            <w:r>
+              <w:rPr>
+                <w:rFonts w:ascii="Calibri" w:eastAsia="Times New Roman" w:hAnsi="Calibri"/>
+              </w:rPr>
+              <w:t>FormalParameter FormalParams_</w:t>
+            </w:r>
+          </w:p>
+        </w:tc>
+        <w:tc>
+          <w:tcPr>
+            <w:tcW w:w="714" w:type="dxa"/>
+            <w:noWrap/>
+            <w:hideMark/>
+          </w:tcPr>
+          <w:p>
+            <w:pPr>
+              <w:spacing w:line="240" w:lineRule="auto"/>
+              <w:ind w:left="0" w:firstLine="0"/>
+              <w:rPr>
+                <w:rFonts w:ascii="Calibri" w:eastAsia="Times New Roman" w:hAnsi="Calibri"/>
+              </w:rPr>
+            </w:pPr>
+          </w:p>
+        </w:tc>
+        <w:tc>
+          <w:tcPr>
+            <w:tcW w:w="2350" w:type="dxa"/>
+            <w:hideMark/>
+          </w:tcPr>
+          <w:p>
+            <w:pPr>
+              <w:spacing w:line="240" w:lineRule="auto"/>
+              <w:ind w:left="0" w:firstLine="0"/>
+              <w:rPr>
+                <w:rFonts w:ascii="Calibri" w:eastAsia="Times New Roman" w:hAnsi="Calibri"/>
+              </w:rPr>
+            </w:pPr>
             <w:r>
               <w:rPr>
                 <w:rFonts w:ascii="Calibri" w:eastAsia="Times New Roman" w:hAnsi="Calibri"/>
               </w:rPr>
               <w:t>FormalParameter</w:t>
             </w:r>
-            <w:proofErr w:type="spellEnd"/>
-            <w:r>
-              <w:rPr>
-                <w:rFonts w:ascii="Calibri" w:eastAsia="Times New Roman" w:hAnsi="Calibri"/>
-              </w:rPr>
-              <w:t xml:space="preserve"> </w:t>
-            </w:r>
-            <w:proofErr w:type="spellStart"/>
-            <w:r>
-              <w:rPr>
-                <w:rFonts w:ascii="Calibri" w:eastAsia="Times New Roman" w:hAnsi="Calibri"/>
-              </w:rPr>
-              <w:t>FormalParams</w:t>
-            </w:r>
-            <w:proofErr w:type="spellEnd"/>
-            <w:r>
-              <w:rPr>
-                <w:rFonts w:ascii="Calibri" w:eastAsia="Times New Roman" w:hAnsi="Calibri"/>
-              </w:rPr>
-              <w:t>_</w:t>
-            </w:r>
-          </w:p>
-        </w:tc>
-        <w:tc>
-          <w:tcPr>
-            <w:tcW w:w="714" w:type="dxa"/>
-            <w:noWrap/>
-            <w:hideMark/>
-          </w:tcPr>
-          <w:p>
-            <w:pPr>
-              <w:spacing w:line="240" w:lineRule="auto"/>
-              <w:ind w:left="0" w:firstLine="0"/>
-              <w:rPr>
-                <w:rFonts w:ascii="Calibri" w:eastAsia="Times New Roman" w:hAnsi="Calibri"/>
-              </w:rPr>
-            </w:pPr>
-          </w:p>
-        </w:tc>
-        <w:tc>
-          <w:tcPr>
-            <w:tcW w:w="2350" w:type="dxa"/>
-            <w:hideMark/>
-          </w:tcPr>
-          <w:p>
-            <w:pPr>
-              <w:spacing w:line="240" w:lineRule="auto"/>
-              <w:ind w:left="0" w:firstLine="0"/>
-              <w:rPr>
-                <w:rFonts w:ascii="Calibri" w:eastAsia="Times New Roman" w:hAnsi="Calibri"/>
-              </w:rPr>
-            </w:pPr>
-            <w:proofErr w:type="spellStart"/>
-            <w:r>
-              <w:rPr>
-                <w:rFonts w:ascii="Calibri" w:eastAsia="Times New Roman" w:hAnsi="Calibri"/>
-              </w:rPr>
-              <w:t>FormalParameter</w:t>
-            </w:r>
-            <w:proofErr w:type="spellEnd"/>
           </w:p>
         </w:tc>
       </w:tr>
@@ -12779,19 +11636,11 @@
                 <w:rFonts w:ascii="Calibri" w:eastAsia="Times New Roman" w:hAnsi="Calibri"/>
               </w:rPr>
             </w:pPr>
-            <w:proofErr w:type="spellStart"/>
-            <w:r>
-              <w:rPr>
-                <w:rFonts w:ascii="Calibri" w:eastAsia="Times New Roman" w:hAnsi="Calibri"/>
-              </w:rPr>
-              <w:t>FormalParams</w:t>
-            </w:r>
-            <w:proofErr w:type="spellEnd"/>
-            <w:r>
-              <w:rPr>
-                <w:rFonts w:ascii="Calibri" w:eastAsia="Times New Roman" w:hAnsi="Calibri"/>
-              </w:rPr>
-              <w:t>_</w:t>
+            <w:r>
+              <w:rPr>
+                <w:rFonts w:ascii="Calibri" w:eastAsia="Times New Roman" w:hAnsi="Calibri"/>
+              </w:rPr>
+              <w:t>FormalParams_</w:t>
             </w:r>
           </w:p>
         </w:tc>
@@ -12848,35 +11697,7 @@
               <w:rPr>
                 <w:rFonts w:ascii="Calibri" w:eastAsia="Times New Roman" w:hAnsi="Calibri"/>
               </w:rPr>
-              <w:t xml:space="preserve">) </w:t>
-            </w:r>
-            <w:proofErr w:type="spellStart"/>
-            <w:r>
-              <w:rPr>
-                <w:rFonts w:ascii="Calibri" w:eastAsia="Times New Roman" w:hAnsi="Calibri"/>
-              </w:rPr>
-              <w:t>FormalParameter</w:t>
-            </w:r>
-            <w:proofErr w:type="spellEnd"/>
-            <w:r>
-              <w:rPr>
-                <w:rFonts w:ascii="Calibri" w:eastAsia="Times New Roman" w:hAnsi="Calibri"/>
-              </w:rPr>
-              <w:t xml:space="preserve"> </w:t>
-            </w:r>
-            <w:proofErr w:type="spellStart"/>
-            <w:r>
-              <w:rPr>
-                <w:rFonts w:ascii="Calibri" w:eastAsia="Times New Roman" w:hAnsi="Calibri"/>
-              </w:rPr>
-              <w:t>FormalParams</w:t>
-            </w:r>
-            <w:proofErr w:type="spellEnd"/>
-            <w:r>
-              <w:rPr>
-                <w:rFonts w:ascii="Calibri" w:eastAsia="Times New Roman" w:hAnsi="Calibri"/>
-              </w:rPr>
-              <w:t>_) | ε</w:t>
+              <w:t>) FormalParameter FormalParams_) | ε</w:t>
             </w:r>
           </w:p>
         </w:tc>
@@ -13075,14 +11896,12 @@
                 <w:rFonts w:ascii="Calibri" w:eastAsia="Times New Roman" w:hAnsi="Calibri"/>
               </w:rPr>
             </w:pPr>
-            <w:proofErr w:type="spellStart"/>
             <w:r>
               <w:rPr>
                 <w:rFonts w:ascii="Calibri" w:eastAsia="Times New Roman" w:hAnsi="Calibri"/>
               </w:rPr>
               <w:t>FunDecl</w:t>
             </w:r>
-            <w:proofErr w:type="spellEnd"/>
           </w:p>
         </w:tc>
         <w:tc>
@@ -13138,85 +11957,28 @@
                 <w:rFonts w:ascii="Calibri" w:eastAsia="Times New Roman" w:hAnsi="Calibri"/>
                 <w:color w:val="FF0000"/>
               </w:rPr>
-              <w:t xml:space="preserve"> </w:t>
-            </w:r>
-            <w:proofErr w:type="spellStart"/>
+              <w:t xml:space="preserve"> BracOpen </w:t>
+            </w:r>
+            <w:r>
+              <w:rPr>
+                <w:rFonts w:ascii="Calibri" w:eastAsia="Times New Roman" w:hAnsi="Calibri"/>
+                <w:color w:val="auto"/>
+              </w:rPr>
+              <w:t xml:space="preserve">(FormalParams | ε) </w:t>
+            </w:r>
             <w:r>
               <w:rPr>
                 <w:rFonts w:ascii="Calibri" w:eastAsia="Times New Roman" w:hAnsi="Calibri"/>
                 <w:color w:val="FF0000"/>
               </w:rPr>
-              <w:t>BracOpen</w:t>
-            </w:r>
-            <w:proofErr w:type="spellEnd"/>
-            <w:r>
-              <w:rPr>
-                <w:rFonts w:ascii="Calibri" w:eastAsia="Times New Roman" w:hAnsi="Calibri"/>
-                <w:color w:val="FF0000"/>
-              </w:rPr>
-              <w:t xml:space="preserve"> </w:t>
+              <w:t>BracClose Arrow</w:t>
             </w:r>
             <w:r>
               <w:rPr>
                 <w:rFonts w:ascii="Calibri" w:eastAsia="Times New Roman" w:hAnsi="Calibri"/>
                 <w:color w:val="auto"/>
               </w:rPr>
-              <w:t>(</w:t>
-            </w:r>
-            <w:proofErr w:type="spellStart"/>
-            <w:r>
-              <w:rPr>
-                <w:rFonts w:ascii="Calibri" w:eastAsia="Times New Roman" w:hAnsi="Calibri"/>
-                <w:color w:val="auto"/>
-              </w:rPr>
-              <w:t>FormalParams</w:t>
-            </w:r>
-            <w:proofErr w:type="spellEnd"/>
-            <w:r>
-              <w:rPr>
-                <w:rFonts w:ascii="Calibri" w:eastAsia="Times New Roman" w:hAnsi="Calibri"/>
-                <w:color w:val="auto"/>
-              </w:rPr>
-              <w:t xml:space="preserve"> | ε) </w:t>
-            </w:r>
-            <w:proofErr w:type="spellStart"/>
-            <w:r>
-              <w:rPr>
-                <w:rFonts w:ascii="Calibri" w:eastAsia="Times New Roman" w:hAnsi="Calibri"/>
-                <w:color w:val="FF0000"/>
-              </w:rPr>
-              <w:t>BracClose</w:t>
-            </w:r>
-            <w:proofErr w:type="spellEnd"/>
-            <w:r>
-              <w:rPr>
-                <w:rFonts w:ascii="Calibri" w:eastAsia="Times New Roman" w:hAnsi="Calibri"/>
-                <w:color w:val="FF0000"/>
-              </w:rPr>
-              <w:t xml:space="preserve"> Arrow</w:t>
-            </w:r>
-            <w:r>
-              <w:rPr>
-                <w:rFonts w:ascii="Calibri" w:eastAsia="Times New Roman" w:hAnsi="Calibri"/>
-                <w:color w:val="auto"/>
-              </w:rPr>
-              <w:t xml:space="preserve"> </w:t>
-            </w:r>
-            <w:proofErr w:type="spellStart"/>
-            <w:r>
-              <w:rPr>
-                <w:rFonts w:ascii="Calibri" w:eastAsia="Times New Roman" w:hAnsi="Calibri"/>
-                <w:color w:val="auto"/>
-              </w:rPr>
-              <w:t>TypeLiteral</w:t>
-            </w:r>
-            <w:proofErr w:type="spellEnd"/>
-            <w:r>
-              <w:rPr>
-                <w:rFonts w:ascii="Calibri" w:eastAsia="Times New Roman" w:hAnsi="Calibri"/>
-                <w:color w:val="auto"/>
-              </w:rPr>
-              <w:t xml:space="preserve"> Block</w:t>
+              <w:t xml:space="preserve"> TypeLiteral Block</w:t>
             </w:r>
           </w:p>
         </w:tc>
@@ -13466,23 +12228,8 @@
               <w:rPr>
                 <w:rFonts w:ascii="Calibri" w:eastAsia="Times New Roman" w:hAnsi="Calibri"/>
               </w:rPr>
-              <w:t>(</w:t>
-            </w:r>
-            <w:proofErr w:type="spellStart"/>
-            <w:r>
-              <w:rPr>
-                <w:rFonts w:ascii="Calibri" w:eastAsia="Times New Roman" w:hAnsi="Calibri"/>
-              </w:rPr>
-              <w:t>VarDecl</w:t>
-            </w:r>
-            <w:proofErr w:type="spellEnd"/>
-            <w:r>
-              <w:rPr>
-                <w:rFonts w:ascii="Calibri" w:eastAsia="Times New Roman" w:hAnsi="Calibri"/>
-              </w:rPr>
-              <w:t xml:space="preserve"> </w:t>
-            </w:r>
-            <w:proofErr w:type="spellStart"/>
+              <w:t xml:space="preserve">(VarDecl </w:t>
+            </w:r>
             <w:r>
               <w:rPr>
                 <w:rFonts w:ascii="Calibri" w:eastAsia="Times New Roman" w:hAnsi="Calibri"/>
@@ -13490,7 +12237,6 @@
               </w:rPr>
               <w:t>SemiColon</w:t>
             </w:r>
-            <w:proofErr w:type="spellEnd"/>
             <w:r>
               <w:rPr>
                 <w:rFonts w:ascii="Calibri" w:eastAsia="Times New Roman" w:hAnsi="Calibri"/>
@@ -13504,7 +12250,6 @@
               </w:rPr>
               <w:t xml:space="preserve"> | (Assignment </w:t>
             </w:r>
-            <w:proofErr w:type="spellStart"/>
             <w:r>
               <w:rPr>
                 <w:rFonts w:ascii="Calibri" w:eastAsia="Times New Roman" w:hAnsi="Calibri"/>
@@ -13512,15 +12257,12 @@
               </w:rPr>
               <w:t>SemiColon</w:t>
             </w:r>
-            <w:proofErr w:type="spellEnd"/>
             <w:r>
               <w:rPr>
                 <w:rFonts w:ascii="Calibri" w:eastAsia="Times New Roman" w:hAnsi="Calibri"/>
               </w:rPr>
               <w:t xml:space="preserve">) | (Print </w:t>
             </w:r>
-            <w:proofErr w:type="spellStart"/>
-            <w:proofErr w:type="gramStart"/>
             <w:r>
               <w:rPr>
                 <w:rFonts w:ascii="Calibri" w:eastAsia="Times New Roman" w:hAnsi="Calibri"/>
@@ -13528,21 +12270,12 @@
               </w:rPr>
               <w:t>SemiColon</w:t>
             </w:r>
-            <w:proofErr w:type="spellEnd"/>
-            <w:r>
-              <w:rPr>
-                <w:rFonts w:ascii="Calibri" w:eastAsia="Times New Roman" w:hAnsi="Calibri"/>
-              </w:rPr>
-              <w:t>)  |</w:t>
-            </w:r>
-            <w:proofErr w:type="gramEnd"/>
-            <w:r>
-              <w:rPr>
-                <w:rFonts w:ascii="Calibri" w:eastAsia="Times New Roman" w:hAnsi="Calibri"/>
-              </w:rPr>
-              <w:t xml:space="preserve"> (Delay </w:t>
-            </w:r>
-            <w:proofErr w:type="spellStart"/>
+            <w:r>
+              <w:rPr>
+                <w:rFonts w:ascii="Calibri" w:eastAsia="Times New Roman" w:hAnsi="Calibri"/>
+              </w:rPr>
+              <w:t xml:space="preserve">)  | (Delay </w:t>
+            </w:r>
             <w:r>
               <w:rPr>
                 <w:rFonts w:ascii="Calibri" w:eastAsia="Times New Roman" w:hAnsi="Calibri"/>
@@ -13550,14 +12283,12 @@
               </w:rPr>
               <w:t>SemiColon</w:t>
             </w:r>
-            <w:proofErr w:type="spellEnd"/>
             <w:r>
               <w:rPr>
                 <w:rFonts w:ascii="Calibri" w:eastAsia="Times New Roman" w:hAnsi="Calibri"/>
               </w:rPr>
               <w:t xml:space="preserve">) |(Pixel </w:t>
             </w:r>
-            <w:proofErr w:type="spellStart"/>
             <w:r>
               <w:rPr>
                 <w:rFonts w:ascii="Calibri" w:eastAsia="Times New Roman" w:hAnsi="Calibri"/>
@@ -13565,28 +12296,12 @@
               </w:rPr>
               <w:t>SemiColon</w:t>
             </w:r>
-            <w:proofErr w:type="spellEnd"/>
-            <w:r>
-              <w:rPr>
-                <w:rFonts w:ascii="Calibri" w:eastAsia="Times New Roman" w:hAnsi="Calibri"/>
-              </w:rPr>
-              <w:t>) | (</w:t>
-            </w:r>
-            <w:proofErr w:type="spellStart"/>
-            <w:r>
-              <w:rPr>
-                <w:rFonts w:ascii="Calibri" w:eastAsia="Times New Roman" w:hAnsi="Calibri"/>
-              </w:rPr>
-              <w:t>PixelRange</w:t>
-            </w:r>
-            <w:proofErr w:type="spellEnd"/>
-            <w:r>
-              <w:rPr>
-                <w:rFonts w:ascii="Calibri" w:eastAsia="Times New Roman" w:hAnsi="Calibri"/>
-              </w:rPr>
-              <w:t xml:space="preserve"> </w:t>
-            </w:r>
-            <w:proofErr w:type="spellStart"/>
+            <w:r>
+              <w:rPr>
+                <w:rFonts w:ascii="Calibri" w:eastAsia="Times New Roman" w:hAnsi="Calibri"/>
+              </w:rPr>
+              <w:t xml:space="preserve">) | (PixelRange </w:t>
+            </w:r>
             <w:r>
               <w:rPr>
                 <w:rFonts w:ascii="Calibri" w:eastAsia="Times New Roman" w:hAnsi="Calibri"/>
@@ -13594,14 +12309,12 @@
               </w:rPr>
               <w:t>SemiColon</w:t>
             </w:r>
-            <w:proofErr w:type="spellEnd"/>
             <w:r>
               <w:rPr>
                 <w:rFonts w:ascii="Calibri" w:eastAsia="Times New Roman" w:hAnsi="Calibri"/>
               </w:rPr>
               <w:t xml:space="preserve">) | If | For | While | (Return </w:t>
             </w:r>
-            <w:proofErr w:type="spellStart"/>
             <w:r>
               <w:rPr>
                 <w:rFonts w:ascii="Calibri" w:eastAsia="Times New Roman" w:hAnsi="Calibri"/>
@@ -13609,26 +12322,11 @@
               </w:rPr>
               <w:t>SemiColon</w:t>
             </w:r>
-            <w:proofErr w:type="spellEnd"/>
-            <w:r>
-              <w:rPr>
-                <w:rFonts w:ascii="Calibri" w:eastAsia="Times New Roman" w:hAnsi="Calibri"/>
-              </w:rPr>
-              <w:t xml:space="preserve">) | </w:t>
-            </w:r>
-            <w:proofErr w:type="spellStart"/>
-            <w:r>
-              <w:rPr>
-                <w:rFonts w:ascii="Calibri" w:eastAsia="Times New Roman" w:hAnsi="Calibri"/>
-              </w:rPr>
-              <w:t>FunDecl</w:t>
-            </w:r>
-            <w:proofErr w:type="spellEnd"/>
-            <w:r>
-              <w:rPr>
-                <w:rFonts w:ascii="Calibri" w:eastAsia="Times New Roman" w:hAnsi="Calibri"/>
-              </w:rPr>
-              <w:t xml:space="preserve"> | Block</w:t>
+            <w:r>
+              <w:rPr>
+                <w:rFonts w:ascii="Calibri" w:eastAsia="Times New Roman" w:hAnsi="Calibri"/>
+              </w:rPr>
+              <w:t>) | FunDecl | Block</w:t>
             </w:r>
           </w:p>
         </w:tc>
@@ -13665,30 +12363,8 @@
               <w:rPr>
                 <w:rFonts w:ascii="Calibri" w:eastAsia="Times New Roman" w:hAnsi="Calibri"/>
               </w:rPr>
-              <w:t xml:space="preserve">Let | Identifier | Print | Delay | </w:t>
-            </w:r>
-            <w:proofErr w:type="spellStart"/>
-            <w:r>
-              <w:rPr>
-                <w:rFonts w:ascii="Calibri" w:eastAsia="Times New Roman" w:hAnsi="Calibri"/>
-              </w:rPr>
-              <w:t>PixelRange</w:t>
-            </w:r>
-            <w:proofErr w:type="spellEnd"/>
-            <w:r>
-              <w:rPr>
-                <w:rFonts w:ascii="Calibri" w:eastAsia="Times New Roman" w:hAnsi="Calibri"/>
-              </w:rPr>
-              <w:t xml:space="preserve"> | Pixel | If | For | While | Return | Fun | </w:t>
-            </w:r>
-            <w:proofErr w:type="spellStart"/>
-            <w:r>
-              <w:rPr>
-                <w:rFonts w:ascii="Calibri" w:eastAsia="Times New Roman" w:hAnsi="Calibri"/>
-              </w:rPr>
-              <w:t>CurlyBracOpen</w:t>
-            </w:r>
-            <w:proofErr w:type="spellEnd"/>
+              <w:t>Let | Identifier | Print | Delay | PixelRange | Pixel | If | For | While | Return | Fun | CurlyBracOpen</w:t>
+            </w:r>
           </w:p>
         </w:tc>
       </w:tr>
@@ -13733,14 +12409,12 @@
                 <w:rFonts w:ascii="Calibri" w:eastAsia="Times New Roman" w:hAnsi="Calibri"/>
               </w:rPr>
             </w:pPr>
-            <w:proofErr w:type="spellStart"/>
             <w:r>
               <w:rPr>
                 <w:rFonts w:ascii="Calibri" w:eastAsia="Times New Roman" w:hAnsi="Calibri"/>
               </w:rPr>
               <w:t>StatementList</w:t>
             </w:r>
-            <w:proofErr w:type="spellEnd"/>
           </w:p>
         </w:tc>
         <w:tc>
@@ -13782,21 +12456,7 @@
               <w:rPr>
                 <w:rFonts w:ascii="Calibri" w:eastAsia="Times New Roman" w:hAnsi="Calibri"/>
               </w:rPr>
-              <w:t xml:space="preserve">Statement </w:t>
-            </w:r>
-            <w:proofErr w:type="spellStart"/>
-            <w:r>
-              <w:rPr>
-                <w:rFonts w:ascii="Calibri" w:eastAsia="Times New Roman" w:hAnsi="Calibri"/>
-              </w:rPr>
-              <w:t>StatementList</w:t>
-            </w:r>
-            <w:proofErr w:type="spellEnd"/>
-            <w:r>
-              <w:rPr>
-                <w:rFonts w:ascii="Calibri" w:eastAsia="Times New Roman" w:hAnsi="Calibri"/>
-              </w:rPr>
-              <w:t>_</w:t>
+              <w:t>Statement StatementList_</w:t>
             </w:r>
           </w:p>
         </w:tc>
@@ -13833,30 +12493,8 @@
               <w:rPr>
                 <w:rFonts w:ascii="Calibri" w:eastAsia="Times New Roman" w:hAnsi="Calibri"/>
               </w:rPr>
-              <w:t xml:space="preserve">Let | Identifier | Print | Delay | </w:t>
-            </w:r>
-            <w:proofErr w:type="spellStart"/>
-            <w:r>
-              <w:rPr>
-                <w:rFonts w:ascii="Calibri" w:eastAsia="Times New Roman" w:hAnsi="Calibri"/>
-              </w:rPr>
-              <w:t>PixelRange</w:t>
-            </w:r>
-            <w:proofErr w:type="spellEnd"/>
-            <w:r>
-              <w:rPr>
-                <w:rFonts w:ascii="Calibri" w:eastAsia="Times New Roman" w:hAnsi="Calibri"/>
-              </w:rPr>
-              <w:t xml:space="preserve"> | Pixel | If | For | While | Return | Fun | </w:t>
-            </w:r>
-            <w:proofErr w:type="spellStart"/>
-            <w:r>
-              <w:rPr>
-                <w:rFonts w:ascii="Calibri" w:eastAsia="Times New Roman" w:hAnsi="Calibri"/>
-              </w:rPr>
-              <w:t>CurlyBracOpen</w:t>
-            </w:r>
-            <w:proofErr w:type="spellEnd"/>
+              <w:t>Let | Identifier | Print | Delay | PixelRange | Pixel | If | For | While | Return | Fun | CurlyBracOpen</w:t>
+            </w:r>
           </w:p>
         </w:tc>
       </w:tr>
@@ -13901,19 +12539,11 @@
                 <w:rFonts w:ascii="Calibri" w:eastAsia="Times New Roman" w:hAnsi="Calibri"/>
               </w:rPr>
             </w:pPr>
-            <w:proofErr w:type="spellStart"/>
-            <w:r>
-              <w:rPr>
-                <w:rFonts w:ascii="Calibri" w:eastAsia="Times New Roman" w:hAnsi="Calibri"/>
-              </w:rPr>
-              <w:t>StatementList</w:t>
-            </w:r>
-            <w:proofErr w:type="spellEnd"/>
-            <w:r>
-              <w:rPr>
-                <w:rFonts w:ascii="Calibri" w:eastAsia="Times New Roman" w:hAnsi="Calibri"/>
-              </w:rPr>
-              <w:t>_</w:t>
+            <w:r>
+              <w:rPr>
+                <w:rFonts w:ascii="Calibri" w:eastAsia="Times New Roman" w:hAnsi="Calibri"/>
+              </w:rPr>
+              <w:t>StatementList_</w:t>
             </w:r>
           </w:p>
         </w:tc>
@@ -13957,21 +12587,7 @@
               <w:rPr>
                 <w:rFonts w:ascii="Calibri" w:eastAsia="Times New Roman" w:hAnsi="Calibri"/>
               </w:rPr>
-              <w:t xml:space="preserve">(Statement </w:t>
-            </w:r>
-            <w:proofErr w:type="spellStart"/>
-            <w:r>
-              <w:rPr>
-                <w:rFonts w:ascii="Calibri" w:eastAsia="Times New Roman" w:hAnsi="Calibri"/>
-              </w:rPr>
-              <w:t>StatementList</w:t>
-            </w:r>
-            <w:proofErr w:type="spellEnd"/>
-            <w:r>
-              <w:rPr>
-                <w:rFonts w:ascii="Calibri" w:eastAsia="Times New Roman" w:hAnsi="Calibri"/>
-              </w:rPr>
-              <w:t>_) | ε</w:t>
+              <w:t>(Statement StatementList_) | ε</w:t>
             </w:r>
           </w:p>
         </w:tc>
@@ -14007,30 +12623,8 @@
               <w:rPr>
                 <w:rFonts w:ascii="Calibri" w:eastAsia="Times New Roman" w:hAnsi="Calibri"/>
               </w:rPr>
-              <w:t xml:space="preserve">Let | Identifier | Print | Delay | </w:t>
-            </w:r>
-            <w:proofErr w:type="spellStart"/>
-            <w:r>
-              <w:rPr>
-                <w:rFonts w:ascii="Calibri" w:eastAsia="Times New Roman" w:hAnsi="Calibri"/>
-              </w:rPr>
-              <w:t>PixelRange</w:t>
-            </w:r>
-            <w:proofErr w:type="spellEnd"/>
-            <w:r>
-              <w:rPr>
-                <w:rFonts w:ascii="Calibri" w:eastAsia="Times New Roman" w:hAnsi="Calibri"/>
-              </w:rPr>
-              <w:t xml:space="preserve"> | Pixel | If | For | While | Return | Fun | </w:t>
-            </w:r>
-            <w:proofErr w:type="spellStart"/>
-            <w:r>
-              <w:rPr>
-                <w:rFonts w:ascii="Calibri" w:eastAsia="Times New Roman" w:hAnsi="Calibri"/>
-              </w:rPr>
-              <w:t>CurlyBracOpen</w:t>
-            </w:r>
-            <w:proofErr w:type="spellEnd"/>
+              <w:t>Let | Identifier | Print | Delay | PixelRange | Pixel | If | For | While | Return | Fun | CurlyBracOpen</w:t>
+            </w:r>
           </w:p>
         </w:tc>
       </w:tr>
@@ -14237,86 +12831,64 @@
                 <w:rFonts w:ascii="Calibri" w:eastAsia="Times New Roman" w:hAnsi="Calibri"/>
               </w:rPr>
             </w:pPr>
-            <w:proofErr w:type="spellStart"/>
             <w:r>
               <w:rPr>
                 <w:rFonts w:ascii="Calibri" w:eastAsia="Times New Roman" w:hAnsi="Calibri"/>
                 <w:color w:val="FF0000"/>
               </w:rPr>
+              <w:t xml:space="preserve">CurlyBracOpen </w:t>
+            </w:r>
+            <w:r>
+              <w:rPr>
+                <w:rFonts w:ascii="Calibri" w:eastAsia="Times New Roman" w:hAnsi="Calibri"/>
+                <w:color w:val="auto"/>
+              </w:rPr>
+              <w:t>StatementList</w:t>
+            </w:r>
+            <w:r>
+              <w:rPr>
+                <w:rFonts w:ascii="Calibri" w:eastAsia="Times New Roman" w:hAnsi="Calibri"/>
+                <w:color w:val="FF0000"/>
+              </w:rPr>
+              <w:t xml:space="preserve"> CurlyBracClose</w:t>
+            </w:r>
+          </w:p>
+        </w:tc>
+        <w:tc>
+          <w:tcPr>
+            <w:tcW w:w="714" w:type="dxa"/>
+            <w:noWrap/>
+            <w:hideMark/>
+          </w:tcPr>
+          <w:p>
+            <w:pPr>
+              <w:spacing w:line="240" w:lineRule="auto"/>
+              <w:ind w:left="0" w:firstLine="0"/>
+              <w:rPr>
+                <w:rFonts w:ascii="Calibri" w:eastAsia="Times New Roman" w:hAnsi="Calibri"/>
+              </w:rPr>
+            </w:pPr>
+          </w:p>
+        </w:tc>
+        <w:tc>
+          <w:tcPr>
+            <w:tcW w:w="2350" w:type="dxa"/>
+            <w:hideMark/>
+          </w:tcPr>
+          <w:p>
+            <w:pPr>
+              <w:spacing w:line="240" w:lineRule="auto"/>
+              <w:ind w:left="0" w:firstLine="0"/>
+              <w:rPr>
+                <w:rFonts w:ascii="Calibri" w:eastAsia="Times New Roman" w:hAnsi="Calibri"/>
+              </w:rPr>
+            </w:pPr>
+            <w:r>
+              <w:rPr>
+                <w:rFonts w:ascii="Calibri" w:eastAsia="Times New Roman" w:hAnsi="Calibri"/>
+              </w:rPr>
               <w:t>CurlyBracOpen</w:t>
             </w:r>
-            <w:proofErr w:type="spellEnd"/>
-            <w:r>
-              <w:rPr>
-                <w:rFonts w:ascii="Calibri" w:eastAsia="Times New Roman" w:hAnsi="Calibri"/>
-                <w:color w:val="FF0000"/>
-              </w:rPr>
-              <w:t xml:space="preserve"> </w:t>
-            </w:r>
-            <w:proofErr w:type="spellStart"/>
-            <w:r>
-              <w:rPr>
-                <w:rFonts w:ascii="Calibri" w:eastAsia="Times New Roman" w:hAnsi="Calibri"/>
-                <w:color w:val="auto"/>
-              </w:rPr>
-              <w:t>StatementList</w:t>
-            </w:r>
-            <w:proofErr w:type="spellEnd"/>
-            <w:r>
-              <w:rPr>
-                <w:rFonts w:ascii="Calibri" w:eastAsia="Times New Roman" w:hAnsi="Calibri"/>
-                <w:color w:val="FF0000"/>
-              </w:rPr>
-              <w:t xml:space="preserve"> </w:t>
-            </w:r>
-            <w:proofErr w:type="spellStart"/>
-            <w:r>
-              <w:rPr>
-                <w:rFonts w:ascii="Calibri" w:eastAsia="Times New Roman" w:hAnsi="Calibri"/>
-                <w:color w:val="FF0000"/>
-              </w:rPr>
-              <w:t>CurlyBracClose</w:t>
-            </w:r>
-            <w:proofErr w:type="spellEnd"/>
-          </w:p>
-        </w:tc>
-        <w:tc>
-          <w:tcPr>
-            <w:tcW w:w="714" w:type="dxa"/>
-            <w:noWrap/>
-            <w:hideMark/>
-          </w:tcPr>
-          <w:p>
-            <w:pPr>
-              <w:spacing w:line="240" w:lineRule="auto"/>
-              <w:ind w:left="0" w:firstLine="0"/>
-              <w:rPr>
-                <w:rFonts w:ascii="Calibri" w:eastAsia="Times New Roman" w:hAnsi="Calibri"/>
-              </w:rPr>
-            </w:pPr>
-          </w:p>
-        </w:tc>
-        <w:tc>
-          <w:tcPr>
-            <w:tcW w:w="2350" w:type="dxa"/>
-            <w:hideMark/>
-          </w:tcPr>
-          <w:p>
-            <w:pPr>
-              <w:spacing w:line="240" w:lineRule="auto"/>
-              <w:ind w:left="0" w:firstLine="0"/>
-              <w:rPr>
-                <w:rFonts w:ascii="Calibri" w:eastAsia="Times New Roman" w:hAnsi="Calibri"/>
-              </w:rPr>
-            </w:pPr>
-            <w:proofErr w:type="spellStart"/>
-            <w:r>
-              <w:rPr>
-                <w:rFonts w:ascii="Calibri" w:eastAsia="Times New Roman" w:hAnsi="Calibri"/>
-              </w:rPr>
-              <w:t>CurlyBracOpen</w:t>
-            </w:r>
-            <w:proofErr w:type="spellEnd"/>
           </w:p>
         </w:tc>
       </w:tr>
@@ -14404,14 +12976,12 @@
                 <w:rFonts w:ascii="Calibri" w:eastAsia="Times New Roman" w:hAnsi="Calibri"/>
               </w:rPr>
             </w:pPr>
-            <w:proofErr w:type="spellStart"/>
             <w:r>
               <w:rPr>
                 <w:rFonts w:ascii="Calibri" w:eastAsia="Times New Roman" w:hAnsi="Calibri"/>
               </w:rPr>
               <w:t>StatementList</w:t>
             </w:r>
-            <w:proofErr w:type="spellEnd"/>
           </w:p>
         </w:tc>
         <w:tc>
@@ -14443,14 +13013,12 @@
                 <w:rFonts w:ascii="Calibri" w:eastAsia="Times New Roman" w:hAnsi="Calibri"/>
               </w:rPr>
             </w:pPr>
-            <w:proofErr w:type="spellStart"/>
             <w:r>
               <w:rPr>
                 <w:rFonts w:ascii="Calibri" w:eastAsia="Times New Roman" w:hAnsi="Calibri"/>
               </w:rPr>
               <w:t>StatementList</w:t>
             </w:r>
-            <w:proofErr w:type="spellEnd"/>
           </w:p>
         </w:tc>
       </w:tr>
@@ -14465,61 +13033,13 @@
     </w:p>
     <w:p>
       <w:r>
-        <w:t>The main class creates a parser and passes a lexer as input. A ‘</w:t>
-      </w:r>
-      <w:proofErr w:type="spellStart"/>
-      <w:r>
-        <w:t>ParseRule</w:t>
-      </w:r>
-      <w:proofErr w:type="spellEnd"/>
-      <w:r>
-        <w:t>’ interface was used to provide a standard interface for each of these parse rules. Each parse rule listed above was implemented as its own class which extended the ‘</w:t>
-      </w:r>
-      <w:proofErr w:type="spellStart"/>
-      <w:r>
-        <w:t>ParseRule</w:t>
-      </w:r>
-      <w:proofErr w:type="spellEnd"/>
-      <w:r>
-        <w:t xml:space="preserve">’ interface and had a ‘parse’ method which returned an AST node. In the ‘parse’ method, the parse rule class was responsible for consuming, looking ahead and calling other parse rules to generate the required AST node. </w:t>
-      </w:r>
-      <w:proofErr w:type="gramStart"/>
-      <w:r>
-        <w:t>In the event that</w:t>
-      </w:r>
-      <w:proofErr w:type="gramEnd"/>
-      <w:r>
-        <w:t xml:space="preserve"> the parse rule needed some parameters passed to it in order to work, these were passed in its constructor.</w:t>
+        <w:t>The main class creates a parser and passes a lexer as input. A ‘ParseRule’ interface was used to provide a standard interface for each of these parse rules. Each parse rule listed above was implemented as its own class which extended the ‘ParseRule’ interface and had a ‘parse’ method which returned an AST node. In the ‘parse’ method, the parse rule class was responsible for consuming, looking ahead and calling other parse rules to generate the required AST node. In the event that the parse rule needed some parameters passed to it in order to work, these were passed in its constructor.</w:t>
       </w:r>
     </w:p>
     <w:p/>
     <w:p>
       <w:r>
-        <w:t>The parser creates a parser context which is passed to each parse rule. This parser context has the functionality to read tokens from the lexer using the ‘</w:t>
-      </w:r>
-      <w:proofErr w:type="spellStart"/>
-      <w:r>
-        <w:t>nextToken</w:t>
-      </w:r>
-      <w:proofErr w:type="spellEnd"/>
-      <w:r>
-        <w:t xml:space="preserve">’ method of the lexer and use them for lookaheads and consuming tokens. The parser has a buffer of tokens that it uses for its lookahead. If the parse rule requests to consume a token, or to look </w:t>
-      </w:r>
-      <w:proofErr w:type="gramStart"/>
-      <w:r>
-        <w:t>a number of</w:t>
-      </w:r>
-      <w:proofErr w:type="gramEnd"/>
-      <w:r>
-        <w:t xml:space="preserve"> tokens ahead, and the buffer doesn’t have enough tokens to satisfy this request, then the buffer uses the ‘</w:t>
-      </w:r>
-      <w:proofErr w:type="spellStart"/>
-      <w:r>
-        <w:t>nextToken</w:t>
-      </w:r>
-      <w:proofErr w:type="spellEnd"/>
-      <w:r>
-        <w:t xml:space="preserve">’ method to get more tokens from the lexer. </w:t>
+        <w:t xml:space="preserve">The parser creates a parser context which is passed to each parse rule. This parser context has the functionality to read tokens from the lexer using the ‘nextToken’ method of the lexer and use them for lookaheads and consuming tokens. The parser has a buffer of tokens that it uses for its lookahead. If the parse rule requests to consume a token, or to look a number of tokens ahead, and the buffer doesn’t have enough tokens to satisfy this request, then the buffer uses the ‘nextToken’ method to get more tokens from the lexer. </w:t>
       </w:r>
     </w:p>
     <w:p>
@@ -14560,23 +13080,7 @@
         </w:numPr>
       </w:pPr>
       <w:r>
-        <w:t xml:space="preserve">The ‘pass-thru’ parse rule, which uses lookaheads to determine which parse rule to </w:t>
-      </w:r>
-      <w:proofErr w:type="gramStart"/>
-      <w:r>
-        <w:t>call, and</w:t>
-      </w:r>
-      <w:proofErr w:type="gramEnd"/>
-      <w:r>
-        <w:t xml:space="preserve"> returns the AST node of that parse rule without encompassing it in its own. Ex. The ‘Factor’ parse rule, which can return a ‘Literal’, ‘</w:t>
-      </w:r>
-      <w:proofErr w:type="spellStart"/>
-      <w:r>
-        <w:t>SubExpr</w:t>
-      </w:r>
-      <w:proofErr w:type="spellEnd"/>
-      <w:r>
-        <w:t>’, ‘Random’ etc.</w:t>
+        <w:t>The ‘pass-thru’ parse rule, which uses lookaheads to determine which parse rule to call, and returns the AST node of that parse rule without encompassing it in its own. Ex. The ‘Factor’ parse rule, which can return a ‘Literal’, ‘SubExpr’, ‘Random’ etc.</w:t>
       </w:r>
     </w:p>
     <w:p>
@@ -14588,23 +13092,7 @@
         </w:numPr>
       </w:pPr>
       <w:r>
-        <w:t xml:space="preserve">The ‘chain’ parse rule, which uses 2 parse rules to parse chains, but ultimately returns a single </w:t>
-      </w:r>
-      <w:proofErr w:type="spellStart"/>
-      <w:r>
-        <w:t>ASTnode</w:t>
-      </w:r>
-      <w:proofErr w:type="spellEnd"/>
-      <w:r>
-        <w:t>. These are used when the AST node requires an array such as ‘</w:t>
-      </w:r>
-      <w:proofErr w:type="spellStart"/>
-      <w:r>
-        <w:t>FormalParams</w:t>
-      </w:r>
-      <w:proofErr w:type="spellEnd"/>
-      <w:r>
-        <w:t>’ parse rule, or when the rule required left-precedence such as the ‘Expr’ parse rule. In both cases, the main parse rule gets the first element and passes it to the inner parse rule, which has the same name of the main parse rule with an appended underscore. The inner parse rule keeps using the lookahead and recursively calls itself, until the lookahead determines that the end of the chain has been reached.</w:t>
+        <w:t>The ‘chain’ parse rule, which uses 2 parse rules to parse chains, but ultimately returns a single ASTnode. These are used when the AST node requires an array such as ‘FormalParams’ parse rule, or when the rule required left-precedence such as the ‘Expr’ parse rule. In both cases, the main parse rule gets the first element and passes it to the inner parse rule, which has the same name of the main parse rule with an appended underscore. The inner parse rule keeps using the lookahead and recursively calls itself, until the lookahead determines that the end of the chain has been reached.</w:t>
       </w:r>
     </w:p>
     <w:p/>
@@ -14778,15 +13266,7 @@
         <w:t>AST tree.</w:t>
       </w:r>
       <w:r>
-        <w:t xml:space="preserve"> First the ast is visited by a visitor which transforms it to XML, then by a visitor which performs semantic analysis to ensure that the AST tree is semantically correct. </w:t>
-      </w:r>
-      <w:proofErr w:type="gramStart"/>
-      <w:r>
-        <w:t>Finally</w:t>
-      </w:r>
-      <w:proofErr w:type="gramEnd"/>
-      <w:r>
-        <w:t xml:space="preserve"> the tree is traversed by a </w:t>
+        <w:t xml:space="preserve"> First the ast is visited by a visitor which transforms it to XML, then by a visitor which performs semantic analysis to ensure that the AST tree is semantically correct. Finally the tree is traversed by a </w:t>
       </w:r>
       <w:r>
         <w:t>visitor which traverses the tree to generate the compiled code.</w:t>
@@ -14827,11 +13307,9 @@
       <w:r>
         <w:t xml:space="preserve">The visitor first adds the opening tag of the node, then it increases the indentation variable, before calling the children, so that the children are indented a step further. After appending the result of the children to the string, the indentation is decremented to revert to the previous indentation </w:t>
       </w:r>
-      <w:proofErr w:type="gramStart"/>
-      <w:r>
-        <w:t>value, before</w:t>
-      </w:r>
-      <w:proofErr w:type="gramEnd"/>
+      <w:r>
+        <w:t>value before</w:t>
+      </w:r>
       <w:r>
         <w:t xml:space="preserve"> the closing tag of the node is added.</w:t>
       </w:r>
@@ -14855,6 +13333,18 @@
       </w:r>
       <w:r>
         <w:t>, these are represented in the XML output as “&lt;Null /&gt;”</w:t>
+      </w:r>
+    </w:p>
+    <w:p>
+      <w:pPr>
+        <w:ind w:left="0" w:firstLine="0"/>
+      </w:pPr>
+      <w:r>
+        <w:t>The visit ultimately returns a string which can be used by the parent, or if the visit was performed on the root, the return value is the final XML representing the AST of the program.</w:t>
+      </w:r>
+      <w:r>
+        <w:br/>
+        <w:t>This XML is outputted to the console to help the user debug any issues with their code.</w:t>
       </w:r>
     </w:p>
     <w:sectPr>

</xml_diff>

<commit_message>
semantic analysis mostly done
</commit_message>
<xml_diff>
--- a/docs/Final Report.docx
+++ b/docs/Final Report.docx
@@ -490,6 +490,7 @@
         </w:rPr>
         <w:t xml:space="preserve">Lecturer: </w:t>
       </w:r>
+      <w:proofErr w:type="spellStart"/>
       <w:r>
         <w:rPr>
           <w:rFonts w:eastAsia="Times New Roman" w:cstheme="minorHAnsi"/>
@@ -508,6 +509,7 @@
         </w:rPr>
         <w:t>.</w:t>
       </w:r>
+      <w:proofErr w:type="spellEnd"/>
       <w:r>
         <w:rPr>
           <w:rFonts w:eastAsia="Times New Roman" w:cstheme="minorHAnsi"/>
@@ -613,7 +615,21 @@
         <w:rPr>
           <w:rFonts w:eastAsia="Times New Roman" w:cstheme="minorHAnsi"/>
         </w:rPr>
-        <w:t xml:space="preserve">, 2009, Regulation 39 (b)(i), University of Malta). </w:t>
+        <w:t>, 2009, Regulation 39 (b)(</w:t>
+      </w:r>
+      <w:proofErr w:type="spellStart"/>
+      <w:r>
+        <w:rPr>
+          <w:rFonts w:eastAsia="Times New Roman" w:cstheme="minorHAnsi"/>
+        </w:rPr>
+        <w:t>i</w:t>
+      </w:r>
+      <w:proofErr w:type="spellEnd"/>
+      <w:r>
+        <w:rPr>
+          <w:rFonts w:eastAsia="Times New Roman" w:cstheme="minorHAnsi"/>
+        </w:rPr>
+        <w:t xml:space="preserve">), University of Malta). </w:t>
       </w:r>
     </w:p>
     <w:p>
@@ -635,7 +651,21 @@
         <w:rPr>
           <w:rFonts w:eastAsia="Times New Roman" w:cstheme="minorHAnsi"/>
         </w:rPr>
-        <w:t>I / We*, the undersigned, declare that the assignment submitted is my / our* work, except where acknowledged and referenced.</w:t>
+        <w:t xml:space="preserve">I / We*, the undersigned, declare that the assignment submitted is my / our* work, except </w:t>
+      </w:r>
+      <w:proofErr w:type="gramStart"/>
+      <w:r>
+        <w:rPr>
+          <w:rFonts w:eastAsia="Times New Roman" w:cstheme="minorHAnsi"/>
+        </w:rPr>
+        <w:t>where</w:t>
+      </w:r>
+      <w:proofErr w:type="gramEnd"/>
+      <w:r>
+        <w:rPr>
+          <w:rFonts w:eastAsia="Times New Roman" w:cstheme="minorHAnsi"/>
+        </w:rPr>
+        <w:t xml:space="preserve"> acknowledged and referenced.</w:t>
       </w:r>
     </w:p>
     <w:p>
@@ -723,7 +753,21 @@
         <w:rPr>
           <w:rFonts w:eastAsia="Times New Roman" w:cstheme="minorHAnsi"/>
         </w:rPr>
-        <w:t>(N. B. If the assignment is meant to be submitted anonymously, please sign this form and submit it to the Departmental Officer separately from the assignment).</w:t>
+        <w:t xml:space="preserve">(N. B. If the assignment is meant to be submitted anonymously, please sign this </w:t>
+      </w:r>
+      <w:proofErr w:type="gramStart"/>
+      <w:r>
+        <w:rPr>
+          <w:rFonts w:eastAsia="Times New Roman" w:cstheme="minorHAnsi"/>
+        </w:rPr>
+        <w:t>form</w:t>
+      </w:r>
+      <w:proofErr w:type="gramEnd"/>
+      <w:r>
+        <w:rPr>
+          <w:rFonts w:eastAsia="Times New Roman" w:cstheme="minorHAnsi"/>
+        </w:rPr>
+        <w:t xml:space="preserve"> and submit it to the Departmental Officer separately from the assignment).</w:t>
       </w:r>
     </w:p>
     <w:p>
@@ -1121,8 +1165,16 @@
           <w:rFonts w:eastAsia="Times New Roman" w:cstheme="minorHAnsi"/>
         </w:rPr>
         <w:tab/>
-        <w:t>Title of work submitted</w:t>
-      </w:r>
+        <w:t xml:space="preserve">Title of work </w:t>
+      </w:r>
+      <w:proofErr w:type="gramStart"/>
+      <w:r>
+        <w:rPr>
+          <w:rFonts w:eastAsia="Times New Roman" w:cstheme="minorHAnsi"/>
+        </w:rPr>
+        <w:t>submitted</w:t>
+      </w:r>
+      <w:proofErr w:type="gramEnd"/>
     </w:p>
     <w:p>
       <w:pPr>
@@ -1413,7 +1465,23 @@
         <w:t xml:space="preserve">end of the compiler </w:t>
       </w:r>
       <w:r>
-        <w:t xml:space="preserve">starts by initializing a CharacterProvider to read this source file. This character provider uses Java’s RandomAccessFIle, which allows us to read a file using a pointer </w:t>
+        <w:t xml:space="preserve">starts by initializing a </w:t>
+      </w:r>
+      <w:proofErr w:type="spellStart"/>
+      <w:r>
+        <w:t>CharacterProvider</w:t>
+      </w:r>
+      <w:proofErr w:type="spellEnd"/>
+      <w:r>
+        <w:t xml:space="preserve"> to read this source file. This character provider uses Java’s </w:t>
+      </w:r>
+      <w:proofErr w:type="spellStart"/>
+      <w:r>
+        <w:t>RandomAccessFIle</w:t>
+      </w:r>
+      <w:proofErr w:type="spellEnd"/>
+      <w:r>
+        <w:t xml:space="preserve">, which allows us to read a file using a pointer </w:t>
       </w:r>
       <w:r>
         <w:t>that</w:t>
@@ -1424,11 +1492,16 @@
       <w:r>
         <w:t xml:space="preserve"> The character provider also provides a </w:t>
       </w:r>
+      <w:proofErr w:type="spellStart"/>
       <w:r>
         <w:t>L</w:t>
       </w:r>
       <w:r>
-        <w:t>ineNumberProvider which gives the ability to get the line, and column number from the character position.</w:t>
+        <w:t>ineNumberProvider</w:t>
+      </w:r>
+      <w:proofErr w:type="spellEnd"/>
+      <w:r>
+        <w:t xml:space="preserve"> which gives the ability to get the line, and column number from the character position.</w:t>
       </w:r>
       <w:r>
         <w:t xml:space="preserve"> This is useful when showing errors to the user and is also used in the comments of the compiled PixIR program.</w:t>
@@ -1439,8 +1512,13 @@
       <w:r>
         <w:t xml:space="preserve">A lexer is also initialized, taking the </w:t>
       </w:r>
-      <w:r>
-        <w:t xml:space="preserve">CharacterProvider as its input. The lexer has the method </w:t>
+      <w:proofErr w:type="spellStart"/>
+      <w:r>
+        <w:t>CharacterProvider</w:t>
+      </w:r>
+      <w:proofErr w:type="spellEnd"/>
+      <w:r>
+        <w:t xml:space="preserve"> as its input. The lexer has the method </w:t>
       </w:r>
       <w:r>
         <w:t>nextToken</w:t>
@@ -1844,9 +1922,11 @@
             <w:hideMark/>
           </w:tcPr>
           <w:p>
+            <w:proofErr w:type="spellStart"/>
             <w:r>
               <w:t>AtoF</w:t>
             </w:r>
+            <w:proofErr w:type="spellEnd"/>
           </w:p>
         </w:tc>
       </w:tr>
@@ -1873,9 +1953,11 @@
             <w:hideMark/>
           </w:tcPr>
           <w:p>
+            <w:proofErr w:type="spellStart"/>
             <w:r>
               <w:t>AtoF</w:t>
             </w:r>
+            <w:proofErr w:type="spellEnd"/>
           </w:p>
         </w:tc>
       </w:tr>
@@ -1902,9 +1984,11 @@
             <w:hideMark/>
           </w:tcPr>
           <w:p>
+            <w:proofErr w:type="spellStart"/>
             <w:r>
               <w:t>AtoF</w:t>
             </w:r>
+            <w:proofErr w:type="spellEnd"/>
           </w:p>
         </w:tc>
       </w:tr>
@@ -1931,9 +2015,11 @@
             <w:hideMark/>
           </w:tcPr>
           <w:p>
+            <w:proofErr w:type="spellStart"/>
             <w:r>
               <w:t>AtoF</w:t>
             </w:r>
+            <w:proofErr w:type="spellEnd"/>
           </w:p>
         </w:tc>
       </w:tr>
@@ -1960,9 +2046,11 @@
             <w:hideMark/>
           </w:tcPr>
           <w:p>
+            <w:proofErr w:type="spellStart"/>
             <w:r>
               <w:t>AtoF</w:t>
             </w:r>
+            <w:proofErr w:type="spellEnd"/>
           </w:p>
         </w:tc>
       </w:tr>
@@ -1989,9 +2077,11 @@
             <w:hideMark/>
           </w:tcPr>
           <w:p>
+            <w:proofErr w:type="spellStart"/>
             <w:r>
               <w:t>AtoF</w:t>
             </w:r>
+            <w:proofErr w:type="spellEnd"/>
           </w:p>
         </w:tc>
       </w:tr>
@@ -2018,9 +2108,11 @@
             <w:hideMark/>
           </w:tcPr>
           <w:p>
+            <w:proofErr w:type="spellStart"/>
             <w:r>
               <w:t>AtoF</w:t>
             </w:r>
+            <w:proofErr w:type="spellEnd"/>
           </w:p>
         </w:tc>
       </w:tr>
@@ -2047,9 +2139,11 @@
             <w:hideMark/>
           </w:tcPr>
           <w:p>
+            <w:proofErr w:type="spellStart"/>
             <w:r>
               <w:t>AtoF</w:t>
             </w:r>
+            <w:proofErr w:type="spellEnd"/>
           </w:p>
         </w:tc>
       </w:tr>
@@ -2076,9 +2170,11 @@
             <w:hideMark/>
           </w:tcPr>
           <w:p>
+            <w:proofErr w:type="spellStart"/>
             <w:r>
               <w:t>AtoF</w:t>
             </w:r>
+            <w:proofErr w:type="spellEnd"/>
           </w:p>
         </w:tc>
       </w:tr>
@@ -2105,9 +2201,11 @@
             <w:hideMark/>
           </w:tcPr>
           <w:p>
+            <w:proofErr w:type="spellStart"/>
             <w:r>
               <w:t>AtoF</w:t>
             </w:r>
+            <w:proofErr w:type="spellEnd"/>
           </w:p>
         </w:tc>
       </w:tr>
@@ -2134,9 +2232,11 @@
             <w:hideMark/>
           </w:tcPr>
           <w:p>
+            <w:proofErr w:type="spellStart"/>
             <w:r>
               <w:t>AtoF</w:t>
             </w:r>
+            <w:proofErr w:type="spellEnd"/>
           </w:p>
         </w:tc>
       </w:tr>
@@ -2163,9 +2263,11 @@
             <w:hideMark/>
           </w:tcPr>
           <w:p>
+            <w:proofErr w:type="spellStart"/>
             <w:r>
               <w:t>AtoF</w:t>
             </w:r>
+            <w:proofErr w:type="spellEnd"/>
           </w:p>
         </w:tc>
       </w:tr>
@@ -2192,9 +2294,11 @@
             <w:hideMark/>
           </w:tcPr>
           <w:p>
+            <w:proofErr w:type="spellStart"/>
             <w:r>
               <w:t>GtoZ</w:t>
             </w:r>
+            <w:proofErr w:type="spellEnd"/>
           </w:p>
         </w:tc>
       </w:tr>
@@ -2221,9 +2325,11 @@
             <w:hideMark/>
           </w:tcPr>
           <w:p>
+            <w:proofErr w:type="spellStart"/>
             <w:r>
               <w:t>GtoZ</w:t>
             </w:r>
+            <w:proofErr w:type="spellEnd"/>
           </w:p>
         </w:tc>
       </w:tr>
@@ -2250,9 +2356,11 @@
             <w:hideMark/>
           </w:tcPr>
           <w:p>
+            <w:proofErr w:type="spellStart"/>
             <w:r>
               <w:t>GtoZ</w:t>
             </w:r>
+            <w:proofErr w:type="spellEnd"/>
           </w:p>
         </w:tc>
       </w:tr>
@@ -2279,9 +2387,11 @@
             <w:hideMark/>
           </w:tcPr>
           <w:p>
+            <w:proofErr w:type="spellStart"/>
             <w:r>
               <w:t>GtoZ</w:t>
             </w:r>
+            <w:proofErr w:type="spellEnd"/>
           </w:p>
         </w:tc>
       </w:tr>
@@ -2308,9 +2418,11 @@
             <w:hideMark/>
           </w:tcPr>
           <w:p>
+            <w:proofErr w:type="spellStart"/>
             <w:r>
               <w:t>GtoZ</w:t>
             </w:r>
+            <w:proofErr w:type="spellEnd"/>
           </w:p>
         </w:tc>
       </w:tr>
@@ -2337,9 +2449,11 @@
             <w:hideMark/>
           </w:tcPr>
           <w:p>
+            <w:proofErr w:type="spellStart"/>
             <w:r>
               <w:t>GtoZ</w:t>
             </w:r>
+            <w:proofErr w:type="spellEnd"/>
           </w:p>
         </w:tc>
       </w:tr>
@@ -2366,9 +2480,11 @@
             <w:hideMark/>
           </w:tcPr>
           <w:p>
+            <w:proofErr w:type="spellStart"/>
             <w:r>
               <w:t>GtoZ</w:t>
             </w:r>
+            <w:proofErr w:type="spellEnd"/>
           </w:p>
         </w:tc>
       </w:tr>
@@ -2395,9 +2511,11 @@
             <w:hideMark/>
           </w:tcPr>
           <w:p>
+            <w:proofErr w:type="spellStart"/>
             <w:r>
               <w:t>GtoZ</w:t>
             </w:r>
+            <w:proofErr w:type="spellEnd"/>
           </w:p>
         </w:tc>
       </w:tr>
@@ -2424,9 +2542,11 @@
             <w:hideMark/>
           </w:tcPr>
           <w:p>
+            <w:proofErr w:type="spellStart"/>
             <w:r>
               <w:t>GtoZ</w:t>
             </w:r>
+            <w:proofErr w:type="spellEnd"/>
           </w:p>
         </w:tc>
       </w:tr>
@@ -2453,9 +2573,11 @@
             <w:hideMark/>
           </w:tcPr>
           <w:p>
+            <w:proofErr w:type="spellStart"/>
             <w:r>
               <w:t>GtoZ</w:t>
             </w:r>
+            <w:proofErr w:type="spellEnd"/>
           </w:p>
         </w:tc>
       </w:tr>
@@ -2482,9 +2604,11 @@
             <w:hideMark/>
           </w:tcPr>
           <w:p>
+            <w:proofErr w:type="spellStart"/>
             <w:r>
               <w:t>GtoZ</w:t>
             </w:r>
+            <w:proofErr w:type="spellEnd"/>
           </w:p>
         </w:tc>
       </w:tr>
@@ -2511,9 +2635,11 @@
             <w:hideMark/>
           </w:tcPr>
           <w:p>
+            <w:proofErr w:type="spellStart"/>
             <w:r>
               <w:t>GtoZ</w:t>
             </w:r>
+            <w:proofErr w:type="spellEnd"/>
           </w:p>
         </w:tc>
       </w:tr>
@@ -2540,9 +2666,11 @@
             <w:hideMark/>
           </w:tcPr>
           <w:p>
+            <w:proofErr w:type="spellStart"/>
             <w:r>
               <w:t>GtoZ</w:t>
             </w:r>
+            <w:proofErr w:type="spellEnd"/>
           </w:p>
         </w:tc>
       </w:tr>
@@ -2569,9 +2697,11 @@
             <w:hideMark/>
           </w:tcPr>
           <w:p>
+            <w:proofErr w:type="spellStart"/>
             <w:r>
               <w:t>GtoZ</w:t>
             </w:r>
+            <w:proofErr w:type="spellEnd"/>
           </w:p>
         </w:tc>
       </w:tr>
@@ -2598,9 +2728,11 @@
             <w:hideMark/>
           </w:tcPr>
           <w:p>
+            <w:proofErr w:type="spellStart"/>
             <w:r>
               <w:t>GtoZ</w:t>
             </w:r>
+            <w:proofErr w:type="spellEnd"/>
           </w:p>
         </w:tc>
       </w:tr>
@@ -2627,9 +2759,11 @@
             <w:hideMark/>
           </w:tcPr>
           <w:p>
+            <w:proofErr w:type="spellStart"/>
             <w:r>
               <w:t>GtoZ</w:t>
             </w:r>
+            <w:proofErr w:type="spellEnd"/>
           </w:p>
         </w:tc>
       </w:tr>
@@ -2656,9 +2790,11 @@
             <w:hideMark/>
           </w:tcPr>
           <w:p>
+            <w:proofErr w:type="spellStart"/>
             <w:r>
               <w:t>GtoZ</w:t>
             </w:r>
+            <w:proofErr w:type="spellEnd"/>
           </w:p>
         </w:tc>
       </w:tr>
@@ -2685,9 +2821,11 @@
             <w:hideMark/>
           </w:tcPr>
           <w:p>
+            <w:proofErr w:type="spellStart"/>
             <w:r>
               <w:t>GtoZ</w:t>
             </w:r>
+            <w:proofErr w:type="spellEnd"/>
           </w:p>
         </w:tc>
       </w:tr>
@@ -2714,9 +2852,11 @@
             <w:hideMark/>
           </w:tcPr>
           <w:p>
+            <w:proofErr w:type="spellStart"/>
             <w:r>
               <w:t>GtoZ</w:t>
             </w:r>
+            <w:proofErr w:type="spellEnd"/>
           </w:p>
         </w:tc>
       </w:tr>
@@ -2743,9 +2883,11 @@
             <w:hideMark/>
           </w:tcPr>
           <w:p>
+            <w:proofErr w:type="spellStart"/>
             <w:r>
               <w:t>GtoZ</w:t>
             </w:r>
+            <w:proofErr w:type="spellEnd"/>
           </w:p>
         </w:tc>
       </w:tr>
@@ -2772,9 +2914,11 @@
             <w:hideMark/>
           </w:tcPr>
           <w:p>
+            <w:proofErr w:type="spellStart"/>
             <w:r>
               <w:t>GtoZ</w:t>
             </w:r>
+            <w:proofErr w:type="spellEnd"/>
           </w:p>
         </w:tc>
       </w:tr>
@@ -2801,9 +2945,11 @@
             <w:hideMark/>
           </w:tcPr>
           <w:p>
+            <w:proofErr w:type="spellStart"/>
             <w:r>
               <w:t>GtoZ</w:t>
             </w:r>
+            <w:proofErr w:type="spellEnd"/>
           </w:p>
         </w:tc>
       </w:tr>
@@ -2818,9 +2964,11 @@
             <w:hideMark/>
           </w:tcPr>
           <w:p>
+            <w:proofErr w:type="spellStart"/>
             <w:r>
               <w:t>i</w:t>
             </w:r>
+            <w:proofErr w:type="spellEnd"/>
           </w:p>
         </w:tc>
         <w:tc>
@@ -2830,9 +2978,11 @@
             <w:hideMark/>
           </w:tcPr>
           <w:p>
+            <w:proofErr w:type="spellStart"/>
             <w:r>
               <w:t>GtoZ</w:t>
             </w:r>
+            <w:proofErr w:type="spellEnd"/>
           </w:p>
         </w:tc>
       </w:tr>
@@ -2859,9 +3009,11 @@
             <w:hideMark/>
           </w:tcPr>
           <w:p>
+            <w:proofErr w:type="spellStart"/>
             <w:r>
               <w:t>GtoZ</w:t>
             </w:r>
+            <w:proofErr w:type="spellEnd"/>
           </w:p>
         </w:tc>
       </w:tr>
@@ -2888,9 +3040,11 @@
             <w:hideMark/>
           </w:tcPr>
           <w:p>
+            <w:proofErr w:type="spellStart"/>
             <w:r>
               <w:t>GtoZ</w:t>
             </w:r>
+            <w:proofErr w:type="spellEnd"/>
           </w:p>
         </w:tc>
       </w:tr>
@@ -2917,9 +3071,11 @@
             <w:hideMark/>
           </w:tcPr>
           <w:p>
+            <w:proofErr w:type="spellStart"/>
             <w:r>
               <w:t>GtoZ</w:t>
             </w:r>
+            <w:proofErr w:type="spellEnd"/>
           </w:p>
         </w:tc>
       </w:tr>
@@ -2946,9 +3102,11 @@
             <w:hideMark/>
           </w:tcPr>
           <w:p>
+            <w:proofErr w:type="spellStart"/>
             <w:r>
               <w:t>GtoZ</w:t>
             </w:r>
+            <w:proofErr w:type="spellEnd"/>
           </w:p>
         </w:tc>
       </w:tr>
@@ -2975,9 +3133,11 @@
             <w:hideMark/>
           </w:tcPr>
           <w:p>
+            <w:proofErr w:type="spellStart"/>
             <w:r>
               <w:t>GtoZ</w:t>
             </w:r>
+            <w:proofErr w:type="spellEnd"/>
           </w:p>
         </w:tc>
       </w:tr>
@@ -3004,9 +3164,11 @@
             <w:hideMark/>
           </w:tcPr>
           <w:p>
+            <w:proofErr w:type="spellStart"/>
             <w:r>
               <w:t>GtoZ</w:t>
             </w:r>
+            <w:proofErr w:type="spellEnd"/>
           </w:p>
         </w:tc>
       </w:tr>
@@ -3033,9 +3195,11 @@
             <w:hideMark/>
           </w:tcPr>
           <w:p>
+            <w:proofErr w:type="spellStart"/>
             <w:r>
               <w:t>GtoZ</w:t>
             </w:r>
+            <w:proofErr w:type="spellEnd"/>
           </w:p>
         </w:tc>
       </w:tr>
@@ -3062,9 +3226,11 @@
             <w:hideMark/>
           </w:tcPr>
           <w:p>
+            <w:proofErr w:type="spellStart"/>
             <w:r>
               <w:t>GtoZ</w:t>
             </w:r>
+            <w:proofErr w:type="spellEnd"/>
           </w:p>
         </w:tc>
       </w:tr>
@@ -3091,9 +3257,11 @@
             <w:hideMark/>
           </w:tcPr>
           <w:p>
+            <w:proofErr w:type="spellStart"/>
             <w:r>
               <w:t>GtoZ</w:t>
             </w:r>
+            <w:proofErr w:type="spellEnd"/>
           </w:p>
         </w:tc>
       </w:tr>
@@ -3120,9 +3288,11 @@
             <w:hideMark/>
           </w:tcPr>
           <w:p>
+            <w:proofErr w:type="spellStart"/>
             <w:r>
               <w:t>GtoZ</w:t>
             </w:r>
+            <w:proofErr w:type="spellEnd"/>
           </w:p>
         </w:tc>
       </w:tr>
@@ -3149,9 +3319,11 @@
             <w:hideMark/>
           </w:tcPr>
           <w:p>
+            <w:proofErr w:type="spellStart"/>
             <w:r>
               <w:t>GtoZ</w:t>
             </w:r>
+            <w:proofErr w:type="spellEnd"/>
           </w:p>
         </w:tc>
       </w:tr>
@@ -3178,9 +3350,11 @@
             <w:hideMark/>
           </w:tcPr>
           <w:p>
+            <w:proofErr w:type="spellStart"/>
             <w:r>
               <w:t>GtoZ</w:t>
             </w:r>
+            <w:proofErr w:type="spellEnd"/>
           </w:p>
         </w:tc>
       </w:tr>
@@ -3207,9 +3381,11 @@
             <w:hideMark/>
           </w:tcPr>
           <w:p>
+            <w:proofErr w:type="spellStart"/>
             <w:r>
               <w:t>GtoZ</w:t>
             </w:r>
+            <w:proofErr w:type="spellEnd"/>
           </w:p>
         </w:tc>
       </w:tr>
@@ -3236,9 +3412,11 @@
             <w:hideMark/>
           </w:tcPr>
           <w:p>
+            <w:proofErr w:type="spellStart"/>
             <w:r>
               <w:t>GtoZ</w:t>
             </w:r>
+            <w:proofErr w:type="spellEnd"/>
           </w:p>
         </w:tc>
       </w:tr>
@@ -3265,9 +3443,11 @@
             <w:hideMark/>
           </w:tcPr>
           <w:p>
+            <w:proofErr w:type="spellStart"/>
             <w:r>
               <w:t>GtoZ</w:t>
             </w:r>
+            <w:proofErr w:type="spellEnd"/>
           </w:p>
         </w:tc>
       </w:tr>
@@ -3294,9 +3474,11 @@
             <w:hideMark/>
           </w:tcPr>
           <w:p>
+            <w:proofErr w:type="spellStart"/>
             <w:r>
               <w:t>GtoZ</w:t>
             </w:r>
+            <w:proofErr w:type="spellEnd"/>
           </w:p>
         </w:tc>
       </w:tr>
@@ -3323,9 +3505,11 @@
             <w:hideMark/>
           </w:tcPr>
           <w:p>
+            <w:proofErr w:type="spellStart"/>
             <w:r>
               <w:t>GtoZ</w:t>
             </w:r>
+            <w:proofErr w:type="spellEnd"/>
           </w:p>
         </w:tc>
       </w:tr>
@@ -3672,9 +3856,11 @@
             <w:hideMark/>
           </w:tcPr>
           <w:p>
+            <w:proofErr w:type="spellStart"/>
             <w:r>
               <w:t>BracOpen</w:t>
             </w:r>
+            <w:proofErr w:type="spellEnd"/>
           </w:p>
         </w:tc>
       </w:tr>
@@ -3701,9 +3887,11 @@
             <w:hideMark/>
           </w:tcPr>
           <w:p>
+            <w:proofErr w:type="spellStart"/>
             <w:r>
               <w:t>BracClose</w:t>
             </w:r>
+            <w:proofErr w:type="spellEnd"/>
           </w:p>
         </w:tc>
       </w:tr>
@@ -3759,9 +3947,11 @@
             <w:hideMark/>
           </w:tcPr>
           <w:p>
+            <w:proofErr w:type="spellStart"/>
             <w:r>
               <w:t>SemiColon</w:t>
             </w:r>
+            <w:proofErr w:type="spellEnd"/>
           </w:p>
         </w:tc>
       </w:tr>
@@ -3788,9 +3978,11 @@
             <w:hideMark/>
           </w:tcPr>
           <w:p>
+            <w:proofErr w:type="spellStart"/>
             <w:r>
               <w:t>CurlyBracket</w:t>
             </w:r>
+            <w:proofErr w:type="spellEnd"/>
           </w:p>
           <w:p>
             <w:r>
@@ -3822,9 +4014,11 @@
             <w:hideMark/>
           </w:tcPr>
           <w:p>
+            <w:proofErr w:type="spellStart"/>
             <w:r>
               <w:t>CurlyBracket</w:t>
             </w:r>
+            <w:proofErr w:type="spellEnd"/>
           </w:p>
           <w:p>
             <w:r>
@@ -3984,7 +4178,15 @@
         <w:t xml:space="preserve">The state that the DSA ends on determines the type of the token returned. For most accepted states this is simple, as there is a 1-1 relationship between the state and the token type. </w:t>
       </w:r>
       <w:r>
-        <w:t xml:space="preserve">For some accepted states such as the ‘word’ and ‘sysfunc’ states, the type of the token is determined by the lexeme, </w:t>
+        <w:t>For some accepted states such as the ‘word’ and ‘</w:t>
+      </w:r>
+      <w:proofErr w:type="spellStart"/>
+      <w:r>
+        <w:t>sysfunc</w:t>
+      </w:r>
+      <w:proofErr w:type="spellEnd"/>
+      <w:r>
+        <w:t xml:space="preserve">’ states, the type of the token is determined by the lexeme, </w:t>
       </w:r>
       <w:r>
         <w:t>depending on</w:t>
@@ -4007,6 +4209,240 @@
         <w:t>If more tokens are requested after the end of file has been reached, null is returned.</w:t>
       </w:r>
     </w:p>
+    <w:p>
+      <w:pPr>
+        <w:pStyle w:val="Heading3"/>
+      </w:pPr>
+      <w:r>
+        <w:t>Reserved words</w:t>
+      </w:r>
+    </w:p>
+    <w:p>
+      <w:r>
+        <w:t>The following is a list of words that are reserved as they have a specific meaning. These words cannot be used as variable or methods names. This list is case insensitive, meaning that all variations of the capitalization of any word in this list is still not allowed.</w:t>
+      </w:r>
+    </w:p>
+    <w:p>
+      <w:pPr>
+        <w:pStyle w:val="ListParagraph"/>
+        <w:numPr>
+          <w:ilvl w:val="0"/>
+          <w:numId w:val="12"/>
+        </w:numPr>
+        <w:sectPr>
+          <w:type w:val="continuous"/>
+          <w:pgSz w:w="11906" w:h="16838" w:code="9"/>
+          <w:pgMar w:top="1418" w:right="1418" w:bottom="1418" w:left="2098" w:header="709" w:footer="709" w:gutter="0"/>
+          <w:pgNumType w:start="1"/>
+          <w:cols w:space="708"/>
+          <w:docGrid w:linePitch="360"/>
+        </w:sectPr>
+      </w:pPr>
+    </w:p>
+    <w:p>
+      <w:pPr>
+        <w:pStyle w:val="ListParagraph"/>
+        <w:numPr>
+          <w:ilvl w:val="0"/>
+          <w:numId w:val="12"/>
+        </w:numPr>
+      </w:pPr>
+      <w:r>
+        <w:t>true</w:t>
+      </w:r>
+    </w:p>
+    <w:p>
+      <w:pPr>
+        <w:pStyle w:val="ListParagraph"/>
+        <w:numPr>
+          <w:ilvl w:val="0"/>
+          <w:numId w:val="12"/>
+        </w:numPr>
+      </w:pPr>
+      <w:r>
+        <w:t>false</w:t>
+      </w:r>
+    </w:p>
+    <w:p>
+      <w:pPr>
+        <w:pStyle w:val="ListParagraph"/>
+        <w:numPr>
+          <w:ilvl w:val="0"/>
+          <w:numId w:val="12"/>
+        </w:numPr>
+      </w:pPr>
+      <w:r>
+        <w:t>float</w:t>
+      </w:r>
+    </w:p>
+    <w:p>
+      <w:pPr>
+        <w:pStyle w:val="ListParagraph"/>
+        <w:numPr>
+          <w:ilvl w:val="0"/>
+          <w:numId w:val="12"/>
+        </w:numPr>
+      </w:pPr>
+      <w:r>
+        <w:t>int</w:t>
+      </w:r>
+    </w:p>
+    <w:p>
+      <w:pPr>
+        <w:pStyle w:val="ListParagraph"/>
+        <w:numPr>
+          <w:ilvl w:val="0"/>
+          <w:numId w:val="12"/>
+        </w:numPr>
+      </w:pPr>
+      <w:r>
+        <w:t>bool</w:t>
+      </w:r>
+    </w:p>
+    <w:p>
+      <w:pPr>
+        <w:pStyle w:val="ListParagraph"/>
+        <w:numPr>
+          <w:ilvl w:val="0"/>
+          <w:numId w:val="12"/>
+        </w:numPr>
+      </w:pPr>
+      <w:r>
+        <w:t>colour</w:t>
+      </w:r>
+    </w:p>
+    <w:p>
+      <w:pPr>
+        <w:pStyle w:val="ListParagraph"/>
+        <w:numPr>
+          <w:ilvl w:val="0"/>
+          <w:numId w:val="12"/>
+        </w:numPr>
+      </w:pPr>
+      <w:r>
+        <w:t>and</w:t>
+      </w:r>
+    </w:p>
+    <w:p>
+      <w:pPr>
+        <w:pStyle w:val="ListParagraph"/>
+        <w:numPr>
+          <w:ilvl w:val="0"/>
+          <w:numId w:val="12"/>
+        </w:numPr>
+      </w:pPr>
+      <w:r>
+        <w:t>or</w:t>
+      </w:r>
+    </w:p>
+    <w:p>
+      <w:pPr>
+        <w:pStyle w:val="ListParagraph"/>
+        <w:numPr>
+          <w:ilvl w:val="0"/>
+          <w:numId w:val="12"/>
+        </w:numPr>
+      </w:pPr>
+      <w:r>
+        <w:t>not</w:t>
+      </w:r>
+    </w:p>
+    <w:p>
+      <w:pPr>
+        <w:pStyle w:val="ListParagraph"/>
+        <w:numPr>
+          <w:ilvl w:val="0"/>
+          <w:numId w:val="12"/>
+        </w:numPr>
+      </w:pPr>
+      <w:r>
+        <w:t>let</w:t>
+      </w:r>
+    </w:p>
+    <w:p>
+      <w:pPr>
+        <w:pStyle w:val="ListParagraph"/>
+        <w:numPr>
+          <w:ilvl w:val="0"/>
+          <w:numId w:val="12"/>
+        </w:numPr>
+      </w:pPr>
+      <w:r>
+        <w:t>return</w:t>
+      </w:r>
+    </w:p>
+    <w:p>
+      <w:pPr>
+        <w:pStyle w:val="ListParagraph"/>
+        <w:numPr>
+          <w:ilvl w:val="0"/>
+          <w:numId w:val="12"/>
+        </w:numPr>
+      </w:pPr>
+      <w:r>
+        <w:t>fun</w:t>
+      </w:r>
+    </w:p>
+    <w:p>
+      <w:pPr>
+        <w:pStyle w:val="ListParagraph"/>
+        <w:numPr>
+          <w:ilvl w:val="0"/>
+          <w:numId w:val="12"/>
+        </w:numPr>
+      </w:pPr>
+      <w:r>
+        <w:t>if</w:t>
+      </w:r>
+    </w:p>
+    <w:p>
+      <w:pPr>
+        <w:pStyle w:val="ListParagraph"/>
+        <w:numPr>
+          <w:ilvl w:val="0"/>
+          <w:numId w:val="12"/>
+        </w:numPr>
+      </w:pPr>
+      <w:r>
+        <w:t>else</w:t>
+      </w:r>
+    </w:p>
+    <w:p>
+      <w:pPr>
+        <w:pStyle w:val="ListParagraph"/>
+        <w:numPr>
+          <w:ilvl w:val="0"/>
+          <w:numId w:val="12"/>
+        </w:numPr>
+      </w:pPr>
+      <w:r>
+        <w:t>for</w:t>
+      </w:r>
+    </w:p>
+    <w:p>
+      <w:pPr>
+        <w:pStyle w:val="ListParagraph"/>
+        <w:numPr>
+          <w:ilvl w:val="0"/>
+          <w:numId w:val="12"/>
+        </w:numPr>
+      </w:pPr>
+      <w:r>
+        <w:t>while</w:t>
+      </w:r>
+    </w:p>
+    <w:p>
+      <w:pPr>
+        <w:sectPr>
+          <w:type w:val="continuous"/>
+          <w:pgSz w:w="11906" w:h="16838" w:code="9"/>
+          <w:pgMar w:top="1418" w:right="1418" w:bottom="1418" w:left="2098" w:header="709" w:footer="709" w:gutter="0"/>
+          <w:pgNumType w:start="1"/>
+          <w:cols w:num="4" w:space="720"/>
+          <w:docGrid w:linePitch="360"/>
+        </w:sectPr>
+      </w:pPr>
+    </w:p>
     <w:p/>
     <w:p>
       <w:pPr>
@@ -4035,9 +4471,11 @@
       <w:r>
         <w:t>n a “</w:t>
       </w:r>
+      <w:proofErr w:type="spellStart"/>
       <w:r>
         <w:t>SyntaxErrorException</w:t>
       </w:r>
+      <w:proofErr w:type="spellEnd"/>
       <w:r>
         <w:t xml:space="preserve">” is returned to inform the user that the given lexeme couldn’t be </w:t>
       </w:r>
@@ -4048,17 +4486,47 @@
         <w:t xml:space="preserve"> If the lexeme finishes in an accepted state, but </w:t>
       </w:r>
       <w:r>
-        <w:t>the accepted state cannot map the lexeme to a valid tokenType (ex. the DSA finishes on ‘sysfunc’ state,</w:t>
-      </w:r>
-      <w:r>
-        <w:t xml:space="preserve"> but the lexeme is not a valid function ex. ‘__abc’</w:t>
-      </w:r>
-      <w:r>
-        <w:t xml:space="preserve"> ), a “</w:t>
-      </w:r>
+        <w:t xml:space="preserve">the accepted state cannot map the lexeme to a valid </w:t>
+      </w:r>
+      <w:proofErr w:type="spellStart"/>
+      <w:r>
+        <w:t>tokenType</w:t>
+      </w:r>
+      <w:proofErr w:type="spellEnd"/>
+      <w:r>
+        <w:t xml:space="preserve"> (ex. the DSA finishes on ‘</w:t>
+      </w:r>
+      <w:proofErr w:type="spellStart"/>
+      <w:r>
+        <w:t>sysfunc</w:t>
+      </w:r>
+      <w:proofErr w:type="spellEnd"/>
+      <w:r>
+        <w:t>’ state,</w:t>
+      </w:r>
+      <w:r>
+        <w:t xml:space="preserve"> but the lexeme is not a valid function ex. </w:t>
+      </w:r>
+      <w:r>
+        <w:lastRenderedPageBreak/>
+        <w:t>‘__abc</w:t>
+      </w:r>
+      <w:proofErr w:type="gramStart"/>
+      <w:r>
+        <w:t>’</w:t>
+      </w:r>
+      <w:r>
+        <w:t xml:space="preserve"> )</w:t>
+      </w:r>
+      <w:proofErr w:type="gramEnd"/>
+      <w:r>
+        <w:t>, a “</w:t>
+      </w:r>
+      <w:proofErr w:type="spellStart"/>
       <w:r>
         <w:t>SyntaxErrorException</w:t>
       </w:r>
+      <w:proofErr w:type="spellEnd"/>
       <w:r>
         <w:t xml:space="preserve">” is returned to inform the user that the given lexeme couldn’t be understood by the lexer. </w:t>
       </w:r>
@@ -4161,11 +4629,7 @@
         <w:t>Ensuring that all the tokens were implemented correctly was important as a mistake in the lexer could be hard to discover, therefore unit tests were implemented.</w:t>
       </w:r>
       <w:r>
-        <w:t xml:space="preserve"> A map of lexemes </w:t>
-      </w:r>
-      <w:r>
-        <w:lastRenderedPageBreak/>
-        <w:t>and their expected token type was created, and the Junit 5 test framework was used to test each lexeme.</w:t>
+        <w:t xml:space="preserve"> A map of lexemes and their expected token type was created, and the Junit 5 test framework was used to test each lexeme.</w:t>
       </w:r>
       <w:r>
         <w:t xml:space="preserve"> This was deemed feasible as, unlike other components of the compiler, there are a limited number of cases that need to be tested for the lexer.</w:t>
@@ -4568,6 +5032,7 @@
               <w:rPr>
                 <w:rFonts w:ascii="Calibri" w:eastAsia="Times New Roman" w:hAnsi="Calibri"/>
               </w:rPr>
+              <w:lastRenderedPageBreak/>
               <w:t>1</w:t>
             </w:r>
           </w:p>
@@ -4586,12 +5051,14 @@
                 <w:rFonts w:ascii="Calibri" w:eastAsia="Times New Roman" w:hAnsi="Calibri"/>
               </w:rPr>
             </w:pPr>
+            <w:proofErr w:type="spellStart"/>
             <w:r>
               <w:rPr>
                 <w:rFonts w:ascii="Calibri" w:eastAsia="Times New Roman" w:hAnsi="Calibri"/>
               </w:rPr>
               <w:t>TypeLiteral</w:t>
             </w:r>
+            <w:proofErr w:type="spellEnd"/>
           </w:p>
         </w:tc>
         <w:tc>
@@ -4630,6 +5097,7 @@
                 <w:color w:val="FF0000"/>
               </w:rPr>
             </w:pPr>
+            <w:proofErr w:type="spellStart"/>
             <w:r>
               <w:rPr>
                 <w:rFonts w:ascii="Calibri" w:eastAsia="Times New Roman" w:hAnsi="Calibri"/>
@@ -4637,6 +5105,7 @@
               </w:rPr>
               <w:t>FloatType</w:t>
             </w:r>
+            <w:proofErr w:type="spellEnd"/>
             <w:r>
               <w:rPr>
                 <w:rFonts w:ascii="Calibri" w:eastAsia="Times New Roman" w:hAnsi="Calibri"/>
@@ -4644,6 +5113,7 @@
               </w:rPr>
               <w:t xml:space="preserve">| </w:t>
             </w:r>
+            <w:proofErr w:type="spellStart"/>
             <w:r>
               <w:rPr>
                 <w:rFonts w:ascii="Calibri" w:eastAsia="Times New Roman" w:hAnsi="Calibri"/>
@@ -4651,6 +5121,7 @@
               </w:rPr>
               <w:t>IntegerType</w:t>
             </w:r>
+            <w:proofErr w:type="spellEnd"/>
             <w:r>
               <w:rPr>
                 <w:rFonts w:ascii="Calibri" w:eastAsia="Times New Roman" w:hAnsi="Calibri"/>
@@ -4658,6 +5129,7 @@
               </w:rPr>
               <w:t xml:space="preserve">| </w:t>
             </w:r>
+            <w:proofErr w:type="spellStart"/>
             <w:r>
               <w:rPr>
                 <w:rFonts w:ascii="Calibri" w:eastAsia="Times New Roman" w:hAnsi="Calibri"/>
@@ -4665,6 +5137,7 @@
               </w:rPr>
               <w:t>BoolType</w:t>
             </w:r>
+            <w:proofErr w:type="spellEnd"/>
             <w:r>
               <w:rPr>
                 <w:rFonts w:ascii="Calibri" w:eastAsia="Times New Roman" w:hAnsi="Calibri"/>
@@ -4672,6 +5145,7 @@
               </w:rPr>
               <w:t xml:space="preserve">| </w:t>
             </w:r>
+            <w:proofErr w:type="spellStart"/>
             <w:r>
               <w:rPr>
                 <w:rFonts w:ascii="Calibri" w:eastAsia="Times New Roman" w:hAnsi="Calibri"/>
@@ -4679,6 +5153,7 @@
               </w:rPr>
               <w:t>ColourType</w:t>
             </w:r>
+            <w:proofErr w:type="spellEnd"/>
           </w:p>
         </w:tc>
         <w:tc>
@@ -4712,13 +5187,63 @@
                 <w:color w:val="auto"/>
               </w:rPr>
             </w:pPr>
+            <w:proofErr w:type="spellStart"/>
             <w:r>
               <w:rPr>
                 <w:rFonts w:ascii="Calibri" w:eastAsia="Times New Roman" w:hAnsi="Calibri"/>
                 <w:color w:val="auto"/>
               </w:rPr>
-              <w:t>FloatType| IntegerType| BoolType| ColourType</w:t>
-            </w:r>
+              <w:t>FloatType</w:t>
+            </w:r>
+            <w:proofErr w:type="spellEnd"/>
+            <w:r>
+              <w:rPr>
+                <w:rFonts w:ascii="Calibri" w:eastAsia="Times New Roman" w:hAnsi="Calibri"/>
+                <w:color w:val="auto"/>
+              </w:rPr>
+              <w:t xml:space="preserve">| </w:t>
+            </w:r>
+            <w:proofErr w:type="spellStart"/>
+            <w:r>
+              <w:rPr>
+                <w:rFonts w:ascii="Calibri" w:eastAsia="Times New Roman" w:hAnsi="Calibri"/>
+                <w:color w:val="auto"/>
+              </w:rPr>
+              <w:t>IntegerType</w:t>
+            </w:r>
+            <w:proofErr w:type="spellEnd"/>
+            <w:r>
+              <w:rPr>
+                <w:rFonts w:ascii="Calibri" w:eastAsia="Times New Roman" w:hAnsi="Calibri"/>
+                <w:color w:val="auto"/>
+              </w:rPr>
+              <w:t xml:space="preserve">| </w:t>
+            </w:r>
+            <w:proofErr w:type="spellStart"/>
+            <w:r>
+              <w:rPr>
+                <w:rFonts w:ascii="Calibri" w:eastAsia="Times New Roman" w:hAnsi="Calibri"/>
+                <w:color w:val="auto"/>
+              </w:rPr>
+              <w:t>BoolType</w:t>
+            </w:r>
+            <w:proofErr w:type="spellEnd"/>
+            <w:r>
+              <w:rPr>
+                <w:rFonts w:ascii="Calibri" w:eastAsia="Times New Roman" w:hAnsi="Calibri"/>
+                <w:color w:val="auto"/>
+              </w:rPr>
+              <w:t xml:space="preserve">| </w:t>
+            </w:r>
+            <w:proofErr w:type="spellStart"/>
+            <w:r>
+              <w:rPr>
+                <w:rFonts w:ascii="Calibri" w:eastAsia="Times New Roman" w:hAnsi="Calibri"/>
+                <w:color w:val="auto"/>
+              </w:rPr>
+              <w:t>ColourType</w:t>
+            </w:r>
+            <w:proofErr w:type="spellEnd"/>
           </w:p>
         </w:tc>
       </w:tr>
@@ -4882,12 +5407,14 @@
                 <w:rFonts w:ascii="Calibri" w:eastAsia="Times New Roman" w:hAnsi="Calibri"/>
               </w:rPr>
             </w:pPr>
+            <w:proofErr w:type="spellStart"/>
             <w:r>
               <w:rPr>
                 <w:rFonts w:ascii="Calibri" w:eastAsia="Times New Roman" w:hAnsi="Calibri"/>
               </w:rPr>
               <w:t>BooleanLiteral</w:t>
             </w:r>
+            <w:proofErr w:type="spellEnd"/>
           </w:p>
         </w:tc>
         <w:tc>
@@ -5031,12 +5558,14 @@
                 <w:rFonts w:ascii="Calibri" w:eastAsia="Times New Roman" w:hAnsi="Calibri"/>
               </w:rPr>
             </w:pPr>
+            <w:proofErr w:type="spellStart"/>
             <w:r>
               <w:rPr>
                 <w:rFonts w:ascii="Calibri" w:eastAsia="Times New Roman" w:hAnsi="Calibri"/>
               </w:rPr>
               <w:t>IntegerLiteral</w:t>
             </w:r>
+            <w:proofErr w:type="spellEnd"/>
           </w:p>
         </w:tc>
         <w:tc>
@@ -5166,12 +5695,14 @@
                 <w:rFonts w:ascii="Calibri" w:eastAsia="Times New Roman" w:hAnsi="Calibri"/>
               </w:rPr>
             </w:pPr>
+            <w:proofErr w:type="spellStart"/>
             <w:r>
               <w:rPr>
                 <w:rFonts w:ascii="Calibri" w:eastAsia="Times New Roman" w:hAnsi="Calibri"/>
               </w:rPr>
               <w:t>FloatLiteral</w:t>
             </w:r>
+            <w:proofErr w:type="spellEnd"/>
           </w:p>
         </w:tc>
         <w:tc>
@@ -5301,12 +5832,14 @@
                 <w:rFonts w:ascii="Calibri" w:eastAsia="Times New Roman" w:hAnsi="Calibri"/>
               </w:rPr>
             </w:pPr>
+            <w:proofErr w:type="spellStart"/>
             <w:r>
               <w:rPr>
                 <w:rFonts w:ascii="Calibri" w:eastAsia="Times New Roman" w:hAnsi="Calibri"/>
               </w:rPr>
               <w:t>ColourLiteral</w:t>
             </w:r>
+            <w:proofErr w:type="spellEnd"/>
           </w:p>
         </w:tc>
         <w:tc>
@@ -5436,12 +5969,14 @@
                 <w:rFonts w:ascii="Calibri" w:eastAsia="Times New Roman" w:hAnsi="Calibri"/>
               </w:rPr>
             </w:pPr>
+            <w:proofErr w:type="spellStart"/>
             <w:r>
               <w:rPr>
                 <w:rFonts w:ascii="Calibri" w:eastAsia="Times New Roman" w:hAnsi="Calibri"/>
               </w:rPr>
               <w:t>PadWidth</w:t>
             </w:r>
+            <w:proofErr w:type="spellEnd"/>
           </w:p>
         </w:tc>
         <w:tc>
@@ -5480,6 +6015,7 @@
                 <w:color w:val="FF0000"/>
               </w:rPr>
             </w:pPr>
+            <w:proofErr w:type="spellStart"/>
             <w:r>
               <w:rPr>
                 <w:rFonts w:ascii="Calibri" w:eastAsia="Times New Roman" w:hAnsi="Calibri"/>
@@ -5487,6 +6023,7 @@
               </w:rPr>
               <w:t>PadWidth</w:t>
             </w:r>
+            <w:proofErr w:type="spellEnd"/>
           </w:p>
         </w:tc>
         <w:tc>
@@ -5520,6 +6057,7 @@
                 <w:color w:val="auto"/>
               </w:rPr>
             </w:pPr>
+            <w:proofErr w:type="spellStart"/>
             <w:r>
               <w:rPr>
                 <w:rFonts w:ascii="Calibri" w:eastAsia="Times New Roman" w:hAnsi="Calibri"/>
@@ -5527,6 +6065,7 @@
               </w:rPr>
               <w:t>PadWidth</w:t>
             </w:r>
+            <w:proofErr w:type="spellEnd"/>
           </w:p>
         </w:tc>
       </w:tr>
@@ -5571,12 +6110,14 @@
                 <w:rFonts w:ascii="Calibri" w:eastAsia="Times New Roman" w:hAnsi="Calibri"/>
               </w:rPr>
             </w:pPr>
+            <w:proofErr w:type="spellStart"/>
             <w:r>
               <w:rPr>
                 <w:rFonts w:ascii="Calibri" w:eastAsia="Times New Roman" w:hAnsi="Calibri"/>
               </w:rPr>
               <w:t>PadHeight</w:t>
             </w:r>
+            <w:proofErr w:type="spellEnd"/>
           </w:p>
         </w:tc>
         <w:tc>
@@ -5615,6 +6156,7 @@
                 <w:color w:val="FF0000"/>
               </w:rPr>
             </w:pPr>
+            <w:proofErr w:type="spellStart"/>
             <w:r>
               <w:rPr>
                 <w:rFonts w:ascii="Calibri" w:eastAsia="Times New Roman" w:hAnsi="Calibri"/>
@@ -5622,6 +6164,7 @@
               </w:rPr>
               <w:t>PadHeight</w:t>
             </w:r>
+            <w:proofErr w:type="spellEnd"/>
           </w:p>
         </w:tc>
         <w:tc>
@@ -5655,6 +6198,7 @@
                 <w:color w:val="auto"/>
               </w:rPr>
             </w:pPr>
+            <w:proofErr w:type="spellStart"/>
             <w:r>
               <w:rPr>
                 <w:rFonts w:ascii="Calibri" w:eastAsia="Times New Roman" w:hAnsi="Calibri"/>
@@ -5662,6 +6206,7 @@
               </w:rPr>
               <w:t>PadHeight</w:t>
             </w:r>
+            <w:proofErr w:type="spellEnd"/>
           </w:p>
         </w:tc>
       </w:tr>
@@ -5706,12 +6251,14 @@
                 <w:rFonts w:ascii="Calibri" w:eastAsia="Times New Roman" w:hAnsi="Calibri"/>
               </w:rPr>
             </w:pPr>
+            <w:proofErr w:type="spellStart"/>
             <w:r>
               <w:rPr>
                 <w:rFonts w:ascii="Calibri" w:eastAsia="Times New Roman" w:hAnsi="Calibri"/>
               </w:rPr>
               <w:t>PadRead</w:t>
             </w:r>
+            <w:proofErr w:type="spellEnd"/>
           </w:p>
         </w:tc>
         <w:tc>
@@ -5749,6 +6296,7 @@
                 <w:rFonts w:ascii="Calibri" w:eastAsia="Times New Roman" w:hAnsi="Calibri"/>
               </w:rPr>
             </w:pPr>
+            <w:proofErr w:type="spellStart"/>
             <w:r>
               <w:rPr>
                 <w:rFonts w:ascii="Calibri" w:eastAsia="Times New Roman" w:hAnsi="Calibri"/>
@@ -5756,6 +6304,7 @@
               </w:rPr>
               <w:t>PadRead</w:t>
             </w:r>
+            <w:proofErr w:type="spellEnd"/>
             <w:r>
               <w:rPr>
                 <w:rFonts w:ascii="Calibri" w:eastAsia="Times New Roman" w:hAnsi="Calibri"/>
@@ -5807,6 +6356,7 @@
                 <w:color w:val="auto"/>
               </w:rPr>
             </w:pPr>
+            <w:proofErr w:type="spellStart"/>
             <w:r>
               <w:rPr>
                 <w:rFonts w:ascii="Calibri" w:eastAsia="Times New Roman" w:hAnsi="Calibri"/>
@@ -5814,6 +6364,7 @@
               </w:rPr>
               <w:t>PadRead</w:t>
             </w:r>
+            <w:proofErr w:type="spellEnd"/>
           </w:p>
         </w:tc>
       </w:tr>
@@ -5858,12 +6409,14 @@
                 <w:rFonts w:ascii="Calibri" w:eastAsia="Times New Roman" w:hAnsi="Calibri"/>
               </w:rPr>
             </w:pPr>
+            <w:proofErr w:type="spellStart"/>
             <w:r>
               <w:rPr>
                 <w:rFonts w:ascii="Calibri" w:eastAsia="Times New Roman" w:hAnsi="Calibri"/>
               </w:rPr>
               <w:t>PadRandI</w:t>
             </w:r>
+            <w:proofErr w:type="spellEnd"/>
           </w:p>
         </w:tc>
         <w:tc>
@@ -5902,12 +6455,21 @@
                 <w:color w:val="FF0000"/>
               </w:rPr>
             </w:pPr>
+            <w:proofErr w:type="spellStart"/>
             <w:r>
               <w:rPr>
                 <w:rFonts w:ascii="Calibri" w:eastAsia="Times New Roman" w:hAnsi="Calibri"/>
                 <w:color w:val="FF0000"/>
               </w:rPr>
-              <w:t xml:space="preserve">PadRandI </w:t>
+              <w:t>PadRandI</w:t>
+            </w:r>
+            <w:proofErr w:type="spellEnd"/>
+            <w:r>
+              <w:rPr>
+                <w:rFonts w:ascii="Calibri" w:eastAsia="Times New Roman" w:hAnsi="Calibri"/>
+                <w:color w:val="FF0000"/>
+              </w:rPr>
+              <w:t xml:space="preserve"> </w:t>
             </w:r>
             <w:r>
               <w:rPr>
@@ -5949,6 +6511,7 @@
                 <w:color w:val="auto"/>
               </w:rPr>
             </w:pPr>
+            <w:proofErr w:type="spellStart"/>
             <w:r>
               <w:rPr>
                 <w:rFonts w:ascii="Calibri" w:eastAsia="Times New Roman" w:hAnsi="Calibri"/>
@@ -5956,6 +6519,7 @@
               </w:rPr>
               <w:t>PadRandI</w:t>
             </w:r>
+            <w:proofErr w:type="spellEnd"/>
           </w:p>
         </w:tc>
       </w:tr>
@@ -6101,7 +6665,6 @@
               <w:rPr>
                 <w:rFonts w:ascii="Calibri" w:eastAsia="Times New Roman" w:hAnsi="Calibri"/>
               </w:rPr>
-              <w:lastRenderedPageBreak/>
               <w:t>12</w:t>
             </w:r>
           </w:p>
@@ -6282,12 +6845,98 @@
                 <w:rFonts w:ascii="Calibri" w:eastAsia="Times New Roman" w:hAnsi="Calibri"/>
               </w:rPr>
             </w:pPr>
-            <w:r>
-              <w:rPr>
-                <w:rFonts w:ascii="Calibri" w:eastAsia="Times New Roman" w:hAnsi="Calibri"/>
-              </w:rPr>
-              <w:t>BooleanLiteral | IntegerLiteral | FloatLiteral | ColourLiteral | PadWidth | PadHeight | PadRead</w:t>
-            </w:r>
+            <w:proofErr w:type="spellStart"/>
+            <w:r>
+              <w:rPr>
+                <w:rFonts w:ascii="Calibri" w:eastAsia="Times New Roman" w:hAnsi="Calibri"/>
+              </w:rPr>
+              <w:t>BooleanLiteral</w:t>
+            </w:r>
+            <w:proofErr w:type="spellEnd"/>
+            <w:r>
+              <w:rPr>
+                <w:rFonts w:ascii="Calibri" w:eastAsia="Times New Roman" w:hAnsi="Calibri"/>
+              </w:rPr>
+              <w:t xml:space="preserve"> | </w:t>
+            </w:r>
+            <w:proofErr w:type="spellStart"/>
+            <w:r>
+              <w:rPr>
+                <w:rFonts w:ascii="Calibri" w:eastAsia="Times New Roman" w:hAnsi="Calibri"/>
+              </w:rPr>
+              <w:t>IntegerLiteral</w:t>
+            </w:r>
+            <w:proofErr w:type="spellEnd"/>
+            <w:r>
+              <w:rPr>
+                <w:rFonts w:ascii="Calibri" w:eastAsia="Times New Roman" w:hAnsi="Calibri"/>
+              </w:rPr>
+              <w:t xml:space="preserve"> | </w:t>
+            </w:r>
+            <w:proofErr w:type="spellStart"/>
+            <w:r>
+              <w:rPr>
+                <w:rFonts w:ascii="Calibri" w:eastAsia="Times New Roman" w:hAnsi="Calibri"/>
+              </w:rPr>
+              <w:t>FloatLiteral</w:t>
+            </w:r>
+            <w:proofErr w:type="spellEnd"/>
+            <w:r>
+              <w:rPr>
+                <w:rFonts w:ascii="Calibri" w:eastAsia="Times New Roman" w:hAnsi="Calibri"/>
+              </w:rPr>
+              <w:t xml:space="preserve"> | </w:t>
+            </w:r>
+            <w:proofErr w:type="spellStart"/>
+            <w:r>
+              <w:rPr>
+                <w:rFonts w:ascii="Calibri" w:eastAsia="Times New Roman" w:hAnsi="Calibri"/>
+              </w:rPr>
+              <w:t>ColourLiteral</w:t>
+            </w:r>
+            <w:proofErr w:type="spellEnd"/>
+            <w:r>
+              <w:rPr>
+                <w:rFonts w:ascii="Calibri" w:eastAsia="Times New Roman" w:hAnsi="Calibri"/>
+              </w:rPr>
+              <w:t xml:space="preserve"> | </w:t>
+            </w:r>
+            <w:proofErr w:type="spellStart"/>
+            <w:r>
+              <w:rPr>
+                <w:rFonts w:ascii="Calibri" w:eastAsia="Times New Roman" w:hAnsi="Calibri"/>
+              </w:rPr>
+              <w:t>PadWidth</w:t>
+            </w:r>
+            <w:proofErr w:type="spellEnd"/>
+            <w:r>
+              <w:rPr>
+                <w:rFonts w:ascii="Calibri" w:eastAsia="Times New Roman" w:hAnsi="Calibri"/>
+              </w:rPr>
+              <w:t xml:space="preserve"> | </w:t>
+            </w:r>
+            <w:proofErr w:type="spellStart"/>
+            <w:r>
+              <w:rPr>
+                <w:rFonts w:ascii="Calibri" w:eastAsia="Times New Roman" w:hAnsi="Calibri"/>
+              </w:rPr>
+              <w:t>PadHeight</w:t>
+            </w:r>
+            <w:proofErr w:type="spellEnd"/>
+            <w:r>
+              <w:rPr>
+                <w:rFonts w:ascii="Calibri" w:eastAsia="Times New Roman" w:hAnsi="Calibri"/>
+              </w:rPr>
+              <w:t xml:space="preserve"> | </w:t>
+            </w:r>
+            <w:proofErr w:type="spellStart"/>
+            <w:r>
+              <w:rPr>
+                <w:rFonts w:ascii="Calibri" w:eastAsia="Times New Roman" w:hAnsi="Calibri"/>
+              </w:rPr>
+              <w:t>PadRead</w:t>
+            </w:r>
+            <w:proofErr w:type="spellEnd"/>
           </w:p>
         </w:tc>
         <w:tc>
@@ -6323,8 +6972,44 @@
               <w:rPr>
                 <w:rFonts w:ascii="Calibri" w:eastAsia="Times New Roman" w:hAnsi="Calibri"/>
               </w:rPr>
-              <w:t>True | False | Int | Float | Colour | PadWidth | PadHeight | PadRead</w:t>
-            </w:r>
+              <w:t xml:space="preserve">True | False | Int | Float | Colour | </w:t>
+            </w:r>
+            <w:proofErr w:type="spellStart"/>
+            <w:r>
+              <w:rPr>
+                <w:rFonts w:ascii="Calibri" w:eastAsia="Times New Roman" w:hAnsi="Calibri"/>
+              </w:rPr>
+              <w:t>PadWidth</w:t>
+            </w:r>
+            <w:proofErr w:type="spellEnd"/>
+            <w:r>
+              <w:rPr>
+                <w:rFonts w:ascii="Calibri" w:eastAsia="Times New Roman" w:hAnsi="Calibri"/>
+              </w:rPr>
+              <w:t xml:space="preserve"> | </w:t>
+            </w:r>
+            <w:proofErr w:type="spellStart"/>
+            <w:r>
+              <w:rPr>
+                <w:rFonts w:ascii="Calibri" w:eastAsia="Times New Roman" w:hAnsi="Calibri"/>
+              </w:rPr>
+              <w:t>PadHeight</w:t>
+            </w:r>
+            <w:proofErr w:type="spellEnd"/>
+            <w:r>
+              <w:rPr>
+                <w:rFonts w:ascii="Calibri" w:eastAsia="Times New Roman" w:hAnsi="Calibri"/>
+              </w:rPr>
+              <w:t xml:space="preserve"> | </w:t>
+            </w:r>
+            <w:proofErr w:type="spellStart"/>
+            <w:r>
+              <w:rPr>
+                <w:rFonts w:ascii="Calibri" w:eastAsia="Times New Roman" w:hAnsi="Calibri"/>
+              </w:rPr>
+              <w:t>PadRead</w:t>
+            </w:r>
+            <w:proofErr w:type="spellEnd"/>
           </w:p>
         </w:tc>
       </w:tr>
@@ -6915,12 +7600,14 @@
                 <w:rFonts w:ascii="Calibri" w:eastAsia="Times New Roman" w:hAnsi="Calibri"/>
               </w:rPr>
             </w:pPr>
+            <w:proofErr w:type="spellStart"/>
             <w:r>
               <w:rPr>
                 <w:rFonts w:ascii="Calibri" w:eastAsia="Times New Roman" w:hAnsi="Calibri"/>
               </w:rPr>
               <w:t>SubExpr</w:t>
             </w:r>
+            <w:proofErr w:type="spellEnd"/>
           </w:p>
         </w:tc>
         <w:tc>
@@ -6959,12 +7646,21 @@
                 <w:color w:val="FF0000"/>
               </w:rPr>
             </w:pPr>
+            <w:proofErr w:type="spellStart"/>
             <w:r>
               <w:rPr>
                 <w:rFonts w:ascii="Calibri" w:eastAsia="Times New Roman" w:hAnsi="Calibri"/>
                 <w:color w:val="FF0000"/>
               </w:rPr>
-              <w:t xml:space="preserve">BracOpen </w:t>
+              <w:t>BracOpen</w:t>
+            </w:r>
+            <w:proofErr w:type="spellEnd"/>
+            <w:r>
+              <w:rPr>
+                <w:rFonts w:ascii="Calibri" w:eastAsia="Times New Roman" w:hAnsi="Calibri"/>
+                <w:color w:val="FF0000"/>
+              </w:rPr>
+              <w:t xml:space="preserve"> </w:t>
             </w:r>
             <w:r>
               <w:rPr>
@@ -6978,8 +7674,17 @@
                 <w:rFonts w:ascii="Calibri" w:eastAsia="Times New Roman" w:hAnsi="Calibri"/>
                 <w:color w:val="FF0000"/>
               </w:rPr>
-              <w:t xml:space="preserve"> BracClose</w:t>
-            </w:r>
+              <w:t xml:space="preserve"> </w:t>
+            </w:r>
+            <w:proofErr w:type="spellStart"/>
+            <w:r>
+              <w:rPr>
+                <w:rFonts w:ascii="Calibri" w:eastAsia="Times New Roman" w:hAnsi="Calibri"/>
+                <w:color w:val="FF0000"/>
+              </w:rPr>
+              <w:t>BracClose</w:t>
+            </w:r>
+            <w:proofErr w:type="spellEnd"/>
           </w:p>
         </w:tc>
         <w:tc>
@@ -7012,12 +7717,14 @@
                 <w:rFonts w:ascii="Calibri" w:eastAsia="Times New Roman" w:hAnsi="Calibri"/>
               </w:rPr>
             </w:pPr>
+            <w:proofErr w:type="spellStart"/>
             <w:r>
               <w:rPr>
                 <w:rFonts w:ascii="Calibri" w:eastAsia="Times New Roman" w:hAnsi="Calibri"/>
               </w:rPr>
               <w:t>BracOpen</w:t>
             </w:r>
+            <w:proofErr w:type="spellEnd"/>
           </w:p>
         </w:tc>
       </w:tr>
@@ -7181,12 +7888,14 @@
                 <w:rFonts w:ascii="Calibri" w:eastAsia="Times New Roman" w:hAnsi="Calibri"/>
               </w:rPr>
             </w:pPr>
+            <w:proofErr w:type="spellStart"/>
             <w:r>
               <w:rPr>
                 <w:rFonts w:ascii="Calibri" w:eastAsia="Times New Roman" w:hAnsi="Calibri"/>
               </w:rPr>
               <w:t>ActualParams</w:t>
             </w:r>
+            <w:proofErr w:type="spellEnd"/>
           </w:p>
         </w:tc>
         <w:tc>
@@ -7228,7 +7937,21 @@
               <w:rPr>
                 <w:rFonts w:ascii="Calibri" w:eastAsia="Times New Roman" w:hAnsi="Calibri"/>
               </w:rPr>
-              <w:t>Expr ActualParams_</w:t>
+              <w:t xml:space="preserve">Expr </w:t>
+            </w:r>
+            <w:proofErr w:type="spellStart"/>
+            <w:r>
+              <w:rPr>
+                <w:rFonts w:ascii="Calibri" w:eastAsia="Times New Roman" w:hAnsi="Calibri"/>
+              </w:rPr>
+              <w:t>ActualParams</w:t>
+            </w:r>
+            <w:proofErr w:type="spellEnd"/>
+            <w:r>
+              <w:rPr>
+                <w:rFonts w:ascii="Calibri" w:eastAsia="Times New Roman" w:hAnsi="Calibri"/>
+              </w:rPr>
+              <w:t>_</w:t>
             </w:r>
           </w:p>
         </w:tc>
@@ -7265,8 +7988,72 @@
               <w:rPr>
                 <w:rFonts w:ascii="Calibri" w:eastAsia="Times New Roman" w:hAnsi="Calibri"/>
               </w:rPr>
-              <w:t>True | False | Int | Float | Colour | PadWidth | PadHeight | PadRead| Identifier (function call or variable) |Subtract | Not |BracOpen | PadRandI</w:t>
-            </w:r>
+              <w:t xml:space="preserve">True | False | Int | Float | Colour | </w:t>
+            </w:r>
+            <w:proofErr w:type="spellStart"/>
+            <w:r>
+              <w:rPr>
+                <w:rFonts w:ascii="Calibri" w:eastAsia="Times New Roman" w:hAnsi="Calibri"/>
+              </w:rPr>
+              <w:t>PadWidth</w:t>
+            </w:r>
+            <w:proofErr w:type="spellEnd"/>
+            <w:r>
+              <w:rPr>
+                <w:rFonts w:ascii="Calibri" w:eastAsia="Times New Roman" w:hAnsi="Calibri"/>
+              </w:rPr>
+              <w:t xml:space="preserve"> | </w:t>
+            </w:r>
+            <w:proofErr w:type="spellStart"/>
+            <w:r>
+              <w:rPr>
+                <w:rFonts w:ascii="Calibri" w:eastAsia="Times New Roman" w:hAnsi="Calibri"/>
+              </w:rPr>
+              <w:t>PadHeight</w:t>
+            </w:r>
+            <w:proofErr w:type="spellEnd"/>
+            <w:r>
+              <w:rPr>
+                <w:rFonts w:ascii="Calibri" w:eastAsia="Times New Roman" w:hAnsi="Calibri"/>
+              </w:rPr>
+              <w:t xml:space="preserve"> | </w:t>
+            </w:r>
+            <w:proofErr w:type="spellStart"/>
+            <w:r>
+              <w:rPr>
+                <w:rFonts w:ascii="Calibri" w:eastAsia="Times New Roman" w:hAnsi="Calibri"/>
+              </w:rPr>
+              <w:t>PadRead</w:t>
+            </w:r>
+            <w:proofErr w:type="spellEnd"/>
+            <w:r>
+              <w:rPr>
+                <w:rFonts w:ascii="Calibri" w:eastAsia="Times New Roman" w:hAnsi="Calibri"/>
+              </w:rPr>
+              <w:t>| Identifier (function call or variable) |Subtract | Not |</w:t>
+            </w:r>
+            <w:proofErr w:type="spellStart"/>
+            <w:r>
+              <w:rPr>
+                <w:rFonts w:ascii="Calibri" w:eastAsia="Times New Roman" w:hAnsi="Calibri"/>
+              </w:rPr>
+              <w:t>BracOpen</w:t>
+            </w:r>
+            <w:proofErr w:type="spellEnd"/>
+            <w:r>
+              <w:rPr>
+                <w:rFonts w:ascii="Calibri" w:eastAsia="Times New Roman" w:hAnsi="Calibri"/>
+              </w:rPr>
+              <w:t xml:space="preserve"> | </w:t>
+            </w:r>
+            <w:proofErr w:type="spellStart"/>
+            <w:r>
+              <w:rPr>
+                <w:rFonts w:ascii="Calibri" w:eastAsia="Times New Roman" w:hAnsi="Calibri"/>
+              </w:rPr>
+              <w:t>PadRandI</w:t>
+            </w:r>
+            <w:proofErr w:type="spellEnd"/>
           </w:p>
         </w:tc>
       </w:tr>
@@ -7311,11 +8098,19 @@
                 <w:rFonts w:ascii="Calibri" w:eastAsia="Times New Roman" w:hAnsi="Calibri"/>
               </w:rPr>
             </w:pPr>
-            <w:r>
-              <w:rPr>
-                <w:rFonts w:ascii="Calibri" w:eastAsia="Times New Roman" w:hAnsi="Calibri"/>
-              </w:rPr>
-              <w:t>ActualParams_</w:t>
+            <w:proofErr w:type="spellStart"/>
+            <w:r>
+              <w:rPr>
+                <w:rFonts w:ascii="Calibri" w:eastAsia="Times New Roman" w:hAnsi="Calibri"/>
+              </w:rPr>
+              <w:t>ActualParams</w:t>
+            </w:r>
+            <w:proofErr w:type="spellEnd"/>
+            <w:r>
+              <w:rPr>
+                <w:rFonts w:ascii="Calibri" w:eastAsia="Times New Roman" w:hAnsi="Calibri"/>
+              </w:rPr>
+              <w:t>_</w:t>
             </w:r>
           </w:p>
         </w:tc>
@@ -7372,13 +8167,37 @@
                 <w:rFonts w:ascii="Calibri" w:eastAsia="Times New Roman" w:hAnsi="Calibri"/>
                 <w:color w:val="auto"/>
               </w:rPr>
-              <w:t xml:space="preserve"> expr ActualParams_</w:t>
-            </w:r>
-            <w:r>
-              <w:rPr>
-                <w:rFonts w:ascii="Calibri" w:eastAsia="Times New Roman" w:hAnsi="Calibri"/>
-              </w:rPr>
-              <w:t>)|ε</w:t>
+              <w:t xml:space="preserve"> expr </w:t>
+            </w:r>
+            <w:proofErr w:type="spellStart"/>
+            <w:r>
+              <w:rPr>
+                <w:rFonts w:ascii="Calibri" w:eastAsia="Times New Roman" w:hAnsi="Calibri"/>
+                <w:color w:val="auto"/>
+              </w:rPr>
+              <w:t>ActualParams</w:t>
+            </w:r>
+            <w:proofErr w:type="spellEnd"/>
+            <w:proofErr w:type="gramStart"/>
+            <w:r>
+              <w:rPr>
+                <w:rFonts w:ascii="Calibri" w:eastAsia="Times New Roman" w:hAnsi="Calibri"/>
+                <w:color w:val="auto"/>
+              </w:rPr>
+              <w:t>_</w:t>
+            </w:r>
+            <w:r>
+              <w:rPr>
+                <w:rFonts w:ascii="Calibri" w:eastAsia="Times New Roman" w:hAnsi="Calibri"/>
+              </w:rPr>
+              <w:t>)|</w:t>
+            </w:r>
+            <w:proofErr w:type="gramEnd"/>
+            <w:r>
+              <w:rPr>
+                <w:rFonts w:ascii="Calibri" w:eastAsia="Times New Roman" w:hAnsi="Calibri"/>
+              </w:rPr>
+              <w:t>ε</w:t>
             </w:r>
           </w:p>
         </w:tc>
@@ -7461,12 +8280,14 @@
                 <w:rFonts w:ascii="Calibri" w:eastAsia="Times New Roman" w:hAnsi="Calibri"/>
               </w:rPr>
             </w:pPr>
+            <w:proofErr w:type="spellStart"/>
             <w:r>
               <w:rPr>
                 <w:rFonts w:ascii="Calibri" w:eastAsia="Times New Roman" w:hAnsi="Calibri"/>
               </w:rPr>
               <w:t>FunctionCall</w:t>
             </w:r>
+            <w:proofErr w:type="spellEnd"/>
           </w:p>
         </w:tc>
         <w:tc>
@@ -7511,6 +8332,7 @@
               </w:rPr>
               <w:t xml:space="preserve">Identifier </w:t>
             </w:r>
+            <w:proofErr w:type="spellStart"/>
             <w:r>
               <w:rPr>
                 <w:rFonts w:ascii="Calibri" w:eastAsia="Times New Roman" w:hAnsi="Calibri"/>
@@ -7518,12 +8340,28 @@
               </w:rPr>
               <w:t>BracOpen</w:t>
             </w:r>
-            <w:r>
-              <w:rPr>
-                <w:rFonts w:ascii="Calibri" w:eastAsia="Times New Roman" w:hAnsi="Calibri"/>
-              </w:rPr>
-              <w:t xml:space="preserve"> (ActualParams|ε) </w:t>
-            </w:r>
+            <w:proofErr w:type="spellEnd"/>
+            <w:r>
+              <w:rPr>
+                <w:rFonts w:ascii="Calibri" w:eastAsia="Times New Roman" w:hAnsi="Calibri"/>
+              </w:rPr>
+              <w:t xml:space="preserve"> (</w:t>
+            </w:r>
+            <w:proofErr w:type="spellStart"/>
+            <w:r>
+              <w:rPr>
+                <w:rFonts w:ascii="Calibri" w:eastAsia="Times New Roman" w:hAnsi="Calibri"/>
+              </w:rPr>
+              <w:t>ActualParams|ε</w:t>
+            </w:r>
+            <w:proofErr w:type="spellEnd"/>
+            <w:r>
+              <w:rPr>
+                <w:rFonts w:ascii="Calibri" w:eastAsia="Times New Roman" w:hAnsi="Calibri"/>
+              </w:rPr>
+              <w:t xml:space="preserve">) </w:t>
+            </w:r>
+            <w:proofErr w:type="spellStart"/>
             <w:r>
               <w:rPr>
                 <w:rFonts w:ascii="Calibri" w:eastAsia="Times New Roman" w:hAnsi="Calibri"/>
@@ -7531,6 +8369,7 @@
               </w:rPr>
               <w:t>BracClose</w:t>
             </w:r>
+            <w:proofErr w:type="spellEnd"/>
           </w:p>
         </w:tc>
         <w:tc>
@@ -7779,8 +8618,52 @@
               <w:rPr>
                 <w:rFonts w:ascii="Calibri" w:eastAsia="Times New Roman" w:hAnsi="Calibri"/>
               </w:rPr>
-              <w:t>Literal | Identifier | FunctionCall | Unary | SubExpr |  PadRandI</w:t>
-            </w:r>
+              <w:t xml:space="preserve">Literal | Identifier | </w:t>
+            </w:r>
+            <w:proofErr w:type="spellStart"/>
+            <w:r>
+              <w:rPr>
+                <w:rFonts w:ascii="Calibri" w:eastAsia="Times New Roman" w:hAnsi="Calibri"/>
+              </w:rPr>
+              <w:t>FunctionCall</w:t>
+            </w:r>
+            <w:proofErr w:type="spellEnd"/>
+            <w:r>
+              <w:rPr>
+                <w:rFonts w:ascii="Calibri" w:eastAsia="Times New Roman" w:hAnsi="Calibri"/>
+              </w:rPr>
+              <w:t xml:space="preserve"> | Unary | </w:t>
+            </w:r>
+            <w:proofErr w:type="spellStart"/>
+            <w:r>
+              <w:rPr>
+                <w:rFonts w:ascii="Calibri" w:eastAsia="Times New Roman" w:hAnsi="Calibri"/>
+              </w:rPr>
+              <w:t>SubExpr</w:t>
+            </w:r>
+            <w:proofErr w:type="spellEnd"/>
+            <w:r>
+              <w:rPr>
+                <w:rFonts w:ascii="Calibri" w:eastAsia="Times New Roman" w:hAnsi="Calibri"/>
+              </w:rPr>
+              <w:t xml:space="preserve"> </w:t>
+            </w:r>
+            <w:proofErr w:type="gramStart"/>
+            <w:r>
+              <w:rPr>
+                <w:rFonts w:ascii="Calibri" w:eastAsia="Times New Roman" w:hAnsi="Calibri"/>
+              </w:rPr>
+              <w:t xml:space="preserve">|  </w:t>
+            </w:r>
+            <w:proofErr w:type="spellStart"/>
+            <w:r>
+              <w:rPr>
+                <w:rFonts w:ascii="Calibri" w:eastAsia="Times New Roman" w:hAnsi="Calibri"/>
+              </w:rPr>
+              <w:t>PadRandI</w:t>
+            </w:r>
+            <w:proofErr w:type="spellEnd"/>
+            <w:proofErr w:type="gramEnd"/>
           </w:p>
         </w:tc>
         <w:tc>
@@ -7816,8 +8699,72 @@
               <w:rPr>
                 <w:rFonts w:ascii="Calibri" w:eastAsia="Times New Roman" w:hAnsi="Calibri"/>
               </w:rPr>
-              <w:t>True | False | Int | Float | Colour | PadWidth | PadHeight | PadRead| Identifier (function call or variable) |Subtract | Not |BracOpen | PadRandI</w:t>
-            </w:r>
+              <w:t xml:space="preserve">True | False | Int | Float | Colour | </w:t>
+            </w:r>
+            <w:proofErr w:type="spellStart"/>
+            <w:r>
+              <w:rPr>
+                <w:rFonts w:ascii="Calibri" w:eastAsia="Times New Roman" w:hAnsi="Calibri"/>
+              </w:rPr>
+              <w:t>PadWidth</w:t>
+            </w:r>
+            <w:proofErr w:type="spellEnd"/>
+            <w:r>
+              <w:rPr>
+                <w:rFonts w:ascii="Calibri" w:eastAsia="Times New Roman" w:hAnsi="Calibri"/>
+              </w:rPr>
+              <w:t xml:space="preserve"> | </w:t>
+            </w:r>
+            <w:proofErr w:type="spellStart"/>
+            <w:r>
+              <w:rPr>
+                <w:rFonts w:ascii="Calibri" w:eastAsia="Times New Roman" w:hAnsi="Calibri"/>
+              </w:rPr>
+              <w:t>PadHeight</w:t>
+            </w:r>
+            <w:proofErr w:type="spellEnd"/>
+            <w:r>
+              <w:rPr>
+                <w:rFonts w:ascii="Calibri" w:eastAsia="Times New Roman" w:hAnsi="Calibri"/>
+              </w:rPr>
+              <w:t xml:space="preserve"> | </w:t>
+            </w:r>
+            <w:proofErr w:type="spellStart"/>
+            <w:r>
+              <w:rPr>
+                <w:rFonts w:ascii="Calibri" w:eastAsia="Times New Roman" w:hAnsi="Calibri"/>
+              </w:rPr>
+              <w:t>PadRead</w:t>
+            </w:r>
+            <w:proofErr w:type="spellEnd"/>
+            <w:r>
+              <w:rPr>
+                <w:rFonts w:ascii="Calibri" w:eastAsia="Times New Roman" w:hAnsi="Calibri"/>
+              </w:rPr>
+              <w:t>| Identifier (function call or variable) |Subtract | Not |</w:t>
+            </w:r>
+            <w:proofErr w:type="spellStart"/>
+            <w:r>
+              <w:rPr>
+                <w:rFonts w:ascii="Calibri" w:eastAsia="Times New Roman" w:hAnsi="Calibri"/>
+              </w:rPr>
+              <w:t>BracOpen</w:t>
+            </w:r>
+            <w:proofErr w:type="spellEnd"/>
+            <w:r>
+              <w:rPr>
+                <w:rFonts w:ascii="Calibri" w:eastAsia="Times New Roman" w:hAnsi="Calibri"/>
+              </w:rPr>
+              <w:t xml:space="preserve"> | </w:t>
+            </w:r>
+            <w:proofErr w:type="spellStart"/>
+            <w:r>
+              <w:rPr>
+                <w:rFonts w:ascii="Calibri" w:eastAsia="Times New Roman" w:hAnsi="Calibri"/>
+              </w:rPr>
+              <w:t>PadRandI</w:t>
+            </w:r>
+            <w:proofErr w:type="spellEnd"/>
           </w:p>
         </w:tc>
       </w:tr>
@@ -7963,6 +8910,7 @@
               <w:rPr>
                 <w:rFonts w:ascii="Calibri" w:eastAsia="Times New Roman" w:hAnsi="Calibri"/>
               </w:rPr>
+              <w:lastRenderedPageBreak/>
               <w:t>26</w:t>
             </w:r>
           </w:p>
@@ -8065,8 +9013,72 @@
               <w:rPr>
                 <w:rFonts w:ascii="Calibri" w:eastAsia="Times New Roman" w:hAnsi="Calibri"/>
               </w:rPr>
-              <w:t>True | False | Int | Float | Colour | PadWidth | PadHeight | PadRead| Identifier (function call or variable) |Subtract | Not |BracOpen | PadRandI</w:t>
-            </w:r>
+              <w:t xml:space="preserve">True | False | Int | Float | Colour | </w:t>
+            </w:r>
+            <w:proofErr w:type="spellStart"/>
+            <w:r>
+              <w:rPr>
+                <w:rFonts w:ascii="Calibri" w:eastAsia="Times New Roman" w:hAnsi="Calibri"/>
+              </w:rPr>
+              <w:t>PadWidth</w:t>
+            </w:r>
+            <w:proofErr w:type="spellEnd"/>
+            <w:r>
+              <w:rPr>
+                <w:rFonts w:ascii="Calibri" w:eastAsia="Times New Roman" w:hAnsi="Calibri"/>
+              </w:rPr>
+              <w:t xml:space="preserve"> | </w:t>
+            </w:r>
+            <w:proofErr w:type="spellStart"/>
+            <w:r>
+              <w:rPr>
+                <w:rFonts w:ascii="Calibri" w:eastAsia="Times New Roman" w:hAnsi="Calibri"/>
+              </w:rPr>
+              <w:t>PadHeight</w:t>
+            </w:r>
+            <w:proofErr w:type="spellEnd"/>
+            <w:r>
+              <w:rPr>
+                <w:rFonts w:ascii="Calibri" w:eastAsia="Times New Roman" w:hAnsi="Calibri"/>
+              </w:rPr>
+              <w:t xml:space="preserve"> | </w:t>
+            </w:r>
+            <w:proofErr w:type="spellStart"/>
+            <w:r>
+              <w:rPr>
+                <w:rFonts w:ascii="Calibri" w:eastAsia="Times New Roman" w:hAnsi="Calibri"/>
+              </w:rPr>
+              <w:t>PadRead</w:t>
+            </w:r>
+            <w:proofErr w:type="spellEnd"/>
+            <w:r>
+              <w:rPr>
+                <w:rFonts w:ascii="Calibri" w:eastAsia="Times New Roman" w:hAnsi="Calibri"/>
+              </w:rPr>
+              <w:t>| Identifier (function call or variable) |Subtract | Not |</w:t>
+            </w:r>
+            <w:proofErr w:type="spellStart"/>
+            <w:r>
+              <w:rPr>
+                <w:rFonts w:ascii="Calibri" w:eastAsia="Times New Roman" w:hAnsi="Calibri"/>
+              </w:rPr>
+              <w:t>BracOpen</w:t>
+            </w:r>
+            <w:proofErr w:type="spellEnd"/>
+            <w:r>
+              <w:rPr>
+                <w:rFonts w:ascii="Calibri" w:eastAsia="Times New Roman" w:hAnsi="Calibri"/>
+              </w:rPr>
+              <w:t xml:space="preserve"> | </w:t>
+            </w:r>
+            <w:proofErr w:type="spellStart"/>
+            <w:r>
+              <w:rPr>
+                <w:rFonts w:ascii="Calibri" w:eastAsia="Times New Roman" w:hAnsi="Calibri"/>
+              </w:rPr>
+              <w:t>PadRandI</w:t>
+            </w:r>
+            <w:proofErr w:type="spellEnd"/>
           </w:p>
         </w:tc>
       </w:tr>
@@ -8161,6 +9173,7 @@
               </w:rPr>
               <w:t>((</w:t>
             </w:r>
+            <w:proofErr w:type="spellStart"/>
             <w:r>
               <w:rPr>
                 <w:rFonts w:ascii="Calibri" w:eastAsia="Times New Roman" w:hAnsi="Calibri"/>
@@ -8168,6 +9181,7 @@
               </w:rPr>
               <w:t>Multiply|Divide|And</w:t>
             </w:r>
+            <w:proofErr w:type="spellEnd"/>
             <w:r>
               <w:rPr>
                 <w:rFonts w:ascii="Calibri" w:eastAsia="Times New Roman" w:hAnsi="Calibri"/>
@@ -8205,11 +9219,19 @@
                 <w:rFonts w:ascii="Calibri" w:eastAsia="Times New Roman" w:hAnsi="Calibri"/>
               </w:rPr>
             </w:pPr>
-            <w:r>
-              <w:rPr>
-                <w:rFonts w:ascii="Calibri" w:eastAsia="Times New Roman" w:hAnsi="Calibri"/>
-              </w:rPr>
-              <w:t>Multiply|Divide|And |ε</w:t>
+            <w:proofErr w:type="spellStart"/>
+            <w:r>
+              <w:rPr>
+                <w:rFonts w:ascii="Calibri" w:eastAsia="Times New Roman" w:hAnsi="Calibri"/>
+              </w:rPr>
+              <w:t>Multiply|Divide|And</w:t>
+            </w:r>
+            <w:proofErr w:type="spellEnd"/>
+            <w:r>
+              <w:rPr>
+                <w:rFonts w:ascii="Calibri" w:eastAsia="Times New Roman" w:hAnsi="Calibri"/>
+              </w:rPr>
+              <w:t xml:space="preserve"> |ε</w:t>
             </w:r>
           </w:p>
         </w:tc>
@@ -8374,12 +9396,14 @@
                 <w:rFonts w:ascii="Calibri" w:eastAsia="Times New Roman" w:hAnsi="Calibri"/>
               </w:rPr>
             </w:pPr>
+            <w:proofErr w:type="spellStart"/>
             <w:r>
               <w:rPr>
                 <w:rFonts w:ascii="Calibri" w:eastAsia="Times New Roman" w:hAnsi="Calibri"/>
               </w:rPr>
               <w:t>SimpleExpr</w:t>
             </w:r>
+            <w:proofErr w:type="spellEnd"/>
           </w:p>
         </w:tc>
         <w:tc>
@@ -8421,7 +9445,21 @@
               <w:rPr>
                 <w:rFonts w:ascii="Calibri" w:eastAsia="Times New Roman" w:hAnsi="Calibri"/>
               </w:rPr>
-              <w:t>Term SimpleExpr_</w:t>
+              <w:t xml:space="preserve">Term </w:t>
+            </w:r>
+            <w:proofErr w:type="spellStart"/>
+            <w:r>
+              <w:rPr>
+                <w:rFonts w:ascii="Calibri" w:eastAsia="Times New Roman" w:hAnsi="Calibri"/>
+              </w:rPr>
+              <w:t>SimpleExpr</w:t>
+            </w:r>
+            <w:proofErr w:type="spellEnd"/>
+            <w:r>
+              <w:rPr>
+                <w:rFonts w:ascii="Calibri" w:eastAsia="Times New Roman" w:hAnsi="Calibri"/>
+              </w:rPr>
+              <w:t>_</w:t>
             </w:r>
           </w:p>
         </w:tc>
@@ -8458,15 +9496,72 @@
               <w:rPr>
                 <w:rFonts w:ascii="Calibri" w:eastAsia="Times New Roman" w:hAnsi="Calibri"/>
               </w:rPr>
-              <w:t xml:space="preserve">True | False | Int | Float | Colour | PadWidth | PadHeight | PadRead| Identifier (function call or variable) |Subtract | </w:t>
-            </w:r>
-            <w:r>
-              <w:rPr>
-                <w:rFonts w:ascii="Calibri" w:eastAsia="Times New Roman" w:hAnsi="Calibri"/>
-              </w:rPr>
-              <w:lastRenderedPageBreak/>
-              <w:t>Not |BracOpen | PadRandI</w:t>
-            </w:r>
+              <w:t xml:space="preserve">True | False | Int | Float | Colour | </w:t>
+            </w:r>
+            <w:proofErr w:type="spellStart"/>
+            <w:r>
+              <w:rPr>
+                <w:rFonts w:ascii="Calibri" w:eastAsia="Times New Roman" w:hAnsi="Calibri"/>
+              </w:rPr>
+              <w:t>PadWidth</w:t>
+            </w:r>
+            <w:proofErr w:type="spellEnd"/>
+            <w:r>
+              <w:rPr>
+                <w:rFonts w:ascii="Calibri" w:eastAsia="Times New Roman" w:hAnsi="Calibri"/>
+              </w:rPr>
+              <w:t xml:space="preserve"> | </w:t>
+            </w:r>
+            <w:proofErr w:type="spellStart"/>
+            <w:r>
+              <w:rPr>
+                <w:rFonts w:ascii="Calibri" w:eastAsia="Times New Roman" w:hAnsi="Calibri"/>
+              </w:rPr>
+              <w:t>PadHeight</w:t>
+            </w:r>
+            <w:proofErr w:type="spellEnd"/>
+            <w:r>
+              <w:rPr>
+                <w:rFonts w:ascii="Calibri" w:eastAsia="Times New Roman" w:hAnsi="Calibri"/>
+              </w:rPr>
+              <w:t xml:space="preserve"> | </w:t>
+            </w:r>
+            <w:proofErr w:type="spellStart"/>
+            <w:r>
+              <w:rPr>
+                <w:rFonts w:ascii="Calibri" w:eastAsia="Times New Roman" w:hAnsi="Calibri"/>
+              </w:rPr>
+              <w:t>PadRead</w:t>
+            </w:r>
+            <w:proofErr w:type="spellEnd"/>
+            <w:r>
+              <w:rPr>
+                <w:rFonts w:ascii="Calibri" w:eastAsia="Times New Roman" w:hAnsi="Calibri"/>
+              </w:rPr>
+              <w:t>| Identifier (function call or variable) |Subtract | Not |</w:t>
+            </w:r>
+            <w:proofErr w:type="spellStart"/>
+            <w:r>
+              <w:rPr>
+                <w:rFonts w:ascii="Calibri" w:eastAsia="Times New Roman" w:hAnsi="Calibri"/>
+              </w:rPr>
+              <w:t>BracOpen</w:t>
+            </w:r>
+            <w:proofErr w:type="spellEnd"/>
+            <w:r>
+              <w:rPr>
+                <w:rFonts w:ascii="Calibri" w:eastAsia="Times New Roman" w:hAnsi="Calibri"/>
+              </w:rPr>
+              <w:t xml:space="preserve"> | </w:t>
+            </w:r>
+            <w:proofErr w:type="spellStart"/>
+            <w:r>
+              <w:rPr>
+                <w:rFonts w:ascii="Calibri" w:eastAsia="Times New Roman" w:hAnsi="Calibri"/>
+              </w:rPr>
+              <w:t>PadRandI</w:t>
+            </w:r>
+            <w:proofErr w:type="spellEnd"/>
           </w:p>
         </w:tc>
       </w:tr>
@@ -8493,7 +9588,6 @@
               <w:rPr>
                 <w:rFonts w:ascii="Calibri" w:eastAsia="Times New Roman" w:hAnsi="Calibri"/>
               </w:rPr>
-              <w:lastRenderedPageBreak/>
               <w:t>30</w:t>
             </w:r>
           </w:p>
@@ -8512,11 +9606,19 @@
                 <w:rFonts w:ascii="Calibri" w:eastAsia="Times New Roman" w:hAnsi="Calibri"/>
               </w:rPr>
             </w:pPr>
-            <w:r>
-              <w:rPr>
-                <w:rFonts w:ascii="Calibri" w:eastAsia="Times New Roman" w:hAnsi="Calibri"/>
-              </w:rPr>
-              <w:t>SimpleExpr_</w:t>
+            <w:proofErr w:type="spellStart"/>
+            <w:r>
+              <w:rPr>
+                <w:rFonts w:ascii="Calibri" w:eastAsia="Times New Roman" w:hAnsi="Calibri"/>
+              </w:rPr>
+              <w:t>SimpleExpr</w:t>
+            </w:r>
+            <w:proofErr w:type="spellEnd"/>
+            <w:r>
+              <w:rPr>
+                <w:rFonts w:ascii="Calibri" w:eastAsia="Times New Roman" w:hAnsi="Calibri"/>
+              </w:rPr>
+              <w:t>_</w:t>
             </w:r>
           </w:p>
         </w:tc>
@@ -8561,6 +9663,7 @@
               </w:rPr>
               <w:t>((</w:t>
             </w:r>
+            <w:proofErr w:type="spellStart"/>
             <w:r>
               <w:rPr>
                 <w:rFonts w:ascii="Calibri" w:eastAsia="Times New Roman" w:hAnsi="Calibri"/>
@@ -8596,11 +9699,26 @@
               </w:rPr>
               <w:t>Or</w:t>
             </w:r>
-            <w:r>
-              <w:rPr>
-                <w:rFonts w:ascii="Calibri" w:eastAsia="Times New Roman" w:hAnsi="Calibri"/>
-              </w:rPr>
-              <w:t>) SimpleExpr_) | ε</w:t>
+            <w:proofErr w:type="spellEnd"/>
+            <w:r>
+              <w:rPr>
+                <w:rFonts w:ascii="Calibri" w:eastAsia="Times New Roman" w:hAnsi="Calibri"/>
+              </w:rPr>
+              <w:t xml:space="preserve">) </w:t>
+            </w:r>
+            <w:proofErr w:type="spellStart"/>
+            <w:r>
+              <w:rPr>
+                <w:rFonts w:ascii="Calibri" w:eastAsia="Times New Roman" w:hAnsi="Calibri"/>
+              </w:rPr>
+              <w:t>SimpleExpr</w:t>
+            </w:r>
+            <w:proofErr w:type="spellEnd"/>
+            <w:r>
+              <w:rPr>
+                <w:rFonts w:ascii="Calibri" w:eastAsia="Times New Roman" w:hAnsi="Calibri"/>
+              </w:rPr>
+              <w:t>_) | ε</w:t>
             </w:r>
           </w:p>
         </w:tc>
@@ -8633,12 +9751,14 @@
                 <w:rFonts w:ascii="Calibri" w:eastAsia="Times New Roman" w:hAnsi="Calibri"/>
               </w:rPr>
             </w:pPr>
+            <w:proofErr w:type="spellStart"/>
             <w:r>
               <w:rPr>
                 <w:rFonts w:ascii="Calibri" w:eastAsia="Times New Roman" w:hAnsi="Calibri"/>
               </w:rPr>
               <w:t>Add|Subtract|Or|ε</w:t>
             </w:r>
+            <w:proofErr w:type="spellEnd"/>
           </w:p>
         </w:tc>
       </w:tr>
@@ -8845,11 +9965,19 @@
                 <w:rFonts w:ascii="Calibri" w:eastAsia="Times New Roman" w:hAnsi="Calibri"/>
               </w:rPr>
             </w:pPr>
-            <w:r>
-              <w:rPr>
-                <w:rFonts w:ascii="Calibri" w:eastAsia="Times New Roman" w:hAnsi="Calibri"/>
-              </w:rPr>
-              <w:t>SimpleExpr Expr_</w:t>
+            <w:proofErr w:type="spellStart"/>
+            <w:r>
+              <w:rPr>
+                <w:rFonts w:ascii="Calibri" w:eastAsia="Times New Roman" w:hAnsi="Calibri"/>
+              </w:rPr>
+              <w:t>SimpleExpr</w:t>
+            </w:r>
+            <w:proofErr w:type="spellEnd"/>
+            <w:r>
+              <w:rPr>
+                <w:rFonts w:ascii="Calibri" w:eastAsia="Times New Roman" w:hAnsi="Calibri"/>
+              </w:rPr>
+              <w:t xml:space="preserve"> Expr_</w:t>
             </w:r>
           </w:p>
         </w:tc>
@@ -8886,8 +10014,72 @@
               <w:rPr>
                 <w:rFonts w:ascii="Calibri" w:eastAsia="Times New Roman" w:hAnsi="Calibri"/>
               </w:rPr>
-              <w:t>True | False | Int | Float | Colour | PadWidth | PadHeight | PadRead| Identifier (function call or variable) |Subtract | Not |BracOpen | PadRandI</w:t>
-            </w:r>
+              <w:t xml:space="preserve">True | False | Int | Float | Colour | </w:t>
+            </w:r>
+            <w:proofErr w:type="spellStart"/>
+            <w:r>
+              <w:rPr>
+                <w:rFonts w:ascii="Calibri" w:eastAsia="Times New Roman" w:hAnsi="Calibri"/>
+              </w:rPr>
+              <w:t>PadWidth</w:t>
+            </w:r>
+            <w:proofErr w:type="spellEnd"/>
+            <w:r>
+              <w:rPr>
+                <w:rFonts w:ascii="Calibri" w:eastAsia="Times New Roman" w:hAnsi="Calibri"/>
+              </w:rPr>
+              <w:t xml:space="preserve"> | </w:t>
+            </w:r>
+            <w:proofErr w:type="spellStart"/>
+            <w:r>
+              <w:rPr>
+                <w:rFonts w:ascii="Calibri" w:eastAsia="Times New Roman" w:hAnsi="Calibri"/>
+              </w:rPr>
+              <w:t>PadHeight</w:t>
+            </w:r>
+            <w:proofErr w:type="spellEnd"/>
+            <w:r>
+              <w:rPr>
+                <w:rFonts w:ascii="Calibri" w:eastAsia="Times New Roman" w:hAnsi="Calibri"/>
+              </w:rPr>
+              <w:t xml:space="preserve"> | </w:t>
+            </w:r>
+            <w:proofErr w:type="spellStart"/>
+            <w:r>
+              <w:rPr>
+                <w:rFonts w:ascii="Calibri" w:eastAsia="Times New Roman" w:hAnsi="Calibri"/>
+              </w:rPr>
+              <w:t>PadRead</w:t>
+            </w:r>
+            <w:proofErr w:type="spellEnd"/>
+            <w:r>
+              <w:rPr>
+                <w:rFonts w:ascii="Calibri" w:eastAsia="Times New Roman" w:hAnsi="Calibri"/>
+              </w:rPr>
+              <w:t>| Identifier (function call or variable) |Subtract | Not |</w:t>
+            </w:r>
+            <w:proofErr w:type="spellStart"/>
+            <w:r>
+              <w:rPr>
+                <w:rFonts w:ascii="Calibri" w:eastAsia="Times New Roman" w:hAnsi="Calibri"/>
+              </w:rPr>
+              <w:t>BracOpen</w:t>
+            </w:r>
+            <w:proofErr w:type="spellEnd"/>
+            <w:r>
+              <w:rPr>
+                <w:rFonts w:ascii="Calibri" w:eastAsia="Times New Roman" w:hAnsi="Calibri"/>
+              </w:rPr>
+              <w:t xml:space="preserve"> | </w:t>
+            </w:r>
+            <w:proofErr w:type="spellStart"/>
+            <w:r>
+              <w:rPr>
+                <w:rFonts w:ascii="Calibri" w:eastAsia="Times New Roman" w:hAnsi="Calibri"/>
+              </w:rPr>
+              <w:t>PadRandI</w:t>
+            </w:r>
+            <w:proofErr w:type="spellEnd"/>
           </w:p>
         </w:tc>
       </w:tr>
@@ -9244,6 +10436,7 @@
               </w:rPr>
               <w:t xml:space="preserve">Equals </w:t>
             </w:r>
+            <w:proofErr w:type="spellStart"/>
             <w:r>
               <w:rPr>
                 <w:rFonts w:ascii="Calibri" w:eastAsia="Times New Roman" w:hAnsi="Calibri"/>
@@ -9251,6 +10444,7 @@
               </w:rPr>
               <w:t>Exrp</w:t>
             </w:r>
+            <w:proofErr w:type="spellEnd"/>
           </w:p>
         </w:tc>
         <w:tc>
@@ -9332,12 +10526,14 @@
                 <w:rFonts w:ascii="Calibri" w:eastAsia="Times New Roman" w:hAnsi="Calibri"/>
               </w:rPr>
             </w:pPr>
+            <w:proofErr w:type="spellStart"/>
             <w:r>
               <w:rPr>
                 <w:rFonts w:ascii="Calibri" w:eastAsia="Times New Roman" w:hAnsi="Calibri"/>
               </w:rPr>
               <w:t>VarDecl</w:t>
             </w:r>
+            <w:proofErr w:type="spellEnd"/>
           </w:p>
         </w:tc>
         <w:tc>
@@ -9399,7 +10595,21 @@
               <w:rPr>
                 <w:rFonts w:ascii="Calibri" w:eastAsia="Times New Roman" w:hAnsi="Calibri"/>
               </w:rPr>
-              <w:t xml:space="preserve"> TypeLiteral </w:t>
+              <w:t xml:space="preserve"> </w:t>
+            </w:r>
+            <w:proofErr w:type="spellStart"/>
+            <w:r>
+              <w:rPr>
+                <w:rFonts w:ascii="Calibri" w:eastAsia="Times New Roman" w:hAnsi="Calibri"/>
+              </w:rPr>
+              <w:t>TypeLiteral</w:t>
+            </w:r>
+            <w:proofErr w:type="spellEnd"/>
+            <w:r>
+              <w:rPr>
+                <w:rFonts w:ascii="Calibri" w:eastAsia="Times New Roman" w:hAnsi="Calibri"/>
+              </w:rPr>
+              <w:t xml:space="preserve"> </w:t>
             </w:r>
             <w:r>
               <w:rPr>
@@ -10010,12 +11220,14 @@
                 <w:rFonts w:ascii="Calibri" w:eastAsia="Times New Roman" w:hAnsi="Calibri"/>
               </w:rPr>
             </w:pPr>
+            <w:proofErr w:type="spellStart"/>
             <w:r>
               <w:rPr>
                 <w:rFonts w:ascii="Calibri" w:eastAsia="Times New Roman" w:hAnsi="Calibri"/>
               </w:rPr>
               <w:t>PixelRange</w:t>
             </w:r>
+            <w:proofErr w:type="spellEnd"/>
           </w:p>
         </w:tc>
         <w:tc>
@@ -10054,12 +11266,21 @@
                 <w:color w:val="FF0000"/>
               </w:rPr>
             </w:pPr>
+            <w:proofErr w:type="spellStart"/>
             <w:r>
               <w:rPr>
                 <w:rFonts w:ascii="Calibri" w:eastAsia="Times New Roman" w:hAnsi="Calibri"/>
                 <w:color w:val="FF0000"/>
               </w:rPr>
-              <w:t xml:space="preserve">PixelRange </w:t>
+              <w:t>PixelRange</w:t>
+            </w:r>
+            <w:proofErr w:type="spellEnd"/>
+            <w:r>
+              <w:rPr>
+                <w:rFonts w:ascii="Calibri" w:eastAsia="Times New Roman" w:hAnsi="Calibri"/>
+                <w:color w:val="FF0000"/>
+              </w:rPr>
+              <w:t xml:space="preserve"> </w:t>
             </w:r>
             <w:r>
               <w:rPr>
@@ -10157,6 +11378,7 @@
                 <w:color w:val="auto"/>
               </w:rPr>
             </w:pPr>
+            <w:proofErr w:type="spellStart"/>
             <w:r>
               <w:rPr>
                 <w:rFonts w:ascii="Calibri" w:eastAsia="Times New Roman" w:hAnsi="Calibri"/>
@@ -10164,6 +11386,7 @@
               </w:rPr>
               <w:t>PixelRange</w:t>
             </w:r>
+            <w:proofErr w:type="spellEnd"/>
           </w:p>
         </w:tc>
       </w:tr>
@@ -10802,14 +12025,24 @@
                 <w:rFonts w:ascii="Calibri" w:eastAsia="Times New Roman" w:hAnsi="Calibri"/>
                 <w:color w:val="FF0000"/>
               </w:rPr>
-              <w:t>If BracOpen</w:t>
-            </w:r>
+              <w:t xml:space="preserve">If </w:t>
+            </w:r>
+            <w:proofErr w:type="spellStart"/>
+            <w:r>
+              <w:rPr>
+                <w:rFonts w:ascii="Calibri" w:eastAsia="Times New Roman" w:hAnsi="Calibri"/>
+                <w:color w:val="FF0000"/>
+              </w:rPr>
+              <w:t>BracOpen</w:t>
+            </w:r>
+            <w:proofErr w:type="spellEnd"/>
             <w:r>
               <w:rPr>
                 <w:rFonts w:ascii="Calibri" w:eastAsia="Times New Roman" w:hAnsi="Calibri"/>
               </w:rPr>
               <w:t xml:space="preserve"> Expr </w:t>
             </w:r>
+            <w:proofErr w:type="spellStart"/>
             <w:r>
               <w:rPr>
                 <w:rFonts w:ascii="Calibri" w:eastAsia="Times New Roman" w:hAnsi="Calibri"/>
@@ -10817,6 +12050,7 @@
               </w:rPr>
               <w:t>BracClose</w:t>
             </w:r>
+            <w:proofErr w:type="spellEnd"/>
             <w:r>
               <w:rPr>
                 <w:rFonts w:ascii="Calibri" w:eastAsia="Times New Roman" w:hAnsi="Calibri"/>
@@ -10899,6 +12133,7 @@
               <w:rPr>
                 <w:rFonts w:ascii="Calibri" w:eastAsia="Times New Roman" w:hAnsi="Calibri"/>
               </w:rPr>
+              <w:lastRenderedPageBreak/>
               <w:t>47</w:t>
             </w:r>
           </w:p>
@@ -10965,27 +12200,60 @@
                 <w:rFonts w:ascii="Calibri" w:eastAsia="Times New Roman" w:hAnsi="Calibri"/>
                 <w:color w:val="FF0000"/>
               </w:rPr>
-              <w:t>For BracOpen</w:t>
-            </w:r>
-            <w:r>
-              <w:rPr>
-                <w:rFonts w:ascii="Calibri" w:eastAsia="Times New Roman" w:hAnsi="Calibri"/>
-              </w:rPr>
-              <w:t xml:space="preserve"> (VarDecl| ε)</w:t>
-            </w:r>
+              <w:t xml:space="preserve">For </w:t>
+            </w:r>
+            <w:proofErr w:type="spellStart"/>
             <w:r>
               <w:rPr>
                 <w:rFonts w:ascii="Calibri" w:eastAsia="Times New Roman" w:hAnsi="Calibri"/>
                 <w:color w:val="FF0000"/>
               </w:rPr>
-              <w:t xml:space="preserve"> SemiColon</w:t>
-            </w:r>
+              <w:t>BracOpen</w:t>
+            </w:r>
+            <w:proofErr w:type="spellEnd"/>
+            <w:r>
+              <w:rPr>
+                <w:rFonts w:ascii="Calibri" w:eastAsia="Times New Roman" w:hAnsi="Calibri"/>
+              </w:rPr>
+              <w:t xml:space="preserve"> (</w:t>
+            </w:r>
+            <w:proofErr w:type="spellStart"/>
+            <w:r>
+              <w:rPr>
+                <w:rFonts w:ascii="Calibri" w:eastAsia="Times New Roman" w:hAnsi="Calibri"/>
+              </w:rPr>
+              <w:t>VarDecl</w:t>
+            </w:r>
+            <w:proofErr w:type="spellEnd"/>
+            <w:r>
+              <w:rPr>
+                <w:rFonts w:ascii="Calibri" w:eastAsia="Times New Roman" w:hAnsi="Calibri"/>
+              </w:rPr>
+              <w:t>| ε)</w:t>
+            </w:r>
+            <w:r>
+              <w:rPr>
+                <w:rFonts w:ascii="Calibri" w:eastAsia="Times New Roman" w:hAnsi="Calibri"/>
+                <w:color w:val="FF0000"/>
+              </w:rPr>
+              <w:t xml:space="preserve"> </w:t>
+            </w:r>
+            <w:proofErr w:type="spellStart"/>
+            <w:r>
+              <w:rPr>
+                <w:rFonts w:ascii="Calibri" w:eastAsia="Times New Roman" w:hAnsi="Calibri"/>
+                <w:color w:val="FF0000"/>
+              </w:rPr>
+              <w:t>SemiColon</w:t>
+            </w:r>
+            <w:proofErr w:type="spellEnd"/>
             <w:r>
               <w:rPr>
                 <w:rFonts w:ascii="Calibri" w:eastAsia="Times New Roman" w:hAnsi="Calibri"/>
               </w:rPr>
               <w:t xml:space="preserve"> Expr </w:t>
             </w:r>
+            <w:proofErr w:type="spellStart"/>
             <w:r>
               <w:rPr>
                 <w:rFonts w:ascii="Calibri" w:eastAsia="Times New Roman" w:hAnsi="Calibri"/>
@@ -10993,18 +12261,28 @@
               </w:rPr>
               <w:t>SemiColon</w:t>
             </w:r>
+            <w:proofErr w:type="spellEnd"/>
             <w:r>
               <w:rPr>
                 <w:rFonts w:ascii="Calibri" w:eastAsia="Times New Roman" w:hAnsi="Calibri"/>
               </w:rPr>
               <w:t xml:space="preserve"> (Assignment | ε) </w:t>
             </w:r>
+            <w:proofErr w:type="spellStart"/>
             <w:r>
               <w:rPr>
                 <w:rFonts w:ascii="Calibri" w:eastAsia="Times New Roman" w:hAnsi="Calibri"/>
                 <w:color w:val="FF0000"/>
               </w:rPr>
-              <w:t xml:space="preserve">BracClose </w:t>
+              <w:t>BracClose</w:t>
+            </w:r>
+            <w:proofErr w:type="spellEnd"/>
+            <w:r>
+              <w:rPr>
+                <w:rFonts w:ascii="Calibri" w:eastAsia="Times New Roman" w:hAnsi="Calibri"/>
+                <w:color w:val="FF0000"/>
+              </w:rPr>
+              <w:t xml:space="preserve"> </w:t>
             </w:r>
             <w:r>
               <w:rPr>
@@ -11142,14 +12420,24 @@
                 <w:rFonts w:ascii="Calibri" w:eastAsia="Times New Roman" w:hAnsi="Calibri"/>
                 <w:color w:val="FF0000"/>
               </w:rPr>
-              <w:t>While BracOpen</w:t>
-            </w:r>
+              <w:t xml:space="preserve">While </w:t>
+            </w:r>
+            <w:proofErr w:type="spellStart"/>
+            <w:r>
+              <w:rPr>
+                <w:rFonts w:ascii="Calibri" w:eastAsia="Times New Roman" w:hAnsi="Calibri"/>
+                <w:color w:val="FF0000"/>
+              </w:rPr>
+              <w:t>BracOpen</w:t>
+            </w:r>
+            <w:proofErr w:type="spellEnd"/>
             <w:r>
               <w:rPr>
                 <w:rFonts w:ascii="Calibri" w:eastAsia="Times New Roman" w:hAnsi="Calibri"/>
               </w:rPr>
               <w:t xml:space="preserve"> Expr </w:t>
             </w:r>
+            <w:proofErr w:type="spellStart"/>
             <w:r>
               <w:rPr>
                 <w:rFonts w:ascii="Calibri" w:eastAsia="Times New Roman" w:hAnsi="Calibri"/>
@@ -11157,6 +12445,7 @@
               </w:rPr>
               <w:t>BracClose</w:t>
             </w:r>
+            <w:proofErr w:type="spellEnd"/>
             <w:r>
               <w:rPr>
                 <w:rFonts w:ascii="Calibri" w:eastAsia="Times New Roman" w:hAnsi="Calibri"/>
@@ -11363,12 +12652,14 @@
                 <w:rFonts w:ascii="Calibri" w:eastAsia="Times New Roman" w:hAnsi="Calibri"/>
               </w:rPr>
             </w:pPr>
+            <w:proofErr w:type="spellStart"/>
             <w:r>
               <w:rPr>
                 <w:rFonts w:ascii="Calibri" w:eastAsia="Times New Roman" w:hAnsi="Calibri"/>
               </w:rPr>
               <w:t>FormalParameter</w:t>
             </w:r>
+            <w:proofErr w:type="spellEnd"/>
           </w:p>
         </w:tc>
         <w:tc>
@@ -11423,8 +12714,16 @@
               <w:rPr>
                 <w:rFonts w:ascii="Calibri" w:eastAsia="Times New Roman" w:hAnsi="Calibri"/>
               </w:rPr>
-              <w:t xml:space="preserve"> TypeLiteral</w:t>
-            </w:r>
+              <w:t xml:space="preserve"> </w:t>
+            </w:r>
+            <w:proofErr w:type="spellStart"/>
+            <w:r>
+              <w:rPr>
+                <w:rFonts w:ascii="Calibri" w:eastAsia="Times New Roman" w:hAnsi="Calibri"/>
+              </w:rPr>
+              <w:t>TypeLiteral</w:t>
+            </w:r>
+            <w:proofErr w:type="spellEnd"/>
           </w:p>
         </w:tc>
         <w:tc>
@@ -11506,12 +12805,14 @@
                 <w:rFonts w:ascii="Calibri" w:eastAsia="Times New Roman" w:hAnsi="Calibri"/>
               </w:rPr>
             </w:pPr>
+            <w:proofErr w:type="spellStart"/>
             <w:r>
               <w:rPr>
                 <w:rFonts w:ascii="Calibri" w:eastAsia="Times New Roman" w:hAnsi="Calibri"/>
               </w:rPr>
               <w:t>FormalParams</w:t>
             </w:r>
+            <w:proofErr w:type="spellEnd"/>
           </w:p>
         </w:tc>
         <w:tc>
@@ -11549,11 +12850,33 @@
                 <w:rFonts w:ascii="Calibri" w:eastAsia="Times New Roman" w:hAnsi="Calibri"/>
               </w:rPr>
             </w:pPr>
-            <w:r>
-              <w:rPr>
-                <w:rFonts w:ascii="Calibri" w:eastAsia="Times New Roman" w:hAnsi="Calibri"/>
-              </w:rPr>
-              <w:t>FormalParameter FormalParams_</w:t>
+            <w:proofErr w:type="spellStart"/>
+            <w:r>
+              <w:rPr>
+                <w:rFonts w:ascii="Calibri" w:eastAsia="Times New Roman" w:hAnsi="Calibri"/>
+              </w:rPr>
+              <w:t>FormalParameter</w:t>
+            </w:r>
+            <w:proofErr w:type="spellEnd"/>
+            <w:r>
+              <w:rPr>
+                <w:rFonts w:ascii="Calibri" w:eastAsia="Times New Roman" w:hAnsi="Calibri"/>
+              </w:rPr>
+              <w:t xml:space="preserve"> </w:t>
+            </w:r>
+            <w:proofErr w:type="spellStart"/>
+            <w:r>
+              <w:rPr>
+                <w:rFonts w:ascii="Calibri" w:eastAsia="Times New Roman" w:hAnsi="Calibri"/>
+              </w:rPr>
+              <w:t>FormalParams</w:t>
+            </w:r>
+            <w:proofErr w:type="spellEnd"/>
+            <w:r>
+              <w:rPr>
+                <w:rFonts w:ascii="Calibri" w:eastAsia="Times New Roman" w:hAnsi="Calibri"/>
+              </w:rPr>
+              <w:t>_</w:t>
             </w:r>
           </w:p>
         </w:tc>
@@ -11586,12 +12909,14 @@
                 <w:rFonts w:ascii="Calibri" w:eastAsia="Times New Roman" w:hAnsi="Calibri"/>
               </w:rPr>
             </w:pPr>
+            <w:proofErr w:type="spellStart"/>
             <w:r>
               <w:rPr>
                 <w:rFonts w:ascii="Calibri" w:eastAsia="Times New Roman" w:hAnsi="Calibri"/>
               </w:rPr>
               <w:t>FormalParameter</w:t>
             </w:r>
+            <w:proofErr w:type="spellEnd"/>
           </w:p>
         </w:tc>
       </w:tr>
@@ -11636,11 +12961,19 @@
                 <w:rFonts w:ascii="Calibri" w:eastAsia="Times New Roman" w:hAnsi="Calibri"/>
               </w:rPr>
             </w:pPr>
-            <w:r>
-              <w:rPr>
-                <w:rFonts w:ascii="Calibri" w:eastAsia="Times New Roman" w:hAnsi="Calibri"/>
-              </w:rPr>
-              <w:t>FormalParams_</w:t>
+            <w:proofErr w:type="spellStart"/>
+            <w:r>
+              <w:rPr>
+                <w:rFonts w:ascii="Calibri" w:eastAsia="Times New Roman" w:hAnsi="Calibri"/>
+              </w:rPr>
+              <w:t>FormalParams</w:t>
+            </w:r>
+            <w:proofErr w:type="spellEnd"/>
+            <w:r>
+              <w:rPr>
+                <w:rFonts w:ascii="Calibri" w:eastAsia="Times New Roman" w:hAnsi="Calibri"/>
+              </w:rPr>
+              <w:t>_</w:t>
             </w:r>
           </w:p>
         </w:tc>
@@ -11697,7 +13030,35 @@
               <w:rPr>
                 <w:rFonts w:ascii="Calibri" w:eastAsia="Times New Roman" w:hAnsi="Calibri"/>
               </w:rPr>
-              <w:t>) FormalParameter FormalParams_) | ε</w:t>
+              <w:t xml:space="preserve">) </w:t>
+            </w:r>
+            <w:proofErr w:type="spellStart"/>
+            <w:r>
+              <w:rPr>
+                <w:rFonts w:ascii="Calibri" w:eastAsia="Times New Roman" w:hAnsi="Calibri"/>
+              </w:rPr>
+              <w:t>FormalParameter</w:t>
+            </w:r>
+            <w:proofErr w:type="spellEnd"/>
+            <w:r>
+              <w:rPr>
+                <w:rFonts w:ascii="Calibri" w:eastAsia="Times New Roman" w:hAnsi="Calibri"/>
+              </w:rPr>
+              <w:t xml:space="preserve"> </w:t>
+            </w:r>
+            <w:proofErr w:type="spellStart"/>
+            <w:r>
+              <w:rPr>
+                <w:rFonts w:ascii="Calibri" w:eastAsia="Times New Roman" w:hAnsi="Calibri"/>
+              </w:rPr>
+              <w:t>FormalParams</w:t>
+            </w:r>
+            <w:proofErr w:type="spellEnd"/>
+            <w:r>
+              <w:rPr>
+                <w:rFonts w:ascii="Calibri" w:eastAsia="Times New Roman" w:hAnsi="Calibri"/>
+              </w:rPr>
+              <w:t>_) | ε</w:t>
             </w:r>
           </w:p>
         </w:tc>
@@ -11896,12 +13257,14 @@
                 <w:rFonts w:ascii="Calibri" w:eastAsia="Times New Roman" w:hAnsi="Calibri"/>
               </w:rPr>
             </w:pPr>
+            <w:proofErr w:type="spellStart"/>
             <w:r>
               <w:rPr>
                 <w:rFonts w:ascii="Calibri" w:eastAsia="Times New Roman" w:hAnsi="Calibri"/>
               </w:rPr>
               <w:t>FunDecl</w:t>
             </w:r>
+            <w:proofErr w:type="spellEnd"/>
           </w:p>
         </w:tc>
         <w:tc>
@@ -11957,28 +13320,85 @@
                 <w:rFonts w:ascii="Calibri" w:eastAsia="Times New Roman" w:hAnsi="Calibri"/>
                 <w:color w:val="FF0000"/>
               </w:rPr>
-              <w:t xml:space="preserve"> BracOpen </w:t>
+              <w:t xml:space="preserve"> </w:t>
+            </w:r>
+            <w:proofErr w:type="spellStart"/>
+            <w:r>
+              <w:rPr>
+                <w:rFonts w:ascii="Calibri" w:eastAsia="Times New Roman" w:hAnsi="Calibri"/>
+                <w:color w:val="FF0000"/>
+              </w:rPr>
+              <w:t>BracOpen</w:t>
+            </w:r>
+            <w:proofErr w:type="spellEnd"/>
+            <w:r>
+              <w:rPr>
+                <w:rFonts w:ascii="Calibri" w:eastAsia="Times New Roman" w:hAnsi="Calibri"/>
+                <w:color w:val="FF0000"/>
+              </w:rPr>
+              <w:t xml:space="preserve"> </w:t>
             </w:r>
             <w:r>
               <w:rPr>
                 <w:rFonts w:ascii="Calibri" w:eastAsia="Times New Roman" w:hAnsi="Calibri"/>
                 <w:color w:val="auto"/>
               </w:rPr>
-              <w:t xml:space="preserve">(FormalParams | ε) </w:t>
-            </w:r>
+              <w:t>(</w:t>
+            </w:r>
+            <w:proofErr w:type="spellStart"/>
+            <w:r>
+              <w:rPr>
+                <w:rFonts w:ascii="Calibri" w:eastAsia="Times New Roman" w:hAnsi="Calibri"/>
+                <w:color w:val="auto"/>
+              </w:rPr>
+              <w:t>FormalParams</w:t>
+            </w:r>
+            <w:proofErr w:type="spellEnd"/>
+            <w:r>
+              <w:rPr>
+                <w:rFonts w:ascii="Calibri" w:eastAsia="Times New Roman" w:hAnsi="Calibri"/>
+                <w:color w:val="auto"/>
+              </w:rPr>
+              <w:t xml:space="preserve"> | ε) </w:t>
+            </w:r>
+            <w:proofErr w:type="spellStart"/>
             <w:r>
               <w:rPr>
                 <w:rFonts w:ascii="Calibri" w:eastAsia="Times New Roman" w:hAnsi="Calibri"/>
                 <w:color w:val="FF0000"/>
               </w:rPr>
-              <w:t>BracClose Arrow</w:t>
+              <w:t>BracClose</w:t>
+            </w:r>
+            <w:proofErr w:type="spellEnd"/>
+            <w:r>
+              <w:rPr>
+                <w:rFonts w:ascii="Calibri" w:eastAsia="Times New Roman" w:hAnsi="Calibri"/>
+                <w:color w:val="FF0000"/>
+              </w:rPr>
+              <w:t xml:space="preserve"> Arrow</w:t>
             </w:r>
             <w:r>
               <w:rPr>
                 <w:rFonts w:ascii="Calibri" w:eastAsia="Times New Roman" w:hAnsi="Calibri"/>
                 <w:color w:val="auto"/>
               </w:rPr>
-              <w:t xml:space="preserve"> TypeLiteral Block</w:t>
+              <w:t xml:space="preserve"> </w:t>
+            </w:r>
+            <w:proofErr w:type="spellStart"/>
+            <w:r>
+              <w:rPr>
+                <w:rFonts w:ascii="Calibri" w:eastAsia="Times New Roman" w:hAnsi="Calibri"/>
+                <w:color w:val="auto"/>
+              </w:rPr>
+              <w:t>TypeLiteral</w:t>
+            </w:r>
+            <w:proofErr w:type="spellEnd"/>
+            <w:r>
+              <w:rPr>
+                <w:rFonts w:ascii="Calibri" w:eastAsia="Times New Roman" w:hAnsi="Calibri"/>
+                <w:color w:val="auto"/>
+              </w:rPr>
+              <w:t xml:space="preserve"> Block</w:t>
             </w:r>
           </w:p>
         </w:tc>
@@ -12043,7 +13463,6 @@
               <w:rPr>
                 <w:rFonts w:ascii="Calibri" w:eastAsia="Times New Roman" w:hAnsi="Calibri"/>
               </w:rPr>
-              <w:lastRenderedPageBreak/>
               <w:t>55</w:t>
             </w:r>
           </w:p>
@@ -12228,8 +13647,23 @@
               <w:rPr>
                 <w:rFonts w:ascii="Calibri" w:eastAsia="Times New Roman" w:hAnsi="Calibri"/>
               </w:rPr>
-              <w:t xml:space="preserve">(VarDecl </w:t>
-            </w:r>
+              <w:t>(</w:t>
+            </w:r>
+            <w:proofErr w:type="spellStart"/>
+            <w:r>
+              <w:rPr>
+                <w:rFonts w:ascii="Calibri" w:eastAsia="Times New Roman" w:hAnsi="Calibri"/>
+              </w:rPr>
+              <w:t>VarDecl</w:t>
+            </w:r>
+            <w:proofErr w:type="spellEnd"/>
+            <w:r>
+              <w:rPr>
+                <w:rFonts w:ascii="Calibri" w:eastAsia="Times New Roman" w:hAnsi="Calibri"/>
+              </w:rPr>
+              <w:t xml:space="preserve"> </w:t>
+            </w:r>
+            <w:proofErr w:type="spellStart"/>
             <w:r>
               <w:rPr>
                 <w:rFonts w:ascii="Calibri" w:eastAsia="Times New Roman" w:hAnsi="Calibri"/>
@@ -12237,6 +13671,7 @@
               </w:rPr>
               <w:t>SemiColon</w:t>
             </w:r>
+            <w:proofErr w:type="spellEnd"/>
             <w:r>
               <w:rPr>
                 <w:rFonts w:ascii="Calibri" w:eastAsia="Times New Roman" w:hAnsi="Calibri"/>
@@ -12250,6 +13685,7 @@
               </w:rPr>
               <w:t xml:space="preserve"> | (Assignment </w:t>
             </w:r>
+            <w:proofErr w:type="spellStart"/>
             <w:r>
               <w:rPr>
                 <w:rFonts w:ascii="Calibri" w:eastAsia="Times New Roman" w:hAnsi="Calibri"/>
@@ -12257,12 +13693,15 @@
               </w:rPr>
               <w:t>SemiColon</w:t>
             </w:r>
+            <w:proofErr w:type="spellEnd"/>
             <w:r>
               <w:rPr>
                 <w:rFonts w:ascii="Calibri" w:eastAsia="Times New Roman" w:hAnsi="Calibri"/>
               </w:rPr>
               <w:t xml:space="preserve">) | (Print </w:t>
             </w:r>
+            <w:proofErr w:type="spellStart"/>
+            <w:proofErr w:type="gramStart"/>
             <w:r>
               <w:rPr>
                 <w:rFonts w:ascii="Calibri" w:eastAsia="Times New Roman" w:hAnsi="Calibri"/>
@@ -12270,12 +13709,21 @@
               </w:rPr>
               <w:t>SemiColon</w:t>
             </w:r>
-            <w:r>
-              <w:rPr>
-                <w:rFonts w:ascii="Calibri" w:eastAsia="Times New Roman" w:hAnsi="Calibri"/>
-              </w:rPr>
-              <w:t xml:space="preserve">)  | (Delay </w:t>
-            </w:r>
+            <w:proofErr w:type="spellEnd"/>
+            <w:r>
+              <w:rPr>
+                <w:rFonts w:ascii="Calibri" w:eastAsia="Times New Roman" w:hAnsi="Calibri"/>
+              </w:rPr>
+              <w:t>)  |</w:t>
+            </w:r>
+            <w:proofErr w:type="gramEnd"/>
+            <w:r>
+              <w:rPr>
+                <w:rFonts w:ascii="Calibri" w:eastAsia="Times New Roman" w:hAnsi="Calibri"/>
+              </w:rPr>
+              <w:t xml:space="preserve"> (Delay </w:t>
+            </w:r>
+            <w:proofErr w:type="spellStart"/>
             <w:r>
               <w:rPr>
                 <w:rFonts w:ascii="Calibri" w:eastAsia="Times New Roman" w:hAnsi="Calibri"/>
@@ -12283,12 +13731,14 @@
               </w:rPr>
               <w:t>SemiColon</w:t>
             </w:r>
+            <w:proofErr w:type="spellEnd"/>
             <w:r>
               <w:rPr>
                 <w:rFonts w:ascii="Calibri" w:eastAsia="Times New Roman" w:hAnsi="Calibri"/>
               </w:rPr>
               <w:t xml:space="preserve">) |(Pixel </w:t>
             </w:r>
+            <w:proofErr w:type="spellStart"/>
             <w:r>
               <w:rPr>
                 <w:rFonts w:ascii="Calibri" w:eastAsia="Times New Roman" w:hAnsi="Calibri"/>
@@ -12296,12 +13746,28 @@
               </w:rPr>
               <w:t>SemiColon</w:t>
             </w:r>
-            <w:r>
-              <w:rPr>
-                <w:rFonts w:ascii="Calibri" w:eastAsia="Times New Roman" w:hAnsi="Calibri"/>
-              </w:rPr>
-              <w:t xml:space="preserve">) | (PixelRange </w:t>
-            </w:r>
+            <w:proofErr w:type="spellEnd"/>
+            <w:r>
+              <w:rPr>
+                <w:rFonts w:ascii="Calibri" w:eastAsia="Times New Roman" w:hAnsi="Calibri"/>
+              </w:rPr>
+              <w:t>) | (</w:t>
+            </w:r>
+            <w:proofErr w:type="spellStart"/>
+            <w:r>
+              <w:rPr>
+                <w:rFonts w:ascii="Calibri" w:eastAsia="Times New Roman" w:hAnsi="Calibri"/>
+              </w:rPr>
+              <w:t>PixelRange</w:t>
+            </w:r>
+            <w:proofErr w:type="spellEnd"/>
+            <w:r>
+              <w:rPr>
+                <w:rFonts w:ascii="Calibri" w:eastAsia="Times New Roman" w:hAnsi="Calibri"/>
+              </w:rPr>
+              <w:t xml:space="preserve"> </w:t>
+            </w:r>
+            <w:proofErr w:type="spellStart"/>
             <w:r>
               <w:rPr>
                 <w:rFonts w:ascii="Calibri" w:eastAsia="Times New Roman" w:hAnsi="Calibri"/>
@@ -12309,12 +13775,14 @@
               </w:rPr>
               <w:t>SemiColon</w:t>
             </w:r>
+            <w:proofErr w:type="spellEnd"/>
             <w:r>
               <w:rPr>
                 <w:rFonts w:ascii="Calibri" w:eastAsia="Times New Roman" w:hAnsi="Calibri"/>
               </w:rPr>
               <w:t xml:space="preserve">) | If | For | While | (Return </w:t>
             </w:r>
+            <w:proofErr w:type="spellStart"/>
             <w:r>
               <w:rPr>
                 <w:rFonts w:ascii="Calibri" w:eastAsia="Times New Roman" w:hAnsi="Calibri"/>
@@ -12322,11 +13790,26 @@
               </w:rPr>
               <w:t>SemiColon</w:t>
             </w:r>
-            <w:r>
-              <w:rPr>
-                <w:rFonts w:ascii="Calibri" w:eastAsia="Times New Roman" w:hAnsi="Calibri"/>
-              </w:rPr>
-              <w:t>) | FunDecl | Block</w:t>
+            <w:proofErr w:type="spellEnd"/>
+            <w:r>
+              <w:rPr>
+                <w:rFonts w:ascii="Calibri" w:eastAsia="Times New Roman" w:hAnsi="Calibri"/>
+              </w:rPr>
+              <w:t xml:space="preserve">) | </w:t>
+            </w:r>
+            <w:proofErr w:type="spellStart"/>
+            <w:r>
+              <w:rPr>
+                <w:rFonts w:ascii="Calibri" w:eastAsia="Times New Roman" w:hAnsi="Calibri"/>
+              </w:rPr>
+              <w:t>FunDecl</w:t>
+            </w:r>
+            <w:proofErr w:type="spellEnd"/>
+            <w:r>
+              <w:rPr>
+                <w:rFonts w:ascii="Calibri" w:eastAsia="Times New Roman" w:hAnsi="Calibri"/>
+              </w:rPr>
+              <w:t xml:space="preserve"> | Block</w:t>
             </w:r>
           </w:p>
         </w:tc>
@@ -12363,8 +13846,30 @@
               <w:rPr>
                 <w:rFonts w:ascii="Calibri" w:eastAsia="Times New Roman" w:hAnsi="Calibri"/>
               </w:rPr>
-              <w:t>Let | Identifier | Print | Delay | PixelRange | Pixel | If | For | While | Return | Fun | CurlyBracOpen</w:t>
-            </w:r>
+              <w:t xml:space="preserve">Let | Identifier | Print | Delay | </w:t>
+            </w:r>
+            <w:proofErr w:type="spellStart"/>
+            <w:r>
+              <w:rPr>
+                <w:rFonts w:ascii="Calibri" w:eastAsia="Times New Roman" w:hAnsi="Calibri"/>
+              </w:rPr>
+              <w:t>PixelRange</w:t>
+            </w:r>
+            <w:proofErr w:type="spellEnd"/>
+            <w:r>
+              <w:rPr>
+                <w:rFonts w:ascii="Calibri" w:eastAsia="Times New Roman" w:hAnsi="Calibri"/>
+              </w:rPr>
+              <w:t xml:space="preserve"> | Pixel | If | For | While | Return | Fun | </w:t>
+            </w:r>
+            <w:proofErr w:type="spellStart"/>
+            <w:r>
+              <w:rPr>
+                <w:rFonts w:ascii="Calibri" w:eastAsia="Times New Roman" w:hAnsi="Calibri"/>
+              </w:rPr>
+              <w:t>CurlyBracOpen</w:t>
+            </w:r>
+            <w:proofErr w:type="spellEnd"/>
           </w:p>
         </w:tc>
       </w:tr>
@@ -12409,12 +13914,14 @@
                 <w:rFonts w:ascii="Calibri" w:eastAsia="Times New Roman" w:hAnsi="Calibri"/>
               </w:rPr>
             </w:pPr>
+            <w:proofErr w:type="spellStart"/>
             <w:r>
               <w:rPr>
                 <w:rFonts w:ascii="Calibri" w:eastAsia="Times New Roman" w:hAnsi="Calibri"/>
               </w:rPr>
               <w:t>StatementList</w:t>
             </w:r>
+            <w:proofErr w:type="spellEnd"/>
           </w:p>
         </w:tc>
         <w:tc>
@@ -12456,7 +13963,21 @@
               <w:rPr>
                 <w:rFonts w:ascii="Calibri" w:eastAsia="Times New Roman" w:hAnsi="Calibri"/>
               </w:rPr>
-              <w:t>Statement StatementList_</w:t>
+              <w:t xml:space="preserve">Statement </w:t>
+            </w:r>
+            <w:proofErr w:type="spellStart"/>
+            <w:r>
+              <w:rPr>
+                <w:rFonts w:ascii="Calibri" w:eastAsia="Times New Roman" w:hAnsi="Calibri"/>
+              </w:rPr>
+              <w:t>StatementList</w:t>
+            </w:r>
+            <w:proofErr w:type="spellEnd"/>
+            <w:r>
+              <w:rPr>
+                <w:rFonts w:ascii="Calibri" w:eastAsia="Times New Roman" w:hAnsi="Calibri"/>
+              </w:rPr>
+              <w:t>_</w:t>
             </w:r>
           </w:p>
         </w:tc>
@@ -12493,8 +14014,30 @@
               <w:rPr>
                 <w:rFonts w:ascii="Calibri" w:eastAsia="Times New Roman" w:hAnsi="Calibri"/>
               </w:rPr>
-              <w:t>Let | Identifier | Print | Delay | PixelRange | Pixel | If | For | While | Return | Fun | CurlyBracOpen</w:t>
-            </w:r>
+              <w:t xml:space="preserve">Let | Identifier | Print | Delay | </w:t>
+            </w:r>
+            <w:proofErr w:type="spellStart"/>
+            <w:r>
+              <w:rPr>
+                <w:rFonts w:ascii="Calibri" w:eastAsia="Times New Roman" w:hAnsi="Calibri"/>
+              </w:rPr>
+              <w:t>PixelRange</w:t>
+            </w:r>
+            <w:proofErr w:type="spellEnd"/>
+            <w:r>
+              <w:rPr>
+                <w:rFonts w:ascii="Calibri" w:eastAsia="Times New Roman" w:hAnsi="Calibri"/>
+              </w:rPr>
+              <w:t xml:space="preserve"> | Pixel | If | For | While | Return | Fun | </w:t>
+            </w:r>
+            <w:proofErr w:type="spellStart"/>
+            <w:r>
+              <w:rPr>
+                <w:rFonts w:ascii="Calibri" w:eastAsia="Times New Roman" w:hAnsi="Calibri"/>
+              </w:rPr>
+              <w:t>CurlyBracOpen</w:t>
+            </w:r>
+            <w:proofErr w:type="spellEnd"/>
           </w:p>
         </w:tc>
       </w:tr>
@@ -12539,11 +14082,19 @@
                 <w:rFonts w:ascii="Calibri" w:eastAsia="Times New Roman" w:hAnsi="Calibri"/>
               </w:rPr>
             </w:pPr>
-            <w:r>
-              <w:rPr>
-                <w:rFonts w:ascii="Calibri" w:eastAsia="Times New Roman" w:hAnsi="Calibri"/>
-              </w:rPr>
-              <w:t>StatementList_</w:t>
+            <w:proofErr w:type="spellStart"/>
+            <w:r>
+              <w:rPr>
+                <w:rFonts w:ascii="Calibri" w:eastAsia="Times New Roman" w:hAnsi="Calibri"/>
+              </w:rPr>
+              <w:t>StatementList</w:t>
+            </w:r>
+            <w:proofErr w:type="spellEnd"/>
+            <w:r>
+              <w:rPr>
+                <w:rFonts w:ascii="Calibri" w:eastAsia="Times New Roman" w:hAnsi="Calibri"/>
+              </w:rPr>
+              <w:t>_</w:t>
             </w:r>
           </w:p>
         </w:tc>
@@ -12587,7 +14138,21 @@
               <w:rPr>
                 <w:rFonts w:ascii="Calibri" w:eastAsia="Times New Roman" w:hAnsi="Calibri"/>
               </w:rPr>
-              <w:t>(Statement StatementList_) | ε</w:t>
+              <w:t xml:space="preserve">(Statement </w:t>
+            </w:r>
+            <w:proofErr w:type="spellStart"/>
+            <w:r>
+              <w:rPr>
+                <w:rFonts w:ascii="Calibri" w:eastAsia="Times New Roman" w:hAnsi="Calibri"/>
+              </w:rPr>
+              <w:t>StatementList</w:t>
+            </w:r>
+            <w:proofErr w:type="spellEnd"/>
+            <w:r>
+              <w:rPr>
+                <w:rFonts w:ascii="Calibri" w:eastAsia="Times New Roman" w:hAnsi="Calibri"/>
+              </w:rPr>
+              <w:t>_) | ε</w:t>
             </w:r>
           </w:p>
         </w:tc>
@@ -12623,8 +14188,30 @@
               <w:rPr>
                 <w:rFonts w:ascii="Calibri" w:eastAsia="Times New Roman" w:hAnsi="Calibri"/>
               </w:rPr>
-              <w:t>Let | Identifier | Print | Delay | PixelRange | Pixel | If | For | While | Return | Fun | CurlyBracOpen</w:t>
-            </w:r>
+              <w:t xml:space="preserve">Let | Identifier | Print | Delay | </w:t>
+            </w:r>
+            <w:proofErr w:type="spellStart"/>
+            <w:r>
+              <w:rPr>
+                <w:rFonts w:ascii="Calibri" w:eastAsia="Times New Roman" w:hAnsi="Calibri"/>
+              </w:rPr>
+              <w:t>PixelRange</w:t>
+            </w:r>
+            <w:proofErr w:type="spellEnd"/>
+            <w:r>
+              <w:rPr>
+                <w:rFonts w:ascii="Calibri" w:eastAsia="Times New Roman" w:hAnsi="Calibri"/>
+              </w:rPr>
+              <w:t xml:space="preserve"> | Pixel | If | For | While | Return | Fun | </w:t>
+            </w:r>
+            <w:proofErr w:type="spellStart"/>
+            <w:r>
+              <w:rPr>
+                <w:rFonts w:ascii="Calibri" w:eastAsia="Times New Roman" w:hAnsi="Calibri"/>
+              </w:rPr>
+              <w:t>CurlyBracOpen</w:t>
+            </w:r>
+            <w:proofErr w:type="spellEnd"/>
           </w:p>
         </w:tc>
       </w:tr>
@@ -12831,13 +14418,23 @@
                 <w:rFonts w:ascii="Calibri" w:eastAsia="Times New Roman" w:hAnsi="Calibri"/>
               </w:rPr>
             </w:pPr>
+            <w:proofErr w:type="spellStart"/>
             <w:r>
               <w:rPr>
                 <w:rFonts w:ascii="Calibri" w:eastAsia="Times New Roman" w:hAnsi="Calibri"/>
                 <w:color w:val="FF0000"/>
               </w:rPr>
-              <w:t xml:space="preserve">CurlyBracOpen </w:t>
-            </w:r>
+              <w:t>CurlyBracOpen</w:t>
+            </w:r>
+            <w:proofErr w:type="spellEnd"/>
+            <w:r>
+              <w:rPr>
+                <w:rFonts w:ascii="Calibri" w:eastAsia="Times New Roman" w:hAnsi="Calibri"/>
+                <w:color w:val="FF0000"/>
+              </w:rPr>
+              <w:t xml:space="preserve"> </w:t>
+            </w:r>
+            <w:proofErr w:type="spellStart"/>
             <w:r>
               <w:rPr>
                 <w:rFonts w:ascii="Calibri" w:eastAsia="Times New Roman" w:hAnsi="Calibri"/>
@@ -12845,13 +14442,23 @@
               </w:rPr>
               <w:t>StatementList</w:t>
             </w:r>
+            <w:proofErr w:type="spellEnd"/>
             <w:r>
               <w:rPr>
                 <w:rFonts w:ascii="Calibri" w:eastAsia="Times New Roman" w:hAnsi="Calibri"/>
                 <w:color w:val="FF0000"/>
               </w:rPr>
-              <w:t xml:space="preserve"> CurlyBracClose</w:t>
-            </w:r>
+              <w:t xml:space="preserve"> </w:t>
+            </w:r>
+            <w:proofErr w:type="spellStart"/>
+            <w:r>
+              <w:rPr>
+                <w:rFonts w:ascii="Calibri" w:eastAsia="Times New Roman" w:hAnsi="Calibri"/>
+                <w:color w:val="FF0000"/>
+              </w:rPr>
+              <w:t>CurlyBracClose</w:t>
+            </w:r>
+            <w:proofErr w:type="spellEnd"/>
           </w:p>
         </w:tc>
         <w:tc>
@@ -12883,12 +14490,14 @@
                 <w:rFonts w:ascii="Calibri" w:eastAsia="Times New Roman" w:hAnsi="Calibri"/>
               </w:rPr>
             </w:pPr>
+            <w:proofErr w:type="spellStart"/>
             <w:r>
               <w:rPr>
                 <w:rFonts w:ascii="Calibri" w:eastAsia="Times New Roman" w:hAnsi="Calibri"/>
               </w:rPr>
               <w:t>CurlyBracOpen</w:t>
             </w:r>
+            <w:proofErr w:type="spellEnd"/>
           </w:p>
         </w:tc>
       </w:tr>
@@ -12976,12 +14585,14 @@
                 <w:rFonts w:ascii="Calibri" w:eastAsia="Times New Roman" w:hAnsi="Calibri"/>
               </w:rPr>
             </w:pPr>
+            <w:proofErr w:type="spellStart"/>
             <w:r>
               <w:rPr>
                 <w:rFonts w:ascii="Calibri" w:eastAsia="Times New Roman" w:hAnsi="Calibri"/>
               </w:rPr>
               <w:t>StatementList</w:t>
             </w:r>
+            <w:proofErr w:type="spellEnd"/>
           </w:p>
         </w:tc>
         <w:tc>
@@ -13013,12 +14624,14 @@
                 <w:rFonts w:ascii="Calibri" w:eastAsia="Times New Roman" w:hAnsi="Calibri"/>
               </w:rPr>
             </w:pPr>
+            <w:proofErr w:type="spellStart"/>
             <w:r>
               <w:rPr>
                 <w:rFonts w:ascii="Calibri" w:eastAsia="Times New Roman" w:hAnsi="Calibri"/>
               </w:rPr>
               <w:t>StatementList</w:t>
             </w:r>
+            <w:proofErr w:type="spellEnd"/>
           </w:p>
         </w:tc>
       </w:tr>
@@ -13049,7 +14662,6 @@
     </w:p>
     <w:p>
       <w:r>
-        <w:lastRenderedPageBreak/>
         <w:t>The parser starts its parsing by calling the parse method on the Program parse rule, which in turn calls any subsequent parse rules as required. This returns a Program AST node which is the root of the AST tree representing the program.</w:t>
       </w:r>
     </w:p>
@@ -13080,7 +14692,23 @@
         </w:numPr>
       </w:pPr>
       <w:r>
-        <w:t>The ‘pass-thru’ parse rule, which uses lookaheads to determine which parse rule to call, and returns the AST node of that parse rule without encompassing it in its own. Ex. The ‘Factor’ parse rule, which can return a ‘Literal’, ‘SubExpr’, ‘Random’ etc.</w:t>
+        <w:t xml:space="preserve">The ‘pass-thru’ parse rule, which uses lookaheads to determine which parse rule to </w:t>
+      </w:r>
+      <w:proofErr w:type="gramStart"/>
+      <w:r>
+        <w:t>call, and</w:t>
+      </w:r>
+      <w:proofErr w:type="gramEnd"/>
+      <w:r>
+        <w:t xml:space="preserve"> returns the AST node of that parse rule without encompassing it in its own. Ex. The ‘Factor’ parse rule, which can return a ‘Literal’, ‘</w:t>
+      </w:r>
+      <w:proofErr w:type="spellStart"/>
+      <w:r>
+        <w:t>SubExpr</w:t>
+      </w:r>
+      <w:proofErr w:type="spellEnd"/>
+      <w:r>
+        <w:t>’, ‘Random’ etc.</w:t>
       </w:r>
     </w:p>
     <w:p>
@@ -13092,7 +14720,23 @@
         </w:numPr>
       </w:pPr>
       <w:r>
-        <w:t>The ‘chain’ parse rule, which uses 2 parse rules to parse chains, but ultimately returns a single ASTnode. These are used when the AST node requires an array such as ‘FormalParams’ parse rule, or when the rule required left-precedence such as the ‘Expr’ parse rule. In both cases, the main parse rule gets the first element and passes it to the inner parse rule, which has the same name of the main parse rule with an appended underscore. The inner parse rule keeps using the lookahead and recursively calls itself, until the lookahead determines that the end of the chain has been reached.</w:t>
+        <w:t xml:space="preserve">The ‘chain’ parse rule, which uses 2 parse rules to parse chains, but ultimately returns a single </w:t>
+      </w:r>
+      <w:proofErr w:type="spellStart"/>
+      <w:r>
+        <w:t>ASTnode</w:t>
+      </w:r>
+      <w:proofErr w:type="spellEnd"/>
+      <w:r>
+        <w:t>. These are used when the AST node requires an array such as ‘</w:t>
+      </w:r>
+      <w:proofErr w:type="spellStart"/>
+      <w:r>
+        <w:t>FormalParams</w:t>
+      </w:r>
+      <w:proofErr w:type="spellEnd"/>
+      <w:r>
+        <w:t>’ parse rule, or when the rule required left-precedence such as the ‘Expr’ parse rule. In both cases, the main parse rule gets the first element and passes it to the inner parse rule, which has the same name of the main parse rule with an appended underscore. The inner parse rule keeps using the lookahead and recursively calls itself, until the lookahead determines that the end of the chain has been reached.</w:t>
       </w:r>
     </w:p>
     <w:p/>
@@ -13102,12 +14746,21 @@
         <w:pStyle w:val="Heading3"/>
       </w:pPr>
       <w:r>
+        <w:lastRenderedPageBreak/>
         <w:t>Error handling</w:t>
       </w:r>
     </w:p>
     <w:p>
       <w:r>
-        <w:t>If there is a mismatch between a token that the parse rule is expecting, and the token returned by the parser, a ‘SyntaxErrorException’ is returned, giving the user details on the lexeme used to create the problematic token, and its location in the form of line number and column to help the user debug the error.</w:t>
+        <w:t>If there is a mismatch between a token that the parse rule is expecting, and the token returned by the parser, a ‘</w:t>
+      </w:r>
+      <w:proofErr w:type="spellStart"/>
+      <w:r>
+        <w:t>SyntaxErrorException</w:t>
+      </w:r>
+      <w:proofErr w:type="spellEnd"/>
+      <w:r>
+        <w:t>’ is returned, giving the user details on the lexeme used to create the problematic token, and its location in the form of line number and column to help the user debug the error.</w:t>
       </w:r>
     </w:p>
     <w:p>
@@ -13159,11 +14812,7 @@
         </w:rPr>
       </w:pPr>
       <w:r>
-        <w:t xml:space="preserve">If the lexer returns a null token, indicating that the end of the file has been reached, and therefore it can give no more tokens, an error is returned to the user, hinting at the possibility of a missing closing bracket or semicolon, as they are the most common cause for </w:t>
-      </w:r>
-      <w:r>
-        <w:lastRenderedPageBreak/>
-        <w:t>this error.</w:t>
+        <w:t>If the lexer returns a null token, indicating that the end of the file has been reached, and therefore it can give no more tokens, an error is returned to the user, hinting at the possibility of a missing closing bracket or semicolon, as they are the most common cause for this error.</w:t>
       </w:r>
       <w:r>
         <w:rPr>
@@ -13237,9 +14886,11 @@
       <w:r>
         <w:t>The abstract syntax tree acts as an intermediate language between the frontend and the backend of the compiler. It uses a visitor design pattern using the ‘</w:t>
       </w:r>
+      <w:proofErr w:type="spellStart"/>
       <w:r>
         <w:t>acceptVisitor</w:t>
       </w:r>
+      <w:proofErr w:type="spellEnd"/>
       <w:r>
         <w:t>’</w:t>
       </w:r>
@@ -13266,7 +14917,23 @@
         <w:t>AST tree.</w:t>
       </w:r>
       <w:r>
-        <w:t xml:space="preserve"> First the ast is visited by a visitor which transforms it to XML, then by a visitor which performs semantic analysis to ensure that the AST tree is semantically correct. Finally the tree is traversed by a </w:t>
+        <w:t xml:space="preserve"> First the </w:t>
+      </w:r>
+      <w:proofErr w:type="spellStart"/>
+      <w:r>
+        <w:t>ast</w:t>
+      </w:r>
+      <w:proofErr w:type="spellEnd"/>
+      <w:r>
+        <w:t xml:space="preserve"> is visited by a visitor which transforms it to XML, then by a visitor which performs semantic analysis to ensure that the AST tree is semantically correct. </w:t>
+      </w:r>
+      <w:proofErr w:type="gramStart"/>
+      <w:r>
+        <w:t>Finally</w:t>
+      </w:r>
+      <w:proofErr w:type="gramEnd"/>
+      <w:r>
+        <w:t xml:space="preserve"> the tree is traversed by a </w:t>
       </w:r>
       <w:r>
         <w:t>visitor which traverses the tree to generate the compiled code.</w:t>
@@ -13277,6 +14944,7 @@
         <w:pStyle w:val="Heading2"/>
       </w:pPr>
       <w:r>
+        <w:lastRenderedPageBreak/>
         <w:t>XML visitor</w:t>
       </w:r>
     </w:p>
@@ -13319,7 +14987,6 @@
         <w:ind w:left="0" w:firstLine="0"/>
       </w:pPr>
       <w:r>
-        <w:lastRenderedPageBreak/>
         <w:t>Since some nodes such as the for loop and if statement</w:t>
       </w:r>
       <w:r>
@@ -13346,6 +15013,110 @@
         <w:br/>
         <w:t>This XML is outputted to the console to help the user debug any issues with their code.</w:t>
       </w:r>
+    </w:p>
+    <w:p>
+      <w:pPr>
+        <w:pStyle w:val="Heading2"/>
+      </w:pPr>
+      <w:r>
+        <w:t>Sematic analyses</w:t>
+      </w:r>
+    </w:p>
+    <w:p>
+      <w:pPr>
+        <w:pStyle w:val="Heading3"/>
+      </w:pPr>
+      <w:proofErr w:type="spellStart"/>
+      <w:r>
+        <w:t>Todo</w:t>
+      </w:r>
+      <w:proofErr w:type="spellEnd"/>
+      <w:r>
+        <w:t xml:space="preserve"> – add </w:t>
+      </w:r>
+      <w:proofErr w:type="gramStart"/>
+      <w:r>
+        <w:t>these</w:t>
+      </w:r>
+      <w:proofErr w:type="gramEnd"/>
+    </w:p>
+    <w:p>
+      <w:r>
+        <w:t xml:space="preserve">Type safety – int can be stored in float </w:t>
+      </w:r>
+      <w:proofErr w:type="gramStart"/>
+      <w:r>
+        <w:t>vars</w:t>
+      </w:r>
+      <w:proofErr w:type="gramEnd"/>
+    </w:p>
+    <w:p>
+      <w:r>
+        <w:t xml:space="preserve">Errors: </w:t>
+      </w:r>
+    </w:p>
+    <w:p>
+      <w:pPr>
+        <w:pStyle w:val="ListParagraph"/>
+        <w:numPr>
+          <w:ilvl w:val="0"/>
+          <w:numId w:val="13"/>
+        </w:numPr>
+      </w:pPr>
+      <w:r>
+        <w:t>wrong type</w:t>
+      </w:r>
+    </w:p>
+    <w:p>
+      <w:pPr>
+        <w:pStyle w:val="ListParagraph"/>
+        <w:numPr>
+          <w:ilvl w:val="0"/>
+          <w:numId w:val="13"/>
+        </w:numPr>
+      </w:pPr>
+      <w:r>
+        <w:t xml:space="preserve">variable has already been </w:t>
+      </w:r>
+      <w:proofErr w:type="gramStart"/>
+      <w:r>
+        <w:t>declared</w:t>
+      </w:r>
+      <w:proofErr w:type="gramEnd"/>
+    </w:p>
+    <w:p>
+      <w:pPr>
+        <w:pStyle w:val="ListParagraph"/>
+        <w:numPr>
+          <w:ilvl w:val="0"/>
+          <w:numId w:val="13"/>
+        </w:numPr>
+      </w:pPr>
+      <w:r>
+        <w:t xml:space="preserve">unknown type – when using </w:t>
+      </w:r>
+      <w:proofErr w:type="spellStart"/>
+      <w:r>
+        <w:t>typeliteralastnode</w:t>
+      </w:r>
+      <w:proofErr w:type="spellEnd"/>
+    </w:p>
+    <w:p>
+      <w:pPr>
+        <w:pStyle w:val="ListParagraph"/>
+        <w:numPr>
+          <w:ilvl w:val="0"/>
+          <w:numId w:val="13"/>
+        </w:numPr>
+      </w:pPr>
+      <w:r>
+        <w:t xml:space="preserve">var not </w:t>
+      </w:r>
+      <w:proofErr w:type="gramStart"/>
+      <w:r>
+        <w:t>defined</w:t>
+      </w:r>
+      <w:proofErr w:type="gramEnd"/>
     </w:p>
     <w:sectPr>
       <w:type w:val="continuous"/>
@@ -13502,6 +15273,119 @@
     </w:lvl>
   </w:abstractNum>
   <w:abstractNum w:abstractNumId="1" w15:restartNumberingAfterBreak="0">
+    <w:nsid w:val="0C321CAF"/>
+    <w:multiLevelType w:val="hybridMultilevel"/>
+    <w:tmpl w:val="14C29D3E"/>
+    <w:lvl w:ilvl="0" w:tplc="08090001">
+      <w:start w:val="1"/>
+      <w:numFmt w:val="bullet"/>
+      <w:lvlText w:val=""/>
+      <w:lvlJc w:val="left"/>
+      <w:pPr>
+        <w:ind w:left="720" w:hanging="360"/>
+      </w:pPr>
+      <w:rPr>
+        <w:rFonts w:ascii="Symbol" w:hAnsi="Symbol" w:hint="default"/>
+      </w:rPr>
+    </w:lvl>
+    <w:lvl w:ilvl="1" w:tplc="08090003" w:tentative="1">
+      <w:start w:val="1"/>
+      <w:numFmt w:val="bullet"/>
+      <w:lvlText w:val="o"/>
+      <w:lvlJc w:val="left"/>
+      <w:pPr>
+        <w:ind w:left="1440" w:hanging="360"/>
+      </w:pPr>
+      <w:rPr>
+        <w:rFonts w:ascii="Courier New" w:hAnsi="Courier New" w:cs="Courier New" w:hint="default"/>
+      </w:rPr>
+    </w:lvl>
+    <w:lvl w:ilvl="2" w:tplc="08090005" w:tentative="1">
+      <w:start w:val="1"/>
+      <w:numFmt w:val="bullet"/>
+      <w:lvlText w:val=""/>
+      <w:lvlJc w:val="left"/>
+      <w:pPr>
+        <w:ind w:left="2160" w:hanging="360"/>
+      </w:pPr>
+      <w:rPr>
+        <w:rFonts w:ascii="Wingdings" w:hAnsi="Wingdings" w:hint="default"/>
+      </w:rPr>
+    </w:lvl>
+    <w:lvl w:ilvl="3" w:tplc="08090001" w:tentative="1">
+      <w:start w:val="1"/>
+      <w:numFmt w:val="bullet"/>
+      <w:lvlText w:val=""/>
+      <w:lvlJc w:val="left"/>
+      <w:pPr>
+        <w:ind w:left="2880" w:hanging="360"/>
+      </w:pPr>
+      <w:rPr>
+        <w:rFonts w:ascii="Symbol" w:hAnsi="Symbol" w:hint="default"/>
+      </w:rPr>
+    </w:lvl>
+    <w:lvl w:ilvl="4" w:tplc="08090003" w:tentative="1">
+      <w:start w:val="1"/>
+      <w:numFmt w:val="bullet"/>
+      <w:lvlText w:val="o"/>
+      <w:lvlJc w:val="left"/>
+      <w:pPr>
+        <w:ind w:left="3600" w:hanging="360"/>
+      </w:pPr>
+      <w:rPr>
+        <w:rFonts w:ascii="Courier New" w:hAnsi="Courier New" w:cs="Courier New" w:hint="default"/>
+      </w:rPr>
+    </w:lvl>
+    <w:lvl w:ilvl="5" w:tplc="08090005" w:tentative="1">
+      <w:start w:val="1"/>
+      <w:numFmt w:val="bullet"/>
+      <w:lvlText w:val=""/>
+      <w:lvlJc w:val="left"/>
+      <w:pPr>
+        <w:ind w:left="4320" w:hanging="360"/>
+      </w:pPr>
+      <w:rPr>
+        <w:rFonts w:ascii="Wingdings" w:hAnsi="Wingdings" w:hint="default"/>
+      </w:rPr>
+    </w:lvl>
+    <w:lvl w:ilvl="6" w:tplc="08090001" w:tentative="1">
+      <w:start w:val="1"/>
+      <w:numFmt w:val="bullet"/>
+      <w:lvlText w:val=""/>
+      <w:lvlJc w:val="left"/>
+      <w:pPr>
+        <w:ind w:left="5040" w:hanging="360"/>
+      </w:pPr>
+      <w:rPr>
+        <w:rFonts w:ascii="Symbol" w:hAnsi="Symbol" w:hint="default"/>
+      </w:rPr>
+    </w:lvl>
+    <w:lvl w:ilvl="7" w:tplc="08090003" w:tentative="1">
+      <w:start w:val="1"/>
+      <w:numFmt w:val="bullet"/>
+      <w:lvlText w:val="o"/>
+      <w:lvlJc w:val="left"/>
+      <w:pPr>
+        <w:ind w:left="5760" w:hanging="360"/>
+      </w:pPr>
+      <w:rPr>
+        <w:rFonts w:ascii="Courier New" w:hAnsi="Courier New" w:cs="Courier New" w:hint="default"/>
+      </w:rPr>
+    </w:lvl>
+    <w:lvl w:ilvl="8" w:tplc="08090005" w:tentative="1">
+      <w:start w:val="1"/>
+      <w:numFmt w:val="bullet"/>
+      <w:lvlText w:val=""/>
+      <w:lvlJc w:val="left"/>
+      <w:pPr>
+        <w:ind w:left="6480" w:hanging="360"/>
+      </w:pPr>
+      <w:rPr>
+        <w:rFonts w:ascii="Wingdings" w:hAnsi="Wingdings" w:hint="default"/>
+      </w:rPr>
+    </w:lvl>
+  </w:abstractNum>
+  <w:abstractNum w:abstractNumId="2" w15:restartNumberingAfterBreak="0">
     <w:nsid w:val="1277010D"/>
     <w:multiLevelType w:val="hybridMultilevel"/>
     <w:tmpl w:val="CBECD61E"/>
@@ -13587,7 +15471,7 @@
       </w:pPr>
     </w:lvl>
   </w:abstractNum>
-  <w:abstractNum w:abstractNumId="2" w15:restartNumberingAfterBreak="0">
+  <w:abstractNum w:abstractNumId="3" w15:restartNumberingAfterBreak="0">
     <w:nsid w:val="239954D9"/>
     <w:multiLevelType w:val="hybridMultilevel"/>
     <w:tmpl w:val="AECC7458"/>
@@ -13673,7 +15557,93 @@
       </w:pPr>
     </w:lvl>
   </w:abstractNum>
-  <w:abstractNum w:abstractNumId="3" w15:restartNumberingAfterBreak="0">
+  <w:abstractNum w:abstractNumId="4" w15:restartNumberingAfterBreak="0">
+    <w:nsid w:val="2E5F271A"/>
+    <w:multiLevelType w:val="hybridMultilevel"/>
+    <w:tmpl w:val="76646E56"/>
+    <w:lvl w:ilvl="0" w:tplc="0809000F">
+      <w:start w:val="1"/>
+      <w:numFmt w:val="decimal"/>
+      <w:lvlText w:val="%1."/>
+      <w:lvlJc w:val="left"/>
+      <w:pPr>
+        <w:ind w:left="720" w:hanging="360"/>
+      </w:pPr>
+    </w:lvl>
+    <w:lvl w:ilvl="1" w:tplc="08090019" w:tentative="1">
+      <w:start w:val="1"/>
+      <w:numFmt w:val="lowerLetter"/>
+      <w:lvlText w:val="%2."/>
+      <w:lvlJc w:val="left"/>
+      <w:pPr>
+        <w:ind w:left="1440" w:hanging="360"/>
+      </w:pPr>
+    </w:lvl>
+    <w:lvl w:ilvl="2" w:tplc="0809001B" w:tentative="1">
+      <w:start w:val="1"/>
+      <w:numFmt w:val="lowerRoman"/>
+      <w:lvlText w:val="%3."/>
+      <w:lvlJc w:val="right"/>
+      <w:pPr>
+        <w:ind w:left="2160" w:hanging="180"/>
+      </w:pPr>
+    </w:lvl>
+    <w:lvl w:ilvl="3" w:tplc="0809000F" w:tentative="1">
+      <w:start w:val="1"/>
+      <w:numFmt w:val="decimal"/>
+      <w:lvlText w:val="%4."/>
+      <w:lvlJc w:val="left"/>
+      <w:pPr>
+        <w:ind w:left="2880" w:hanging="360"/>
+      </w:pPr>
+    </w:lvl>
+    <w:lvl w:ilvl="4" w:tplc="08090019" w:tentative="1">
+      <w:start w:val="1"/>
+      <w:numFmt w:val="lowerLetter"/>
+      <w:lvlText w:val="%5."/>
+      <w:lvlJc w:val="left"/>
+      <w:pPr>
+        <w:ind w:left="3600" w:hanging="360"/>
+      </w:pPr>
+    </w:lvl>
+    <w:lvl w:ilvl="5" w:tplc="0809001B" w:tentative="1">
+      <w:start w:val="1"/>
+      <w:numFmt w:val="lowerRoman"/>
+      <w:lvlText w:val="%6."/>
+      <w:lvlJc w:val="right"/>
+      <w:pPr>
+        <w:ind w:left="4320" w:hanging="180"/>
+      </w:pPr>
+    </w:lvl>
+    <w:lvl w:ilvl="6" w:tplc="0809000F" w:tentative="1">
+      <w:start w:val="1"/>
+      <w:numFmt w:val="decimal"/>
+      <w:lvlText w:val="%7."/>
+      <w:lvlJc w:val="left"/>
+      <w:pPr>
+        <w:ind w:left="5040" w:hanging="360"/>
+      </w:pPr>
+    </w:lvl>
+    <w:lvl w:ilvl="7" w:tplc="08090019" w:tentative="1">
+      <w:start w:val="1"/>
+      <w:numFmt w:val="lowerLetter"/>
+      <w:lvlText w:val="%8."/>
+      <w:lvlJc w:val="left"/>
+      <w:pPr>
+        <w:ind w:left="5760" w:hanging="360"/>
+      </w:pPr>
+    </w:lvl>
+    <w:lvl w:ilvl="8" w:tplc="0809001B" w:tentative="1">
+      <w:start w:val="1"/>
+      <w:numFmt w:val="lowerRoman"/>
+      <w:lvlText w:val="%9."/>
+      <w:lvlJc w:val="right"/>
+      <w:pPr>
+        <w:ind w:left="6480" w:hanging="180"/>
+      </w:pPr>
+    </w:lvl>
+  </w:abstractNum>
+  <w:abstractNum w:abstractNumId="5" w15:restartNumberingAfterBreak="0">
     <w:nsid w:val="302068EE"/>
     <w:multiLevelType w:val="multilevel"/>
     <w:tmpl w:val="FDAC3B54"/>
@@ -13763,7 +15733,7 @@
       </w:pPr>
     </w:lvl>
   </w:abstractNum>
-  <w:abstractNum w:abstractNumId="4" w15:restartNumberingAfterBreak="0">
+  <w:abstractNum w:abstractNumId="6" w15:restartNumberingAfterBreak="0">
     <w:nsid w:val="34902C7F"/>
     <w:multiLevelType w:val="multilevel"/>
     <w:tmpl w:val="B9DEEA60"/>
@@ -13852,7 +15822,7 @@
       </w:pPr>
     </w:lvl>
   </w:abstractNum>
-  <w:abstractNum w:abstractNumId="5" w15:restartNumberingAfterBreak="0">
+  <w:abstractNum w:abstractNumId="7" w15:restartNumberingAfterBreak="0">
     <w:nsid w:val="432410E5"/>
     <w:multiLevelType w:val="hybridMultilevel"/>
     <w:tmpl w:val="9BE40D22"/>
@@ -13938,7 +15908,7 @@
       </w:pPr>
     </w:lvl>
   </w:abstractNum>
-  <w:abstractNum w:abstractNumId="6" w15:restartNumberingAfterBreak="0">
+  <w:abstractNum w:abstractNumId="8" w15:restartNumberingAfterBreak="0">
     <w:nsid w:val="54587B42"/>
     <w:multiLevelType w:val="hybridMultilevel"/>
     <w:tmpl w:val="7A4044D2"/>
@@ -14024,7 +15994,7 @@
       </w:pPr>
     </w:lvl>
   </w:abstractNum>
-  <w:abstractNum w:abstractNumId="7" w15:restartNumberingAfterBreak="0">
+  <w:abstractNum w:abstractNumId="9" w15:restartNumberingAfterBreak="0">
     <w:nsid w:val="55F56925"/>
     <w:multiLevelType w:val="hybridMultilevel"/>
     <w:tmpl w:val="F4E20FEA"/>
@@ -14110,7 +16080,7 @@
       </w:pPr>
     </w:lvl>
   </w:abstractNum>
-  <w:abstractNum w:abstractNumId="8" w15:restartNumberingAfterBreak="0">
+  <w:abstractNum w:abstractNumId="10" w15:restartNumberingAfterBreak="0">
     <w:nsid w:val="59E26D98"/>
     <w:multiLevelType w:val="hybridMultilevel"/>
     <w:tmpl w:val="543CEF08"/>
@@ -14196,7 +16166,7 @@
       </w:pPr>
     </w:lvl>
   </w:abstractNum>
-  <w:abstractNum w:abstractNumId="9" w15:restartNumberingAfterBreak="0">
+  <w:abstractNum w:abstractNumId="11" w15:restartNumberingAfterBreak="0">
     <w:nsid w:val="621E58BD"/>
     <w:multiLevelType w:val="hybridMultilevel"/>
     <w:tmpl w:val="0E9A7744"/>
@@ -14282,7 +16252,7 @@
       </w:pPr>
     </w:lvl>
   </w:abstractNum>
-  <w:abstractNum w:abstractNumId="10" w15:restartNumberingAfterBreak="0">
+  <w:abstractNum w:abstractNumId="12" w15:restartNumberingAfterBreak="0">
     <w:nsid w:val="66CE3CCF"/>
     <w:multiLevelType w:val="hybridMultilevel"/>
     <w:tmpl w:val="93188774"/>
@@ -14369,37 +16339,43 @@
     </w:lvl>
   </w:abstractNum>
   <w:num w:numId="1" w16cid:durableId="1212769553">
+    <w:abstractNumId w:val="8"/>
+  </w:num>
+  <w:num w:numId="2" w16cid:durableId="1971010789">
+    <w:abstractNumId w:val="12"/>
+  </w:num>
+  <w:num w:numId="3" w16cid:durableId="1006857797">
+    <w:abstractNumId w:val="7"/>
+  </w:num>
+  <w:num w:numId="4" w16cid:durableId="640572983">
+    <w:abstractNumId w:val="3"/>
+  </w:num>
+  <w:num w:numId="5" w16cid:durableId="1935478209">
+    <w:abstractNumId w:val="2"/>
+  </w:num>
+  <w:num w:numId="6" w16cid:durableId="1700351479">
     <w:abstractNumId w:val="6"/>
   </w:num>
-  <w:num w:numId="2" w16cid:durableId="1971010789">
-    <w:abstractNumId w:val="10"/>
-  </w:num>
-  <w:num w:numId="3" w16cid:durableId="1006857797">
+  <w:num w:numId="7" w16cid:durableId="1480532848">
     <w:abstractNumId w:val="5"/>
   </w:num>
-  <w:num w:numId="4" w16cid:durableId="640572983">
-    <w:abstractNumId w:val="2"/>
-  </w:num>
-  <w:num w:numId="5" w16cid:durableId="1935478209">
-    <w:abstractNumId w:val="1"/>
-  </w:num>
-  <w:num w:numId="6" w16cid:durableId="1700351479">
-    <w:abstractNumId w:val="4"/>
-  </w:num>
-  <w:num w:numId="7" w16cid:durableId="1480532848">
-    <w:abstractNumId w:val="3"/>
-  </w:num>
   <w:num w:numId="8" w16cid:durableId="627049764">
-    <w:abstractNumId w:val="7"/>
+    <w:abstractNumId w:val="9"/>
   </w:num>
   <w:num w:numId="9" w16cid:durableId="375006266">
     <w:abstractNumId w:val="0"/>
   </w:num>
   <w:num w:numId="10" w16cid:durableId="465202101">
-    <w:abstractNumId w:val="8"/>
+    <w:abstractNumId w:val="10"/>
   </w:num>
   <w:num w:numId="11" w16cid:durableId="1326319695">
-    <w:abstractNumId w:val="9"/>
+    <w:abstractNumId w:val="11"/>
+  </w:num>
+  <w:num w:numId="12" w16cid:durableId="1125812">
+    <w:abstractNumId w:val="1"/>
+  </w:num>
+  <w:num w:numId="13" w16cid:durableId="1007827712">
+    <w:abstractNumId w:val="4"/>
   </w:num>
 </w:numbering>
 </file>

</xml_diff>

<commit_message>
fixed scope issue when returning from inside block
</commit_message>
<xml_diff>
--- a/docs/Final Report.docx
+++ b/docs/Final Report.docx
@@ -1227,13 +1227,2773 @@
         <w:t>Date</w:t>
       </w:r>
     </w:p>
+    <w:sdt>
+      <w:sdtPr>
+        <w:id w:val="491615115"/>
+        <w:docPartObj>
+          <w:docPartGallery w:val="Table of Contents"/>
+          <w:docPartUnique/>
+        </w:docPartObj>
+      </w:sdtPr>
+      <w:sdtEndPr>
+        <w:rPr>
+          <w:rFonts w:asciiTheme="minorHAnsi" w:hAnsiTheme="minorHAnsi"/>
+          <w:bCs/>
+          <w:noProof/>
+          <w:sz w:val="22"/>
+          <w:lang w:val="en-GB"/>
+        </w:rPr>
+      </w:sdtEndPr>
+      <w:sdtContent>
+        <w:p>
+          <w:pPr>
+            <w:pStyle w:val="TOCHeading"/>
+          </w:pPr>
+          <w:r>
+            <w:t>Contents</w:t>
+          </w:r>
+        </w:p>
+        <w:p>
+          <w:pPr>
+            <w:pStyle w:val="TOC1"/>
+            <w:tabs>
+              <w:tab w:val="left" w:pos="440"/>
+              <w:tab w:val="right" w:leader="dot" w:pos="8380"/>
+            </w:tabs>
+            <w:rPr>
+              <w:rFonts w:eastAsiaTheme="minorEastAsia" w:cstheme="minorBidi"/>
+              <w:noProof/>
+              <w:color w:val="auto"/>
+              <w:kern w:val="2"/>
+              <w14:ligatures w14:val="standardContextual"/>
+            </w:rPr>
+          </w:pPr>
+          <w:r>
+            <w:fldChar w:fldCharType="begin"/>
+          </w:r>
+          <w:r>
+            <w:instrText xml:space="preserve"> TOC \o "1-3" \h \z \u </w:instrText>
+          </w:r>
+          <w:r>
+            <w:fldChar w:fldCharType="separate"/>
+          </w:r>
+          <w:hyperlink w:anchor="_Toc134792847" w:history="1">
+            <w:r>
+              <w:rPr>
+                <w:rStyle w:val="Hyperlink"/>
+                <w:noProof/>
+              </w:rPr>
+              <w:t>2.</w:t>
+            </w:r>
+            <w:r>
+              <w:rPr>
+                <w:rFonts w:eastAsiaTheme="minorEastAsia" w:cstheme="minorBidi"/>
+                <w:noProof/>
+                <w:color w:val="auto"/>
+                <w:kern w:val="2"/>
+                <w14:ligatures w14:val="standardContextual"/>
+              </w:rPr>
+              <w:tab/>
+            </w:r>
+            <w:r>
+              <w:rPr>
+                <w:rStyle w:val="Hyperlink"/>
+                <w:noProof/>
+              </w:rPr>
+              <w:t>Introd</w:t>
+            </w:r>
+            <w:r>
+              <w:rPr>
+                <w:rStyle w:val="Hyperlink"/>
+                <w:noProof/>
+              </w:rPr>
+              <w:t>u</w:t>
+            </w:r>
+            <w:r>
+              <w:rPr>
+                <w:rStyle w:val="Hyperlink"/>
+                <w:noProof/>
+              </w:rPr>
+              <w:t>ction</w:t>
+            </w:r>
+            <w:r>
+              <w:rPr>
+                <w:noProof/>
+                <w:webHidden/>
+              </w:rPr>
+              <w:tab/>
+            </w:r>
+            <w:r>
+              <w:rPr>
+                <w:noProof/>
+                <w:webHidden/>
+              </w:rPr>
+              <w:fldChar w:fldCharType="begin"/>
+            </w:r>
+            <w:r>
+              <w:rPr>
+                <w:noProof/>
+                <w:webHidden/>
+              </w:rPr>
+              <w:instrText xml:space="preserve"> PAGEREF _Toc134792847 \h </w:instrText>
+            </w:r>
+            <w:r>
+              <w:rPr>
+                <w:noProof/>
+                <w:webHidden/>
+              </w:rPr>
+            </w:r>
+            <w:r>
+              <w:rPr>
+                <w:noProof/>
+                <w:webHidden/>
+              </w:rPr>
+              <w:fldChar w:fldCharType="separate"/>
+            </w:r>
+            <w:r>
+              <w:rPr>
+                <w:noProof/>
+                <w:webHidden/>
+              </w:rPr>
+              <w:t>4</w:t>
+            </w:r>
+            <w:r>
+              <w:rPr>
+                <w:noProof/>
+                <w:webHidden/>
+              </w:rPr>
+              <w:fldChar w:fldCharType="end"/>
+            </w:r>
+          </w:hyperlink>
+        </w:p>
+        <w:p>
+          <w:pPr>
+            <w:pStyle w:val="TOC1"/>
+            <w:tabs>
+              <w:tab w:val="left" w:pos="440"/>
+              <w:tab w:val="right" w:leader="dot" w:pos="8380"/>
+            </w:tabs>
+            <w:rPr>
+              <w:rFonts w:eastAsiaTheme="minorEastAsia" w:cstheme="minorBidi"/>
+              <w:noProof/>
+              <w:color w:val="auto"/>
+              <w:kern w:val="2"/>
+              <w14:ligatures w14:val="standardContextual"/>
+            </w:rPr>
+          </w:pPr>
+          <w:hyperlink w:anchor="_Toc134792848" w:history="1">
+            <w:r>
+              <w:rPr>
+                <w:rStyle w:val="Hyperlink"/>
+                <w:noProof/>
+              </w:rPr>
+              <w:t>3.</w:t>
+            </w:r>
+            <w:r>
+              <w:rPr>
+                <w:rFonts w:eastAsiaTheme="minorEastAsia" w:cstheme="minorBidi"/>
+                <w:noProof/>
+                <w:color w:val="auto"/>
+                <w:kern w:val="2"/>
+                <w14:ligatures w14:val="standardContextual"/>
+              </w:rPr>
+              <w:tab/>
+            </w:r>
+            <w:r>
+              <w:rPr>
+                <w:rStyle w:val="Hyperlink"/>
+                <w:noProof/>
+              </w:rPr>
+              <w:t>Frontend</w:t>
+            </w:r>
+            <w:r>
+              <w:rPr>
+                <w:noProof/>
+                <w:webHidden/>
+              </w:rPr>
+              <w:tab/>
+            </w:r>
+            <w:r>
+              <w:rPr>
+                <w:noProof/>
+                <w:webHidden/>
+              </w:rPr>
+              <w:fldChar w:fldCharType="begin"/>
+            </w:r>
+            <w:r>
+              <w:rPr>
+                <w:noProof/>
+                <w:webHidden/>
+              </w:rPr>
+              <w:instrText xml:space="preserve"> PAGEREF _Toc134792848 \h </w:instrText>
+            </w:r>
+            <w:r>
+              <w:rPr>
+                <w:noProof/>
+                <w:webHidden/>
+              </w:rPr>
+            </w:r>
+            <w:r>
+              <w:rPr>
+                <w:noProof/>
+                <w:webHidden/>
+              </w:rPr>
+              <w:fldChar w:fldCharType="separate"/>
+            </w:r>
+            <w:r>
+              <w:rPr>
+                <w:noProof/>
+                <w:webHidden/>
+              </w:rPr>
+              <w:t>4</w:t>
+            </w:r>
+            <w:r>
+              <w:rPr>
+                <w:noProof/>
+                <w:webHidden/>
+              </w:rPr>
+              <w:fldChar w:fldCharType="end"/>
+            </w:r>
+          </w:hyperlink>
+        </w:p>
+        <w:p>
+          <w:pPr>
+            <w:pStyle w:val="TOC2"/>
+            <w:tabs>
+              <w:tab w:val="left" w:pos="880"/>
+              <w:tab w:val="right" w:leader="dot" w:pos="8380"/>
+            </w:tabs>
+            <w:rPr>
+              <w:rFonts w:eastAsiaTheme="minorEastAsia" w:cstheme="minorBidi"/>
+              <w:noProof/>
+              <w:color w:val="auto"/>
+              <w:kern w:val="2"/>
+              <w14:ligatures w14:val="standardContextual"/>
+            </w:rPr>
+          </w:pPr>
+          <w:hyperlink w:anchor="_Toc134792849" w:history="1">
+            <w:r>
+              <w:rPr>
+                <w:rStyle w:val="Hyperlink"/>
+                <w:noProof/>
+              </w:rPr>
+              <w:t>3.1.</w:t>
+            </w:r>
+            <w:r>
+              <w:rPr>
+                <w:rFonts w:eastAsiaTheme="minorEastAsia" w:cstheme="minorBidi"/>
+                <w:noProof/>
+                <w:color w:val="auto"/>
+                <w:kern w:val="2"/>
+                <w14:ligatures w14:val="standardContextual"/>
+              </w:rPr>
+              <w:tab/>
+            </w:r>
+            <w:r>
+              <w:rPr>
+                <w:rStyle w:val="Hyperlink"/>
+                <w:noProof/>
+              </w:rPr>
+              <w:t>Lexer</w:t>
+            </w:r>
+            <w:r>
+              <w:rPr>
+                <w:noProof/>
+                <w:webHidden/>
+              </w:rPr>
+              <w:tab/>
+            </w:r>
+            <w:r>
+              <w:rPr>
+                <w:noProof/>
+                <w:webHidden/>
+              </w:rPr>
+              <w:fldChar w:fldCharType="begin"/>
+            </w:r>
+            <w:r>
+              <w:rPr>
+                <w:noProof/>
+                <w:webHidden/>
+              </w:rPr>
+              <w:instrText xml:space="preserve"> PAGEREF _Toc134792849 \h </w:instrText>
+            </w:r>
+            <w:r>
+              <w:rPr>
+                <w:noProof/>
+                <w:webHidden/>
+              </w:rPr>
+            </w:r>
+            <w:r>
+              <w:rPr>
+                <w:noProof/>
+                <w:webHidden/>
+              </w:rPr>
+              <w:fldChar w:fldCharType="separate"/>
+            </w:r>
+            <w:r>
+              <w:rPr>
+                <w:noProof/>
+                <w:webHidden/>
+              </w:rPr>
+              <w:t>5</w:t>
+            </w:r>
+            <w:r>
+              <w:rPr>
+                <w:noProof/>
+                <w:webHidden/>
+              </w:rPr>
+              <w:fldChar w:fldCharType="end"/>
+            </w:r>
+          </w:hyperlink>
+        </w:p>
+        <w:p>
+          <w:pPr>
+            <w:pStyle w:val="TOC3"/>
+            <w:tabs>
+              <w:tab w:val="left" w:pos="1320"/>
+              <w:tab w:val="right" w:leader="dot" w:pos="8380"/>
+            </w:tabs>
+            <w:rPr>
+              <w:rFonts w:eastAsiaTheme="minorEastAsia" w:cstheme="minorBidi"/>
+              <w:noProof/>
+              <w:color w:val="auto"/>
+              <w:kern w:val="2"/>
+              <w14:ligatures w14:val="standardContextual"/>
+            </w:rPr>
+          </w:pPr>
+          <w:hyperlink w:anchor="_Toc134792850" w:history="1">
+            <w:r>
+              <w:rPr>
+                <w:rStyle w:val="Hyperlink"/>
+                <w:noProof/>
+              </w:rPr>
+              <w:t>3.1.1.</w:t>
+            </w:r>
+            <w:r>
+              <w:rPr>
+                <w:rFonts w:eastAsiaTheme="minorEastAsia" w:cstheme="minorBidi"/>
+                <w:noProof/>
+                <w:color w:val="auto"/>
+                <w:kern w:val="2"/>
+                <w14:ligatures w14:val="standardContextual"/>
+              </w:rPr>
+              <w:tab/>
+            </w:r>
+            <w:r>
+              <w:rPr>
+                <w:rStyle w:val="Hyperlink"/>
+                <w:noProof/>
+              </w:rPr>
+              <w:t>Classification table</w:t>
+            </w:r>
+            <w:r>
+              <w:rPr>
+                <w:noProof/>
+                <w:webHidden/>
+              </w:rPr>
+              <w:tab/>
+            </w:r>
+            <w:r>
+              <w:rPr>
+                <w:noProof/>
+                <w:webHidden/>
+              </w:rPr>
+              <w:fldChar w:fldCharType="begin"/>
+            </w:r>
+            <w:r>
+              <w:rPr>
+                <w:noProof/>
+                <w:webHidden/>
+              </w:rPr>
+              <w:instrText xml:space="preserve"> PAGEREF _Toc134792850 \h </w:instrText>
+            </w:r>
+            <w:r>
+              <w:rPr>
+                <w:noProof/>
+                <w:webHidden/>
+              </w:rPr>
+            </w:r>
+            <w:r>
+              <w:rPr>
+                <w:noProof/>
+                <w:webHidden/>
+              </w:rPr>
+              <w:fldChar w:fldCharType="separate"/>
+            </w:r>
+            <w:r>
+              <w:rPr>
+                <w:noProof/>
+                <w:webHidden/>
+              </w:rPr>
+              <w:t>5</w:t>
+            </w:r>
+            <w:r>
+              <w:rPr>
+                <w:noProof/>
+                <w:webHidden/>
+              </w:rPr>
+              <w:fldChar w:fldCharType="end"/>
+            </w:r>
+          </w:hyperlink>
+        </w:p>
+        <w:p>
+          <w:pPr>
+            <w:pStyle w:val="TOC3"/>
+            <w:tabs>
+              <w:tab w:val="left" w:pos="1320"/>
+              <w:tab w:val="right" w:leader="dot" w:pos="8380"/>
+            </w:tabs>
+            <w:rPr>
+              <w:rFonts w:eastAsiaTheme="minorEastAsia" w:cstheme="minorBidi"/>
+              <w:noProof/>
+              <w:color w:val="auto"/>
+              <w:kern w:val="2"/>
+              <w14:ligatures w14:val="standardContextual"/>
+            </w:rPr>
+          </w:pPr>
+          <w:hyperlink w:anchor="_Toc134792851" w:history="1">
+            <w:r>
+              <w:rPr>
+                <w:rStyle w:val="Hyperlink"/>
+                <w:noProof/>
+              </w:rPr>
+              <w:t>3.1.2.</w:t>
+            </w:r>
+            <w:r>
+              <w:rPr>
+                <w:rFonts w:eastAsiaTheme="minorEastAsia" w:cstheme="minorBidi"/>
+                <w:noProof/>
+                <w:color w:val="auto"/>
+                <w:kern w:val="2"/>
+                <w14:ligatures w14:val="standardContextual"/>
+              </w:rPr>
+              <w:tab/>
+            </w:r>
+            <w:r>
+              <w:rPr>
+                <w:rStyle w:val="Hyperlink"/>
+                <w:noProof/>
+              </w:rPr>
+              <w:t>DSA</w:t>
+            </w:r>
+            <w:r>
+              <w:rPr>
+                <w:noProof/>
+                <w:webHidden/>
+              </w:rPr>
+              <w:tab/>
+            </w:r>
+            <w:r>
+              <w:rPr>
+                <w:noProof/>
+                <w:webHidden/>
+              </w:rPr>
+              <w:fldChar w:fldCharType="begin"/>
+            </w:r>
+            <w:r>
+              <w:rPr>
+                <w:noProof/>
+                <w:webHidden/>
+              </w:rPr>
+              <w:instrText xml:space="preserve"> PAGEREF _Toc134792851 \h </w:instrText>
+            </w:r>
+            <w:r>
+              <w:rPr>
+                <w:noProof/>
+                <w:webHidden/>
+              </w:rPr>
+            </w:r>
+            <w:r>
+              <w:rPr>
+                <w:noProof/>
+                <w:webHidden/>
+              </w:rPr>
+              <w:fldChar w:fldCharType="separate"/>
+            </w:r>
+            <w:r>
+              <w:rPr>
+                <w:noProof/>
+                <w:webHidden/>
+              </w:rPr>
+              <w:t>2</w:t>
+            </w:r>
+            <w:r>
+              <w:rPr>
+                <w:noProof/>
+                <w:webHidden/>
+              </w:rPr>
+              <w:fldChar w:fldCharType="end"/>
+            </w:r>
+          </w:hyperlink>
+        </w:p>
+        <w:p>
+          <w:pPr>
+            <w:pStyle w:val="TOC3"/>
+            <w:tabs>
+              <w:tab w:val="left" w:pos="1320"/>
+              <w:tab w:val="right" w:leader="dot" w:pos="8380"/>
+            </w:tabs>
+            <w:rPr>
+              <w:rFonts w:eastAsiaTheme="minorEastAsia" w:cstheme="minorBidi"/>
+              <w:noProof/>
+              <w:color w:val="auto"/>
+              <w:kern w:val="2"/>
+              <w14:ligatures w14:val="standardContextual"/>
+            </w:rPr>
+          </w:pPr>
+          <w:hyperlink w:anchor="_Toc134792852" w:history="1">
+            <w:r>
+              <w:rPr>
+                <w:rStyle w:val="Hyperlink"/>
+                <w:noProof/>
+              </w:rPr>
+              <w:t>3.1.3.</w:t>
+            </w:r>
+            <w:r>
+              <w:rPr>
+                <w:rFonts w:eastAsiaTheme="minorEastAsia" w:cstheme="minorBidi"/>
+                <w:noProof/>
+                <w:color w:val="auto"/>
+                <w:kern w:val="2"/>
+                <w14:ligatures w14:val="standardContextual"/>
+              </w:rPr>
+              <w:tab/>
+            </w:r>
+            <w:r>
+              <w:rPr>
+                <w:rStyle w:val="Hyperlink"/>
+                <w:noProof/>
+              </w:rPr>
+              <w:t>Implementation</w:t>
+            </w:r>
+            <w:r>
+              <w:rPr>
+                <w:noProof/>
+                <w:webHidden/>
+              </w:rPr>
+              <w:tab/>
+            </w:r>
+            <w:r>
+              <w:rPr>
+                <w:noProof/>
+                <w:webHidden/>
+              </w:rPr>
+              <w:fldChar w:fldCharType="begin"/>
+            </w:r>
+            <w:r>
+              <w:rPr>
+                <w:noProof/>
+                <w:webHidden/>
+              </w:rPr>
+              <w:instrText xml:space="preserve"> PAGEREF _Toc134792852 \h </w:instrText>
+            </w:r>
+            <w:r>
+              <w:rPr>
+                <w:noProof/>
+                <w:webHidden/>
+              </w:rPr>
+            </w:r>
+            <w:r>
+              <w:rPr>
+                <w:noProof/>
+                <w:webHidden/>
+              </w:rPr>
+              <w:fldChar w:fldCharType="separate"/>
+            </w:r>
+            <w:r>
+              <w:rPr>
+                <w:noProof/>
+                <w:webHidden/>
+              </w:rPr>
+              <w:t>2</w:t>
+            </w:r>
+            <w:r>
+              <w:rPr>
+                <w:noProof/>
+                <w:webHidden/>
+              </w:rPr>
+              <w:fldChar w:fldCharType="end"/>
+            </w:r>
+          </w:hyperlink>
+        </w:p>
+        <w:p>
+          <w:pPr>
+            <w:pStyle w:val="TOC3"/>
+            <w:tabs>
+              <w:tab w:val="left" w:pos="1320"/>
+              <w:tab w:val="right" w:leader="dot" w:pos="8380"/>
+            </w:tabs>
+            <w:rPr>
+              <w:rFonts w:eastAsiaTheme="minorEastAsia" w:cstheme="minorBidi"/>
+              <w:noProof/>
+              <w:color w:val="auto"/>
+              <w:kern w:val="2"/>
+              <w14:ligatures w14:val="standardContextual"/>
+            </w:rPr>
+          </w:pPr>
+          <w:hyperlink w:anchor="_Toc134792853" w:history="1">
+            <w:r>
+              <w:rPr>
+                <w:rStyle w:val="Hyperlink"/>
+                <w:noProof/>
+              </w:rPr>
+              <w:t>3.1.4.</w:t>
+            </w:r>
+            <w:r>
+              <w:rPr>
+                <w:rFonts w:eastAsiaTheme="minorEastAsia" w:cstheme="minorBidi"/>
+                <w:noProof/>
+                <w:color w:val="auto"/>
+                <w:kern w:val="2"/>
+                <w14:ligatures w14:val="standardContextual"/>
+              </w:rPr>
+              <w:tab/>
+            </w:r>
+            <w:r>
+              <w:rPr>
+                <w:rStyle w:val="Hyperlink"/>
+                <w:noProof/>
+              </w:rPr>
+              <w:t>End of file</w:t>
+            </w:r>
+            <w:r>
+              <w:rPr>
+                <w:noProof/>
+                <w:webHidden/>
+              </w:rPr>
+              <w:tab/>
+            </w:r>
+            <w:r>
+              <w:rPr>
+                <w:noProof/>
+                <w:webHidden/>
+              </w:rPr>
+              <w:fldChar w:fldCharType="begin"/>
+            </w:r>
+            <w:r>
+              <w:rPr>
+                <w:noProof/>
+                <w:webHidden/>
+              </w:rPr>
+              <w:instrText xml:space="preserve"> PAGEREF _Toc134792853 \h </w:instrText>
+            </w:r>
+            <w:r>
+              <w:rPr>
+                <w:noProof/>
+                <w:webHidden/>
+              </w:rPr>
+            </w:r>
+            <w:r>
+              <w:rPr>
+                <w:noProof/>
+                <w:webHidden/>
+              </w:rPr>
+              <w:fldChar w:fldCharType="separate"/>
+            </w:r>
+            <w:r>
+              <w:rPr>
+                <w:noProof/>
+                <w:webHidden/>
+              </w:rPr>
+              <w:t>2</w:t>
+            </w:r>
+            <w:r>
+              <w:rPr>
+                <w:noProof/>
+                <w:webHidden/>
+              </w:rPr>
+              <w:fldChar w:fldCharType="end"/>
+            </w:r>
+          </w:hyperlink>
+        </w:p>
+        <w:p>
+          <w:pPr>
+            <w:pStyle w:val="TOC3"/>
+            <w:tabs>
+              <w:tab w:val="left" w:pos="1320"/>
+              <w:tab w:val="right" w:leader="dot" w:pos="8380"/>
+            </w:tabs>
+            <w:rPr>
+              <w:rFonts w:eastAsiaTheme="minorEastAsia" w:cstheme="minorBidi"/>
+              <w:noProof/>
+              <w:color w:val="auto"/>
+              <w:kern w:val="2"/>
+              <w14:ligatures w14:val="standardContextual"/>
+            </w:rPr>
+          </w:pPr>
+          <w:hyperlink w:anchor="_Toc134792854" w:history="1">
+            <w:r>
+              <w:rPr>
+                <w:rStyle w:val="Hyperlink"/>
+                <w:noProof/>
+              </w:rPr>
+              <w:t>3.1.5.</w:t>
+            </w:r>
+            <w:r>
+              <w:rPr>
+                <w:rFonts w:eastAsiaTheme="minorEastAsia" w:cstheme="minorBidi"/>
+                <w:noProof/>
+                <w:color w:val="auto"/>
+                <w:kern w:val="2"/>
+                <w14:ligatures w14:val="standardContextual"/>
+              </w:rPr>
+              <w:tab/>
+            </w:r>
+            <w:r>
+              <w:rPr>
+                <w:rStyle w:val="Hyperlink"/>
+                <w:noProof/>
+              </w:rPr>
+              <w:t>Reserved words</w:t>
+            </w:r>
+            <w:r>
+              <w:rPr>
+                <w:noProof/>
+                <w:webHidden/>
+              </w:rPr>
+              <w:tab/>
+            </w:r>
+            <w:r>
+              <w:rPr>
+                <w:noProof/>
+                <w:webHidden/>
+              </w:rPr>
+              <w:fldChar w:fldCharType="begin"/>
+            </w:r>
+            <w:r>
+              <w:rPr>
+                <w:noProof/>
+                <w:webHidden/>
+              </w:rPr>
+              <w:instrText xml:space="preserve"> PAGEREF _Toc134792854 \h </w:instrText>
+            </w:r>
+            <w:r>
+              <w:rPr>
+                <w:noProof/>
+                <w:webHidden/>
+              </w:rPr>
+            </w:r>
+            <w:r>
+              <w:rPr>
+                <w:noProof/>
+                <w:webHidden/>
+              </w:rPr>
+              <w:fldChar w:fldCharType="separate"/>
+            </w:r>
+            <w:r>
+              <w:rPr>
+                <w:noProof/>
+                <w:webHidden/>
+              </w:rPr>
+              <w:t>2</w:t>
+            </w:r>
+            <w:r>
+              <w:rPr>
+                <w:noProof/>
+                <w:webHidden/>
+              </w:rPr>
+              <w:fldChar w:fldCharType="end"/>
+            </w:r>
+          </w:hyperlink>
+        </w:p>
+        <w:p>
+          <w:pPr>
+            <w:pStyle w:val="TOC3"/>
+            <w:tabs>
+              <w:tab w:val="left" w:pos="1320"/>
+              <w:tab w:val="right" w:leader="dot" w:pos="8380"/>
+            </w:tabs>
+            <w:rPr>
+              <w:rFonts w:eastAsiaTheme="minorEastAsia" w:cstheme="minorBidi"/>
+              <w:noProof/>
+              <w:color w:val="auto"/>
+              <w:kern w:val="2"/>
+              <w14:ligatures w14:val="standardContextual"/>
+            </w:rPr>
+          </w:pPr>
+          <w:hyperlink w:anchor="_Toc134792855" w:history="1">
+            <w:r>
+              <w:rPr>
+                <w:rStyle w:val="Hyperlink"/>
+                <w:noProof/>
+              </w:rPr>
+              <w:t>3.1.6.</w:t>
+            </w:r>
+            <w:r>
+              <w:rPr>
+                <w:rFonts w:eastAsiaTheme="minorEastAsia" w:cstheme="minorBidi"/>
+                <w:noProof/>
+                <w:color w:val="auto"/>
+                <w:kern w:val="2"/>
+                <w14:ligatures w14:val="standardContextual"/>
+              </w:rPr>
+              <w:tab/>
+            </w:r>
+            <w:r>
+              <w:rPr>
+                <w:rStyle w:val="Hyperlink"/>
+                <w:noProof/>
+              </w:rPr>
+              <w:t>Error handling</w:t>
+            </w:r>
+            <w:r>
+              <w:rPr>
+                <w:noProof/>
+                <w:webHidden/>
+              </w:rPr>
+              <w:tab/>
+            </w:r>
+            <w:r>
+              <w:rPr>
+                <w:noProof/>
+                <w:webHidden/>
+              </w:rPr>
+              <w:fldChar w:fldCharType="begin"/>
+            </w:r>
+            <w:r>
+              <w:rPr>
+                <w:noProof/>
+                <w:webHidden/>
+              </w:rPr>
+              <w:instrText xml:space="preserve"> PAGEREF _Toc134792855 \h </w:instrText>
+            </w:r>
+            <w:r>
+              <w:rPr>
+                <w:noProof/>
+                <w:webHidden/>
+              </w:rPr>
+            </w:r>
+            <w:r>
+              <w:rPr>
+                <w:noProof/>
+                <w:webHidden/>
+              </w:rPr>
+              <w:fldChar w:fldCharType="separate"/>
+            </w:r>
+            <w:r>
+              <w:rPr>
+                <w:noProof/>
+                <w:webHidden/>
+              </w:rPr>
+              <w:t>2</w:t>
+            </w:r>
+            <w:r>
+              <w:rPr>
+                <w:noProof/>
+                <w:webHidden/>
+              </w:rPr>
+              <w:fldChar w:fldCharType="end"/>
+            </w:r>
+          </w:hyperlink>
+        </w:p>
+        <w:p>
+          <w:pPr>
+            <w:pStyle w:val="TOC3"/>
+            <w:tabs>
+              <w:tab w:val="left" w:pos="1320"/>
+              <w:tab w:val="right" w:leader="dot" w:pos="8380"/>
+            </w:tabs>
+            <w:rPr>
+              <w:rFonts w:eastAsiaTheme="minorEastAsia" w:cstheme="minorBidi"/>
+              <w:noProof/>
+              <w:color w:val="auto"/>
+              <w:kern w:val="2"/>
+              <w14:ligatures w14:val="standardContextual"/>
+            </w:rPr>
+          </w:pPr>
+          <w:hyperlink w:anchor="_Toc134792856" w:history="1">
+            <w:r>
+              <w:rPr>
+                <w:rStyle w:val="Hyperlink"/>
+                <w:noProof/>
+              </w:rPr>
+              <w:t>3.1.7.</w:t>
+            </w:r>
+            <w:r>
+              <w:rPr>
+                <w:rFonts w:eastAsiaTheme="minorEastAsia" w:cstheme="minorBidi"/>
+                <w:noProof/>
+                <w:color w:val="auto"/>
+                <w:kern w:val="2"/>
+                <w14:ligatures w14:val="standardContextual"/>
+              </w:rPr>
+              <w:tab/>
+            </w:r>
+            <w:r>
+              <w:rPr>
+                <w:rStyle w:val="Hyperlink"/>
+                <w:noProof/>
+              </w:rPr>
+              <w:t>Testing</w:t>
+            </w:r>
+            <w:r>
+              <w:rPr>
+                <w:noProof/>
+                <w:webHidden/>
+              </w:rPr>
+              <w:tab/>
+            </w:r>
+            <w:r>
+              <w:rPr>
+                <w:noProof/>
+                <w:webHidden/>
+              </w:rPr>
+              <w:fldChar w:fldCharType="begin"/>
+            </w:r>
+            <w:r>
+              <w:rPr>
+                <w:noProof/>
+                <w:webHidden/>
+              </w:rPr>
+              <w:instrText xml:space="preserve"> PAGEREF _Toc134792856 \h </w:instrText>
+            </w:r>
+            <w:r>
+              <w:rPr>
+                <w:noProof/>
+                <w:webHidden/>
+              </w:rPr>
+            </w:r>
+            <w:r>
+              <w:rPr>
+                <w:noProof/>
+                <w:webHidden/>
+              </w:rPr>
+              <w:fldChar w:fldCharType="separate"/>
+            </w:r>
+            <w:r>
+              <w:rPr>
+                <w:noProof/>
+                <w:webHidden/>
+              </w:rPr>
+              <w:t>2</w:t>
+            </w:r>
+            <w:r>
+              <w:rPr>
+                <w:noProof/>
+                <w:webHidden/>
+              </w:rPr>
+              <w:fldChar w:fldCharType="end"/>
+            </w:r>
+          </w:hyperlink>
+        </w:p>
+        <w:p>
+          <w:pPr>
+            <w:pStyle w:val="TOC2"/>
+            <w:tabs>
+              <w:tab w:val="left" w:pos="880"/>
+              <w:tab w:val="right" w:leader="dot" w:pos="8380"/>
+            </w:tabs>
+            <w:rPr>
+              <w:rFonts w:eastAsiaTheme="minorEastAsia" w:cstheme="minorBidi"/>
+              <w:noProof/>
+              <w:color w:val="auto"/>
+              <w:kern w:val="2"/>
+              <w14:ligatures w14:val="standardContextual"/>
+            </w:rPr>
+          </w:pPr>
+          <w:hyperlink w:anchor="_Toc134792857" w:history="1">
+            <w:r>
+              <w:rPr>
+                <w:rStyle w:val="Hyperlink"/>
+                <w:noProof/>
+              </w:rPr>
+              <w:t>3.2.</w:t>
+            </w:r>
+            <w:r>
+              <w:rPr>
+                <w:rFonts w:eastAsiaTheme="minorEastAsia" w:cstheme="minorBidi"/>
+                <w:noProof/>
+                <w:color w:val="auto"/>
+                <w:kern w:val="2"/>
+                <w14:ligatures w14:val="standardContextual"/>
+              </w:rPr>
+              <w:tab/>
+            </w:r>
+            <w:r>
+              <w:rPr>
+                <w:rStyle w:val="Hyperlink"/>
+                <w:noProof/>
+              </w:rPr>
+              <w:t>Parser</w:t>
+            </w:r>
+            <w:r>
+              <w:rPr>
+                <w:noProof/>
+                <w:webHidden/>
+              </w:rPr>
+              <w:tab/>
+            </w:r>
+            <w:r>
+              <w:rPr>
+                <w:noProof/>
+                <w:webHidden/>
+              </w:rPr>
+              <w:fldChar w:fldCharType="begin"/>
+            </w:r>
+            <w:r>
+              <w:rPr>
+                <w:noProof/>
+                <w:webHidden/>
+              </w:rPr>
+              <w:instrText xml:space="preserve"> PAGEREF _Toc134792857 \h </w:instrText>
+            </w:r>
+            <w:r>
+              <w:rPr>
+                <w:noProof/>
+                <w:webHidden/>
+              </w:rPr>
+            </w:r>
+            <w:r>
+              <w:rPr>
+                <w:noProof/>
+                <w:webHidden/>
+              </w:rPr>
+              <w:fldChar w:fldCharType="separate"/>
+            </w:r>
+            <w:r>
+              <w:rPr>
+                <w:noProof/>
+                <w:webHidden/>
+              </w:rPr>
+              <w:t>2</w:t>
+            </w:r>
+            <w:r>
+              <w:rPr>
+                <w:noProof/>
+                <w:webHidden/>
+              </w:rPr>
+              <w:fldChar w:fldCharType="end"/>
+            </w:r>
+          </w:hyperlink>
+        </w:p>
+        <w:p>
+          <w:pPr>
+            <w:pStyle w:val="TOC3"/>
+            <w:tabs>
+              <w:tab w:val="left" w:pos="1320"/>
+              <w:tab w:val="right" w:leader="dot" w:pos="8380"/>
+            </w:tabs>
+            <w:rPr>
+              <w:rFonts w:eastAsiaTheme="minorEastAsia" w:cstheme="minorBidi"/>
+              <w:noProof/>
+              <w:color w:val="auto"/>
+              <w:kern w:val="2"/>
+              <w14:ligatures w14:val="standardContextual"/>
+            </w:rPr>
+          </w:pPr>
+          <w:hyperlink w:anchor="_Toc134792858" w:history="1">
+            <w:r>
+              <w:rPr>
+                <w:rStyle w:val="Hyperlink"/>
+                <w:noProof/>
+              </w:rPr>
+              <w:t>3.2.1.</w:t>
+            </w:r>
+            <w:r>
+              <w:rPr>
+                <w:rFonts w:eastAsiaTheme="minorEastAsia" w:cstheme="minorBidi"/>
+                <w:noProof/>
+                <w:color w:val="auto"/>
+                <w:kern w:val="2"/>
+                <w14:ligatures w14:val="standardContextual"/>
+              </w:rPr>
+              <w:tab/>
+            </w:r>
+            <w:r>
+              <w:rPr>
+                <w:rStyle w:val="Hyperlink"/>
+                <w:noProof/>
+              </w:rPr>
+              <w:t>Parse Rules</w:t>
+            </w:r>
+            <w:r>
+              <w:rPr>
+                <w:noProof/>
+                <w:webHidden/>
+              </w:rPr>
+              <w:tab/>
+            </w:r>
+            <w:r>
+              <w:rPr>
+                <w:noProof/>
+                <w:webHidden/>
+              </w:rPr>
+              <w:fldChar w:fldCharType="begin"/>
+            </w:r>
+            <w:r>
+              <w:rPr>
+                <w:noProof/>
+                <w:webHidden/>
+              </w:rPr>
+              <w:instrText xml:space="preserve"> PAGEREF _Toc134792858 \h </w:instrText>
+            </w:r>
+            <w:r>
+              <w:rPr>
+                <w:noProof/>
+                <w:webHidden/>
+              </w:rPr>
+            </w:r>
+            <w:r>
+              <w:rPr>
+                <w:noProof/>
+                <w:webHidden/>
+              </w:rPr>
+              <w:fldChar w:fldCharType="separate"/>
+            </w:r>
+            <w:r>
+              <w:rPr>
+                <w:noProof/>
+                <w:webHidden/>
+              </w:rPr>
+              <w:t>2</w:t>
+            </w:r>
+            <w:r>
+              <w:rPr>
+                <w:noProof/>
+                <w:webHidden/>
+              </w:rPr>
+              <w:fldChar w:fldCharType="end"/>
+            </w:r>
+          </w:hyperlink>
+        </w:p>
+        <w:p>
+          <w:pPr>
+            <w:pStyle w:val="TOC3"/>
+            <w:tabs>
+              <w:tab w:val="left" w:pos="1320"/>
+              <w:tab w:val="right" w:leader="dot" w:pos="8380"/>
+            </w:tabs>
+            <w:rPr>
+              <w:rFonts w:eastAsiaTheme="minorEastAsia" w:cstheme="minorBidi"/>
+              <w:noProof/>
+              <w:color w:val="auto"/>
+              <w:kern w:val="2"/>
+              <w14:ligatures w14:val="standardContextual"/>
+            </w:rPr>
+          </w:pPr>
+          <w:hyperlink w:anchor="_Toc134792859" w:history="1">
+            <w:r>
+              <w:rPr>
+                <w:rStyle w:val="Hyperlink"/>
+                <w:noProof/>
+              </w:rPr>
+              <w:t>3.2.2.</w:t>
+            </w:r>
+            <w:r>
+              <w:rPr>
+                <w:rFonts w:eastAsiaTheme="minorEastAsia" w:cstheme="minorBidi"/>
+                <w:noProof/>
+                <w:color w:val="auto"/>
+                <w:kern w:val="2"/>
+                <w14:ligatures w14:val="standardContextual"/>
+              </w:rPr>
+              <w:tab/>
+            </w:r>
+            <w:r>
+              <w:rPr>
+                <w:rStyle w:val="Hyperlink"/>
+                <w:noProof/>
+              </w:rPr>
+              <w:t>Implementation</w:t>
+            </w:r>
+            <w:r>
+              <w:rPr>
+                <w:noProof/>
+                <w:webHidden/>
+              </w:rPr>
+              <w:tab/>
+            </w:r>
+            <w:r>
+              <w:rPr>
+                <w:noProof/>
+                <w:webHidden/>
+              </w:rPr>
+              <w:fldChar w:fldCharType="begin"/>
+            </w:r>
+            <w:r>
+              <w:rPr>
+                <w:noProof/>
+                <w:webHidden/>
+              </w:rPr>
+              <w:instrText xml:space="preserve"> PAGEREF _Toc134792859 \h </w:instrText>
+            </w:r>
+            <w:r>
+              <w:rPr>
+                <w:noProof/>
+                <w:webHidden/>
+              </w:rPr>
+            </w:r>
+            <w:r>
+              <w:rPr>
+                <w:noProof/>
+                <w:webHidden/>
+              </w:rPr>
+              <w:fldChar w:fldCharType="separate"/>
+            </w:r>
+            <w:r>
+              <w:rPr>
+                <w:noProof/>
+                <w:webHidden/>
+              </w:rPr>
+              <w:t>5</w:t>
+            </w:r>
+            <w:r>
+              <w:rPr>
+                <w:noProof/>
+                <w:webHidden/>
+              </w:rPr>
+              <w:fldChar w:fldCharType="end"/>
+            </w:r>
+          </w:hyperlink>
+        </w:p>
+        <w:p>
+          <w:pPr>
+            <w:pStyle w:val="TOC3"/>
+            <w:tabs>
+              <w:tab w:val="left" w:pos="1320"/>
+              <w:tab w:val="right" w:leader="dot" w:pos="8380"/>
+            </w:tabs>
+            <w:rPr>
+              <w:rFonts w:eastAsiaTheme="minorEastAsia" w:cstheme="minorBidi"/>
+              <w:noProof/>
+              <w:color w:val="auto"/>
+              <w:kern w:val="2"/>
+              <w14:ligatures w14:val="standardContextual"/>
+            </w:rPr>
+          </w:pPr>
+          <w:hyperlink w:anchor="_Toc134792860" w:history="1">
+            <w:r>
+              <w:rPr>
+                <w:rStyle w:val="Hyperlink"/>
+                <w:noProof/>
+              </w:rPr>
+              <w:t>3.2.3.</w:t>
+            </w:r>
+            <w:r>
+              <w:rPr>
+                <w:rFonts w:eastAsiaTheme="minorEastAsia" w:cstheme="minorBidi"/>
+                <w:noProof/>
+                <w:color w:val="auto"/>
+                <w:kern w:val="2"/>
+                <w14:ligatures w14:val="standardContextual"/>
+              </w:rPr>
+              <w:tab/>
+            </w:r>
+            <w:r>
+              <w:rPr>
+                <w:rStyle w:val="Hyperlink"/>
+                <w:noProof/>
+              </w:rPr>
+              <w:t>Error handling</w:t>
+            </w:r>
+            <w:r>
+              <w:rPr>
+                <w:noProof/>
+                <w:webHidden/>
+              </w:rPr>
+              <w:tab/>
+            </w:r>
+            <w:r>
+              <w:rPr>
+                <w:noProof/>
+                <w:webHidden/>
+              </w:rPr>
+              <w:fldChar w:fldCharType="begin"/>
+            </w:r>
+            <w:r>
+              <w:rPr>
+                <w:noProof/>
+                <w:webHidden/>
+              </w:rPr>
+              <w:instrText xml:space="preserve"> PAGEREF _Toc134792860 \h </w:instrText>
+            </w:r>
+            <w:r>
+              <w:rPr>
+                <w:noProof/>
+                <w:webHidden/>
+              </w:rPr>
+            </w:r>
+            <w:r>
+              <w:rPr>
+                <w:noProof/>
+                <w:webHidden/>
+              </w:rPr>
+              <w:fldChar w:fldCharType="separate"/>
+            </w:r>
+            <w:r>
+              <w:rPr>
+                <w:noProof/>
+                <w:webHidden/>
+              </w:rPr>
+              <w:t>7</w:t>
+            </w:r>
+            <w:r>
+              <w:rPr>
+                <w:noProof/>
+                <w:webHidden/>
+              </w:rPr>
+              <w:fldChar w:fldCharType="end"/>
+            </w:r>
+          </w:hyperlink>
+        </w:p>
+        <w:p>
+          <w:pPr>
+            <w:pStyle w:val="TOC3"/>
+            <w:tabs>
+              <w:tab w:val="left" w:pos="1320"/>
+              <w:tab w:val="right" w:leader="dot" w:pos="8380"/>
+            </w:tabs>
+            <w:rPr>
+              <w:rFonts w:eastAsiaTheme="minorEastAsia" w:cstheme="minorBidi"/>
+              <w:noProof/>
+              <w:color w:val="auto"/>
+              <w:kern w:val="2"/>
+              <w14:ligatures w14:val="standardContextual"/>
+            </w:rPr>
+          </w:pPr>
+          <w:hyperlink w:anchor="_Toc134792861" w:history="1">
+            <w:r>
+              <w:rPr>
+                <w:rStyle w:val="Hyperlink"/>
+                <w:noProof/>
+              </w:rPr>
+              <w:t>3.2.4.</w:t>
+            </w:r>
+            <w:r>
+              <w:rPr>
+                <w:rFonts w:eastAsiaTheme="minorEastAsia" w:cstheme="minorBidi"/>
+                <w:noProof/>
+                <w:color w:val="auto"/>
+                <w:kern w:val="2"/>
+                <w14:ligatures w14:val="standardContextual"/>
+              </w:rPr>
+              <w:tab/>
+            </w:r>
+            <w:r>
+              <w:rPr>
+                <w:rStyle w:val="Hyperlink"/>
+                <w:noProof/>
+              </w:rPr>
+              <w:t>Testing</w:t>
+            </w:r>
+            <w:r>
+              <w:rPr>
+                <w:noProof/>
+                <w:webHidden/>
+              </w:rPr>
+              <w:tab/>
+            </w:r>
+            <w:r>
+              <w:rPr>
+                <w:noProof/>
+                <w:webHidden/>
+              </w:rPr>
+              <w:fldChar w:fldCharType="begin"/>
+            </w:r>
+            <w:r>
+              <w:rPr>
+                <w:noProof/>
+                <w:webHidden/>
+              </w:rPr>
+              <w:instrText xml:space="preserve"> PAGEREF _Toc134792861 \h </w:instrText>
+            </w:r>
+            <w:r>
+              <w:rPr>
+                <w:noProof/>
+                <w:webHidden/>
+              </w:rPr>
+            </w:r>
+            <w:r>
+              <w:rPr>
+                <w:noProof/>
+                <w:webHidden/>
+              </w:rPr>
+              <w:fldChar w:fldCharType="separate"/>
+            </w:r>
+            <w:r>
+              <w:rPr>
+                <w:noProof/>
+                <w:webHidden/>
+              </w:rPr>
+              <w:t>7</w:t>
+            </w:r>
+            <w:r>
+              <w:rPr>
+                <w:noProof/>
+                <w:webHidden/>
+              </w:rPr>
+              <w:fldChar w:fldCharType="end"/>
+            </w:r>
+          </w:hyperlink>
+        </w:p>
+        <w:p>
+          <w:pPr>
+            <w:pStyle w:val="TOC1"/>
+            <w:tabs>
+              <w:tab w:val="left" w:pos="440"/>
+              <w:tab w:val="right" w:leader="dot" w:pos="8380"/>
+            </w:tabs>
+            <w:rPr>
+              <w:rFonts w:eastAsiaTheme="minorEastAsia" w:cstheme="minorBidi"/>
+              <w:noProof/>
+              <w:color w:val="auto"/>
+              <w:kern w:val="2"/>
+              <w14:ligatures w14:val="standardContextual"/>
+            </w:rPr>
+          </w:pPr>
+          <w:hyperlink w:anchor="_Toc134792862" w:history="1">
+            <w:r>
+              <w:rPr>
+                <w:rStyle w:val="Hyperlink"/>
+                <w:noProof/>
+              </w:rPr>
+              <w:t>4.</w:t>
+            </w:r>
+            <w:r>
+              <w:rPr>
+                <w:rFonts w:eastAsiaTheme="minorEastAsia" w:cstheme="minorBidi"/>
+                <w:noProof/>
+                <w:color w:val="auto"/>
+                <w:kern w:val="2"/>
+                <w14:ligatures w14:val="standardContextual"/>
+              </w:rPr>
+              <w:tab/>
+            </w:r>
+            <w:r>
+              <w:rPr>
+                <w:rStyle w:val="Hyperlink"/>
+                <w:noProof/>
+              </w:rPr>
+              <w:t>Intermediate language</w:t>
+            </w:r>
+            <w:r>
+              <w:rPr>
+                <w:noProof/>
+                <w:webHidden/>
+              </w:rPr>
+              <w:tab/>
+            </w:r>
+            <w:r>
+              <w:rPr>
+                <w:noProof/>
+                <w:webHidden/>
+              </w:rPr>
+              <w:fldChar w:fldCharType="begin"/>
+            </w:r>
+            <w:r>
+              <w:rPr>
+                <w:noProof/>
+                <w:webHidden/>
+              </w:rPr>
+              <w:instrText xml:space="preserve"> PAGEREF _Toc134792862 \h </w:instrText>
+            </w:r>
+            <w:r>
+              <w:rPr>
+                <w:noProof/>
+                <w:webHidden/>
+              </w:rPr>
+            </w:r>
+            <w:r>
+              <w:rPr>
+                <w:noProof/>
+                <w:webHidden/>
+              </w:rPr>
+              <w:fldChar w:fldCharType="separate"/>
+            </w:r>
+            <w:r>
+              <w:rPr>
+                <w:noProof/>
+                <w:webHidden/>
+              </w:rPr>
+              <w:t>7</w:t>
+            </w:r>
+            <w:r>
+              <w:rPr>
+                <w:noProof/>
+                <w:webHidden/>
+              </w:rPr>
+              <w:fldChar w:fldCharType="end"/>
+            </w:r>
+          </w:hyperlink>
+        </w:p>
+        <w:p>
+          <w:pPr>
+            <w:pStyle w:val="TOC1"/>
+            <w:tabs>
+              <w:tab w:val="left" w:pos="440"/>
+              <w:tab w:val="right" w:leader="dot" w:pos="8380"/>
+            </w:tabs>
+            <w:rPr>
+              <w:rFonts w:eastAsiaTheme="minorEastAsia" w:cstheme="minorBidi"/>
+              <w:noProof/>
+              <w:color w:val="auto"/>
+              <w:kern w:val="2"/>
+              <w14:ligatures w14:val="standardContextual"/>
+            </w:rPr>
+          </w:pPr>
+          <w:hyperlink w:anchor="_Toc134792863" w:history="1">
+            <w:r>
+              <w:rPr>
+                <w:rStyle w:val="Hyperlink"/>
+                <w:noProof/>
+              </w:rPr>
+              <w:t>5.</w:t>
+            </w:r>
+            <w:r>
+              <w:rPr>
+                <w:rFonts w:eastAsiaTheme="minorEastAsia" w:cstheme="minorBidi"/>
+                <w:noProof/>
+                <w:color w:val="auto"/>
+                <w:kern w:val="2"/>
+                <w14:ligatures w14:val="standardContextual"/>
+              </w:rPr>
+              <w:tab/>
+            </w:r>
+            <w:r>
+              <w:rPr>
+                <w:rStyle w:val="Hyperlink"/>
+                <w:noProof/>
+              </w:rPr>
+              <w:t>Backend</w:t>
+            </w:r>
+            <w:r>
+              <w:rPr>
+                <w:noProof/>
+                <w:webHidden/>
+              </w:rPr>
+              <w:tab/>
+            </w:r>
+            <w:r>
+              <w:rPr>
+                <w:noProof/>
+                <w:webHidden/>
+              </w:rPr>
+              <w:fldChar w:fldCharType="begin"/>
+            </w:r>
+            <w:r>
+              <w:rPr>
+                <w:noProof/>
+                <w:webHidden/>
+              </w:rPr>
+              <w:instrText xml:space="preserve"> PAGEREF _Toc134792863 \h </w:instrText>
+            </w:r>
+            <w:r>
+              <w:rPr>
+                <w:noProof/>
+                <w:webHidden/>
+              </w:rPr>
+            </w:r>
+            <w:r>
+              <w:rPr>
+                <w:noProof/>
+                <w:webHidden/>
+              </w:rPr>
+              <w:fldChar w:fldCharType="separate"/>
+            </w:r>
+            <w:r>
+              <w:rPr>
+                <w:noProof/>
+                <w:webHidden/>
+              </w:rPr>
+              <w:t>7</w:t>
+            </w:r>
+            <w:r>
+              <w:rPr>
+                <w:noProof/>
+                <w:webHidden/>
+              </w:rPr>
+              <w:fldChar w:fldCharType="end"/>
+            </w:r>
+          </w:hyperlink>
+        </w:p>
+        <w:p>
+          <w:pPr>
+            <w:pStyle w:val="TOC2"/>
+            <w:tabs>
+              <w:tab w:val="left" w:pos="880"/>
+              <w:tab w:val="right" w:leader="dot" w:pos="8380"/>
+            </w:tabs>
+            <w:rPr>
+              <w:rFonts w:eastAsiaTheme="minorEastAsia" w:cstheme="minorBidi"/>
+              <w:noProof/>
+              <w:color w:val="auto"/>
+              <w:kern w:val="2"/>
+              <w14:ligatures w14:val="standardContextual"/>
+            </w:rPr>
+          </w:pPr>
+          <w:hyperlink w:anchor="_Toc134792864" w:history="1">
+            <w:r>
+              <w:rPr>
+                <w:rStyle w:val="Hyperlink"/>
+                <w:noProof/>
+              </w:rPr>
+              <w:t>5.1.</w:t>
+            </w:r>
+            <w:r>
+              <w:rPr>
+                <w:rFonts w:eastAsiaTheme="minorEastAsia" w:cstheme="minorBidi"/>
+                <w:noProof/>
+                <w:color w:val="auto"/>
+                <w:kern w:val="2"/>
+                <w14:ligatures w14:val="standardContextual"/>
+              </w:rPr>
+              <w:tab/>
+            </w:r>
+            <w:r>
+              <w:rPr>
+                <w:rStyle w:val="Hyperlink"/>
+                <w:noProof/>
+              </w:rPr>
+              <w:t>XML visitor</w:t>
+            </w:r>
+            <w:r>
+              <w:rPr>
+                <w:noProof/>
+                <w:webHidden/>
+              </w:rPr>
+              <w:tab/>
+            </w:r>
+            <w:r>
+              <w:rPr>
+                <w:noProof/>
+                <w:webHidden/>
+              </w:rPr>
+              <w:fldChar w:fldCharType="begin"/>
+            </w:r>
+            <w:r>
+              <w:rPr>
+                <w:noProof/>
+                <w:webHidden/>
+              </w:rPr>
+              <w:instrText xml:space="preserve"> PAGEREF _Toc134792864 \h </w:instrText>
+            </w:r>
+            <w:r>
+              <w:rPr>
+                <w:noProof/>
+                <w:webHidden/>
+              </w:rPr>
+            </w:r>
+            <w:r>
+              <w:rPr>
+                <w:noProof/>
+                <w:webHidden/>
+              </w:rPr>
+              <w:fldChar w:fldCharType="separate"/>
+            </w:r>
+            <w:r>
+              <w:rPr>
+                <w:noProof/>
+                <w:webHidden/>
+              </w:rPr>
+              <w:t>8</w:t>
+            </w:r>
+            <w:r>
+              <w:rPr>
+                <w:noProof/>
+                <w:webHidden/>
+              </w:rPr>
+              <w:fldChar w:fldCharType="end"/>
+            </w:r>
+          </w:hyperlink>
+        </w:p>
+        <w:p>
+          <w:pPr>
+            <w:pStyle w:val="TOC2"/>
+            <w:tabs>
+              <w:tab w:val="left" w:pos="880"/>
+              <w:tab w:val="right" w:leader="dot" w:pos="8380"/>
+            </w:tabs>
+            <w:rPr>
+              <w:rFonts w:eastAsiaTheme="minorEastAsia" w:cstheme="minorBidi"/>
+              <w:noProof/>
+              <w:color w:val="auto"/>
+              <w:kern w:val="2"/>
+              <w14:ligatures w14:val="standardContextual"/>
+            </w:rPr>
+          </w:pPr>
+          <w:hyperlink w:anchor="_Toc134792865" w:history="1">
+            <w:r>
+              <w:rPr>
+                <w:rStyle w:val="Hyperlink"/>
+                <w:noProof/>
+              </w:rPr>
+              <w:t>5.2.</w:t>
+            </w:r>
+            <w:r>
+              <w:rPr>
+                <w:rFonts w:eastAsiaTheme="minorEastAsia" w:cstheme="minorBidi"/>
+                <w:noProof/>
+                <w:color w:val="auto"/>
+                <w:kern w:val="2"/>
+                <w14:ligatures w14:val="standardContextual"/>
+              </w:rPr>
+              <w:tab/>
+            </w:r>
+            <w:r>
+              <w:rPr>
+                <w:rStyle w:val="Hyperlink"/>
+                <w:noProof/>
+              </w:rPr>
+              <w:t>Sematic analysis</w:t>
+            </w:r>
+            <w:r>
+              <w:rPr>
+                <w:noProof/>
+                <w:webHidden/>
+              </w:rPr>
+              <w:tab/>
+            </w:r>
+            <w:r>
+              <w:rPr>
+                <w:noProof/>
+                <w:webHidden/>
+              </w:rPr>
+              <w:fldChar w:fldCharType="begin"/>
+            </w:r>
+            <w:r>
+              <w:rPr>
+                <w:noProof/>
+                <w:webHidden/>
+              </w:rPr>
+              <w:instrText xml:space="preserve"> PAGEREF _Toc134792865 \h </w:instrText>
+            </w:r>
+            <w:r>
+              <w:rPr>
+                <w:noProof/>
+                <w:webHidden/>
+              </w:rPr>
+            </w:r>
+            <w:r>
+              <w:rPr>
+                <w:noProof/>
+                <w:webHidden/>
+              </w:rPr>
+              <w:fldChar w:fldCharType="separate"/>
+            </w:r>
+            <w:r>
+              <w:rPr>
+                <w:noProof/>
+                <w:webHidden/>
+              </w:rPr>
+              <w:t>8</w:t>
+            </w:r>
+            <w:r>
+              <w:rPr>
+                <w:noProof/>
+                <w:webHidden/>
+              </w:rPr>
+              <w:fldChar w:fldCharType="end"/>
+            </w:r>
+          </w:hyperlink>
+        </w:p>
+        <w:p>
+          <w:pPr>
+            <w:pStyle w:val="TOC3"/>
+            <w:tabs>
+              <w:tab w:val="left" w:pos="1320"/>
+              <w:tab w:val="right" w:leader="dot" w:pos="8380"/>
+            </w:tabs>
+            <w:rPr>
+              <w:rFonts w:eastAsiaTheme="minorEastAsia" w:cstheme="minorBidi"/>
+              <w:noProof/>
+              <w:color w:val="auto"/>
+              <w:kern w:val="2"/>
+              <w14:ligatures w14:val="standardContextual"/>
+            </w:rPr>
+          </w:pPr>
+          <w:hyperlink w:anchor="_Toc134792866" w:history="1">
+            <w:r>
+              <w:rPr>
+                <w:rStyle w:val="Hyperlink"/>
+                <w:noProof/>
+              </w:rPr>
+              <w:t>5.2.1.</w:t>
+            </w:r>
+            <w:r>
+              <w:rPr>
+                <w:rFonts w:eastAsiaTheme="minorEastAsia" w:cstheme="minorBidi"/>
+                <w:noProof/>
+                <w:color w:val="auto"/>
+                <w:kern w:val="2"/>
+                <w14:ligatures w14:val="standardContextual"/>
+              </w:rPr>
+              <w:tab/>
+            </w:r>
+            <w:r>
+              <w:rPr>
+                <w:rStyle w:val="Hyperlink"/>
+                <w:noProof/>
+              </w:rPr>
+              <w:t>Visitors</w:t>
+            </w:r>
+            <w:r>
+              <w:rPr>
+                <w:noProof/>
+                <w:webHidden/>
+              </w:rPr>
+              <w:tab/>
+            </w:r>
+            <w:r>
+              <w:rPr>
+                <w:noProof/>
+                <w:webHidden/>
+              </w:rPr>
+              <w:fldChar w:fldCharType="begin"/>
+            </w:r>
+            <w:r>
+              <w:rPr>
+                <w:noProof/>
+                <w:webHidden/>
+              </w:rPr>
+              <w:instrText xml:space="preserve"> PAGEREF _Toc134792866 \h </w:instrText>
+            </w:r>
+            <w:r>
+              <w:rPr>
+                <w:noProof/>
+                <w:webHidden/>
+              </w:rPr>
+            </w:r>
+            <w:r>
+              <w:rPr>
+                <w:noProof/>
+                <w:webHidden/>
+              </w:rPr>
+              <w:fldChar w:fldCharType="separate"/>
+            </w:r>
+            <w:r>
+              <w:rPr>
+                <w:noProof/>
+                <w:webHidden/>
+              </w:rPr>
+              <w:t>8</w:t>
+            </w:r>
+            <w:r>
+              <w:rPr>
+                <w:noProof/>
+                <w:webHidden/>
+              </w:rPr>
+              <w:fldChar w:fldCharType="end"/>
+            </w:r>
+          </w:hyperlink>
+        </w:p>
+        <w:p>
+          <w:pPr>
+            <w:pStyle w:val="TOC3"/>
+            <w:tabs>
+              <w:tab w:val="left" w:pos="1320"/>
+              <w:tab w:val="right" w:leader="dot" w:pos="8380"/>
+            </w:tabs>
+            <w:rPr>
+              <w:rFonts w:eastAsiaTheme="minorEastAsia" w:cstheme="minorBidi"/>
+              <w:noProof/>
+              <w:color w:val="auto"/>
+              <w:kern w:val="2"/>
+              <w14:ligatures w14:val="standardContextual"/>
+            </w:rPr>
+          </w:pPr>
+          <w:hyperlink w:anchor="_Toc134792867" w:history="1">
+            <w:r>
+              <w:rPr>
+                <w:rStyle w:val="Hyperlink"/>
+                <w:noProof/>
+              </w:rPr>
+              <w:t>5.2.2.</w:t>
+            </w:r>
+            <w:r>
+              <w:rPr>
+                <w:rFonts w:eastAsiaTheme="minorEastAsia" w:cstheme="minorBidi"/>
+                <w:noProof/>
+                <w:color w:val="auto"/>
+                <w:kern w:val="2"/>
+                <w14:ligatures w14:val="standardContextual"/>
+              </w:rPr>
+              <w:tab/>
+            </w:r>
+            <w:r>
+              <w:rPr>
+                <w:rStyle w:val="Hyperlink"/>
+                <w:noProof/>
+              </w:rPr>
+              <w:t>Types</w:t>
+            </w:r>
+            <w:r>
+              <w:rPr>
+                <w:noProof/>
+                <w:webHidden/>
+              </w:rPr>
+              <w:tab/>
+            </w:r>
+            <w:r>
+              <w:rPr>
+                <w:noProof/>
+                <w:webHidden/>
+              </w:rPr>
+              <w:fldChar w:fldCharType="begin"/>
+            </w:r>
+            <w:r>
+              <w:rPr>
+                <w:noProof/>
+                <w:webHidden/>
+              </w:rPr>
+              <w:instrText xml:space="preserve"> PAGEREF _Toc134792867 \h </w:instrText>
+            </w:r>
+            <w:r>
+              <w:rPr>
+                <w:noProof/>
+                <w:webHidden/>
+              </w:rPr>
+            </w:r>
+            <w:r>
+              <w:rPr>
+                <w:noProof/>
+                <w:webHidden/>
+              </w:rPr>
+              <w:fldChar w:fldCharType="separate"/>
+            </w:r>
+            <w:r>
+              <w:rPr>
+                <w:noProof/>
+                <w:webHidden/>
+              </w:rPr>
+              <w:t>9</w:t>
+            </w:r>
+            <w:r>
+              <w:rPr>
+                <w:noProof/>
+                <w:webHidden/>
+              </w:rPr>
+              <w:fldChar w:fldCharType="end"/>
+            </w:r>
+          </w:hyperlink>
+        </w:p>
+        <w:p>
+          <w:pPr>
+            <w:pStyle w:val="TOC3"/>
+            <w:tabs>
+              <w:tab w:val="left" w:pos="1320"/>
+              <w:tab w:val="right" w:leader="dot" w:pos="8380"/>
+            </w:tabs>
+            <w:rPr>
+              <w:rFonts w:eastAsiaTheme="minorEastAsia" w:cstheme="minorBidi"/>
+              <w:noProof/>
+              <w:color w:val="auto"/>
+              <w:kern w:val="2"/>
+              <w14:ligatures w14:val="standardContextual"/>
+            </w:rPr>
+          </w:pPr>
+          <w:hyperlink w:anchor="_Toc134792868" w:history="1">
+            <w:r>
+              <w:rPr>
+                <w:rStyle w:val="Hyperlink"/>
+                <w:noProof/>
+              </w:rPr>
+              <w:t>5.2.3.</w:t>
+            </w:r>
+            <w:r>
+              <w:rPr>
+                <w:rFonts w:eastAsiaTheme="minorEastAsia" w:cstheme="minorBidi"/>
+                <w:noProof/>
+                <w:color w:val="auto"/>
+                <w:kern w:val="2"/>
+                <w14:ligatures w14:val="standardContextual"/>
+              </w:rPr>
+              <w:tab/>
+            </w:r>
+            <w:r>
+              <w:rPr>
+                <w:rStyle w:val="Hyperlink"/>
+                <w:noProof/>
+              </w:rPr>
+              <w:t>Scopes</w:t>
+            </w:r>
+            <w:r>
+              <w:rPr>
+                <w:noProof/>
+                <w:webHidden/>
+              </w:rPr>
+              <w:tab/>
+            </w:r>
+            <w:r>
+              <w:rPr>
+                <w:noProof/>
+                <w:webHidden/>
+              </w:rPr>
+              <w:fldChar w:fldCharType="begin"/>
+            </w:r>
+            <w:r>
+              <w:rPr>
+                <w:noProof/>
+                <w:webHidden/>
+              </w:rPr>
+              <w:instrText xml:space="preserve"> PAGEREF _Toc134792868 \h </w:instrText>
+            </w:r>
+            <w:r>
+              <w:rPr>
+                <w:noProof/>
+                <w:webHidden/>
+              </w:rPr>
+            </w:r>
+            <w:r>
+              <w:rPr>
+                <w:noProof/>
+                <w:webHidden/>
+              </w:rPr>
+              <w:fldChar w:fldCharType="separate"/>
+            </w:r>
+            <w:r>
+              <w:rPr>
+                <w:noProof/>
+                <w:webHidden/>
+              </w:rPr>
+              <w:t>10</w:t>
+            </w:r>
+            <w:r>
+              <w:rPr>
+                <w:noProof/>
+                <w:webHidden/>
+              </w:rPr>
+              <w:fldChar w:fldCharType="end"/>
+            </w:r>
+          </w:hyperlink>
+        </w:p>
+        <w:p>
+          <w:pPr>
+            <w:pStyle w:val="TOC3"/>
+            <w:tabs>
+              <w:tab w:val="left" w:pos="1320"/>
+              <w:tab w:val="right" w:leader="dot" w:pos="8380"/>
+            </w:tabs>
+            <w:rPr>
+              <w:rFonts w:eastAsiaTheme="minorEastAsia" w:cstheme="minorBidi"/>
+              <w:noProof/>
+              <w:color w:val="auto"/>
+              <w:kern w:val="2"/>
+              <w14:ligatures w14:val="standardContextual"/>
+            </w:rPr>
+          </w:pPr>
+          <w:hyperlink w:anchor="_Toc134792869" w:history="1">
+            <w:r>
+              <w:rPr>
+                <w:rStyle w:val="Hyperlink"/>
+                <w:noProof/>
+              </w:rPr>
+              <w:t>5.2.4.</w:t>
+            </w:r>
+            <w:r>
+              <w:rPr>
+                <w:rFonts w:eastAsiaTheme="minorEastAsia" w:cstheme="minorBidi"/>
+                <w:noProof/>
+                <w:color w:val="auto"/>
+                <w:kern w:val="2"/>
+                <w14:ligatures w14:val="standardContextual"/>
+              </w:rPr>
+              <w:tab/>
+            </w:r>
+            <w:r>
+              <w:rPr>
+                <w:rStyle w:val="Hyperlink"/>
+                <w:noProof/>
+              </w:rPr>
+              <w:t>Paths that return</w:t>
+            </w:r>
+            <w:r>
+              <w:rPr>
+                <w:noProof/>
+                <w:webHidden/>
+              </w:rPr>
+              <w:tab/>
+            </w:r>
+            <w:r>
+              <w:rPr>
+                <w:noProof/>
+                <w:webHidden/>
+              </w:rPr>
+              <w:fldChar w:fldCharType="begin"/>
+            </w:r>
+            <w:r>
+              <w:rPr>
+                <w:noProof/>
+                <w:webHidden/>
+              </w:rPr>
+              <w:instrText xml:space="preserve"> PAGEREF _Toc134792869 \h </w:instrText>
+            </w:r>
+            <w:r>
+              <w:rPr>
+                <w:noProof/>
+                <w:webHidden/>
+              </w:rPr>
+            </w:r>
+            <w:r>
+              <w:rPr>
+                <w:noProof/>
+                <w:webHidden/>
+              </w:rPr>
+              <w:fldChar w:fldCharType="separate"/>
+            </w:r>
+            <w:r>
+              <w:rPr>
+                <w:noProof/>
+                <w:webHidden/>
+              </w:rPr>
+              <w:t>12</w:t>
+            </w:r>
+            <w:r>
+              <w:rPr>
+                <w:noProof/>
+                <w:webHidden/>
+              </w:rPr>
+              <w:fldChar w:fldCharType="end"/>
+            </w:r>
+          </w:hyperlink>
+        </w:p>
+        <w:p>
+          <w:pPr>
+            <w:pStyle w:val="TOC3"/>
+            <w:tabs>
+              <w:tab w:val="left" w:pos="1320"/>
+              <w:tab w:val="right" w:leader="dot" w:pos="8380"/>
+            </w:tabs>
+            <w:rPr>
+              <w:rFonts w:eastAsiaTheme="minorEastAsia" w:cstheme="minorBidi"/>
+              <w:noProof/>
+              <w:color w:val="auto"/>
+              <w:kern w:val="2"/>
+              <w14:ligatures w14:val="standardContextual"/>
+            </w:rPr>
+          </w:pPr>
+          <w:hyperlink w:anchor="_Toc134792870" w:history="1">
+            <w:r>
+              <w:rPr>
+                <w:rStyle w:val="Hyperlink"/>
+                <w:noProof/>
+              </w:rPr>
+              <w:t>5.2.5.</w:t>
+            </w:r>
+            <w:r>
+              <w:rPr>
+                <w:rFonts w:eastAsiaTheme="minorEastAsia" w:cstheme="minorBidi"/>
+                <w:noProof/>
+                <w:color w:val="auto"/>
+                <w:kern w:val="2"/>
+                <w14:ligatures w14:val="standardContextual"/>
+              </w:rPr>
+              <w:tab/>
+            </w:r>
+            <w:r>
+              <w:rPr>
+                <w:rStyle w:val="Hyperlink"/>
+                <w:noProof/>
+              </w:rPr>
+              <w:t>Errors checked during the semantic pass</w:t>
+            </w:r>
+            <w:r>
+              <w:rPr>
+                <w:noProof/>
+                <w:webHidden/>
+              </w:rPr>
+              <w:tab/>
+            </w:r>
+            <w:r>
+              <w:rPr>
+                <w:noProof/>
+                <w:webHidden/>
+              </w:rPr>
+              <w:fldChar w:fldCharType="begin"/>
+            </w:r>
+            <w:r>
+              <w:rPr>
+                <w:noProof/>
+                <w:webHidden/>
+              </w:rPr>
+              <w:instrText xml:space="preserve"> PAGEREF _Toc134792870 \h </w:instrText>
+            </w:r>
+            <w:r>
+              <w:rPr>
+                <w:noProof/>
+                <w:webHidden/>
+              </w:rPr>
+            </w:r>
+            <w:r>
+              <w:rPr>
+                <w:noProof/>
+                <w:webHidden/>
+              </w:rPr>
+              <w:fldChar w:fldCharType="separate"/>
+            </w:r>
+            <w:r>
+              <w:rPr>
+                <w:noProof/>
+                <w:webHidden/>
+              </w:rPr>
+              <w:t>12</w:t>
+            </w:r>
+            <w:r>
+              <w:rPr>
+                <w:noProof/>
+                <w:webHidden/>
+              </w:rPr>
+              <w:fldChar w:fldCharType="end"/>
+            </w:r>
+          </w:hyperlink>
+        </w:p>
+        <w:p>
+          <w:pPr>
+            <w:pStyle w:val="TOC3"/>
+            <w:tabs>
+              <w:tab w:val="left" w:pos="1320"/>
+              <w:tab w:val="right" w:leader="dot" w:pos="8380"/>
+            </w:tabs>
+            <w:rPr>
+              <w:rFonts w:eastAsiaTheme="minorEastAsia" w:cstheme="minorBidi"/>
+              <w:noProof/>
+              <w:color w:val="auto"/>
+              <w:kern w:val="2"/>
+              <w14:ligatures w14:val="standardContextual"/>
+            </w:rPr>
+          </w:pPr>
+          <w:hyperlink w:anchor="_Toc134792871" w:history="1">
+            <w:r>
+              <w:rPr>
+                <w:rStyle w:val="Hyperlink"/>
+                <w:noProof/>
+              </w:rPr>
+              <w:t>5.2.6.</w:t>
+            </w:r>
+            <w:r>
+              <w:rPr>
+                <w:rFonts w:eastAsiaTheme="minorEastAsia" w:cstheme="minorBidi"/>
+                <w:noProof/>
+                <w:color w:val="auto"/>
+                <w:kern w:val="2"/>
+                <w14:ligatures w14:val="standardContextual"/>
+              </w:rPr>
+              <w:tab/>
+            </w:r>
+            <w:r>
+              <w:rPr>
+                <w:rStyle w:val="Hyperlink"/>
+                <w:noProof/>
+              </w:rPr>
+              <w:t>limitation</w:t>
+            </w:r>
+            <w:r>
+              <w:rPr>
+                <w:noProof/>
+                <w:webHidden/>
+              </w:rPr>
+              <w:tab/>
+            </w:r>
+            <w:r>
+              <w:rPr>
+                <w:noProof/>
+                <w:webHidden/>
+              </w:rPr>
+              <w:fldChar w:fldCharType="begin"/>
+            </w:r>
+            <w:r>
+              <w:rPr>
+                <w:noProof/>
+                <w:webHidden/>
+              </w:rPr>
+              <w:instrText xml:space="preserve"> PAGEREF _Toc134792871 \h </w:instrText>
+            </w:r>
+            <w:r>
+              <w:rPr>
+                <w:noProof/>
+                <w:webHidden/>
+              </w:rPr>
+            </w:r>
+            <w:r>
+              <w:rPr>
+                <w:noProof/>
+                <w:webHidden/>
+              </w:rPr>
+              <w:fldChar w:fldCharType="separate"/>
+            </w:r>
+            <w:r>
+              <w:rPr>
+                <w:noProof/>
+                <w:webHidden/>
+              </w:rPr>
+              <w:t>14</w:t>
+            </w:r>
+            <w:r>
+              <w:rPr>
+                <w:noProof/>
+                <w:webHidden/>
+              </w:rPr>
+              <w:fldChar w:fldCharType="end"/>
+            </w:r>
+          </w:hyperlink>
+        </w:p>
+        <w:p>
+          <w:pPr>
+            <w:pStyle w:val="TOC2"/>
+            <w:tabs>
+              <w:tab w:val="left" w:pos="880"/>
+              <w:tab w:val="right" w:leader="dot" w:pos="8380"/>
+            </w:tabs>
+            <w:rPr>
+              <w:rFonts w:eastAsiaTheme="minorEastAsia" w:cstheme="minorBidi"/>
+              <w:noProof/>
+              <w:color w:val="auto"/>
+              <w:kern w:val="2"/>
+              <w14:ligatures w14:val="standardContextual"/>
+            </w:rPr>
+          </w:pPr>
+          <w:hyperlink w:anchor="_Toc134792872" w:history="1">
+            <w:r>
+              <w:rPr>
+                <w:rStyle w:val="Hyperlink"/>
+                <w:noProof/>
+              </w:rPr>
+              <w:t>5.3.</w:t>
+            </w:r>
+            <w:r>
+              <w:rPr>
+                <w:rFonts w:eastAsiaTheme="minorEastAsia" w:cstheme="minorBidi"/>
+                <w:noProof/>
+                <w:color w:val="auto"/>
+                <w:kern w:val="2"/>
+                <w14:ligatures w14:val="standardContextual"/>
+              </w:rPr>
+              <w:tab/>
+            </w:r>
+            <w:r>
+              <w:rPr>
+                <w:rStyle w:val="Hyperlink"/>
+                <w:noProof/>
+              </w:rPr>
+              <w:t>Code generation</w:t>
+            </w:r>
+            <w:r>
+              <w:rPr>
+                <w:noProof/>
+                <w:webHidden/>
+              </w:rPr>
+              <w:tab/>
+            </w:r>
+            <w:r>
+              <w:rPr>
+                <w:noProof/>
+                <w:webHidden/>
+              </w:rPr>
+              <w:fldChar w:fldCharType="begin"/>
+            </w:r>
+            <w:r>
+              <w:rPr>
+                <w:noProof/>
+                <w:webHidden/>
+              </w:rPr>
+              <w:instrText xml:space="preserve"> PAGEREF _Toc134792872 \h </w:instrText>
+            </w:r>
+            <w:r>
+              <w:rPr>
+                <w:noProof/>
+                <w:webHidden/>
+              </w:rPr>
+            </w:r>
+            <w:r>
+              <w:rPr>
+                <w:noProof/>
+                <w:webHidden/>
+              </w:rPr>
+              <w:fldChar w:fldCharType="separate"/>
+            </w:r>
+            <w:r>
+              <w:rPr>
+                <w:noProof/>
+                <w:webHidden/>
+              </w:rPr>
+              <w:t>14</w:t>
+            </w:r>
+            <w:r>
+              <w:rPr>
+                <w:noProof/>
+                <w:webHidden/>
+              </w:rPr>
+              <w:fldChar w:fldCharType="end"/>
+            </w:r>
+          </w:hyperlink>
+        </w:p>
+        <w:p>
+          <w:pPr>
+            <w:pStyle w:val="TOC3"/>
+            <w:tabs>
+              <w:tab w:val="left" w:pos="1320"/>
+              <w:tab w:val="right" w:leader="dot" w:pos="8380"/>
+            </w:tabs>
+            <w:rPr>
+              <w:rFonts w:eastAsiaTheme="minorEastAsia" w:cstheme="minorBidi"/>
+              <w:noProof/>
+              <w:color w:val="auto"/>
+              <w:kern w:val="2"/>
+              <w14:ligatures w14:val="standardContextual"/>
+            </w:rPr>
+          </w:pPr>
+          <w:hyperlink w:anchor="_Toc134792873" w:history="1">
+            <w:r>
+              <w:rPr>
+                <w:rStyle w:val="Hyperlink"/>
+                <w:noProof/>
+              </w:rPr>
+              <w:t>5.3.1.</w:t>
+            </w:r>
+            <w:r>
+              <w:rPr>
+                <w:rFonts w:eastAsiaTheme="minorEastAsia" w:cstheme="minorBidi"/>
+                <w:noProof/>
+                <w:color w:val="auto"/>
+                <w:kern w:val="2"/>
+                <w14:ligatures w14:val="standardContextual"/>
+              </w:rPr>
+              <w:tab/>
+            </w:r>
+            <w:r>
+              <w:rPr>
+                <w:rStyle w:val="Hyperlink"/>
+                <w:noProof/>
+              </w:rPr>
+              <w:t>Visit result</w:t>
+            </w:r>
+            <w:r>
+              <w:rPr>
+                <w:noProof/>
+                <w:webHidden/>
+              </w:rPr>
+              <w:tab/>
+            </w:r>
+            <w:r>
+              <w:rPr>
+                <w:noProof/>
+                <w:webHidden/>
+              </w:rPr>
+              <w:fldChar w:fldCharType="begin"/>
+            </w:r>
+            <w:r>
+              <w:rPr>
+                <w:noProof/>
+                <w:webHidden/>
+              </w:rPr>
+              <w:instrText xml:space="preserve"> PAGEREF _Toc134792873 \h </w:instrText>
+            </w:r>
+            <w:r>
+              <w:rPr>
+                <w:noProof/>
+                <w:webHidden/>
+              </w:rPr>
+            </w:r>
+            <w:r>
+              <w:rPr>
+                <w:noProof/>
+                <w:webHidden/>
+              </w:rPr>
+              <w:fldChar w:fldCharType="separate"/>
+            </w:r>
+            <w:r>
+              <w:rPr>
+                <w:noProof/>
+                <w:webHidden/>
+              </w:rPr>
+              <w:t>14</w:t>
+            </w:r>
+            <w:r>
+              <w:rPr>
+                <w:noProof/>
+                <w:webHidden/>
+              </w:rPr>
+              <w:fldChar w:fldCharType="end"/>
+            </w:r>
+          </w:hyperlink>
+        </w:p>
+        <w:p>
+          <w:pPr>
+            <w:pStyle w:val="TOC3"/>
+            <w:tabs>
+              <w:tab w:val="left" w:pos="1320"/>
+              <w:tab w:val="right" w:leader="dot" w:pos="8380"/>
+            </w:tabs>
+            <w:rPr>
+              <w:rFonts w:eastAsiaTheme="minorEastAsia" w:cstheme="minorBidi"/>
+              <w:noProof/>
+              <w:color w:val="auto"/>
+              <w:kern w:val="2"/>
+              <w14:ligatures w14:val="standardContextual"/>
+            </w:rPr>
+          </w:pPr>
+          <w:hyperlink w:anchor="_Toc134792874" w:history="1">
+            <w:r>
+              <w:rPr>
+                <w:rStyle w:val="Hyperlink"/>
+                <w:noProof/>
+              </w:rPr>
+              <w:t>5.3.2.</w:t>
+            </w:r>
+            <w:r>
+              <w:rPr>
+                <w:rFonts w:eastAsiaTheme="minorEastAsia" w:cstheme="minorBidi"/>
+                <w:noProof/>
+                <w:color w:val="auto"/>
+                <w:kern w:val="2"/>
+                <w14:ligatures w14:val="standardContextual"/>
+              </w:rPr>
+              <w:tab/>
+            </w:r>
+            <w:r>
+              <w:rPr>
+                <w:rStyle w:val="Hyperlink"/>
+                <w:noProof/>
+              </w:rPr>
+              <w:t>Memory</w:t>
+            </w:r>
+            <w:r>
+              <w:rPr>
+                <w:noProof/>
+                <w:webHidden/>
+              </w:rPr>
+              <w:tab/>
+            </w:r>
+            <w:r>
+              <w:rPr>
+                <w:noProof/>
+                <w:webHidden/>
+              </w:rPr>
+              <w:fldChar w:fldCharType="begin"/>
+            </w:r>
+            <w:r>
+              <w:rPr>
+                <w:noProof/>
+                <w:webHidden/>
+              </w:rPr>
+              <w:instrText xml:space="preserve"> PAGEREF _Toc134792874 \h </w:instrText>
+            </w:r>
+            <w:r>
+              <w:rPr>
+                <w:noProof/>
+                <w:webHidden/>
+              </w:rPr>
+            </w:r>
+            <w:r>
+              <w:rPr>
+                <w:noProof/>
+                <w:webHidden/>
+              </w:rPr>
+              <w:fldChar w:fldCharType="separate"/>
+            </w:r>
+            <w:r>
+              <w:rPr>
+                <w:noProof/>
+                <w:webHidden/>
+              </w:rPr>
+              <w:t>14</w:t>
+            </w:r>
+            <w:r>
+              <w:rPr>
+                <w:noProof/>
+                <w:webHidden/>
+              </w:rPr>
+              <w:fldChar w:fldCharType="end"/>
+            </w:r>
+          </w:hyperlink>
+        </w:p>
+        <w:p>
+          <w:pPr>
+            <w:pStyle w:val="TOC3"/>
+            <w:tabs>
+              <w:tab w:val="left" w:pos="1320"/>
+              <w:tab w:val="right" w:leader="dot" w:pos="8380"/>
+            </w:tabs>
+            <w:rPr>
+              <w:rFonts w:eastAsiaTheme="minorEastAsia" w:cstheme="minorBidi"/>
+              <w:noProof/>
+              <w:color w:val="auto"/>
+              <w:kern w:val="2"/>
+              <w14:ligatures w14:val="standardContextual"/>
+            </w:rPr>
+          </w:pPr>
+          <w:hyperlink w:anchor="_Toc134792875" w:history="1">
+            <w:r>
+              <w:rPr>
+                <w:rStyle w:val="Hyperlink"/>
+                <w:noProof/>
+              </w:rPr>
+              <w:t>5.3.3.</w:t>
+            </w:r>
+            <w:r>
+              <w:rPr>
+                <w:rFonts w:eastAsiaTheme="minorEastAsia" w:cstheme="minorBidi"/>
+                <w:noProof/>
+                <w:color w:val="auto"/>
+                <w:kern w:val="2"/>
+                <w14:ligatures w14:val="standardContextual"/>
+              </w:rPr>
+              <w:tab/>
+            </w:r>
+            <w:r>
+              <w:rPr>
+                <w:rStyle w:val="Hyperlink"/>
+                <w:noProof/>
+              </w:rPr>
+              <w:t>Compiled Functions</w:t>
+            </w:r>
+            <w:r>
+              <w:rPr>
+                <w:noProof/>
+                <w:webHidden/>
+              </w:rPr>
+              <w:tab/>
+            </w:r>
+            <w:r>
+              <w:rPr>
+                <w:noProof/>
+                <w:webHidden/>
+              </w:rPr>
+              <w:fldChar w:fldCharType="begin"/>
+            </w:r>
+            <w:r>
+              <w:rPr>
+                <w:noProof/>
+                <w:webHidden/>
+              </w:rPr>
+              <w:instrText xml:space="preserve"> PAGEREF _Toc134792875 \h </w:instrText>
+            </w:r>
+            <w:r>
+              <w:rPr>
+                <w:noProof/>
+                <w:webHidden/>
+              </w:rPr>
+            </w:r>
+            <w:r>
+              <w:rPr>
+                <w:noProof/>
+                <w:webHidden/>
+              </w:rPr>
+              <w:fldChar w:fldCharType="separate"/>
+            </w:r>
+            <w:r>
+              <w:rPr>
+                <w:noProof/>
+                <w:webHidden/>
+              </w:rPr>
+              <w:t>15</w:t>
+            </w:r>
+            <w:r>
+              <w:rPr>
+                <w:noProof/>
+                <w:webHidden/>
+              </w:rPr>
+              <w:fldChar w:fldCharType="end"/>
+            </w:r>
+          </w:hyperlink>
+        </w:p>
+        <w:p>
+          <w:pPr>
+            <w:pStyle w:val="TOC3"/>
+            <w:tabs>
+              <w:tab w:val="left" w:pos="1320"/>
+              <w:tab w:val="right" w:leader="dot" w:pos="8380"/>
+            </w:tabs>
+            <w:rPr>
+              <w:rFonts w:eastAsiaTheme="minorEastAsia" w:cstheme="minorBidi"/>
+              <w:noProof/>
+              <w:color w:val="auto"/>
+              <w:kern w:val="2"/>
+              <w14:ligatures w14:val="standardContextual"/>
+            </w:rPr>
+          </w:pPr>
+          <w:hyperlink w:anchor="_Toc134792876" w:history="1">
+            <w:r>
+              <w:rPr>
+                <w:rStyle w:val="Hyperlink"/>
+                <w:noProof/>
+              </w:rPr>
+              <w:t>5.3.4.</w:t>
+            </w:r>
+            <w:r>
+              <w:rPr>
+                <w:rFonts w:eastAsiaTheme="minorEastAsia" w:cstheme="minorBidi"/>
+                <w:noProof/>
+                <w:color w:val="auto"/>
+                <w:kern w:val="2"/>
+                <w14:ligatures w14:val="standardContextual"/>
+              </w:rPr>
+              <w:tab/>
+            </w:r>
+            <w:r>
+              <w:rPr>
+                <w:rStyle w:val="Hyperlink"/>
+                <w:noProof/>
+              </w:rPr>
+              <w:t>Traversing the AST tree</w:t>
+            </w:r>
+            <w:r>
+              <w:rPr>
+                <w:noProof/>
+                <w:webHidden/>
+              </w:rPr>
+              <w:tab/>
+            </w:r>
+            <w:r>
+              <w:rPr>
+                <w:noProof/>
+                <w:webHidden/>
+              </w:rPr>
+              <w:fldChar w:fldCharType="begin"/>
+            </w:r>
+            <w:r>
+              <w:rPr>
+                <w:noProof/>
+                <w:webHidden/>
+              </w:rPr>
+              <w:instrText xml:space="preserve"> PAGEREF _Toc134792876 \h </w:instrText>
+            </w:r>
+            <w:r>
+              <w:rPr>
+                <w:noProof/>
+                <w:webHidden/>
+              </w:rPr>
+            </w:r>
+            <w:r>
+              <w:rPr>
+                <w:noProof/>
+                <w:webHidden/>
+              </w:rPr>
+              <w:fldChar w:fldCharType="separate"/>
+            </w:r>
+            <w:r>
+              <w:rPr>
+                <w:noProof/>
+                <w:webHidden/>
+              </w:rPr>
+              <w:t>15</w:t>
+            </w:r>
+            <w:r>
+              <w:rPr>
+                <w:noProof/>
+                <w:webHidden/>
+              </w:rPr>
+              <w:fldChar w:fldCharType="end"/>
+            </w:r>
+          </w:hyperlink>
+        </w:p>
+        <w:p>
+          <w:r>
+            <w:rPr>
+              <w:b/>
+              <w:bCs/>
+              <w:noProof/>
+            </w:rPr>
+            <w:fldChar w:fldCharType="end"/>
+          </w:r>
+        </w:p>
+      </w:sdtContent>
+    </w:sdt>
     <w:p>
       <w:pPr>
         <w:spacing w:after="160" w:line="259" w:lineRule="auto"/>
         <w:ind w:left="0" w:firstLine="0"/>
       </w:pPr>
       <w:r>
-        <w:lastRenderedPageBreak/>
         <w:br w:type="page"/>
       </w:r>
     </w:p>
@@ -1241,10 +4001,12 @@
       <w:pPr>
         <w:pStyle w:val="Heading1"/>
       </w:pPr>
+      <w:bookmarkStart w:id="0" w:name="_Toc134792847"/>
       <w:r>
         <w:lastRenderedPageBreak/>
         <w:t>Introduction</w:t>
       </w:r>
+      <w:bookmarkEnd w:id="0"/>
     </w:p>
     <w:p>
       <w:r>
@@ -1448,11 +4210,338 @@
     </w:p>
     <w:p>
       <w:pPr>
+        <w:pStyle w:val="Heading2"/>
+      </w:pPr>
+      <w:r>
+        <w:t>Using the compiler</w:t>
+      </w:r>
+    </w:p>
+    <w:p>
+      <w:pPr>
+        <w:pStyle w:val="Heading3"/>
+      </w:pPr>
+      <w:r>
+        <w:t>Requirements</w:t>
+      </w:r>
+    </w:p>
+    <w:p>
+      <w:r>
+        <w:t xml:space="preserve">To use the compiler, please ensure that you have a JDK </w:t>
+      </w:r>
+      <w:r>
+        <w:t>(</w:t>
+      </w:r>
+      <w:hyperlink r:id="rId10" w:history="1">
+        <w:r>
+          <w:rPr>
+            <w:rStyle w:val="Hyperlink"/>
+          </w:rPr>
+          <w:t>https://www.oracle.com/java/technologies/downloads/</w:t>
+        </w:r>
+      </w:hyperlink>
+      <w:r>
+        <w:t>)</w:t>
+      </w:r>
+      <w:r>
+        <w:t xml:space="preserve"> installed on your machine, and that the ‘JAVA_HOME’ environment variable is set (</w:t>
+      </w:r>
+      <w:hyperlink r:id="rId11" w:history="1">
+        <w:r>
+          <w:rPr>
+            <w:rStyle w:val="Hyperlink"/>
+          </w:rPr>
+          <w:t>https://www.baeldung.com/java-home-on-windows-7-8-10-mac-os-x-linux</w:t>
+        </w:r>
+      </w:hyperlink>
+      <w:r>
+        <w:t xml:space="preserve">). </w:t>
+      </w:r>
+      <w:r>
+        <w:br/>
+        <w:t>Please ensure that your JDK is at least JDK 8 or higher.</w:t>
+      </w:r>
+    </w:p>
+    <w:p>
+      <w:pPr>
+        <w:pStyle w:val="Heading3"/>
+      </w:pPr>
+      <w:r>
+        <w:t>Setup</w:t>
+      </w:r>
+    </w:p>
+    <w:p>
+      <w:r>
+        <w:t xml:space="preserve">To setup the compiler on your machine, please </w:t>
+      </w:r>
+      <w:r>
+        <w:t>extract the source code into a separate folder.</w:t>
+      </w:r>
+    </w:p>
+    <w:p>
+      <w:pPr>
+        <w:pStyle w:val="Heading3"/>
+      </w:pPr>
+      <w:r>
+        <w:lastRenderedPageBreak/>
+        <w:t>Compiling</w:t>
+      </w:r>
+      <w:r>
+        <w:t xml:space="preserve"> and running</w:t>
+      </w:r>
+    </w:p>
+    <w:p>
+      <w:r>
+        <w:t xml:space="preserve">To compile a </w:t>
+      </w:r>
+      <w:proofErr w:type="spellStart"/>
+      <w:r>
+        <w:t>PixarLang</w:t>
+      </w:r>
+      <w:proofErr w:type="spellEnd"/>
+      <w:r>
+        <w:t xml:space="preserve"> program into </w:t>
+      </w:r>
+      <w:proofErr w:type="spellStart"/>
+      <w:r>
+        <w:t>PixIr</w:t>
+      </w:r>
+      <w:proofErr w:type="spellEnd"/>
+      <w:r>
+        <w:t xml:space="preserve"> code, follow the following steps:</w:t>
+      </w:r>
+    </w:p>
+    <w:p>
+      <w:pPr>
+        <w:pStyle w:val="ListParagraph"/>
+        <w:numPr>
+          <w:ilvl w:val="0"/>
+          <w:numId w:val="21"/>
+        </w:numPr>
+      </w:pPr>
+      <w:r>
+        <w:t xml:space="preserve">Copy the </w:t>
+      </w:r>
+      <w:proofErr w:type="spellStart"/>
+      <w:r>
+        <w:t>PixarLang</w:t>
+      </w:r>
+      <w:proofErr w:type="spellEnd"/>
+      <w:r>
+        <w:t xml:space="preserve"> code into the in.txt file.</w:t>
+      </w:r>
+    </w:p>
+    <w:p>
+      <w:pPr>
+        <w:pStyle w:val="ListParagraph"/>
+        <w:numPr>
+          <w:ilvl w:val="0"/>
+          <w:numId w:val="21"/>
+        </w:numPr>
+      </w:pPr>
+      <w:r>
+        <w:t>Open a command prompt and run the command ‘</w:t>
+      </w:r>
+      <w:proofErr w:type="spellStart"/>
+      <w:r>
+        <w:t>gradlew</w:t>
+      </w:r>
+      <w:proofErr w:type="spellEnd"/>
+      <w:r>
+        <w:t xml:space="preserve"> </w:t>
+      </w:r>
+      <w:proofErr w:type="gramStart"/>
+      <w:r>
+        <w:t>run’</w:t>
+      </w:r>
+      <w:proofErr w:type="gramEnd"/>
+    </w:p>
+    <w:p>
+      <w:pPr>
+        <w:pStyle w:val="ListParagraph"/>
+        <w:numPr>
+          <w:ilvl w:val="0"/>
+          <w:numId w:val="21"/>
+        </w:numPr>
+      </w:pPr>
+      <w:r>
+        <w:t xml:space="preserve">The compiler will either compile </w:t>
+      </w:r>
+      <w:proofErr w:type="gramStart"/>
+      <w:r>
+        <w:t>successfully, or</w:t>
+      </w:r>
+      <w:proofErr w:type="gramEnd"/>
+      <w:r>
+        <w:t xml:space="preserve"> return an error to indicate a problem with your code.</w:t>
+      </w:r>
+    </w:p>
+    <w:p>
+      <w:pPr>
+        <w:pStyle w:val="ListParagraph"/>
+        <w:numPr>
+          <w:ilvl w:val="1"/>
+          <w:numId w:val="21"/>
+        </w:numPr>
+      </w:pPr>
+      <w:r>
+        <w:t xml:space="preserve">If the </w:t>
+      </w:r>
+      <w:r>
+        <w:t xml:space="preserve">compiler successfully compiles, </w:t>
+      </w:r>
+      <w:r>
+        <w:t xml:space="preserve">successfully a success message is displayed </w:t>
+      </w:r>
+      <w:r>
+        <w:rPr>
+          <w:noProof/>
+        </w:rPr>
+        <w:drawing>
+          <wp:inline distT="0" distB="0" distL="0" distR="0" wp14:anchorId="21187493" wp14:editId="423CE3F9">
+            <wp:extent cx="5200650" cy="333375"/>
+            <wp:effectExtent l="0" t="0" r="0" b="9525"/>
+            <wp:docPr id="270912407" name="Picture 1"/>
+            <wp:cNvGraphicFramePr>
+              <a:graphicFrameLocks xmlns:a="http://schemas.openxmlformats.org/drawingml/2006/main" noChangeAspect="1"/>
+            </wp:cNvGraphicFramePr>
+            <a:graphic xmlns:a="http://schemas.openxmlformats.org/drawingml/2006/main">
+              <a:graphicData uri="http://schemas.openxmlformats.org/drawingml/2006/picture">
+                <pic:pic xmlns:pic="http://schemas.openxmlformats.org/drawingml/2006/picture">
+                  <pic:nvPicPr>
+                    <pic:cNvPr id="270912407" name=""/>
+                    <pic:cNvPicPr/>
+                  </pic:nvPicPr>
+                  <pic:blipFill>
+                    <a:blip r:embed="rId12"/>
+                    <a:stretch>
+                      <a:fillRect/>
+                    </a:stretch>
+                  </pic:blipFill>
+                  <pic:spPr>
+                    <a:xfrm>
+                      <a:off x="0" y="0"/>
+                      <a:ext cx="5200650" cy="333375"/>
+                    </a:xfrm>
+                    <a:prstGeom prst="rect">
+                      <a:avLst/>
+                    </a:prstGeom>
+                  </pic:spPr>
+                </pic:pic>
+              </a:graphicData>
+            </a:graphic>
+          </wp:inline>
+        </w:drawing>
+      </w:r>
+    </w:p>
+    <w:p>
+      <w:pPr>
+        <w:pStyle w:val="ListParagraph"/>
+        <w:numPr>
+          <w:ilvl w:val="1"/>
+          <w:numId w:val="21"/>
+        </w:numPr>
+      </w:pPr>
+      <w:r>
+        <w:t>If an error was found within the input file, the error is displayed in the console. Ex:</w:t>
+      </w:r>
+      <w:r>
+        <w:rPr>
+          <w:noProof/>
+        </w:rPr>
+        <w:drawing>
+          <wp:inline distT="0" distB="0" distL="0" distR="0" wp14:anchorId="00128D8C" wp14:editId="1DF15BC1">
+            <wp:extent cx="5327650" cy="1487805"/>
+            <wp:effectExtent l="0" t="0" r="6350" b="0"/>
+            <wp:docPr id="1615700046" name="Picture 1" descr="A picture containing text, font, software, screenshot&#10;&#10;Description automatically generated"/>
+            <wp:cNvGraphicFramePr>
+              <a:graphicFrameLocks xmlns:a="http://schemas.openxmlformats.org/drawingml/2006/main" noChangeAspect="1"/>
+            </wp:cNvGraphicFramePr>
+            <a:graphic xmlns:a="http://schemas.openxmlformats.org/drawingml/2006/main">
+              <a:graphicData uri="http://schemas.openxmlformats.org/drawingml/2006/picture">
+                <pic:pic xmlns:pic="http://schemas.openxmlformats.org/drawingml/2006/picture">
+                  <pic:nvPicPr>
+                    <pic:cNvPr id="1615700046" name="Picture 1" descr="A picture containing text, font, software, screenshot&#10;&#10;Description automatically generated"/>
+                    <pic:cNvPicPr/>
+                  </pic:nvPicPr>
+                  <pic:blipFill>
+                    <a:blip r:embed="rId13"/>
+                    <a:stretch>
+                      <a:fillRect/>
+                    </a:stretch>
+                  </pic:blipFill>
+                  <pic:spPr>
+                    <a:xfrm>
+                      <a:off x="0" y="0"/>
+                      <a:ext cx="5327650" cy="1487805"/>
+                    </a:xfrm>
+                    <a:prstGeom prst="rect">
+                      <a:avLst/>
+                    </a:prstGeom>
+                  </pic:spPr>
+                </pic:pic>
+              </a:graphicData>
+            </a:graphic>
+          </wp:inline>
+        </w:drawing>
+      </w:r>
+    </w:p>
+    <w:p>
+      <w:pPr>
+        <w:pStyle w:val="ListParagraph"/>
+        <w:numPr>
+          <w:ilvl w:val="0"/>
+          <w:numId w:val="21"/>
+        </w:numPr>
+      </w:pPr>
+      <w:r>
+        <w:t>The XML representation of the AST tree, is saved to ‘</w:t>
+      </w:r>
+      <w:r>
+        <w:t>intermediateXML.xml</w:t>
+      </w:r>
+      <w:r>
+        <w:t>’ – This was done for Task 3</w:t>
+      </w:r>
+    </w:p>
+    <w:p>
+      <w:pPr>
+        <w:pStyle w:val="ListParagraph"/>
+        <w:numPr>
+          <w:ilvl w:val="0"/>
+          <w:numId w:val="21"/>
+        </w:numPr>
+      </w:pPr>
+      <w:r>
+        <w:t xml:space="preserve">The PixIR code </w:t>
+      </w:r>
+      <w:r>
+        <w:t>can be found in the ‘output.txt’ file.</w:t>
+      </w:r>
+    </w:p>
+    <w:p>
+      <w:pPr>
+        <w:pStyle w:val="ListParagraph"/>
+        <w:numPr>
+          <w:ilvl w:val="0"/>
+          <w:numId w:val="21"/>
+        </w:numPr>
+      </w:pPr>
+      <w:r>
+        <w:t>To run the PixIR code, simply copy the code from output.txt to the VM.</w:t>
+      </w:r>
+    </w:p>
+    <w:p/>
+    <w:p/>
+    <w:p/>
+    <w:p>
+      <w:pPr>
         <w:pStyle w:val="Heading1"/>
       </w:pPr>
+      <w:bookmarkStart w:id="1" w:name="_Toc134792848"/>
       <w:r>
         <w:t>Frontend</w:t>
       </w:r>
+      <w:bookmarkEnd w:id="1"/>
     </w:p>
     <w:p>
       <w:r>
@@ -1529,7 +4618,6 @@
     </w:p>
     <w:p>
       <w:r>
-        <w:lastRenderedPageBreak/>
         <w:t>A parser is initialized taking the lexer as its input. The parser contains a parse method that produces an AST tree using the full input source.</w:t>
       </w:r>
     </w:p>
@@ -1537,9 +4625,11 @@
       <w:pPr>
         <w:pStyle w:val="Heading2"/>
       </w:pPr>
+      <w:bookmarkStart w:id="2" w:name="_Toc134792849"/>
       <w:r>
         <w:t>Lexer</w:t>
       </w:r>
+      <w:bookmarkEnd w:id="2"/>
     </w:p>
     <w:p>
       <w:r>
@@ -1550,15 +4640,17 @@
       <w:pPr>
         <w:pStyle w:val="Heading3"/>
       </w:pPr>
+      <w:bookmarkStart w:id="3" w:name="_Toc134792850"/>
       <w:r>
         <w:t>Classification table</w:t>
       </w:r>
+      <w:bookmarkEnd w:id="3"/>
     </w:p>
     <w:p>
       <w:pPr>
         <w:ind w:left="0" w:firstLine="0"/>
         <w:sectPr>
-          <w:footerReference w:type="default" r:id="rId10"/>
+          <w:footerReference w:type="default" r:id="rId14"/>
           <w:pgSz w:w="11906" w:h="16838" w:code="9"/>
           <w:pgMar w:top="1418" w:right="1418" w:bottom="1418" w:left="2098" w:header="709" w:footer="709" w:gutter="0"/>
           <w:pgNumType w:start="1"/>
@@ -3432,6 +6524,7 @@
           </w:tcPr>
           <w:p>
             <w:r>
+              <w:lastRenderedPageBreak/>
               <w:t>x</w:t>
             </w:r>
           </w:p>
@@ -3786,7 +6879,6 @@
           </w:tcPr>
           <w:p>
             <w:r>
-              <w:lastRenderedPageBreak/>
               <w:t>=</w:t>
             </w:r>
           </w:p>
@@ -4074,9 +7166,11 @@
       <w:pPr>
         <w:pStyle w:val="Heading3"/>
       </w:pPr>
+      <w:bookmarkStart w:id="4" w:name="_Toc134792851"/>
       <w:r>
         <w:t>DSA</w:t>
       </w:r>
+      <w:bookmarkEnd w:id="4"/>
     </w:p>
     <w:p>
       <w:r>
@@ -4091,6 +7185,7 @@
         <w:rPr>
           <w:noProof/>
         </w:rPr>
+        <w:lastRenderedPageBreak/>
         <w:drawing>
           <wp:inline distT="0" distB="0" distL="0" distR="0" wp14:anchorId="2F61853C" wp14:editId="691D6CFD">
             <wp:extent cx="4124918" cy="6627402"/>
@@ -4109,7 +7204,7 @@
                     </pic:cNvPicPr>
                   </pic:nvPicPr>
                   <pic:blipFill>
-                    <a:blip r:embed="rId11">
+                    <a:blip r:embed="rId15">
                       <a:extLst>
                         <a:ext uri="{28A0092B-C50C-407E-A947-70E740481C1C}">
                           <a14:useLocalDpi xmlns:a14="http://schemas.microsoft.com/office/drawing/2010/main" val="0"/>
@@ -4145,64 +7240,68 @@
       <w:pPr>
         <w:pStyle w:val="Heading3"/>
       </w:pPr>
+      <w:bookmarkStart w:id="5" w:name="_Toc134792852"/>
+      <w:r>
+        <w:t>Implementation</w:t>
+      </w:r>
+      <w:bookmarkEnd w:id="5"/>
+    </w:p>
+    <w:p>
+      <w:r>
+        <w:t>The lexer uses 2 provided CSV files containing the classification table and the lexer transitions.</w:t>
+      </w:r>
+      <w:r>
+        <w:t xml:space="preserve"> These files where extracted to CSV files because they are easier to modify if any future versions the PixArLang requires any changes to the classifications and lexer transitions, without having to touch the </w:t>
+      </w:r>
+      <w:r>
+        <w:t>code</w:t>
+      </w:r>
+      <w:r>
+        <w:t>.</w:t>
+      </w:r>
+    </w:p>
+    <w:p/>
+    <w:p>
       <w:r>
         <w:lastRenderedPageBreak/>
-        <w:t>Implementation</w:t>
-      </w:r>
-    </w:p>
-    <w:p>
-      <w:r>
-        <w:t>The lexer uses 2 provided CSV files containing the classification table and the lexer transitions.</w:t>
-      </w:r>
-      <w:r>
-        <w:t xml:space="preserve"> These files where extracted to CSV files because they are easier to modify if any future versions the PixArLang requires any changes to the classifications and lexer transitions, without having to touch the </w:t>
-      </w:r>
-      <w:r>
-        <w:t>code</w:t>
-      </w:r>
-      <w:r>
-        <w:t>.</w:t>
+        <w:t>The lexer</w:t>
+      </w:r>
+      <w:r>
+        <w:t xml:space="preserve"> read characters from the character provider to form a lexeme. It reads characters, classifies them, and simulates the DSA until it reaches an error state, then rolls back to get the longest acceptable lexeme, such that the DSA ends in an accepted state.</w:t>
+      </w:r>
+    </w:p>
+    <w:p>
+      <w:r>
+        <w:t xml:space="preserve">The state that the DSA ends on determines the type of the token returned. For most accepted states this is simple, as there is a 1-1 relationship between the state and the token type. </w:t>
+      </w:r>
+      <w:r>
+        <w:t>For some accepted states such as the ‘word’ and ‘</w:t>
+      </w:r>
+      <w:proofErr w:type="spellStart"/>
+      <w:r>
+        <w:t>sysfunc</w:t>
+      </w:r>
+      <w:proofErr w:type="spellEnd"/>
+      <w:r>
+        <w:t xml:space="preserve">’ states, the type of the token is determined by the lexeme, </w:t>
+      </w:r>
+      <w:r>
+        <w:t>depending on</w:t>
+      </w:r>
+      <w:r>
+        <w:t xml:space="preserve"> if the lexeme matches a keyword.</w:t>
       </w:r>
     </w:p>
     <w:p/>
     <w:p>
-      <w:r>
-        <w:t>The lexer</w:t>
-      </w:r>
-      <w:r>
-        <w:t xml:space="preserve"> read characters from the character provider to form a lexeme. It reads characters, classifies them, and simulates the DSA until it reaches an error state, then rolls back to get the longest acceptable lexeme, such that the DSA ends in an accepted state.</w:t>
-      </w:r>
-    </w:p>
-    <w:p>
-      <w:r>
-        <w:t xml:space="preserve">The state that the DSA ends on determines the type of the token returned. For most accepted states this is simple, as there is a 1-1 relationship between the state and the token type. </w:t>
-      </w:r>
-      <w:r>
-        <w:t>For some accepted states such as the ‘word’ and ‘</w:t>
-      </w:r>
-      <w:proofErr w:type="spellStart"/>
-      <w:r>
-        <w:t>sysfunc</w:t>
-      </w:r>
-      <w:proofErr w:type="spellEnd"/>
-      <w:r>
-        <w:t xml:space="preserve">’ states, the type of the token is determined by the lexeme, </w:t>
-      </w:r>
-      <w:r>
-        <w:t>depending on</w:t>
-      </w:r>
-      <w:r>
-        <w:t xml:space="preserve"> if the lexeme matches a keyword.</w:t>
-      </w:r>
-    </w:p>
-    <w:p/>
-    <w:p>
       <w:pPr>
         <w:pStyle w:val="Heading3"/>
       </w:pPr>
+      <w:bookmarkStart w:id="6" w:name="_Toc134792853"/>
       <w:r>
         <w:t>End of file</w:t>
       </w:r>
+      <w:bookmarkEnd w:id="6"/>
     </w:p>
     <w:p>
       <w:r>
@@ -4213,9 +7312,11 @@
       <w:pPr>
         <w:pStyle w:val="Heading3"/>
       </w:pPr>
+      <w:bookmarkStart w:id="7" w:name="_Toc134792854"/>
       <w:r>
         <w:t>Reserved words</w:t>
       </w:r>
+      <w:bookmarkEnd w:id="7"/>
     </w:p>
     <w:p>
       <w:r>
@@ -4448,9 +7549,11 @@
       <w:pPr>
         <w:pStyle w:val="Heading3"/>
       </w:pPr>
+      <w:bookmarkStart w:id="8" w:name="_Toc134792855"/>
       <w:r>
         <w:t>Error handling</w:t>
       </w:r>
+      <w:bookmarkEnd w:id="8"/>
     </w:p>
     <w:p>
       <w:r>
@@ -4505,11 +7608,7 @@
         <w:t>’ state,</w:t>
       </w:r>
       <w:r>
-        <w:t xml:space="preserve"> but the lexeme is not a valid function ex. </w:t>
-      </w:r>
-      <w:r>
-        <w:lastRenderedPageBreak/>
-        <w:t>‘__abc</w:t>
+        <w:t xml:space="preserve"> but the lexeme is not a valid function ex. ‘__abc</w:t>
       </w:r>
       <w:proofErr w:type="gramStart"/>
       <w:r>
@@ -4552,7 +7651,7 @@
                     <pic:cNvPicPr/>
                   </pic:nvPicPr>
                   <pic:blipFill>
-                    <a:blip r:embed="rId12"/>
+                    <a:blip r:embed="rId16"/>
                     <a:stretch>
                       <a:fillRect/>
                     </a:stretch>
@@ -4594,7 +7693,7 @@
                     <pic:cNvPicPr/>
                   </pic:nvPicPr>
                   <pic:blipFill>
-                    <a:blip r:embed="rId13"/>
+                    <a:blip r:embed="rId17"/>
                     <a:stretch>
                       <a:fillRect/>
                     </a:stretch>
@@ -4620,9 +7719,12 @@
       <w:pPr>
         <w:pStyle w:val="Heading3"/>
       </w:pPr>
-      <w:r>
+      <w:bookmarkStart w:id="9" w:name="_Toc134792856"/>
+      <w:r>
+        <w:lastRenderedPageBreak/>
         <w:t>Testing</w:t>
       </w:r>
+      <w:bookmarkEnd w:id="9"/>
     </w:p>
     <w:p>
       <w:r>
@@ -4691,9 +7793,11 @@
       <w:pPr>
         <w:pStyle w:val="Heading2"/>
       </w:pPr>
+      <w:bookmarkStart w:id="10" w:name="_Toc134792857"/>
       <w:r>
         <w:t>Parser</w:t>
       </w:r>
+      <w:bookmarkEnd w:id="10"/>
     </w:p>
     <w:p>
       <w:r>
@@ -4710,6 +7814,7 @@
       <w:pPr>
         <w:pStyle w:val="Heading3"/>
       </w:pPr>
+      <w:bookmarkStart w:id="11" w:name="_Toc134792858"/>
       <w:r>
         <w:t xml:space="preserve">Parse </w:t>
       </w:r>
@@ -4719,6 +7824,7 @@
       <w:r>
         <w:t>ules</w:t>
       </w:r>
+      <w:bookmarkEnd w:id="11"/>
     </w:p>
     <w:p>
       <w:r>
@@ -5032,7 +8138,6 @@
               <w:rPr>
                 <w:rFonts w:ascii="Calibri" w:eastAsia="Times New Roman" w:hAnsi="Calibri"/>
               </w:rPr>
-              <w:lastRenderedPageBreak/>
               <w:t>1</w:t>
             </w:r>
           </w:p>
@@ -6092,6 +9197,7 @@
               <w:rPr>
                 <w:rFonts w:ascii="Calibri" w:eastAsia="Times New Roman" w:hAnsi="Calibri"/>
               </w:rPr>
+              <w:lastRenderedPageBreak/>
               <w:t>8</w:t>
             </w:r>
           </w:p>
@@ -8910,7 +12016,6 @@
               <w:rPr>
                 <w:rFonts w:ascii="Calibri" w:eastAsia="Times New Roman" w:hAnsi="Calibri"/>
               </w:rPr>
-              <w:lastRenderedPageBreak/>
               <w:t>26</w:t>
             </w:r>
           </w:p>
@@ -9378,6 +12483,7 @@
               <w:rPr>
                 <w:rFonts w:ascii="Calibri" w:eastAsia="Times New Roman" w:hAnsi="Calibri"/>
               </w:rPr>
+              <w:lastRenderedPageBreak/>
               <w:t>29</w:t>
             </w:r>
           </w:p>
@@ -12133,7 +15239,6 @@
               <w:rPr>
                 <w:rFonts w:ascii="Calibri" w:eastAsia="Times New Roman" w:hAnsi="Calibri"/>
               </w:rPr>
-              <w:lastRenderedPageBreak/>
               <w:t>47</w:t>
             </w:r>
           </w:p>
@@ -13239,6 +16344,7 @@
               <w:rPr>
                 <w:rFonts w:ascii="Calibri" w:eastAsia="Times New Roman" w:hAnsi="Calibri"/>
               </w:rPr>
+              <w:lastRenderedPageBreak/>
               <w:t>54</w:t>
             </w:r>
           </w:p>
@@ -14640,9 +17746,11 @@
       <w:pPr>
         <w:pStyle w:val="Heading3"/>
       </w:pPr>
+      <w:bookmarkStart w:id="12" w:name="_Toc134792859"/>
       <w:r>
         <w:t>Implementation</w:t>
       </w:r>
+      <w:bookmarkEnd w:id="12"/>
     </w:p>
     <w:p>
       <w:r>
@@ -14657,6 +17765,7 @@
     </w:p>
     <w:p>
       <w:r>
+        <w:lastRenderedPageBreak/>
         <w:t>The parser context contains methods to skip comments when consuming or looking ahead. This allows the parser rule to avoid handling of comments, and therefore reduces complexity from the parse rules.</w:t>
       </w:r>
     </w:p>
@@ -14745,10 +17854,11 @@
       <w:pPr>
         <w:pStyle w:val="Heading3"/>
       </w:pPr>
-      <w:r>
-        <w:lastRenderedPageBreak/>
+      <w:bookmarkStart w:id="13" w:name="_Toc134792860"/>
+      <w:r>
         <w:t>Error handling</w:t>
       </w:r>
+      <w:bookmarkEnd w:id="13"/>
     </w:p>
     <w:p>
       <w:r>
@@ -14784,7 +17894,7 @@
                     <pic:cNvPicPr/>
                   </pic:nvPicPr>
                   <pic:blipFill>
-                    <a:blip r:embed="rId14"/>
+                    <a:blip r:embed="rId18"/>
                     <a:stretch>
                       <a:fillRect/>
                     </a:stretch>
@@ -14812,7 +17922,11 @@
         </w:rPr>
       </w:pPr>
       <w:r>
-        <w:t>If the lexer returns a null token, indicating that the end of the file has been reached, and therefore it can give no more tokens, an error is returned to the user, hinting at the possibility of a missing closing bracket or semicolon, as they are the most common cause for this error.</w:t>
+        <w:t xml:space="preserve">If the lexer returns a null token, indicating that the end of the file has been reached, and therefore it can give no more tokens, an error is returned to the user, hinting at the </w:t>
+      </w:r>
+      <w:r>
+        <w:lastRenderedPageBreak/>
+        <w:t>possibility of a missing closing bracket or semicolon, as they are the most common cause for this error.</w:t>
       </w:r>
       <w:r>
         <w:rPr>
@@ -14840,7 +17954,7 @@
                     <pic:cNvPicPr/>
                   </pic:nvPicPr>
                   <pic:blipFill>
-                    <a:blip r:embed="rId15"/>
+                    <a:blip r:embed="rId19"/>
                     <a:stretch>
                       <a:fillRect/>
                     </a:stretch>
@@ -14865,9 +17979,11 @@
       <w:pPr>
         <w:pStyle w:val="Heading3"/>
       </w:pPr>
+      <w:bookmarkStart w:id="14" w:name="_Toc134792861"/>
       <w:r>
         <w:t>Testing</w:t>
       </w:r>
+      <w:bookmarkEnd w:id="14"/>
     </w:p>
     <w:p>
       <w:r>
@@ -14878,9 +17994,11 @@
       <w:pPr>
         <w:pStyle w:val="Heading1"/>
       </w:pPr>
+      <w:bookmarkStart w:id="15" w:name="_Toc134792862"/>
       <w:r>
         <w:t>Intermediate language</w:t>
       </w:r>
+      <w:bookmarkEnd w:id="15"/>
     </w:p>
     <w:p>
       <w:r>
@@ -14902,9 +18020,11 @@
       <w:pPr>
         <w:pStyle w:val="Heading1"/>
       </w:pPr>
+      <w:bookmarkStart w:id="16" w:name="_Toc134792863"/>
       <w:r>
         <w:t>Backend</w:t>
       </w:r>
+      <w:bookmarkEnd w:id="16"/>
     </w:p>
     <w:p>
       <w:r>
@@ -14943,37 +18063,42 @@
       <w:pPr>
         <w:pStyle w:val="Heading2"/>
       </w:pPr>
+      <w:bookmarkStart w:id="17" w:name="_Toc134792864"/>
+      <w:r>
+        <w:t>XML visitor</w:t>
+      </w:r>
+      <w:bookmarkEnd w:id="17"/>
+    </w:p>
+    <w:p/>
+    <w:p>
+      <w:pPr>
+        <w:ind w:left="0" w:firstLine="0"/>
+      </w:pPr>
+      <w:r>
+        <w:t>The xml visitor uses a depth first traversal of the tree, which traverses each node in the array, to transform it into XML. The visitor also keeps a variable to keep the amount of indentation required.</w:t>
+      </w:r>
+      <w:r>
+        <w:t xml:space="preserve"> </w:t>
+      </w:r>
+    </w:p>
+    <w:p>
+      <w:pPr>
+        <w:ind w:left="0" w:firstLine="0"/>
+      </w:pPr>
+      <w:r>
+        <w:t>When a node is reached, it uses a string builder to create the XML string representing the node.</w:t>
+      </w:r>
+    </w:p>
+    <w:p>
+      <w:pPr>
+        <w:ind w:left="0" w:firstLine="0"/>
+      </w:pPr>
+      <w:r>
+        <w:t xml:space="preserve">The visitor first adds the opening tag of the node, then it increases the indentation variable, before calling the children, so that the children are indented a step further. After appending </w:t>
+      </w:r>
       <w:r>
         <w:lastRenderedPageBreak/>
-        <w:t>XML visitor</w:t>
-      </w:r>
-    </w:p>
-    <w:p/>
-    <w:p>
-      <w:pPr>
-        <w:ind w:left="0" w:firstLine="0"/>
-      </w:pPr>
-      <w:r>
-        <w:t>The xml visitor uses a depth first traversal of the tree, which traverses each node in the array, to transform it into XML. The visitor also keeps a variable to keep the amount of indentation required.</w:t>
-      </w:r>
-      <w:r>
-        <w:t xml:space="preserve"> </w:t>
-      </w:r>
-    </w:p>
-    <w:p>
-      <w:pPr>
-        <w:ind w:left="0" w:firstLine="0"/>
-      </w:pPr>
-      <w:r>
-        <w:t>When a node is reached, it uses a string builder to create the XML string representing the node.</w:t>
-      </w:r>
-    </w:p>
-    <w:p>
-      <w:pPr>
-        <w:ind w:left="0" w:firstLine="0"/>
-      </w:pPr>
-      <w:r>
-        <w:t xml:space="preserve">The visitor first adds the opening tag of the node, then it increases the indentation variable, before calling the children, so that the children are indented a step further. After appending the result of the children to the string, the indentation is decremented to revert to the previous indentation </w:t>
+        <w:t xml:space="preserve">the result of the children to the string, the indentation is decremented to revert to the previous indentation </w:t>
       </w:r>
       <w:r>
         <w:t>value before</w:t>
@@ -15018,6 +18143,7 @@
       <w:pPr>
         <w:pStyle w:val="Heading2"/>
       </w:pPr>
+      <w:bookmarkStart w:id="18" w:name="_Toc134792865"/>
       <w:r>
         <w:t>Sematic analys</w:t>
       </w:r>
@@ -15027,6 +18153,7 @@
       <w:r>
         <w:t>s</w:t>
       </w:r>
+      <w:bookmarkEnd w:id="18"/>
     </w:p>
     <w:p>
       <w:r>
@@ -15045,9 +18172,11 @@
       <w:pPr>
         <w:pStyle w:val="Heading3"/>
       </w:pPr>
+      <w:bookmarkStart w:id="19" w:name="_Toc134792866"/>
       <w:r>
         <w:t>Visitors</w:t>
       </w:r>
+      <w:bookmarkEnd w:id="19"/>
     </w:p>
     <w:p>
       <w:pPr>
@@ -15083,9 +18212,6 @@
       </w:r>
       <w:r>
         <w:br/>
-      </w:r>
-      <w:r>
-        <w:lastRenderedPageBreak/>
         <w:t xml:space="preserve">During this process the </w:t>
       </w:r>
       <w:r>
@@ -15134,6 +18260,7 @@
         </w:numPr>
       </w:pPr>
       <w:r>
+        <w:lastRenderedPageBreak/>
         <w:t>ReturnVisitor – This visitor doesn’t start from the root</w:t>
       </w:r>
       <w:r>
@@ -15171,9 +18298,11 @@
       <w:pPr>
         <w:pStyle w:val="Heading3"/>
       </w:pPr>
+      <w:bookmarkStart w:id="20" w:name="_Toc134792867"/>
       <w:r>
         <w:t>Types</w:t>
       </w:r>
+      <w:bookmarkEnd w:id="20"/>
     </w:p>
     <w:p>
       <w:r>
@@ -15590,7 +18719,6 @@
           <w:p>
             <w:proofErr w:type="spellStart"/>
             <w:r>
-              <w:lastRenderedPageBreak/>
               <w:t>FormalParameter</w:t>
             </w:r>
             <w:proofErr w:type="spellEnd"/>
@@ -15897,6 +19025,7 @@
           </w:tcPr>
           <w:p>
             <w:r>
+              <w:lastRenderedPageBreak/>
               <w:t>Not</w:t>
             </w:r>
           </w:p>
@@ -16425,11 +19554,13 @@
       <w:pPr>
         <w:pStyle w:val="Heading3"/>
       </w:pPr>
-      <w:bookmarkStart w:id="0" w:name="_Ref134767376"/>
+      <w:bookmarkStart w:id="21" w:name="_Ref134767376"/>
+      <w:bookmarkStart w:id="22" w:name="_Toc134792868"/>
       <w:r>
         <w:t>Scopes</w:t>
       </w:r>
-      <w:bookmarkEnd w:id="0"/>
+      <w:bookmarkEnd w:id="21"/>
+      <w:bookmarkEnd w:id="22"/>
     </w:p>
     <w:p>
       <w:r>
@@ -16445,11 +19576,7 @@
         </w:numPr>
       </w:pPr>
       <w:r>
-        <w:t xml:space="preserve">The semantic visitor uses scopes, which are represented as a stack of scopes as the symbol table. Each scope is a place where there can two variables can never have the same identifier. These scopes are specially engineered to meet specific requirements </w:t>
-      </w:r>
-      <w:r>
-        <w:lastRenderedPageBreak/>
-        <w:t>such as the rule that a variable cannot be declared if the same identifier is already in use as an identifier of its function.</w:t>
+        <w:t>The semantic visitor uses scopes, which are represented as a stack of scopes as the symbol table. Each scope is a place where there can two variables can never have the same identifier. These scopes are specially engineered to meet specific requirements such as the rule that a variable cannot be declared if the same identifier is already in use as an identifier of its function.</w:t>
       </w:r>
     </w:p>
     <w:p>
@@ -16513,6 +19640,7 @@
           </w:tcPr>
           <w:p>
             <w:r>
+              <w:lastRenderedPageBreak/>
               <w:t>Token name</w:t>
             </w:r>
           </w:p>
@@ -16705,85 +19833,87 @@
     <w:p/>
     <w:p>
       <w:r>
+        <w:t xml:space="preserve">The scope checking is handled by the SemanticVisitor, and to keep track of the scopes, a stack of lists is used. These lists store </w:t>
+      </w:r>
+      <w:proofErr w:type="spellStart"/>
+      <w:r>
+        <w:t>VarSymbol</w:t>
+      </w:r>
+      <w:proofErr w:type="spellEnd"/>
+      <w:r>
+        <w:t xml:space="preserve"> objects which store the type and identifier of a variable.</w:t>
+      </w:r>
+    </w:p>
+    <w:p>
+      <w:r>
+        <w:t xml:space="preserve">To ensure that no variables from outside the allowed scopes are used, a </w:t>
+      </w:r>
+      <w:proofErr w:type="spellStart"/>
+      <w:r>
+        <w:t>scopeReach</w:t>
+      </w:r>
+      <w:proofErr w:type="spellEnd"/>
+      <w:r>
+        <w:t xml:space="preserve"> variable keeps track of the number of scopes that the code has access to at any given point.</w:t>
+      </w:r>
+    </w:p>
+    <w:p>
+      <w:pPr>
+        <w:pStyle w:val="Heading3"/>
+      </w:pPr>
+      <w:bookmarkStart w:id="23" w:name="_Toc134792869"/>
+      <w:r>
+        <w:t xml:space="preserve">Paths that </w:t>
+      </w:r>
+      <w:proofErr w:type="gramStart"/>
+      <w:r>
+        <w:t>return</w:t>
+      </w:r>
+      <w:bookmarkEnd w:id="23"/>
+      <w:proofErr w:type="gramEnd"/>
+    </w:p>
+    <w:p>
+      <w:pPr>
+        <w:ind w:left="0" w:firstLine="0"/>
+      </w:pPr>
+      <w:r>
+        <w:t>The ReturnVisitor traverses the tree to analyse whether all paths lead to a return value. It finds errors where the function does not reach a return statement.</w:t>
+      </w:r>
+    </w:p>
+    <w:p>
+      <w:pPr>
+        <w:ind w:left="0" w:firstLine="0"/>
+      </w:pPr>
+      <w:r>
+        <w:t>It starts from the block node of a function declaration.</w:t>
+      </w:r>
+    </w:p>
+    <w:p>
+      <w:pPr>
+        <w:ind w:left="0" w:firstLine="0"/>
+      </w:pPr>
+      <w:r>
+        <w:t xml:space="preserve">Each node </w:t>
+      </w:r>
+      <w:r>
+        <w:t xml:space="preserve">returns true if the node is guaranteed to </w:t>
+      </w:r>
+      <w:r>
+        <w:t xml:space="preserve">reach a </w:t>
+      </w:r>
+      <w:r>
+        <w:t>return</w:t>
+      </w:r>
+      <w:r>
+        <w:t xml:space="preserve"> statement.</w:t>
+      </w:r>
+    </w:p>
+    <w:p>
+      <w:pPr>
+        <w:ind w:left="0" w:firstLine="0"/>
+      </w:pPr>
+      <w:r>
         <w:lastRenderedPageBreak/>
-        <w:t xml:space="preserve">The scope checking is handled by the SemanticVisitor, and to keep track of the scopes, a stack of lists is used. These lists store </w:t>
-      </w:r>
-      <w:proofErr w:type="spellStart"/>
-      <w:r>
-        <w:t>VarSymbol</w:t>
-      </w:r>
-      <w:proofErr w:type="spellEnd"/>
-      <w:r>
-        <w:t xml:space="preserve"> objects which store the type and identifier of a variable.</w:t>
-      </w:r>
-    </w:p>
-    <w:p>
-      <w:r>
-        <w:t xml:space="preserve">To ensure that no variables from outside the allowed scopes are used, a </w:t>
-      </w:r>
-      <w:proofErr w:type="spellStart"/>
-      <w:r>
-        <w:t>scopeReach</w:t>
-      </w:r>
-      <w:proofErr w:type="spellEnd"/>
-      <w:r>
-        <w:t xml:space="preserve"> variable keeps track of the number of scopes that the code has access to at any given point.</w:t>
-      </w:r>
-    </w:p>
-    <w:p>
-      <w:pPr>
-        <w:pStyle w:val="Heading3"/>
-      </w:pPr>
-      <w:r>
-        <w:t xml:space="preserve">Paths that </w:t>
-      </w:r>
-      <w:proofErr w:type="gramStart"/>
-      <w:r>
-        <w:t>return</w:t>
-      </w:r>
-      <w:proofErr w:type="gramEnd"/>
-    </w:p>
-    <w:p>
-      <w:pPr>
-        <w:ind w:left="0" w:firstLine="0"/>
-      </w:pPr>
-      <w:r>
-        <w:t>The ReturnVisitor traverses the tree to analyse whether all paths lead to a return value. It finds errors where the function does not reach a return statement.</w:t>
-      </w:r>
-    </w:p>
-    <w:p>
-      <w:pPr>
-        <w:ind w:left="0" w:firstLine="0"/>
-      </w:pPr>
-      <w:r>
-        <w:t>It starts from the block node of a function declaration.</w:t>
-      </w:r>
-    </w:p>
-    <w:p>
-      <w:pPr>
-        <w:ind w:left="0" w:firstLine="0"/>
-      </w:pPr>
-      <w:r>
-        <w:t xml:space="preserve">Each node </w:t>
-      </w:r>
-      <w:r>
-        <w:t xml:space="preserve">returns true if the node is guaranteed to </w:t>
-      </w:r>
-      <w:r>
-        <w:t xml:space="preserve">reach a </w:t>
-      </w:r>
-      <w:r>
-        <w:t>return</w:t>
-      </w:r>
-      <w:r>
-        <w:t xml:space="preserve"> statement.</w:t>
-      </w:r>
-    </w:p>
-    <w:p>
-      <w:pPr>
-        <w:ind w:left="0" w:firstLine="0"/>
-      </w:pPr>
-      <w:r>
         <w:t>While traversing the tree:</w:t>
       </w:r>
     </w:p>
@@ -16845,6 +19975,7 @@
       <w:pPr>
         <w:pStyle w:val="Heading3"/>
       </w:pPr>
+      <w:bookmarkStart w:id="24" w:name="_Toc134792870"/>
       <w:r>
         <w:t xml:space="preserve">Errors checked during the semantic </w:t>
       </w:r>
@@ -16852,6 +19983,7 @@
       <w:r>
         <w:t>pass</w:t>
       </w:r>
+      <w:bookmarkEnd w:id="24"/>
       <w:proofErr w:type="gramEnd"/>
     </w:p>
     <w:p>
@@ -17008,11 +20140,7 @@
             </w:r>
             <w:proofErr w:type="spellEnd"/>
             <w:r>
-              <w:t xml:space="preserve">' is already defined within this </w:t>
-            </w:r>
-            <w:r>
-              <w:lastRenderedPageBreak/>
-              <w:t>scope in position ([5:1]</w:t>
+              <w:t>' is already defined within this scope in position ([5:1]</w:t>
             </w:r>
             <w:proofErr w:type="gramStart"/>
             <w:r>
@@ -17033,7 +20161,6 @@
               <w:ind w:left="0" w:firstLine="0"/>
             </w:pPr>
             <w:r>
-              <w:lastRenderedPageBreak/>
               <w:t>When the SemanticVisitor attempts to add the variable to the topmost scope, it finds another variable with the same identifier, which is not allowed.</w:t>
             </w:r>
           </w:p>
@@ -17176,7 +20303,11 @@
               <w:ind w:left="0" w:firstLine="0"/>
             </w:pPr>
             <w:r>
-              <w:t>Function 'f' takes '1' parameters, but was called with '2' parameters in position ([4:1]</w:t>
+              <w:t xml:space="preserve">Function 'f' takes '1' parameters, but was called with '2' </w:t>
+            </w:r>
+            <w:r>
+              <w:lastRenderedPageBreak/>
+              <w:t>parameters in position ([4:1]</w:t>
             </w:r>
             <w:proofErr w:type="gramStart"/>
             <w:r>
@@ -17197,6 +20328,7 @@
               <w:ind w:left="0" w:firstLine="0"/>
             </w:pPr>
             <w:r>
+              <w:lastRenderedPageBreak/>
               <w:t xml:space="preserve">The function declaration specified that it requires a number of parameters, but the params of the function call node had a different </w:t>
             </w:r>
             <w:proofErr w:type="gramStart"/>
@@ -17528,7 +20660,6 @@
               </w:numPr>
             </w:pPr>
             <w:r>
-              <w:lastRenderedPageBreak/>
               <w:t xml:space="preserve">For return nodes, the expected value is that of the </w:t>
             </w:r>
             <w:proofErr w:type="spellStart"/>
@@ -17565,13 +20696,19 @@
       <w:pPr>
         <w:pStyle w:val="Heading3"/>
       </w:pPr>
+      <w:bookmarkStart w:id="25" w:name="_Toc134792871"/>
       <w:r>
         <w:t>limitation</w:t>
       </w:r>
-    </w:p>
-    <w:p>
-      <w:r>
-        <w:t xml:space="preserve">Most system functions such as pixel, pixelr, read, and delay expect integers. This means that a float can never be used with these functions as the target VM does not contain an instruction to round or truncate a float into an int. Therefore, given that dividing 2 integers returns a float, it is impossible to use division when preparing parameters from system functions. </w:t>
+      <w:bookmarkEnd w:id="25"/>
+    </w:p>
+    <w:p>
+      <w:r>
+        <w:t xml:space="preserve">Most system functions such as pixel, pixelr, read, and delay expect integers. This means that a float can never be used with these functions as the target VM does not contain an instruction </w:t>
+      </w:r>
+      <w:r>
+        <w:lastRenderedPageBreak/>
+        <w:t xml:space="preserve">to round or truncate a float into an int. Therefore, given that dividing 2 integers returns a float, it is impossible to use division when preparing parameters from system functions. </w:t>
       </w:r>
     </w:p>
     <w:p>
@@ -17596,9 +20733,11 @@
       <w:pPr>
         <w:pStyle w:val="Heading2"/>
       </w:pPr>
+      <w:bookmarkStart w:id="26" w:name="_Toc134792872"/>
       <w:r>
         <w:t>Code generation</w:t>
       </w:r>
+      <w:bookmarkEnd w:id="26"/>
     </w:p>
     <w:p>
       <w:r>
@@ -17609,6 +20748,7 @@
       <w:pPr>
         <w:pStyle w:val="Heading3"/>
       </w:pPr>
+      <w:bookmarkStart w:id="27" w:name="_Toc134792873"/>
       <w:r>
         <w:t xml:space="preserve">Visit </w:t>
       </w:r>
@@ -17616,6 +20756,7 @@
       <w:r>
         <w:t>result</w:t>
       </w:r>
+      <w:bookmarkEnd w:id="27"/>
       <w:proofErr w:type="gramEnd"/>
     </w:p>
     <w:p>
@@ -17627,9 +20768,11 @@
       <w:pPr>
         <w:pStyle w:val="Heading3"/>
       </w:pPr>
+      <w:bookmarkStart w:id="28" w:name="_Toc134792874"/>
       <w:r>
         <w:t>Memory</w:t>
       </w:r>
+      <w:bookmarkEnd w:id="28"/>
     </w:p>
     <w:p>
       <w:r>
@@ -17640,10 +20783,11 @@
       <w:pPr>
         <w:pStyle w:val="Heading3"/>
       </w:pPr>
-      <w:r>
-        <w:lastRenderedPageBreak/>
+      <w:bookmarkStart w:id="29" w:name="_Toc134792875"/>
+      <w:r>
         <w:t>Compiled Functions</w:t>
       </w:r>
+      <w:bookmarkEnd w:id="29"/>
     </w:p>
     <w:p>
       <w:r>
@@ -17662,9 +20806,11 @@
       <w:pPr>
         <w:pStyle w:val="Heading3"/>
       </w:pPr>
+      <w:bookmarkStart w:id="30" w:name="_Toc134792876"/>
       <w:r>
         <w:t>Traversing the AST tree</w:t>
       </w:r>
+      <w:bookmarkEnd w:id="30"/>
     </w:p>
     <w:p>
       <w:r>
@@ -17755,6 +20901,7 @@
         <w:ind w:left="0" w:firstLine="0"/>
       </w:pPr>
       <w:r>
+        <w:lastRenderedPageBreak/>
         <w:t>These types of nodes are organizational nodes and simply pass through the instructions returned by their children.</w:t>
       </w:r>
     </w:p>
@@ -17851,7 +20998,6 @@
         <w:ind w:left="0" w:firstLine="0"/>
       </w:pPr>
       <w:r>
-        <w:lastRenderedPageBreak/>
         <w:t xml:space="preserve">Each node makes sure to clean up after itself, making sure to not change values which do not belong to itself, as that could cause issues during the execution of other nodes. The only exception to this is the return node, which pushed the return value onto the stack, but the value is not used, </w:t>
       </w:r>
       <w:proofErr w:type="gramStart"/>
@@ -17951,6 +21097,7 @@
         <w:ind w:left="0" w:firstLine="0"/>
       </w:pPr>
       <w:r>
+        <w:lastRenderedPageBreak/>
         <w:t xml:space="preserve">When a variable is required to be assigned or accessed, the location of the variable is found by searching the memory table starting from the topmost frame. </w:t>
       </w:r>
       <w:proofErr w:type="gramStart"/>
@@ -18483,6 +21630,92 @@
     </w:lvl>
   </w:abstractNum>
   <w:abstractNum w:abstractNumId="4" w15:restartNumberingAfterBreak="0">
+    <w:nsid w:val="1E4A2FEF"/>
+    <w:multiLevelType w:val="hybridMultilevel"/>
+    <w:tmpl w:val="280262D0"/>
+    <w:lvl w:ilvl="0" w:tplc="0809000F">
+      <w:start w:val="1"/>
+      <w:numFmt w:val="decimal"/>
+      <w:lvlText w:val="%1."/>
+      <w:lvlJc w:val="left"/>
+      <w:pPr>
+        <w:ind w:left="720" w:hanging="360"/>
+      </w:pPr>
+    </w:lvl>
+    <w:lvl w:ilvl="1" w:tplc="08090019">
+      <w:start w:val="1"/>
+      <w:numFmt w:val="lowerLetter"/>
+      <w:lvlText w:val="%2."/>
+      <w:lvlJc w:val="left"/>
+      <w:pPr>
+        <w:ind w:left="1440" w:hanging="360"/>
+      </w:pPr>
+    </w:lvl>
+    <w:lvl w:ilvl="2" w:tplc="0809001B" w:tentative="1">
+      <w:start w:val="1"/>
+      <w:numFmt w:val="lowerRoman"/>
+      <w:lvlText w:val="%3."/>
+      <w:lvlJc w:val="right"/>
+      <w:pPr>
+        <w:ind w:left="2160" w:hanging="180"/>
+      </w:pPr>
+    </w:lvl>
+    <w:lvl w:ilvl="3" w:tplc="0809000F" w:tentative="1">
+      <w:start w:val="1"/>
+      <w:numFmt w:val="decimal"/>
+      <w:lvlText w:val="%4."/>
+      <w:lvlJc w:val="left"/>
+      <w:pPr>
+        <w:ind w:left="2880" w:hanging="360"/>
+      </w:pPr>
+    </w:lvl>
+    <w:lvl w:ilvl="4" w:tplc="08090019" w:tentative="1">
+      <w:start w:val="1"/>
+      <w:numFmt w:val="lowerLetter"/>
+      <w:lvlText w:val="%5."/>
+      <w:lvlJc w:val="left"/>
+      <w:pPr>
+        <w:ind w:left="3600" w:hanging="360"/>
+      </w:pPr>
+    </w:lvl>
+    <w:lvl w:ilvl="5" w:tplc="0809001B" w:tentative="1">
+      <w:start w:val="1"/>
+      <w:numFmt w:val="lowerRoman"/>
+      <w:lvlText w:val="%6."/>
+      <w:lvlJc w:val="right"/>
+      <w:pPr>
+        <w:ind w:left="4320" w:hanging="180"/>
+      </w:pPr>
+    </w:lvl>
+    <w:lvl w:ilvl="6" w:tplc="0809000F" w:tentative="1">
+      <w:start w:val="1"/>
+      <w:numFmt w:val="decimal"/>
+      <w:lvlText w:val="%7."/>
+      <w:lvlJc w:val="left"/>
+      <w:pPr>
+        <w:ind w:left="5040" w:hanging="360"/>
+      </w:pPr>
+    </w:lvl>
+    <w:lvl w:ilvl="7" w:tplc="08090019" w:tentative="1">
+      <w:start w:val="1"/>
+      <w:numFmt w:val="lowerLetter"/>
+      <w:lvlText w:val="%8."/>
+      <w:lvlJc w:val="left"/>
+      <w:pPr>
+        <w:ind w:left="5760" w:hanging="360"/>
+      </w:pPr>
+    </w:lvl>
+    <w:lvl w:ilvl="8" w:tplc="0809001B" w:tentative="1">
+      <w:start w:val="1"/>
+      <w:numFmt w:val="lowerRoman"/>
+      <w:lvlText w:val="%9."/>
+      <w:lvlJc w:val="right"/>
+      <w:pPr>
+        <w:ind w:left="6480" w:hanging="180"/>
+      </w:pPr>
+    </w:lvl>
+  </w:abstractNum>
+  <w:abstractNum w:abstractNumId="5" w15:restartNumberingAfterBreak="0">
     <w:nsid w:val="237A34D3"/>
     <w:multiLevelType w:val="hybridMultilevel"/>
     <w:tmpl w:val="60201C16"/>
@@ -18568,7 +21801,7 @@
       </w:pPr>
     </w:lvl>
   </w:abstractNum>
-  <w:abstractNum w:abstractNumId="5" w15:restartNumberingAfterBreak="0">
+  <w:abstractNum w:abstractNumId="6" w15:restartNumberingAfterBreak="0">
     <w:nsid w:val="239954D9"/>
     <w:multiLevelType w:val="hybridMultilevel"/>
     <w:tmpl w:val="AECC7458"/>
@@ -18654,7 +21887,7 @@
       </w:pPr>
     </w:lvl>
   </w:abstractNum>
-  <w:abstractNum w:abstractNumId="6" w15:restartNumberingAfterBreak="0">
+  <w:abstractNum w:abstractNumId="7" w15:restartNumberingAfterBreak="0">
     <w:nsid w:val="2E5F271A"/>
     <w:multiLevelType w:val="hybridMultilevel"/>
     <w:tmpl w:val="76646E56"/>
@@ -18740,7 +21973,7 @@
       </w:pPr>
     </w:lvl>
   </w:abstractNum>
-  <w:abstractNum w:abstractNumId="7" w15:restartNumberingAfterBreak="0">
+  <w:abstractNum w:abstractNumId="8" w15:restartNumberingAfterBreak="0">
     <w:nsid w:val="302068EE"/>
     <w:multiLevelType w:val="multilevel"/>
     <w:tmpl w:val="FDAC3B54"/>
@@ -18830,7 +22063,7 @@
       </w:pPr>
     </w:lvl>
   </w:abstractNum>
-  <w:abstractNum w:abstractNumId="8" w15:restartNumberingAfterBreak="0">
+  <w:abstractNum w:abstractNumId="9" w15:restartNumberingAfterBreak="0">
     <w:nsid w:val="34902C7F"/>
     <w:multiLevelType w:val="multilevel"/>
     <w:tmpl w:val="F338447A"/>
@@ -18919,7 +22152,7 @@
       </w:pPr>
     </w:lvl>
   </w:abstractNum>
-  <w:abstractNum w:abstractNumId="9" w15:restartNumberingAfterBreak="0">
+  <w:abstractNum w:abstractNumId="10" w15:restartNumberingAfterBreak="0">
     <w:nsid w:val="3BDC243C"/>
     <w:multiLevelType w:val="hybridMultilevel"/>
     <w:tmpl w:val="7D48BE34"/>
@@ -19032,7 +22265,7 @@
       </w:rPr>
     </w:lvl>
   </w:abstractNum>
-  <w:abstractNum w:abstractNumId="10" w15:restartNumberingAfterBreak="0">
+  <w:abstractNum w:abstractNumId="11" w15:restartNumberingAfterBreak="0">
     <w:nsid w:val="432410E5"/>
     <w:multiLevelType w:val="hybridMultilevel"/>
     <w:tmpl w:val="9BE40D22"/>
@@ -19118,7 +22351,7 @@
       </w:pPr>
     </w:lvl>
   </w:abstractNum>
-  <w:abstractNum w:abstractNumId="11" w15:restartNumberingAfterBreak="0">
+  <w:abstractNum w:abstractNumId="12" w15:restartNumberingAfterBreak="0">
     <w:nsid w:val="43A56440"/>
     <w:multiLevelType w:val="hybridMultilevel"/>
     <w:tmpl w:val="7B40C650"/>
@@ -19231,7 +22464,7 @@
       </w:rPr>
     </w:lvl>
   </w:abstractNum>
-  <w:abstractNum w:abstractNumId="12" w15:restartNumberingAfterBreak="0">
+  <w:abstractNum w:abstractNumId="13" w15:restartNumberingAfterBreak="0">
     <w:nsid w:val="49273056"/>
     <w:multiLevelType w:val="hybridMultilevel"/>
     <w:tmpl w:val="253CB49C"/>
@@ -19344,7 +22577,7 @@
       </w:rPr>
     </w:lvl>
   </w:abstractNum>
-  <w:abstractNum w:abstractNumId="13" w15:restartNumberingAfterBreak="0">
+  <w:abstractNum w:abstractNumId="14" w15:restartNumberingAfterBreak="0">
     <w:nsid w:val="541F71BF"/>
     <w:multiLevelType w:val="hybridMultilevel"/>
     <w:tmpl w:val="E1004760"/>
@@ -19430,7 +22663,7 @@
       </w:pPr>
     </w:lvl>
   </w:abstractNum>
-  <w:abstractNum w:abstractNumId="14" w15:restartNumberingAfterBreak="0">
+  <w:abstractNum w:abstractNumId="15" w15:restartNumberingAfterBreak="0">
     <w:nsid w:val="54587B42"/>
     <w:multiLevelType w:val="hybridMultilevel"/>
     <w:tmpl w:val="7A4044D2"/>
@@ -19516,7 +22749,7 @@
       </w:pPr>
     </w:lvl>
   </w:abstractNum>
-  <w:abstractNum w:abstractNumId="15" w15:restartNumberingAfterBreak="0">
+  <w:abstractNum w:abstractNumId="16" w15:restartNumberingAfterBreak="0">
     <w:nsid w:val="55F56925"/>
     <w:multiLevelType w:val="hybridMultilevel"/>
     <w:tmpl w:val="F4E20FEA"/>
@@ -19602,7 +22835,7 @@
       </w:pPr>
     </w:lvl>
   </w:abstractNum>
-  <w:abstractNum w:abstractNumId="16" w15:restartNumberingAfterBreak="0">
+  <w:abstractNum w:abstractNumId="17" w15:restartNumberingAfterBreak="0">
     <w:nsid w:val="59E26D98"/>
     <w:multiLevelType w:val="hybridMultilevel"/>
     <w:tmpl w:val="543CEF08"/>
@@ -19688,7 +22921,7 @@
       </w:pPr>
     </w:lvl>
   </w:abstractNum>
-  <w:abstractNum w:abstractNumId="17" w15:restartNumberingAfterBreak="0">
+  <w:abstractNum w:abstractNumId="18" w15:restartNumberingAfterBreak="0">
     <w:nsid w:val="621E58BD"/>
     <w:multiLevelType w:val="hybridMultilevel"/>
     <w:tmpl w:val="0E9A7744"/>
@@ -19774,7 +23007,7 @@
       </w:pPr>
     </w:lvl>
   </w:abstractNum>
-  <w:abstractNum w:abstractNumId="18" w15:restartNumberingAfterBreak="0">
+  <w:abstractNum w:abstractNumId="19" w15:restartNumberingAfterBreak="0">
     <w:nsid w:val="66CE3CCF"/>
     <w:multiLevelType w:val="hybridMultilevel"/>
     <w:tmpl w:val="93188774"/>
@@ -19860,7 +23093,7 @@
       </w:pPr>
     </w:lvl>
   </w:abstractNum>
-  <w:abstractNum w:abstractNumId="19" w15:restartNumberingAfterBreak="0">
+  <w:abstractNum w:abstractNumId="20" w15:restartNumberingAfterBreak="0">
     <w:nsid w:val="7E39341F"/>
     <w:multiLevelType w:val="hybridMultilevel"/>
     <w:tmpl w:val="B1A6E4D8"/>
@@ -19974,63 +23207,66 @@
     </w:lvl>
   </w:abstractNum>
   <w:num w:numId="1" w16cid:durableId="1212769553">
-    <w:abstractNumId w:val="14"/>
+    <w:abstractNumId w:val="15"/>
   </w:num>
   <w:num w:numId="2" w16cid:durableId="1971010789">
-    <w:abstractNumId w:val="18"/>
+    <w:abstractNumId w:val="19"/>
   </w:num>
   <w:num w:numId="3" w16cid:durableId="1006857797">
-    <w:abstractNumId w:val="10"/>
+    <w:abstractNumId w:val="11"/>
   </w:num>
   <w:num w:numId="4" w16cid:durableId="640572983">
-    <w:abstractNumId w:val="5"/>
+    <w:abstractNumId w:val="6"/>
   </w:num>
   <w:num w:numId="5" w16cid:durableId="1935478209">
     <w:abstractNumId w:val="2"/>
   </w:num>
   <w:num w:numId="6" w16cid:durableId="1700351479">
+    <w:abstractNumId w:val="9"/>
+  </w:num>
+  <w:num w:numId="7" w16cid:durableId="1480532848">
     <w:abstractNumId w:val="8"/>
   </w:num>
-  <w:num w:numId="7" w16cid:durableId="1480532848">
-    <w:abstractNumId w:val="7"/>
-  </w:num>
   <w:num w:numId="8" w16cid:durableId="627049764">
-    <w:abstractNumId w:val="15"/>
+    <w:abstractNumId w:val="16"/>
   </w:num>
   <w:num w:numId="9" w16cid:durableId="375006266">
     <w:abstractNumId w:val="0"/>
   </w:num>
   <w:num w:numId="10" w16cid:durableId="465202101">
-    <w:abstractNumId w:val="16"/>
+    <w:abstractNumId w:val="17"/>
   </w:num>
   <w:num w:numId="11" w16cid:durableId="1326319695">
-    <w:abstractNumId w:val="17"/>
+    <w:abstractNumId w:val="18"/>
   </w:num>
   <w:num w:numId="12" w16cid:durableId="1125812">
     <w:abstractNumId w:val="1"/>
   </w:num>
   <w:num w:numId="13" w16cid:durableId="1007827712">
-    <w:abstractNumId w:val="6"/>
+    <w:abstractNumId w:val="7"/>
   </w:num>
   <w:num w:numId="14" w16cid:durableId="1922987878">
-    <w:abstractNumId w:val="13"/>
+    <w:abstractNumId w:val="14"/>
   </w:num>
   <w:num w:numId="15" w16cid:durableId="421688519">
-    <w:abstractNumId w:val="9"/>
+    <w:abstractNumId w:val="10"/>
   </w:num>
   <w:num w:numId="16" w16cid:durableId="1854953582">
-    <w:abstractNumId w:val="11"/>
+    <w:abstractNumId w:val="12"/>
   </w:num>
   <w:num w:numId="17" w16cid:durableId="1220897786">
     <w:abstractNumId w:val="3"/>
   </w:num>
   <w:num w:numId="18" w16cid:durableId="1879050351">
-    <w:abstractNumId w:val="12"/>
+    <w:abstractNumId w:val="13"/>
   </w:num>
   <w:num w:numId="19" w16cid:durableId="672336996">
-    <w:abstractNumId w:val="19"/>
+    <w:abstractNumId w:val="20"/>
   </w:num>
   <w:num w:numId="20" w16cid:durableId="1327395164">
+    <w:abstractNumId w:val="5"/>
+  </w:num>
+  <w:num w:numId="21" w16cid:durableId="1320385641">
     <w:abstractNumId w:val="4"/>
   </w:num>
 </w:numbering>
@@ -21218,6 +24454,18 @@
       <w:ind w:left="660"/>
     </w:pPr>
   </w:style>
+  <w:style w:type="character" w:styleId="UnresolvedMention">
+    <w:name w:val="Unresolved Mention"/>
+    <w:basedOn w:val="DefaultParagraphFont"/>
+    <w:uiPriority w:val="99"/>
+    <w:semiHidden/>
+    <w:unhideWhenUsed/>
+    <w:rsid w:val="006F1779"/>
+    <w:rPr>
+      <w:color w:val="605E5C"/>
+      <w:shd w:val="clear" w:color="auto" w:fill="E1DFDD"/>
+    </w:rPr>
+  </w:style>
 </w:styles>
 </file>
 

</xml_diff>